<commit_message>
finalizing formatting for soft req doc
</commit_message>
<xml_diff>
--- a/ProjectDocumentation/SoftwareRequirements.docx
+++ b/ProjectDocumentation/SoftwareRequirements.docx
@@ -88,7 +88,7 @@
             </w:rPr>
             <w:fldChar w:fldCharType="separate"/>
           </w:r>
-          <w:hyperlink w:anchor="_Toc411628370" w:history="1">
+          <w:hyperlink w:anchor="_Toc411630020" w:history="1">
             <w:r>
               <w:rPr>
                 <w:rStyle w:val="Hyperlink"/>
@@ -132,7 +132,7 @@
                 <w:noProof/>
                 <w:webHidden/>
               </w:rPr>
-              <w:instrText xml:space="preserve"> PAGEREF _Toc411628370 \h </w:instrText>
+              <w:instrText xml:space="preserve"> PAGEREF _Toc411630020 \h </w:instrText>
             </w:r>
             <w:r>
               <w:rPr>
@@ -176,7 +176,7 @@
               <w:lang w:val="en-CA" w:eastAsia="en-CA"/>
             </w:rPr>
           </w:pPr>
-          <w:hyperlink w:anchor="_Toc411628371" w:history="1">
+          <w:hyperlink w:anchor="_Toc411630021" w:history="1">
             <w:r>
               <w:rPr>
                 <w:rStyle w:val="Hyperlink"/>
@@ -220,7 +220,7 @@
                 <w:noProof/>
                 <w:webHidden/>
               </w:rPr>
-              <w:instrText xml:space="preserve"> PAGEREF _Toc411628371 \h </w:instrText>
+              <w:instrText xml:space="preserve"> PAGEREF _Toc411630021 \h </w:instrText>
             </w:r>
             <w:r>
               <w:rPr>
@@ -264,7 +264,7 @@
               <w:lang w:val="en-CA" w:eastAsia="en-CA"/>
             </w:rPr>
           </w:pPr>
-          <w:hyperlink w:anchor="_Toc411628372" w:history="1">
+          <w:hyperlink w:anchor="_Toc411630022" w:history="1">
             <w:r>
               <w:rPr>
                 <w:rStyle w:val="Hyperlink"/>
@@ -308,7 +308,7 @@
                 <w:noProof/>
                 <w:webHidden/>
               </w:rPr>
-              <w:instrText xml:space="preserve"> PAGEREF _Toc411628372 \h </w:instrText>
+              <w:instrText xml:space="preserve"> PAGEREF _Toc411630022 \h </w:instrText>
             </w:r>
             <w:r>
               <w:rPr>
@@ -352,7 +352,7 @@
               <w:lang w:val="en-CA" w:eastAsia="en-CA"/>
             </w:rPr>
           </w:pPr>
-          <w:hyperlink w:anchor="_Toc411628373" w:history="1">
+          <w:hyperlink w:anchor="_Toc411630023" w:history="1">
             <w:r>
               <w:rPr>
                 <w:rStyle w:val="Hyperlink"/>
@@ -396,7 +396,7 @@
                 <w:noProof/>
                 <w:webHidden/>
               </w:rPr>
-              <w:instrText xml:space="preserve"> PAGEREF _Toc411628373 \h </w:instrText>
+              <w:instrText xml:space="preserve"> PAGEREF _Toc411630023 \h </w:instrText>
             </w:r>
             <w:r>
               <w:rPr>
@@ -440,7 +440,7 @@
               <w:lang w:val="en-CA" w:eastAsia="en-CA"/>
             </w:rPr>
           </w:pPr>
-          <w:hyperlink w:anchor="_Toc411628374" w:history="1">
+          <w:hyperlink w:anchor="_Toc411630024" w:history="1">
             <w:r>
               <w:rPr>
                 <w:rStyle w:val="Hyperlink"/>
@@ -484,7 +484,7 @@
                 <w:noProof/>
                 <w:webHidden/>
               </w:rPr>
-              <w:instrText xml:space="preserve"> PAGEREF _Toc411628374 \h </w:instrText>
+              <w:instrText xml:space="preserve"> PAGEREF _Toc411630024 \h </w:instrText>
             </w:r>
             <w:r>
               <w:rPr>
@@ -528,7 +528,7 @@
               <w:lang w:val="en-CA" w:eastAsia="en-CA"/>
             </w:rPr>
           </w:pPr>
-          <w:hyperlink w:anchor="_Toc411628375" w:history="1">
+          <w:hyperlink w:anchor="_Toc411630025" w:history="1">
             <w:r>
               <w:rPr>
                 <w:rStyle w:val="Hyperlink"/>
@@ -572,7 +572,7 @@
                 <w:noProof/>
                 <w:webHidden/>
               </w:rPr>
-              <w:instrText xml:space="preserve"> PAGEREF _Toc411628375 \h </w:instrText>
+              <w:instrText xml:space="preserve"> PAGEREF _Toc411630025 \h </w:instrText>
             </w:r>
             <w:r>
               <w:rPr>
@@ -616,7 +616,7 @@
               <w:lang w:val="en-CA" w:eastAsia="en-CA"/>
             </w:rPr>
           </w:pPr>
-          <w:hyperlink w:anchor="_Toc411628376" w:history="1">
+          <w:hyperlink w:anchor="_Toc411630026" w:history="1">
             <w:r>
               <w:rPr>
                 <w:rStyle w:val="Hyperlink"/>
@@ -660,7 +660,7 @@
                 <w:noProof/>
                 <w:webHidden/>
               </w:rPr>
-              <w:instrText xml:space="preserve"> PAGEREF _Toc411628376 \h </w:instrText>
+              <w:instrText xml:space="preserve"> PAGEREF _Toc411630026 \h </w:instrText>
             </w:r>
             <w:r>
               <w:rPr>
@@ -704,7 +704,7 @@
               <w:lang w:val="en-CA" w:eastAsia="en-CA"/>
             </w:rPr>
           </w:pPr>
-          <w:hyperlink w:anchor="_Toc411628377" w:history="1">
+          <w:hyperlink w:anchor="_Toc411630027" w:history="1">
             <w:r>
               <w:rPr>
                 <w:rStyle w:val="Hyperlink"/>
@@ -748,7 +748,7 @@
                 <w:noProof/>
                 <w:webHidden/>
               </w:rPr>
-              <w:instrText xml:space="preserve"> PAGEREF _Toc411628377 \h </w:instrText>
+              <w:instrText xml:space="preserve"> PAGEREF _Toc411630027 \h </w:instrText>
             </w:r>
             <w:r>
               <w:rPr>
@@ -792,7 +792,7 @@
               <w:lang w:val="en-CA" w:eastAsia="en-CA"/>
             </w:rPr>
           </w:pPr>
-          <w:hyperlink w:anchor="_Toc411628378" w:history="1">
+          <w:hyperlink w:anchor="_Toc411630028" w:history="1">
             <w:r>
               <w:rPr>
                 <w:rStyle w:val="Hyperlink"/>
@@ -836,7 +836,7 @@
                 <w:noProof/>
                 <w:webHidden/>
               </w:rPr>
-              <w:instrText xml:space="preserve"> PAGEREF _Toc411628378 \h </w:instrText>
+              <w:instrText xml:space="preserve"> PAGEREF _Toc411630028 \h </w:instrText>
             </w:r>
             <w:r>
               <w:rPr>
@@ -880,7 +880,7 @@
               <w:lang w:val="en-CA" w:eastAsia="en-CA"/>
             </w:rPr>
           </w:pPr>
-          <w:hyperlink w:anchor="_Toc411628379" w:history="1">
+          <w:hyperlink w:anchor="_Toc411630029" w:history="1">
             <w:r>
               <w:rPr>
                 <w:rStyle w:val="Hyperlink"/>
@@ -924,7 +924,7 @@
                 <w:noProof/>
                 <w:webHidden/>
               </w:rPr>
-              <w:instrText xml:space="preserve"> PAGEREF _Toc411628379 \h </w:instrText>
+              <w:instrText xml:space="preserve"> PAGEREF _Toc411630029 \h </w:instrText>
             </w:r>
             <w:r>
               <w:rPr>
@@ -968,7 +968,7 @@
               <w:lang w:val="en-CA" w:eastAsia="en-CA"/>
             </w:rPr>
           </w:pPr>
-          <w:hyperlink w:anchor="_Toc411628380" w:history="1">
+          <w:hyperlink w:anchor="_Toc411630030" w:history="1">
             <w:r>
               <w:rPr>
                 <w:rStyle w:val="Hyperlink"/>
@@ -991,7 +991,7 @@
                 <w:rFonts w:ascii="Times New Roman" w:hAnsi="Times New Roman"/>
                 <w:noProof/>
               </w:rPr>
-              <w:t>Use Case: Manage Maps</w:t>
+              <w:t>Use Case: Enter Map Manager</w:t>
             </w:r>
             <w:r>
               <w:rPr>
@@ -1012,7 +1012,7 @@
                 <w:noProof/>
                 <w:webHidden/>
               </w:rPr>
-              <w:instrText xml:space="preserve"> PAGEREF _Toc411628380 \h </w:instrText>
+              <w:instrText xml:space="preserve"> PAGEREF _Toc411630030 \h </w:instrText>
             </w:r>
             <w:r>
               <w:rPr>
@@ -1056,7 +1056,7 @@
               <w:lang w:val="en-CA" w:eastAsia="en-CA"/>
             </w:rPr>
           </w:pPr>
-          <w:hyperlink w:anchor="_Toc411628381" w:history="1">
+          <w:hyperlink w:anchor="_Toc411630031" w:history="1">
             <w:r>
               <w:rPr>
                 <w:rStyle w:val="Hyperlink"/>
@@ -1100,7 +1100,7 @@
                 <w:noProof/>
                 <w:webHidden/>
               </w:rPr>
-              <w:instrText xml:space="preserve"> PAGEREF _Toc411628381 \h </w:instrText>
+              <w:instrText xml:space="preserve"> PAGEREF _Toc411630031 \h </w:instrText>
             </w:r>
             <w:r>
               <w:rPr>
@@ -1144,7 +1144,7 @@
               <w:lang w:val="en-CA" w:eastAsia="en-CA"/>
             </w:rPr>
           </w:pPr>
-          <w:hyperlink w:anchor="_Toc411628382" w:history="1">
+          <w:hyperlink w:anchor="_Toc411630032" w:history="1">
             <w:r>
               <w:rPr>
                 <w:rStyle w:val="Hyperlink"/>
@@ -1188,7 +1188,7 @@
                 <w:noProof/>
                 <w:webHidden/>
               </w:rPr>
-              <w:instrText xml:space="preserve"> PAGEREF _Toc411628382 \h </w:instrText>
+              <w:instrText xml:space="preserve"> PAGEREF _Toc411630032 \h </w:instrText>
             </w:r>
             <w:r>
               <w:rPr>
@@ -1232,7 +1232,7 @@
               <w:lang w:val="en-CA" w:eastAsia="en-CA"/>
             </w:rPr>
           </w:pPr>
-          <w:hyperlink w:anchor="_Toc411628383" w:history="1">
+          <w:hyperlink w:anchor="_Toc411630033" w:history="1">
             <w:r>
               <w:rPr>
                 <w:rStyle w:val="Hyperlink"/>
@@ -1276,7 +1276,7 @@
                 <w:noProof/>
                 <w:webHidden/>
               </w:rPr>
-              <w:instrText xml:space="preserve"> PAGEREF _Toc411628383 \h </w:instrText>
+              <w:instrText xml:space="preserve"> PAGEREF _Toc411630033 \h </w:instrText>
             </w:r>
             <w:r>
               <w:rPr>
@@ -1320,7 +1320,7 @@
               <w:lang w:val="en-CA" w:eastAsia="en-CA"/>
             </w:rPr>
           </w:pPr>
-          <w:hyperlink w:anchor="_Toc411628384" w:history="1">
+          <w:hyperlink w:anchor="_Toc411630034" w:history="1">
             <w:r>
               <w:rPr>
                 <w:rStyle w:val="Hyperlink"/>
@@ -1364,7 +1364,7 @@
                 <w:noProof/>
                 <w:webHidden/>
               </w:rPr>
-              <w:instrText xml:space="preserve"> PAGEREF _Toc411628384 \h </w:instrText>
+              <w:instrText xml:space="preserve"> PAGEREF _Toc411630034 \h </w:instrText>
             </w:r>
             <w:r>
               <w:rPr>
@@ -1408,7 +1408,7 @@
               <w:lang w:val="en-CA" w:eastAsia="en-CA"/>
             </w:rPr>
           </w:pPr>
-          <w:hyperlink w:anchor="_Toc411628385" w:history="1">
+          <w:hyperlink w:anchor="_Toc411630035" w:history="1">
             <w:r>
               <w:rPr>
                 <w:rStyle w:val="Hyperlink"/>
@@ -1452,7 +1452,7 @@
                 <w:noProof/>
                 <w:webHidden/>
               </w:rPr>
-              <w:instrText xml:space="preserve"> PAGEREF _Toc411628385 \h </w:instrText>
+              <w:instrText xml:space="preserve"> PAGEREF _Toc411630035 \h </w:instrText>
             </w:r>
             <w:r>
               <w:rPr>
@@ -1496,7 +1496,7 @@
               <w:lang w:val="en-CA" w:eastAsia="en-CA"/>
             </w:rPr>
           </w:pPr>
-          <w:hyperlink w:anchor="_Toc411628386" w:history="1">
+          <w:hyperlink w:anchor="_Toc411630036" w:history="1">
             <w:r>
               <w:rPr>
                 <w:rStyle w:val="Hyperlink"/>
@@ -1540,7 +1540,7 @@
                 <w:noProof/>
                 <w:webHidden/>
               </w:rPr>
-              <w:instrText xml:space="preserve"> PAGEREF _Toc411628386 \h </w:instrText>
+              <w:instrText xml:space="preserve"> PAGEREF _Toc411630036 \h </w:instrText>
             </w:r>
             <w:r>
               <w:rPr>
@@ -1584,7 +1584,7 @@
               <w:lang w:val="en-CA" w:eastAsia="en-CA"/>
             </w:rPr>
           </w:pPr>
-          <w:hyperlink w:anchor="_Toc411628387" w:history="1">
+          <w:hyperlink w:anchor="_Toc411630037" w:history="1">
             <w:r>
               <w:rPr>
                 <w:rStyle w:val="Hyperlink"/>
@@ -1628,7 +1628,7 @@
                 <w:noProof/>
                 <w:webHidden/>
               </w:rPr>
-              <w:instrText xml:space="preserve"> PAGEREF _Toc411628387 \h </w:instrText>
+              <w:instrText xml:space="preserve"> PAGEREF _Toc411630037 \h </w:instrText>
             </w:r>
             <w:r>
               <w:rPr>
@@ -1672,7 +1672,7 @@
               <w:lang w:val="en-CA" w:eastAsia="en-CA"/>
             </w:rPr>
           </w:pPr>
-          <w:hyperlink w:anchor="_Toc411628388" w:history="1">
+          <w:hyperlink w:anchor="_Toc411630038" w:history="1">
             <w:r>
               <w:rPr>
                 <w:rStyle w:val="Hyperlink"/>
@@ -1716,7 +1716,7 @@
                 <w:noProof/>
                 <w:webHidden/>
               </w:rPr>
-              <w:instrText xml:space="preserve"> PAGEREF _Toc411628388 \h </w:instrText>
+              <w:instrText xml:space="preserve"> PAGEREF _Toc411630038 \h </w:instrText>
             </w:r>
             <w:r>
               <w:rPr>
@@ -1760,7 +1760,7 @@
               <w:lang w:val="en-CA" w:eastAsia="en-CA"/>
             </w:rPr>
           </w:pPr>
-          <w:hyperlink w:anchor="_Toc411628389" w:history="1">
+          <w:hyperlink w:anchor="_Toc411630039" w:history="1">
             <w:r>
               <w:rPr>
                 <w:rStyle w:val="Hyperlink"/>
@@ -1804,7 +1804,7 @@
                 <w:noProof/>
                 <w:webHidden/>
               </w:rPr>
-              <w:instrText xml:space="preserve"> PAGEREF _Toc411628389 \h </w:instrText>
+              <w:instrText xml:space="preserve"> PAGEREF _Toc411630039 \h </w:instrText>
             </w:r>
             <w:r>
               <w:rPr>
@@ -1824,7 +1824,7 @@
                 <w:noProof/>
                 <w:webHidden/>
               </w:rPr>
-              <w:t>13</w:t>
+              <w:t>14</w:t>
             </w:r>
             <w:r>
               <w:rPr>
@@ -1848,7 +1848,7 @@
               <w:lang w:val="en-CA" w:eastAsia="en-CA"/>
             </w:rPr>
           </w:pPr>
-          <w:hyperlink w:anchor="_Toc411628390" w:history="1">
+          <w:hyperlink w:anchor="_Toc411630040" w:history="1">
             <w:r>
               <w:rPr>
                 <w:rStyle w:val="Hyperlink"/>
@@ -1892,7 +1892,7 @@
                 <w:noProof/>
                 <w:webHidden/>
               </w:rPr>
-              <w:instrText xml:space="preserve"> PAGEREF _Toc411628390 \h </w:instrText>
+              <w:instrText xml:space="preserve"> PAGEREF _Toc411630040 \h </w:instrText>
             </w:r>
             <w:r>
               <w:rPr>
@@ -1936,7 +1936,7 @@
               <w:lang w:val="en-CA" w:eastAsia="en-CA"/>
             </w:rPr>
           </w:pPr>
-          <w:hyperlink w:anchor="_Toc411628391" w:history="1">
+          <w:hyperlink w:anchor="_Toc411630041" w:history="1">
             <w:r>
               <w:rPr>
                 <w:rStyle w:val="Hyperlink"/>
@@ -1980,7 +1980,7 @@
                 <w:noProof/>
                 <w:webHidden/>
               </w:rPr>
-              <w:instrText xml:space="preserve"> PAGEREF _Toc411628391 \h </w:instrText>
+              <w:instrText xml:space="preserve"> PAGEREF _Toc411630041 \h </w:instrText>
             </w:r>
             <w:r>
               <w:rPr>
@@ -2024,7 +2024,7 @@
               <w:lang w:val="en-CA" w:eastAsia="en-CA"/>
             </w:rPr>
           </w:pPr>
-          <w:hyperlink w:anchor="_Toc411628392" w:history="1">
+          <w:hyperlink w:anchor="_Toc411630042" w:history="1">
             <w:r>
               <w:rPr>
                 <w:rStyle w:val="Hyperlink"/>
@@ -2068,7 +2068,7 @@
                 <w:noProof/>
                 <w:webHidden/>
               </w:rPr>
-              <w:instrText xml:space="preserve"> PAGEREF _Toc411628392 \h </w:instrText>
+              <w:instrText xml:space="preserve"> PAGEREF _Toc411630042 \h </w:instrText>
             </w:r>
             <w:r>
               <w:rPr>
@@ -2112,7 +2112,7 @@
               <w:lang w:val="en-CA" w:eastAsia="en-CA"/>
             </w:rPr>
           </w:pPr>
-          <w:hyperlink w:anchor="_Toc411628393" w:history="1">
+          <w:hyperlink w:anchor="_Toc411630043" w:history="1">
             <w:r>
               <w:rPr>
                 <w:rStyle w:val="Hyperlink"/>
@@ -2156,7 +2156,7 @@
                 <w:noProof/>
                 <w:webHidden/>
               </w:rPr>
-              <w:instrText xml:space="preserve"> PAGEREF _Toc411628393 \h </w:instrText>
+              <w:instrText xml:space="preserve"> PAGEREF _Toc411630043 \h </w:instrText>
             </w:r>
             <w:r>
               <w:rPr>
@@ -2200,7 +2200,7 @@
               <w:lang w:val="en-CA" w:eastAsia="en-CA"/>
             </w:rPr>
           </w:pPr>
-          <w:hyperlink w:anchor="_Toc411628394" w:history="1">
+          <w:hyperlink w:anchor="_Toc411630044" w:history="1">
             <w:r>
               <w:rPr>
                 <w:rStyle w:val="Hyperlink"/>
@@ -2244,7 +2244,7 @@
                 <w:noProof/>
                 <w:webHidden/>
               </w:rPr>
-              <w:instrText xml:space="preserve"> PAGEREF _Toc411628394 \h </w:instrText>
+              <w:instrText xml:space="preserve"> PAGEREF _Toc411630044 \h </w:instrText>
             </w:r>
             <w:r>
               <w:rPr>
@@ -2288,7 +2288,7 @@
               <w:lang w:val="en-CA" w:eastAsia="en-CA"/>
             </w:rPr>
           </w:pPr>
-          <w:hyperlink w:anchor="_Toc411628395" w:history="1">
+          <w:hyperlink w:anchor="_Toc411630045" w:history="1">
             <w:r>
               <w:rPr>
                 <w:rStyle w:val="Hyperlink"/>
@@ -2332,7 +2332,7 @@
                 <w:noProof/>
                 <w:webHidden/>
               </w:rPr>
-              <w:instrText xml:space="preserve"> PAGEREF _Toc411628395 \h </w:instrText>
+              <w:instrText xml:space="preserve"> PAGEREF _Toc411630045 \h </w:instrText>
             </w:r>
             <w:r>
               <w:rPr>
@@ -2376,7 +2376,7 @@
               <w:lang w:val="en-CA" w:eastAsia="en-CA"/>
             </w:rPr>
           </w:pPr>
-          <w:hyperlink w:anchor="_Toc411628396" w:history="1">
+          <w:hyperlink w:anchor="_Toc411630046" w:history="1">
             <w:r>
               <w:rPr>
                 <w:rStyle w:val="Hyperlink"/>
@@ -2420,7 +2420,7 @@
                 <w:noProof/>
                 <w:webHidden/>
               </w:rPr>
-              <w:instrText xml:space="preserve"> PAGEREF _Toc411628396 \h </w:instrText>
+              <w:instrText xml:space="preserve"> PAGEREF _Toc411630046 \h </w:instrText>
             </w:r>
             <w:r>
               <w:rPr>
@@ -2464,7 +2464,7 @@
               <w:lang w:val="en-CA" w:eastAsia="en-CA"/>
             </w:rPr>
           </w:pPr>
-          <w:hyperlink w:anchor="_Toc411628397" w:history="1">
+          <w:hyperlink w:anchor="_Toc411630047" w:history="1">
             <w:r>
               <w:rPr>
                 <w:rStyle w:val="Hyperlink"/>
@@ -2508,7 +2508,7 @@
                 <w:noProof/>
                 <w:webHidden/>
               </w:rPr>
-              <w:instrText xml:space="preserve"> PAGEREF _Toc411628397 \h </w:instrText>
+              <w:instrText xml:space="preserve"> PAGEREF _Toc411630047 \h </w:instrText>
             </w:r>
             <w:r>
               <w:rPr>
@@ -2552,7 +2552,7 @@
               <w:lang w:val="en-CA" w:eastAsia="en-CA"/>
             </w:rPr>
           </w:pPr>
-          <w:hyperlink w:anchor="_Toc411628398" w:history="1">
+          <w:hyperlink w:anchor="_Toc411630048" w:history="1">
             <w:r>
               <w:rPr>
                 <w:rStyle w:val="Hyperlink"/>
@@ -2596,7 +2596,7 @@
                 <w:noProof/>
                 <w:webHidden/>
               </w:rPr>
-              <w:instrText xml:space="preserve"> PAGEREF _Toc411628398 \h </w:instrText>
+              <w:instrText xml:space="preserve"> PAGEREF _Toc411630048 \h </w:instrText>
             </w:r>
             <w:r>
               <w:rPr>
@@ -2640,7 +2640,7 @@
               <w:lang w:val="en-CA" w:eastAsia="en-CA"/>
             </w:rPr>
           </w:pPr>
-          <w:hyperlink w:anchor="_Toc411628399" w:history="1">
+          <w:hyperlink w:anchor="_Toc411630049" w:history="1">
             <w:r>
               <w:rPr>
                 <w:rStyle w:val="Hyperlink"/>
@@ -2684,7 +2684,7 @@
                 <w:noProof/>
                 <w:webHidden/>
               </w:rPr>
-              <w:instrText xml:space="preserve"> PAGEREF _Toc411628399 \h </w:instrText>
+              <w:instrText xml:space="preserve"> PAGEREF _Toc411630049 \h </w:instrText>
             </w:r>
             <w:r>
               <w:rPr>
@@ -2728,7 +2728,7 @@
               <w:lang w:val="en-CA" w:eastAsia="en-CA"/>
             </w:rPr>
           </w:pPr>
-          <w:hyperlink w:anchor="_Toc411628400" w:history="1">
+          <w:hyperlink w:anchor="_Toc411630050" w:history="1">
             <w:r>
               <w:rPr>
                 <w:rStyle w:val="Hyperlink"/>
@@ -2772,7 +2772,7 @@
                 <w:noProof/>
                 <w:webHidden/>
               </w:rPr>
-              <w:instrText xml:space="preserve"> PAGEREF _Toc411628400 \h </w:instrText>
+              <w:instrText xml:space="preserve"> PAGEREF _Toc411630050 \h </w:instrText>
             </w:r>
             <w:r>
               <w:rPr>
@@ -2816,7 +2816,7 @@
               <w:lang w:val="en-CA" w:eastAsia="en-CA"/>
             </w:rPr>
           </w:pPr>
-          <w:hyperlink w:anchor="_Toc411628401" w:history="1">
+          <w:hyperlink w:anchor="_Toc411630051" w:history="1">
             <w:r>
               <w:rPr>
                 <w:rStyle w:val="Hyperlink"/>
@@ -2860,7 +2860,7 @@
                 <w:noProof/>
                 <w:webHidden/>
               </w:rPr>
-              <w:instrText xml:space="preserve"> PAGEREF _Toc411628401 \h </w:instrText>
+              <w:instrText xml:space="preserve"> PAGEREF _Toc411630051 \h </w:instrText>
             </w:r>
             <w:r>
               <w:rPr>
@@ -2904,7 +2904,7 @@
               <w:lang w:val="en-CA" w:eastAsia="en-CA"/>
             </w:rPr>
           </w:pPr>
-          <w:hyperlink w:anchor="_Toc411628402" w:history="1">
+          <w:hyperlink w:anchor="_Toc411630052" w:history="1">
             <w:r>
               <w:rPr>
                 <w:rStyle w:val="Hyperlink"/>
@@ -2948,7 +2948,7 @@
                 <w:noProof/>
                 <w:webHidden/>
               </w:rPr>
-              <w:instrText xml:space="preserve"> PAGEREF _Toc411628402 \h </w:instrText>
+              <w:instrText xml:space="preserve"> PAGEREF _Toc411630052 \h </w:instrText>
             </w:r>
             <w:r>
               <w:rPr>
@@ -2992,7 +2992,7 @@
               <w:lang w:val="en-CA" w:eastAsia="en-CA"/>
             </w:rPr>
           </w:pPr>
-          <w:hyperlink w:anchor="_Toc411628403" w:history="1">
+          <w:hyperlink w:anchor="_Toc411630053" w:history="1">
             <w:r>
               <w:rPr>
                 <w:rStyle w:val="Hyperlink"/>
@@ -3036,7 +3036,7 @@
                 <w:noProof/>
                 <w:webHidden/>
               </w:rPr>
-              <w:instrText xml:space="preserve"> PAGEREF _Toc411628403 \h </w:instrText>
+              <w:instrText xml:space="preserve"> PAGEREF _Toc411630053 \h </w:instrText>
             </w:r>
             <w:r>
               <w:rPr>
@@ -3080,7 +3080,7 @@
               <w:lang w:val="en-CA" w:eastAsia="en-CA"/>
             </w:rPr>
           </w:pPr>
-          <w:hyperlink w:anchor="_Toc411628404" w:history="1">
+          <w:hyperlink w:anchor="_Toc411630054" w:history="1">
             <w:r>
               <w:rPr>
                 <w:rStyle w:val="Hyperlink"/>
@@ -3124,7 +3124,7 @@
                 <w:noProof/>
                 <w:webHidden/>
               </w:rPr>
-              <w:instrText xml:space="preserve"> PAGEREF _Toc411628404 \h </w:instrText>
+              <w:instrText xml:space="preserve"> PAGEREF _Toc411630054 \h </w:instrText>
             </w:r>
             <w:r>
               <w:rPr>
@@ -3168,7 +3168,7 @@
               <w:lang w:val="en-CA" w:eastAsia="en-CA"/>
             </w:rPr>
           </w:pPr>
-          <w:hyperlink w:anchor="_Toc411628405" w:history="1">
+          <w:hyperlink w:anchor="_Toc411630055" w:history="1">
             <w:r>
               <w:rPr>
                 <w:rStyle w:val="Hyperlink"/>
@@ -3212,7 +3212,7 @@
                 <w:noProof/>
                 <w:webHidden/>
               </w:rPr>
-              <w:instrText xml:space="preserve"> PAGEREF _Toc411628405 \h </w:instrText>
+              <w:instrText xml:space="preserve"> PAGEREF _Toc411630055 \h </w:instrText>
             </w:r>
             <w:r>
               <w:rPr>
@@ -3256,7 +3256,7 @@
               <w:lang w:val="en-CA" w:eastAsia="en-CA"/>
             </w:rPr>
           </w:pPr>
-          <w:hyperlink w:anchor="_Toc411628406" w:history="1">
+          <w:hyperlink w:anchor="_Toc411630056" w:history="1">
             <w:r>
               <w:rPr>
                 <w:rStyle w:val="Hyperlink"/>
@@ -3300,7 +3300,7 @@
                 <w:noProof/>
                 <w:webHidden/>
               </w:rPr>
-              <w:instrText xml:space="preserve"> PAGEREF _Toc411628406 \h </w:instrText>
+              <w:instrText xml:space="preserve"> PAGEREF _Toc411630056 \h </w:instrText>
             </w:r>
             <w:r>
               <w:rPr>
@@ -3376,7 +3376,7 @@
           <w:rFonts w:ascii="Times New Roman" w:hAnsi="Times New Roman" w:cs="Times New Roman"/>
         </w:rPr>
       </w:pPr>
-      <w:bookmarkStart w:id="0" w:name="_Toc411628370"/>
+      <w:bookmarkStart w:id="0" w:name="_Toc411630020"/>
       <w:r>
         <w:rPr>
           <w:rFonts w:ascii="Times New Roman" w:hAnsi="Times New Roman" w:cs="Times New Roman"/>
@@ -3419,7 +3419,7 @@
           <w:rFonts w:ascii="Times New Roman" w:hAnsi="Times New Roman" w:cs="Times New Roman"/>
         </w:rPr>
       </w:pPr>
-      <w:bookmarkStart w:id="1" w:name="_Toc411628371"/>
+      <w:bookmarkStart w:id="1" w:name="_Toc411630021"/>
       <w:r>
         <w:rPr>
           <w:rFonts w:ascii="Times New Roman" w:hAnsi="Times New Roman" w:cs="Times New Roman"/>
@@ -3436,7 +3436,7 @@
           <w:rFonts w:ascii="Times New Roman" w:hAnsi="Times New Roman" w:cs="Times New Roman"/>
         </w:rPr>
       </w:pPr>
-      <w:bookmarkStart w:id="2" w:name="_Toc411628372"/>
+      <w:bookmarkStart w:id="2" w:name="_Toc411630022"/>
       <w:r>
         <w:rPr>
           <w:rFonts w:ascii="Times New Roman" w:hAnsi="Times New Roman" w:cs="Times New Roman"/>
@@ -3452,7 +3452,7 @@
           <w:rFonts w:ascii="Times New Roman" w:hAnsi="Times New Roman" w:cs="Times New Roman"/>
         </w:rPr>
       </w:pPr>
-      <w:bookmarkStart w:id="3" w:name="_Toc411628373"/>
+      <w:bookmarkStart w:id="3" w:name="_Toc411630023"/>
       <w:r>
         <w:rPr>
           <w:rFonts w:ascii="Times New Roman" w:hAnsi="Times New Roman" w:cs="Times New Roman"/>
@@ -3469,7 +3469,7 @@
           <w:b w:val="0"/>
         </w:rPr>
       </w:pPr>
-      <w:bookmarkStart w:id="4" w:name="_Toc411628374"/>
+      <w:bookmarkStart w:id="4" w:name="_Toc411630024"/>
       <w:r>
         <w:rPr>
           <w:rFonts w:ascii="Times New Roman" w:hAnsi="Times New Roman" w:cs="Times New Roman"/>
@@ -3498,7 +3498,7 @@
           <w:rFonts w:ascii="Times New Roman" w:hAnsi="Times New Roman" w:cs="Times New Roman"/>
         </w:rPr>
       </w:pPr>
-      <w:bookmarkStart w:id="5" w:name="_Toc411628375"/>
+      <w:bookmarkStart w:id="5" w:name="_Toc411630025"/>
       <w:r>
         <w:rPr>
           <w:rFonts w:ascii="Times New Roman" w:hAnsi="Times New Roman" w:cs="Times New Roman"/>
@@ -3547,10 +3547,10 @@
             <v:path o:extrusionok="f" gradientshapeok="t" o:connecttype="rect"/>
             <o:lock v:ext="edit" aspectratio="t"/>
           </v:shapetype>
-          <v:shape id="_x0000_i1025" type="#_x0000_t75" style="width:464.25pt;height:437.9pt" o:ole="">
+          <v:shape id="_x0000_i1025" type="#_x0000_t75" style="width:464.6pt;height:438.1pt" o:ole="">
             <v:imagedata r:id="rId8" o:title=""/>
           </v:shape>
-          <o:OLEObject Type="Embed" ProgID="Visio.Drawing.15" ShapeID="_x0000_i1025" DrawAspect="Content" ObjectID="_1485371568" r:id="rId9"/>
+          <o:OLEObject Type="Embed" ProgID="Visio.Drawing.15" ShapeID="_x0000_i1025" DrawAspect="Content" ObjectID="_1485372507" r:id="rId9"/>
         </w:object>
       </w:r>
     </w:p>
@@ -3758,7 +3758,7 @@
           <w:rFonts w:ascii="Times New Roman" w:hAnsi="Times New Roman" w:cs="Times New Roman"/>
         </w:rPr>
       </w:pPr>
-      <w:bookmarkStart w:id="6" w:name="_Toc411628376"/>
+      <w:bookmarkStart w:id="6" w:name="_Toc411630026"/>
       <w:r>
         <w:rPr>
           <w:rFonts w:ascii="Times New Roman" w:hAnsi="Times New Roman" w:cs="Times New Roman"/>
@@ -3805,7 +3805,7 @@
           <w:rFonts w:ascii="Times New Roman" w:hAnsi="Times New Roman" w:cs="Times New Roman"/>
         </w:rPr>
       </w:pPr>
-      <w:bookmarkStart w:id="7" w:name="_Toc411628377"/>
+      <w:bookmarkStart w:id="7" w:name="_Toc411630027"/>
       <w:r>
         <w:rPr>
           <w:rFonts w:ascii="Times New Roman" w:hAnsi="Times New Roman" w:cs="Times New Roman"/>
@@ -3823,7 +3823,7 @@
           <w:b w:val="0"/>
         </w:rPr>
       </w:pPr>
-      <w:bookmarkStart w:id="8" w:name="_Toc411628378"/>
+      <w:bookmarkStart w:id="8" w:name="_Toc411630028"/>
       <w:r>
         <w:rPr>
           <w:rFonts w:ascii="Times New Roman" w:hAnsi="Times New Roman" w:cs="Times New Roman"/>
@@ -3847,14 +3847,12 @@
       </w:pPr>
       <w:r>
         <w:object w:dxaOrig="11355" w:dyaOrig="12675">
-          <v:shape id="_x0000_i1026" type="#_x0000_t75" style="width:468pt;height:522.25pt" o:ole="">
+          <v:shape id="_x0000_i1026" type="#_x0000_t75" style="width:468pt;height:522.35pt" o:ole="">
             <v:imagedata r:id="rId10" o:title=""/>
           </v:shape>
-          <o:OLEObject Type="Embed" ProgID="Visio.Drawing.15" ShapeID="_x0000_i1026" DrawAspect="Content" ObjectID="_1485371569" r:id="rId11"/>
+          <o:OLEObject Type="Embed" ProgID="Visio.Drawing.15" ShapeID="_x0000_i1026" DrawAspect="Content" ObjectID="_1485372508" r:id="rId11"/>
         </w:object>
       </w:r>
-      <w:bookmarkStart w:id="9" w:name="_GoBack"/>
-      <w:bookmarkEnd w:id="9"/>
     </w:p>
     <w:p>
       <w:pPr>
@@ -3889,14 +3887,14 @@
           <w:rFonts w:ascii="Times New Roman" w:hAnsi="Times New Roman" w:cs="Times New Roman"/>
         </w:rPr>
       </w:pPr>
-      <w:bookmarkStart w:id="10" w:name="_Toc411628379"/>
+      <w:bookmarkStart w:id="9" w:name="_Toc411630029"/>
       <w:r>
         <w:rPr>
           <w:rFonts w:ascii="Times New Roman" w:hAnsi="Times New Roman" w:cs="Times New Roman"/>
         </w:rPr>
         <w:t>Use Cases</w:t>
       </w:r>
-      <w:bookmarkEnd w:id="10"/>
+      <w:bookmarkEnd w:id="9"/>
     </w:p>
     <w:p>
       <w:pPr>
@@ -3906,7 +3904,7 @@
           <w:rFonts w:ascii="Times New Roman" w:hAnsi="Times New Roman" w:cs="Times New Roman"/>
         </w:rPr>
       </w:pPr>
-      <w:bookmarkStart w:id="11" w:name="_Toc411628380"/>
+      <w:bookmarkStart w:id="10" w:name="_Toc411630030"/>
       <w:r>
         <w:rPr>
           <w:rFonts w:ascii="Times New Roman" w:hAnsi="Times New Roman" w:cs="Times New Roman"/>
@@ -3917,15 +3915,9 @@
         <w:rPr>
           <w:rFonts w:ascii="Times New Roman" w:hAnsi="Times New Roman" w:cs="Times New Roman"/>
         </w:rPr>
-        <w:t>Manage Maps</w:t>
-      </w:r>
-      <w:bookmarkEnd w:id="11"/>
-      <w:r>
-        <w:rPr>
-          <w:rFonts w:ascii="Times New Roman" w:hAnsi="Times New Roman" w:cs="Times New Roman"/>
-        </w:rPr>
-        <w:t xml:space="preserve"> </w:t>
-      </w:r>
+        <w:t>Enter Map Manager</w:t>
+      </w:r>
+      <w:bookmarkEnd w:id="10"/>
     </w:p>
     <w:p>
       <w:pPr>
@@ -4216,7 +4208,14 @@
                 <w:rFonts w:ascii="Times New Roman" w:hAnsi="Times New Roman" w:cs="Times New Roman"/>
                 <w:u w:val="single"/>
               </w:rPr>
-              <w:t>User-Goal</w:t>
+              <w:t xml:space="preserve">User </w:t>
+            </w:r>
+            <w:r>
+              <w:rPr>
+                <w:rFonts w:ascii="Times New Roman" w:hAnsi="Times New Roman" w:cs="Times New Roman"/>
+                <w:u w:val="single"/>
+              </w:rPr>
+              <w:t>Goal</w:t>
             </w:r>
           </w:p>
         </w:tc>
@@ -4679,7 +4678,7 @@
           <w:rFonts w:ascii="Times New Roman" w:hAnsi="Times New Roman" w:cs="Times New Roman"/>
         </w:rPr>
       </w:pPr>
-      <w:bookmarkStart w:id="12" w:name="_Toc411628381"/>
+      <w:bookmarkStart w:id="11" w:name="_Toc411630031"/>
       <w:r>
         <w:rPr>
           <w:rFonts w:ascii="Times New Roman" w:hAnsi="Times New Roman" w:cs="Times New Roman"/>
@@ -4692,7 +4691,7 @@
         </w:rPr>
         <w:t>map</w:t>
       </w:r>
-      <w:bookmarkEnd w:id="12"/>
+      <w:bookmarkEnd w:id="11"/>
       <w:r>
         <w:rPr>
           <w:rFonts w:ascii="Times New Roman" w:hAnsi="Times New Roman" w:cs="Times New Roman"/>
@@ -4720,7 +4719,7 @@
           <w:rFonts w:ascii="Times New Roman" w:hAnsi="Times New Roman" w:cs="Times New Roman"/>
           <w:b/>
         </w:rPr>
-        <w:t>extends</w:t>
+        <w:t>includes</w:t>
       </w:r>
       <w:proofErr w:type="gramEnd"/>
       <w:r>
@@ -4728,7 +4727,14 @@
           <w:rFonts w:ascii="Times New Roman" w:hAnsi="Times New Roman" w:cs="Times New Roman"/>
           <w:b/>
         </w:rPr>
-        <w:t>&gt;&gt; Manage Maps</w:t>
+        <w:t xml:space="preserve">&gt;&gt; </w:t>
+      </w:r>
+      <w:r>
+        <w:rPr>
+          <w:rFonts w:ascii="Times New Roman" w:hAnsi="Times New Roman" w:cs="Times New Roman"/>
+          <w:b/>
+        </w:rPr>
+        <w:t>Enter Map Manager</w:t>
       </w:r>
     </w:p>
     <w:p>
@@ -5018,7 +5024,13 @@
               <w:rPr>
                 <w:rFonts w:ascii="Times New Roman" w:hAnsi="Times New Roman" w:cs="Times New Roman"/>
               </w:rPr>
-              <w:t>User-Goal</w:t>
+              <w:t xml:space="preserve">User </w:t>
+            </w:r>
+            <w:r>
+              <w:rPr>
+                <w:rFonts w:ascii="Times New Roman" w:hAnsi="Times New Roman" w:cs="Times New Roman"/>
+              </w:rPr>
+              <w:t>Goal</w:t>
             </w:r>
           </w:p>
         </w:tc>
@@ -5064,7 +5076,13 @@
               <w:rPr>
                 <w:rFonts w:ascii="Times New Roman" w:hAnsi="Times New Roman" w:cs="Times New Roman"/>
               </w:rPr>
-              <w:t>Player is using Map Manager</w:t>
+              <w:t xml:space="preserve">Primary Actor </w:t>
+            </w:r>
+            <w:r>
+              <w:rPr>
+                <w:rFonts w:ascii="Times New Roman" w:hAnsi="Times New Roman" w:cs="Times New Roman"/>
+              </w:rPr>
+              <w:t>is using Map Manager</w:t>
             </w:r>
             <w:r>
               <w:rPr>
@@ -5354,7 +5372,7 @@
           <w:rFonts w:ascii="Times New Roman" w:hAnsi="Times New Roman" w:cs="Times New Roman"/>
         </w:rPr>
       </w:pPr>
-      <w:bookmarkStart w:id="13" w:name="_Toc411628382"/>
+      <w:bookmarkStart w:id="12" w:name="_Toc411630032"/>
       <w:r>
         <w:rPr>
           <w:rFonts w:ascii="Times New Roman" w:hAnsi="Times New Roman" w:cs="Times New Roman"/>
@@ -5367,7 +5385,7 @@
         </w:rPr>
         <w:t>map</w:t>
       </w:r>
-      <w:bookmarkEnd w:id="13"/>
+      <w:bookmarkEnd w:id="12"/>
       <w:r>
         <w:rPr>
           <w:rFonts w:ascii="Times New Roman" w:hAnsi="Times New Roman" w:cs="Times New Roman"/>
@@ -5395,7 +5413,7 @@
           <w:rFonts w:ascii="Times New Roman" w:hAnsi="Times New Roman" w:cs="Times New Roman"/>
           <w:b/>
         </w:rPr>
-        <w:t>extends</w:t>
+        <w:t>includes</w:t>
       </w:r>
       <w:proofErr w:type="gramEnd"/>
       <w:r>
@@ -5403,7 +5421,21 @@
           <w:rFonts w:ascii="Times New Roman" w:hAnsi="Times New Roman" w:cs="Times New Roman"/>
           <w:b/>
         </w:rPr>
-        <w:t>&gt;&gt; Manage Maps</w:t>
+        <w:t xml:space="preserve"> </w:t>
+      </w:r>
+      <w:r>
+        <w:rPr>
+          <w:rFonts w:ascii="Times New Roman" w:hAnsi="Times New Roman" w:cs="Times New Roman"/>
+          <w:b/>
+        </w:rPr>
+        <w:t xml:space="preserve">&gt;&gt; </w:t>
+      </w:r>
+      <w:r>
+        <w:rPr>
+          <w:rFonts w:ascii="Times New Roman" w:hAnsi="Times New Roman" w:cs="Times New Roman"/>
+          <w:b/>
+        </w:rPr>
+        <w:t>Enter Map Manager</w:t>
       </w:r>
     </w:p>
     <w:p>
@@ -5692,7 +5724,13 @@
               <w:rPr>
                 <w:rFonts w:ascii="Times New Roman" w:hAnsi="Times New Roman" w:cs="Times New Roman"/>
               </w:rPr>
-              <w:t>User-Goal</w:t>
+              <w:t xml:space="preserve">User </w:t>
+            </w:r>
+            <w:r>
+              <w:rPr>
+                <w:rFonts w:ascii="Times New Roman" w:hAnsi="Times New Roman" w:cs="Times New Roman"/>
+              </w:rPr>
+              <w:t>Goal</w:t>
             </w:r>
           </w:p>
         </w:tc>
@@ -5738,7 +5776,13 @@
               <w:rPr>
                 <w:rFonts w:ascii="Times New Roman" w:hAnsi="Times New Roman" w:cs="Times New Roman"/>
               </w:rPr>
-              <w:t>Player is using Map Manager</w:t>
+              <w:t xml:space="preserve">Primary Actor </w:t>
+            </w:r>
+            <w:r>
+              <w:rPr>
+                <w:rFonts w:ascii="Times New Roman" w:hAnsi="Times New Roman" w:cs="Times New Roman"/>
+              </w:rPr>
+              <w:t>is using Map Manager</w:t>
             </w:r>
             <w:r>
               <w:rPr>
@@ -6029,7 +6073,7 @@
           <w:rFonts w:ascii="Times New Roman" w:hAnsi="Times New Roman" w:cs="Times New Roman"/>
         </w:rPr>
       </w:pPr>
-      <w:bookmarkStart w:id="14" w:name="_Toc411628383"/>
+      <w:bookmarkStart w:id="13" w:name="_Toc411630033"/>
       <w:r>
         <w:rPr>
           <w:rFonts w:ascii="Times New Roman" w:hAnsi="Times New Roman" w:cs="Times New Roman"/>
@@ -6042,12 +6086,43 @@
         </w:rPr>
         <w:t>Edit scenery</w:t>
       </w:r>
-      <w:bookmarkEnd w:id="14"/>
+      <w:bookmarkEnd w:id="13"/>
       <w:r>
         <w:rPr>
           <w:rFonts w:ascii="Times New Roman" w:hAnsi="Times New Roman" w:cs="Times New Roman"/>
         </w:rPr>
         <w:t xml:space="preserve"> </w:t>
+      </w:r>
+    </w:p>
+    <w:p>
+      <w:pPr>
+        <w:rPr>
+          <w:rFonts w:ascii="Times New Roman" w:hAnsi="Times New Roman" w:cs="Times New Roman"/>
+          <w:b/>
+        </w:rPr>
+      </w:pPr>
+      <w:r>
+        <w:rPr>
+          <w:rFonts w:ascii="Times New Roman" w:hAnsi="Times New Roman" w:cs="Times New Roman"/>
+          <w:b/>
+        </w:rPr>
+        <w:t>&lt;&lt;</w:t>
+      </w:r>
+      <w:proofErr w:type="gramStart"/>
+      <w:r>
+        <w:rPr>
+          <w:rFonts w:ascii="Times New Roman" w:hAnsi="Times New Roman" w:cs="Times New Roman"/>
+          <w:b/>
+        </w:rPr>
+        <w:t>extends</w:t>
+      </w:r>
+      <w:proofErr w:type="gramEnd"/>
+      <w:r>
+        <w:rPr>
+          <w:rFonts w:ascii="Times New Roman" w:hAnsi="Times New Roman" w:cs="Times New Roman"/>
+          <w:b/>
+        </w:rPr>
+        <w:t>&gt;&gt; Edit map</w:t>
       </w:r>
     </w:p>
     <w:p>
@@ -6276,6 +6351,7 @@
                 <w:b/>
               </w:rPr>
             </w:pPr>
+            <w:bookmarkStart w:id="14" w:name="_GoBack" w:colFirst="1" w:colLast="1"/>
             <w:r>
               <w:rPr>
                 <w:rFonts w:ascii="Times New Roman" w:hAnsi="Times New Roman" w:cs="Times New Roman"/>
@@ -6296,9 +6372,16 @@
                 <w:rFonts w:ascii="Times New Roman" w:hAnsi="Times New Roman" w:cs="Times New Roman"/>
               </w:rPr>
             </w:pPr>
-          </w:p>
-        </w:tc>
-      </w:tr>
+            <w:r>
+              <w:rPr>
+                <w:rFonts w:ascii="Times New Roman" w:hAnsi="Times New Roman" w:cs="Times New Roman"/>
+              </w:rPr>
+              <w:t>User Goal</w:t>
+            </w:r>
+          </w:p>
+        </w:tc>
+      </w:tr>
+      <w:bookmarkEnd w:id="14"/>
       <w:tr>
         <w:trPr>
           <w:trHeight w:val="266"/>
@@ -6336,6 +6419,24 @@
                 <w:rFonts w:ascii="Times New Roman" w:hAnsi="Times New Roman" w:cs="Times New Roman"/>
               </w:rPr>
             </w:pPr>
+            <w:r>
+              <w:rPr>
+                <w:rFonts w:ascii="Times New Roman" w:hAnsi="Times New Roman" w:cs="Times New Roman"/>
+              </w:rPr>
+              <w:t>Primary Actor is using Map Manager (UC-MM-</w:t>
+            </w:r>
+            <w:r>
+              <w:rPr>
+                <w:rFonts w:ascii="Times New Roman" w:hAnsi="Times New Roman" w:cs="Times New Roman"/>
+              </w:rPr>
+              <w:t>01</w:t>
+            </w:r>
+            <w:r>
+              <w:rPr>
+                <w:rFonts w:ascii="Times New Roman" w:hAnsi="Times New Roman" w:cs="Times New Roman"/>
+              </w:rPr>
+              <w:t>). Primary Actor is currently editing a map (UC-MM-03).</w:t>
+            </w:r>
           </w:p>
         </w:tc>
       </w:tr>
@@ -6600,7 +6701,7 @@
           <w:rFonts w:ascii="Times New Roman" w:hAnsi="Times New Roman" w:cs="Times New Roman"/>
         </w:rPr>
       </w:pPr>
-      <w:bookmarkStart w:id="15" w:name="_Toc411628384"/>
+      <w:bookmarkStart w:id="15" w:name="_Toc411630034"/>
       <w:r>
         <w:rPr>
           <w:rFonts w:ascii="Times New Roman" w:hAnsi="Times New Roman" w:cs="Times New Roman"/>
@@ -6633,7 +6734,50 @@
           <w:rFonts w:ascii="Times New Roman" w:hAnsi="Times New Roman" w:cs="Times New Roman"/>
           <w:b/>
         </w:rPr>
+        <w:t>&lt;&lt;</w:t>
+      </w:r>
+      <w:proofErr w:type="gramStart"/>
+      <w:r>
+        <w:rPr>
+          <w:rFonts w:ascii="Times New Roman" w:hAnsi="Times New Roman" w:cs="Times New Roman"/>
+          <w:b/>
+        </w:rPr>
+        <w:t>extends</w:t>
+      </w:r>
+      <w:proofErr w:type="gramEnd"/>
+      <w:r>
+        <w:rPr>
+          <w:rFonts w:ascii="Times New Roman" w:hAnsi="Times New Roman" w:cs="Times New Roman"/>
+          <w:b/>
+        </w:rPr>
+        <w:t>&gt;&gt; Edit map</w:t>
+      </w:r>
+    </w:p>
+    <w:p>
+      <w:pPr>
+        <w:rPr>
+          <w:rFonts w:ascii="Times New Roman" w:hAnsi="Times New Roman" w:cs="Times New Roman"/>
+        </w:rPr>
+      </w:pPr>
+      <w:r>
+        <w:rPr>
+          <w:rFonts w:ascii="Times New Roman" w:hAnsi="Times New Roman" w:cs="Times New Roman"/>
+          <w:b/>
+        </w:rPr>
         <w:t>Successful Outcomes:</w:t>
+      </w:r>
+      <w:r>
+        <w:rPr>
+          <w:rFonts w:ascii="Times New Roman" w:hAnsi="Times New Roman" w:cs="Times New Roman"/>
+          <w:b/>
+        </w:rPr>
+        <w:t xml:space="preserve"> </w:t>
+      </w:r>
+      <w:r>
+        <w:rPr>
+          <w:rFonts w:ascii="Times New Roman" w:hAnsi="Times New Roman" w:cs="Times New Roman"/>
+        </w:rPr>
+        <w:t>Primary Actor successfully edits parameters of path</w:t>
       </w:r>
     </w:p>
     <w:tbl>
@@ -6683,6 +6827,12 @@
                 <w:rFonts w:ascii="Times New Roman" w:hAnsi="Times New Roman" w:cs="Times New Roman"/>
               </w:rPr>
             </w:pPr>
+            <w:r>
+              <w:rPr>
+                <w:rFonts w:ascii="Times New Roman" w:hAnsi="Times New Roman" w:cs="Times New Roman"/>
+              </w:rPr>
+              <w:t>Map Management</w:t>
+            </w:r>
           </w:p>
         </w:tc>
       </w:tr>
@@ -6708,6 +6858,7 @@
                 <w:rFonts w:ascii="Times New Roman" w:hAnsi="Times New Roman" w:cs="Times New Roman"/>
                 <w:b/>
               </w:rPr>
+              <w:lastRenderedPageBreak/>
               <w:t>ID</w:t>
             </w:r>
           </w:p>
@@ -6723,6 +6874,12 @@
                 <w:rFonts w:ascii="Times New Roman" w:hAnsi="Times New Roman" w:cs="Times New Roman"/>
               </w:rPr>
             </w:pPr>
+            <w:r>
+              <w:rPr>
+                <w:rFonts w:ascii="Times New Roman" w:hAnsi="Times New Roman" w:cs="Times New Roman"/>
+              </w:rPr>
+              <w:t>UC-MM-05</w:t>
+            </w:r>
           </w:p>
         </w:tc>
       </w:tr>
@@ -6763,6 +6920,12 @@
                 <w:rFonts w:ascii="Times New Roman" w:hAnsi="Times New Roman" w:cs="Times New Roman"/>
               </w:rPr>
             </w:pPr>
+            <w:r>
+              <w:rPr>
+                <w:rFonts w:ascii="Times New Roman" w:hAnsi="Times New Roman" w:cs="Times New Roman"/>
+              </w:rPr>
+              <w:t>Primary Actor edits path</w:t>
+            </w:r>
           </w:p>
         </w:tc>
       </w:tr>
@@ -6803,6 +6966,12 @@
                 <w:rFonts w:ascii="Times New Roman" w:hAnsi="Times New Roman" w:cs="Times New Roman"/>
               </w:rPr>
             </w:pPr>
+            <w:r>
+              <w:rPr>
+                <w:rFonts w:ascii="Times New Roman" w:hAnsi="Times New Roman" w:cs="Times New Roman"/>
+              </w:rPr>
+              <w:t>Primary Actor: Player</w:t>
+            </w:r>
           </w:p>
         </w:tc>
       </w:tr>
@@ -6828,7 +6997,6 @@
                 <w:rFonts w:ascii="Times New Roman" w:hAnsi="Times New Roman" w:cs="Times New Roman"/>
                 <w:b/>
               </w:rPr>
-              <w:lastRenderedPageBreak/>
               <w:t>Level</w:t>
             </w:r>
           </w:p>
@@ -6844,6 +7012,12 @@
                 <w:rFonts w:ascii="Times New Roman" w:hAnsi="Times New Roman" w:cs="Times New Roman"/>
               </w:rPr>
             </w:pPr>
+            <w:r>
+              <w:rPr>
+                <w:rFonts w:ascii="Times New Roman" w:hAnsi="Times New Roman" w:cs="Times New Roman"/>
+              </w:rPr>
+              <w:t>User Goal</w:t>
+            </w:r>
           </w:p>
         </w:tc>
       </w:tr>
@@ -6884,6 +7058,36 @@
                 <w:rFonts w:ascii="Times New Roman" w:hAnsi="Times New Roman" w:cs="Times New Roman"/>
               </w:rPr>
             </w:pPr>
+            <w:r>
+              <w:rPr>
+                <w:rFonts w:ascii="Times New Roman" w:hAnsi="Times New Roman" w:cs="Times New Roman"/>
+              </w:rPr>
+              <w:t>Primary Actor is using Map Manager (UC-MM-</w:t>
+            </w:r>
+            <w:r>
+              <w:rPr>
+                <w:rFonts w:ascii="Times New Roman" w:hAnsi="Times New Roman" w:cs="Times New Roman"/>
+              </w:rPr>
+              <w:t>01</w:t>
+            </w:r>
+            <w:r>
+              <w:rPr>
+                <w:rFonts w:ascii="Times New Roman" w:hAnsi="Times New Roman" w:cs="Times New Roman"/>
+              </w:rPr>
+              <w:t>). Primary Actor is currently editing a map (</w:t>
+            </w:r>
+            <w:r>
+              <w:rPr>
+                <w:rFonts w:ascii="Times New Roman" w:hAnsi="Times New Roman" w:cs="Times New Roman"/>
+              </w:rPr>
+              <w:t>UC-MM-03</w:t>
+            </w:r>
+            <w:r>
+              <w:rPr>
+                <w:rFonts w:ascii="Times New Roman" w:hAnsi="Times New Roman" w:cs="Times New Roman"/>
+              </w:rPr>
+              <w:t>).</w:t>
+            </w:r>
           </w:p>
         </w:tc>
       </w:tr>
@@ -7148,7 +7352,7 @@
           <w:rFonts w:ascii="Times New Roman" w:hAnsi="Times New Roman" w:cs="Times New Roman"/>
         </w:rPr>
       </w:pPr>
-      <w:bookmarkStart w:id="16" w:name="_Toc411628385"/>
+      <w:bookmarkStart w:id="16" w:name="_Toc411630035"/>
       <w:r>
         <w:rPr>
           <w:rFonts w:ascii="Times New Roman" w:hAnsi="Times New Roman" w:cs="Times New Roman"/>
@@ -7181,7 +7385,63 @@
           <w:rFonts w:ascii="Times New Roman" w:hAnsi="Times New Roman" w:cs="Times New Roman"/>
           <w:b/>
         </w:rPr>
+        <w:t>&lt;&lt;</w:t>
+      </w:r>
+      <w:proofErr w:type="gramStart"/>
+      <w:r>
+        <w:rPr>
+          <w:rFonts w:ascii="Times New Roman" w:hAnsi="Times New Roman" w:cs="Times New Roman"/>
+          <w:b/>
+        </w:rPr>
+        <w:t>extends</w:t>
+      </w:r>
+      <w:proofErr w:type="gramEnd"/>
+      <w:r>
+        <w:rPr>
+          <w:rFonts w:ascii="Times New Roman" w:hAnsi="Times New Roman" w:cs="Times New Roman"/>
+          <w:b/>
+        </w:rPr>
+        <w:t>&gt;&gt; Edit map</w:t>
+      </w:r>
+    </w:p>
+    <w:p>
+      <w:pPr>
+        <w:rPr>
+          <w:rFonts w:ascii="Times New Roman" w:hAnsi="Times New Roman" w:cs="Times New Roman"/>
+        </w:rPr>
+      </w:pPr>
+      <w:r>
+        <w:rPr>
+          <w:rFonts w:ascii="Times New Roman" w:hAnsi="Times New Roman" w:cs="Times New Roman"/>
+          <w:b/>
+        </w:rPr>
         <w:t>Successful Outcomes:</w:t>
+      </w:r>
+      <w:r>
+        <w:rPr>
+          <w:rFonts w:ascii="Times New Roman" w:hAnsi="Times New Roman" w:cs="Times New Roman"/>
+          <w:b/>
+        </w:rPr>
+        <w:t xml:space="preserve"> </w:t>
+      </w:r>
+      <w:r>
+        <w:rPr>
+          <w:rFonts w:ascii="Times New Roman" w:hAnsi="Times New Roman" w:cs="Times New Roman"/>
+        </w:rPr>
+        <w:t>Primary Actor</w:t>
+      </w:r>
+      <w:r>
+        <w:rPr>
+          <w:rFonts w:ascii="Times New Roman" w:hAnsi="Times New Roman" w:cs="Times New Roman"/>
+          <w:b/>
+        </w:rPr>
+        <w:t xml:space="preserve"> </w:t>
+      </w:r>
+      <w:r>
+        <w:rPr>
+          <w:rFonts w:ascii="Times New Roman" w:hAnsi="Times New Roman" w:cs="Times New Roman"/>
+        </w:rPr>
+        <w:t>successfully saves currently open map</w:t>
       </w:r>
     </w:p>
     <w:tbl>
@@ -7231,6 +7491,12 @@
                 <w:rFonts w:ascii="Times New Roman" w:hAnsi="Times New Roman" w:cs="Times New Roman"/>
               </w:rPr>
             </w:pPr>
+            <w:r>
+              <w:rPr>
+                <w:rFonts w:ascii="Times New Roman" w:hAnsi="Times New Roman" w:cs="Times New Roman"/>
+              </w:rPr>
+              <w:t>Map Management</w:t>
+            </w:r>
           </w:p>
         </w:tc>
       </w:tr>
@@ -7271,6 +7537,12 @@
                 <w:rFonts w:ascii="Times New Roman" w:hAnsi="Times New Roman" w:cs="Times New Roman"/>
               </w:rPr>
             </w:pPr>
+            <w:r>
+              <w:rPr>
+                <w:rFonts w:ascii="Times New Roman" w:hAnsi="Times New Roman" w:cs="Times New Roman"/>
+              </w:rPr>
+              <w:t>UC-MM-06</w:t>
+            </w:r>
           </w:p>
         </w:tc>
       </w:tr>
@@ -7307,11 +7579,16 @@
           <w:p>
             <w:pPr>
               <w:spacing w:after="240"/>
-              <w:jc w:val="center"/>
-              <w:rPr>
-                <w:rFonts w:ascii="Times New Roman" w:hAnsi="Times New Roman" w:cs="Times New Roman"/>
-              </w:rPr>
-            </w:pPr>
+              <w:rPr>
+                <w:rFonts w:ascii="Times New Roman" w:hAnsi="Times New Roman" w:cs="Times New Roman"/>
+              </w:rPr>
+            </w:pPr>
+            <w:r>
+              <w:rPr>
+                <w:rFonts w:ascii="Times New Roman" w:hAnsi="Times New Roman" w:cs="Times New Roman"/>
+              </w:rPr>
+              <w:t>Primary Actor saves currently open map</w:t>
+            </w:r>
           </w:p>
         </w:tc>
       </w:tr>
@@ -7352,6 +7629,12 @@
                 <w:rFonts w:ascii="Times New Roman" w:hAnsi="Times New Roman" w:cs="Times New Roman"/>
               </w:rPr>
             </w:pPr>
+            <w:r>
+              <w:rPr>
+                <w:rFonts w:ascii="Times New Roman" w:hAnsi="Times New Roman" w:cs="Times New Roman"/>
+              </w:rPr>
+              <w:t>Primary Actor: Player</w:t>
+            </w:r>
           </w:p>
         </w:tc>
       </w:tr>
@@ -7392,6 +7675,12 @@
                 <w:rFonts w:ascii="Times New Roman" w:hAnsi="Times New Roman" w:cs="Times New Roman"/>
               </w:rPr>
             </w:pPr>
+            <w:r>
+              <w:rPr>
+                <w:rFonts w:ascii="Times New Roman" w:hAnsi="Times New Roman" w:cs="Times New Roman"/>
+              </w:rPr>
+              <w:t>User Goal</w:t>
+            </w:r>
           </w:p>
         </w:tc>
       </w:tr>
@@ -7432,6 +7721,36 @@
                 <w:rFonts w:ascii="Times New Roman" w:hAnsi="Times New Roman" w:cs="Times New Roman"/>
               </w:rPr>
             </w:pPr>
+            <w:r>
+              <w:rPr>
+                <w:rFonts w:ascii="Times New Roman" w:hAnsi="Times New Roman" w:cs="Times New Roman"/>
+              </w:rPr>
+              <w:t>Primary Actor is using Map Manager (UC-MM-</w:t>
+            </w:r>
+            <w:r>
+              <w:rPr>
+                <w:rFonts w:ascii="Times New Roman" w:hAnsi="Times New Roman" w:cs="Times New Roman"/>
+              </w:rPr>
+              <w:t>01</w:t>
+            </w:r>
+            <w:r>
+              <w:rPr>
+                <w:rFonts w:ascii="Times New Roman" w:hAnsi="Times New Roman" w:cs="Times New Roman"/>
+              </w:rPr>
+              <w:t>).</w:t>
+            </w:r>
+            <w:r>
+              <w:rPr>
+                <w:rFonts w:ascii="Times New Roman" w:hAnsi="Times New Roman" w:cs="Times New Roman"/>
+              </w:rPr>
+              <w:t xml:space="preserve"> </w:t>
+            </w:r>
+            <w:r>
+              <w:rPr>
+                <w:rFonts w:ascii="Times New Roman" w:hAnsi="Times New Roman" w:cs="Times New Roman"/>
+              </w:rPr>
+              <w:t>Primary Actor is currently editing a map (UC-MM-03).</w:t>
+            </w:r>
           </w:p>
         </w:tc>
       </w:tr>
@@ -7524,6 +7843,7 @@
                 <w:rFonts w:ascii="Times New Roman" w:hAnsi="Times New Roman" w:cs="Times New Roman"/>
                 <w:b/>
               </w:rPr>
+              <w:lastRenderedPageBreak/>
               <w:t>Step</w:t>
             </w:r>
           </w:p>
@@ -7686,7 +8006,6 @@
         <w:rPr>
           <w:rFonts w:ascii="Times New Roman" w:hAnsi="Times New Roman" w:cs="Times New Roman"/>
         </w:rPr>
-        <w:lastRenderedPageBreak/>
         <w:tab/>
       </w:r>
     </w:p>
@@ -7706,7 +8025,7 @@
           <w:rFonts w:ascii="Times New Roman" w:hAnsi="Times New Roman" w:cs="Times New Roman"/>
         </w:rPr>
       </w:pPr>
-      <w:bookmarkStart w:id="17" w:name="_Toc411628386"/>
+      <w:bookmarkStart w:id="17" w:name="_Toc411630036"/>
       <w:r>
         <w:rPr>
           <w:rFonts w:ascii="Times New Roman" w:hAnsi="Times New Roman" w:cs="Times New Roman"/>
@@ -7999,6 +8318,24 @@
                 <w:rFonts w:ascii="Times New Roman" w:hAnsi="Times New Roman" w:cs="Times New Roman"/>
               </w:rPr>
             </w:pPr>
+            <w:r>
+              <w:rPr>
+                <w:rFonts w:ascii="Times New Roman" w:hAnsi="Times New Roman" w:cs="Times New Roman"/>
+              </w:rPr>
+              <w:t>Primary Actor is using Map Manager (UC-MM-</w:t>
+            </w:r>
+            <w:r>
+              <w:rPr>
+                <w:rFonts w:ascii="Times New Roman" w:hAnsi="Times New Roman" w:cs="Times New Roman"/>
+              </w:rPr>
+              <w:t>01</w:t>
+            </w:r>
+            <w:r>
+              <w:rPr>
+                <w:rFonts w:ascii="Times New Roman" w:hAnsi="Times New Roman" w:cs="Times New Roman"/>
+              </w:rPr>
+              <w:t>).</w:t>
+            </w:r>
           </w:p>
         </w:tc>
       </w:tr>
@@ -8263,7 +8600,7 @@
           <w:rFonts w:ascii="Times New Roman" w:hAnsi="Times New Roman" w:cs="Times New Roman"/>
         </w:rPr>
       </w:pPr>
-      <w:bookmarkStart w:id="18" w:name="_Toc411628387"/>
+      <w:bookmarkStart w:id="18" w:name="_Toc411630037"/>
       <w:r>
         <w:rPr>
           <w:rFonts w:ascii="Times New Roman" w:hAnsi="Times New Roman" w:cs="Times New Roman"/>
@@ -8371,6 +8708,7 @@
                 <w:rFonts w:ascii="Times New Roman" w:hAnsi="Times New Roman" w:cs="Times New Roman"/>
                 <w:b/>
               </w:rPr>
+              <w:lastRenderedPageBreak/>
               <w:t>ID</w:t>
             </w:r>
           </w:p>
@@ -8531,7 +8869,6 @@
                 <w:rFonts w:ascii="Times New Roman" w:hAnsi="Times New Roman" w:cs="Times New Roman"/>
                 <w:b/>
               </w:rPr>
-              <w:lastRenderedPageBreak/>
               <w:t>Precondition</w:t>
             </w:r>
           </w:p>
@@ -8811,7 +9148,7 @@
           <w:rFonts w:ascii="Times New Roman" w:hAnsi="Times New Roman" w:cs="Times New Roman"/>
         </w:rPr>
       </w:pPr>
-      <w:bookmarkStart w:id="19" w:name="_Toc411628388"/>
+      <w:bookmarkStart w:id="19" w:name="_Toc411630038"/>
       <w:r>
         <w:rPr>
           <w:rFonts w:ascii="Times New Roman" w:hAnsi="Times New Roman" w:cs="Times New Roman"/>
@@ -9249,6 +9586,7 @@
           <w:rFonts w:ascii="Times New Roman" w:hAnsi="Times New Roman" w:cs="Times New Roman"/>
           <w:b/>
         </w:rPr>
+        <w:lastRenderedPageBreak/>
         <w:t>Alternative Flows:</w:t>
       </w:r>
     </w:p>
@@ -9358,12 +9696,11 @@
           <w:rFonts w:ascii="Times New Roman" w:hAnsi="Times New Roman" w:cs="Times New Roman"/>
         </w:rPr>
       </w:pPr>
-      <w:bookmarkStart w:id="20" w:name="_Toc411628389"/>
-      <w:r>
-        <w:rPr>
-          <w:rFonts w:ascii="Times New Roman" w:hAnsi="Times New Roman" w:cs="Times New Roman"/>
-        </w:rPr>
-        <w:lastRenderedPageBreak/>
+      <w:bookmarkStart w:id="20" w:name="_Toc411630039"/>
+      <w:r>
+        <w:rPr>
+          <w:rFonts w:ascii="Times New Roman" w:hAnsi="Times New Roman" w:cs="Times New Roman"/>
+        </w:rPr>
         <w:t xml:space="preserve">Use Case: </w:t>
       </w:r>
       <w:r>
@@ -9906,7 +10243,7 @@
           <w:rFonts w:ascii="Times New Roman" w:hAnsi="Times New Roman" w:cs="Times New Roman"/>
         </w:rPr>
       </w:pPr>
-      <w:bookmarkStart w:id="21" w:name="_Toc411628390"/>
+      <w:bookmarkStart w:id="21" w:name="_Toc411630040"/>
       <w:r>
         <w:rPr>
           <w:rFonts w:ascii="Times New Roman" w:hAnsi="Times New Roman" w:cs="Times New Roman"/>
@@ -10094,6 +10431,7 @@
                 <w:rFonts w:ascii="Times New Roman" w:hAnsi="Times New Roman" w:cs="Times New Roman"/>
                 <w:b/>
               </w:rPr>
+              <w:lastRenderedPageBreak/>
               <w:t>Actors</w:t>
             </w:r>
           </w:p>
@@ -10246,7 +10584,6 @@
           <w:rFonts w:ascii="Times New Roman" w:hAnsi="Times New Roman" w:cs="Times New Roman"/>
           <w:b/>
         </w:rPr>
-        <w:lastRenderedPageBreak/>
         <w:t>Main Success Scenario:</w:t>
       </w:r>
     </w:p>
@@ -10454,7 +10791,7 @@
           <w:rFonts w:ascii="Times New Roman" w:hAnsi="Times New Roman" w:cs="Times New Roman"/>
         </w:rPr>
       </w:pPr>
-      <w:bookmarkStart w:id="22" w:name="_Toc411628391"/>
+      <w:bookmarkStart w:id="22" w:name="_Toc411630041"/>
       <w:r>
         <w:rPr>
           <w:rFonts w:ascii="Times New Roman" w:hAnsi="Times New Roman" w:cs="Times New Roman"/>
@@ -11001,7 +11338,7 @@
           <w:rFonts w:ascii="Times New Roman" w:hAnsi="Times New Roman" w:cs="Times New Roman"/>
         </w:rPr>
       </w:pPr>
-      <w:bookmarkStart w:id="23" w:name="_Toc411628392"/>
+      <w:bookmarkStart w:id="23" w:name="_Toc411630042"/>
       <w:r>
         <w:rPr>
           <w:rFonts w:ascii="Times New Roman" w:hAnsi="Times New Roman" w:cs="Times New Roman"/>
@@ -11069,7 +11406,6 @@
                 <w:rFonts w:ascii="Times New Roman" w:hAnsi="Times New Roman" w:cs="Times New Roman"/>
                 <w:b/>
               </w:rPr>
-              <w:lastRenderedPageBreak/>
               <w:t>Use Case Package</w:t>
             </w:r>
           </w:p>
@@ -11549,7 +11885,7 @@
           <w:rFonts w:ascii="Times New Roman" w:hAnsi="Times New Roman" w:cs="Times New Roman"/>
         </w:rPr>
       </w:pPr>
-      <w:bookmarkStart w:id="24" w:name="_Toc411628393"/>
+      <w:bookmarkStart w:id="24" w:name="_Toc411630043"/>
       <w:r>
         <w:rPr>
           <w:rFonts w:ascii="Times New Roman" w:hAnsi="Times New Roman" w:cs="Times New Roman"/>
@@ -11817,6 +12153,7 @@
                 <w:rFonts w:ascii="Times New Roman" w:hAnsi="Times New Roman" w:cs="Times New Roman"/>
                 <w:b/>
               </w:rPr>
+              <w:lastRenderedPageBreak/>
               <w:t>Precondition</w:t>
             </w:r>
           </w:p>
@@ -12096,7 +12433,7 @@
           <w:rFonts w:ascii="Times New Roman" w:hAnsi="Times New Roman" w:cs="Times New Roman"/>
         </w:rPr>
       </w:pPr>
-      <w:bookmarkStart w:id="25" w:name="_Toc411628394"/>
+      <w:bookmarkStart w:id="25" w:name="_Toc411630044"/>
       <w:r>
         <w:rPr>
           <w:rFonts w:ascii="Times New Roman" w:hAnsi="Times New Roman" w:cs="Times New Roman"/>
@@ -12643,11 +12980,12 @@
           <w:rFonts w:ascii="Times New Roman" w:hAnsi="Times New Roman" w:cs="Times New Roman"/>
         </w:rPr>
       </w:pPr>
-      <w:bookmarkStart w:id="26" w:name="_Toc411628395"/>
-      <w:r>
-        <w:rPr>
-          <w:rFonts w:ascii="Times New Roman" w:hAnsi="Times New Roman" w:cs="Times New Roman"/>
-        </w:rPr>
+      <w:bookmarkStart w:id="26" w:name="_Toc411630045"/>
+      <w:r>
+        <w:rPr>
+          <w:rFonts w:ascii="Times New Roman" w:hAnsi="Times New Roman" w:cs="Times New Roman"/>
+        </w:rPr>
+        <w:lastRenderedPageBreak/>
         <w:t xml:space="preserve">Use Case: </w:t>
       </w:r>
       <w:r>
@@ -12791,7 +13129,6 @@
                 <w:rFonts w:ascii="Times New Roman" w:hAnsi="Times New Roman" w:cs="Times New Roman"/>
                 <w:b/>
               </w:rPr>
-              <w:lastRenderedPageBreak/>
               <w:t>Use Case Goal</w:t>
             </w:r>
           </w:p>
@@ -13191,7 +13528,7 @@
           <w:rFonts w:ascii="Times New Roman" w:hAnsi="Times New Roman" w:cs="Times New Roman"/>
         </w:rPr>
       </w:pPr>
-      <w:bookmarkStart w:id="27" w:name="_Toc411628396"/>
+      <w:bookmarkStart w:id="27" w:name="_Toc411630046"/>
       <w:r>
         <w:rPr>
           <w:rFonts w:ascii="Times New Roman" w:hAnsi="Times New Roman" w:cs="Times New Roman"/>
@@ -13531,6 +13868,7 @@
           <w:rFonts w:ascii="Times New Roman" w:hAnsi="Times New Roman" w:cs="Times New Roman"/>
           <w:b/>
         </w:rPr>
+        <w:lastRenderedPageBreak/>
         <w:t>Main Success Scenario:</w:t>
       </w:r>
     </w:p>
@@ -13664,7 +14002,6 @@
                 <w:rFonts w:ascii="Times New Roman" w:hAnsi="Times New Roman" w:cs="Times New Roman"/>
                 <w:b/>
               </w:rPr>
-              <w:lastRenderedPageBreak/>
               <w:t>Step</w:t>
             </w:r>
           </w:p>
@@ -13739,7 +14076,7 @@
           <w:rFonts w:ascii="Times New Roman" w:hAnsi="Times New Roman" w:cs="Times New Roman"/>
         </w:rPr>
       </w:pPr>
-      <w:bookmarkStart w:id="28" w:name="_Toc411628397"/>
+      <w:bookmarkStart w:id="28" w:name="_Toc411630047"/>
       <w:r>
         <w:rPr>
           <w:rFonts w:ascii="Times New Roman" w:hAnsi="Times New Roman" w:cs="Times New Roman"/>
@@ -14292,7 +14629,7 @@
           <w:rFonts w:ascii="Times New Roman" w:hAnsi="Times New Roman" w:cs="Times New Roman"/>
         </w:rPr>
       </w:pPr>
-      <w:bookmarkStart w:id="29" w:name="_Toc411628398"/>
+      <w:bookmarkStart w:id="29" w:name="_Toc411630048"/>
       <w:r>
         <w:rPr>
           <w:rFonts w:ascii="Times New Roman" w:hAnsi="Times New Roman" w:cs="Times New Roman"/>
@@ -14308,7 +14645,7 @@
           <w:rFonts w:ascii="Times New Roman" w:hAnsi="Times New Roman" w:cs="Times New Roman"/>
         </w:rPr>
       </w:pPr>
-      <w:bookmarkStart w:id="30" w:name="_Toc411628399"/>
+      <w:bookmarkStart w:id="30" w:name="_Toc411630049"/>
       <w:r>
         <w:rPr>
           <w:rFonts w:ascii="Times New Roman" w:hAnsi="Times New Roman" w:cs="Times New Roman"/>
@@ -14324,7 +14661,7 @@
           <w:rFonts w:ascii="Times New Roman" w:hAnsi="Times New Roman" w:cs="Times New Roman"/>
         </w:rPr>
       </w:pPr>
-      <w:bookmarkStart w:id="31" w:name="_Toc411628400"/>
+      <w:bookmarkStart w:id="31" w:name="_Toc411630050"/>
       <w:r>
         <w:rPr>
           <w:rFonts w:ascii="Times New Roman" w:hAnsi="Times New Roman" w:cs="Times New Roman"/>
@@ -14340,7 +14677,7 @@
           <w:rFonts w:ascii="Times New Roman" w:hAnsi="Times New Roman" w:cs="Times New Roman"/>
         </w:rPr>
       </w:pPr>
-      <w:bookmarkStart w:id="32" w:name="_Toc411628401"/>
+      <w:bookmarkStart w:id="32" w:name="_Toc411630051"/>
       <w:r>
         <w:rPr>
           <w:rFonts w:ascii="Times New Roman" w:hAnsi="Times New Roman" w:cs="Times New Roman"/>
@@ -14373,7 +14710,7 @@
           <w:rFonts w:ascii="Times New Roman" w:hAnsi="Times New Roman" w:cs="Times New Roman"/>
         </w:rPr>
       </w:pPr>
-      <w:bookmarkStart w:id="33" w:name="_Toc411628402"/>
+      <w:bookmarkStart w:id="33" w:name="_Toc411630052"/>
       <w:r>
         <w:rPr>
           <w:rFonts w:ascii="Times New Roman" w:hAnsi="Times New Roman" w:cs="Times New Roman"/>
@@ -14407,7 +14744,7 @@
           <w:rFonts w:ascii="Times New Roman" w:hAnsi="Times New Roman" w:cs="Times New Roman"/>
         </w:rPr>
       </w:pPr>
-      <w:bookmarkStart w:id="34" w:name="_Toc411628403"/>
+      <w:bookmarkStart w:id="34" w:name="_Toc411630053"/>
       <w:r>
         <w:rPr>
           <w:rFonts w:ascii="Times New Roman" w:hAnsi="Times New Roman" w:cs="Times New Roman"/>
@@ -14441,7 +14778,7 @@
           <w:rFonts w:ascii="Times New Roman" w:hAnsi="Times New Roman" w:cs="Times New Roman"/>
         </w:rPr>
       </w:pPr>
-      <w:bookmarkStart w:id="35" w:name="_Toc411628404"/>
+      <w:bookmarkStart w:id="35" w:name="_Toc411630054"/>
       <w:r>
         <w:rPr>
           <w:rFonts w:ascii="Times New Roman" w:hAnsi="Times New Roman" w:cs="Times New Roman"/>
@@ -14458,7 +14795,7 @@
           <w:rFonts w:ascii="Times New Roman" w:hAnsi="Times New Roman" w:cs="Times New Roman"/>
         </w:rPr>
       </w:pPr>
-      <w:bookmarkStart w:id="36" w:name="_Toc411628405"/>
+      <w:bookmarkStart w:id="36" w:name="_Toc411630055"/>
       <w:r>
         <w:rPr>
           <w:rFonts w:ascii="Times New Roman" w:hAnsi="Times New Roman" w:cs="Times New Roman"/>
@@ -15153,7 +15490,7 @@
           <w:rFonts w:ascii="Times New Roman" w:hAnsi="Times New Roman" w:cs="Times New Roman"/>
         </w:rPr>
       </w:pPr>
-      <w:bookmarkStart w:id="37" w:name="_Toc411628406"/>
+      <w:bookmarkStart w:id="37" w:name="_Toc411630056"/>
       <w:r>
         <w:rPr>
           <w:rFonts w:ascii="Times New Roman" w:hAnsi="Times New Roman" w:cs="Times New Roman"/>
@@ -15251,7 +15588,7 @@
           <w:rPr>
             <w:noProof/>
           </w:rPr>
-          <w:t>8</w:t>
+          <w:t>10</w:t>
         </w:r>
         <w:r>
           <w:rPr>
@@ -16891,7 +17228,7 @@
 </file>
 
 <file path=customXml/itemProps1.xml><?xml version="1.0" encoding="utf-8"?>
-<ds:datastoreItem xmlns:ds="http://schemas.openxmlformats.org/officeDocument/2006/customXml" ds:itemID="{EF2D4286-55ED-42B6-B858-600A21EEC589}">
+<ds:datastoreItem xmlns:ds="http://schemas.openxmlformats.org/officeDocument/2006/customXml" ds:itemID="{4535C7C9-AFFA-4D4C-8BB9-C6BFAF7C4661}">
   <ds:schemaRefs>
     <ds:schemaRef ds:uri="http://schemas.openxmlformats.org/officeDocument/2006/bibliography"/>
   </ds:schemaRefs>

</xml_diff>

<commit_message>
table of contents 2
</commit_message>
<xml_diff>
--- a/ProjectDocumentation/SoftwareRequirements.docx
+++ b/ProjectDocumentation/SoftwareRequirements.docx
@@ -88,7 +88,7 @@
             </w:rPr>
             <w:fldChar w:fldCharType="separate"/>
           </w:r>
-          <w:hyperlink w:anchor="_Toc411631941" w:history="1">
+          <w:hyperlink w:anchor="_Toc411633610" w:history="1">
             <w:r>
               <w:rPr>
                 <w:rStyle w:val="Hyperlink"/>
@@ -132,7 +132,7 @@
                 <w:noProof/>
                 <w:webHidden/>
               </w:rPr>
-              <w:instrText xml:space="preserve"> PAGEREF _Toc411631941 \h </w:instrText>
+              <w:instrText xml:space="preserve"> PAGEREF _Toc411633610 \h </w:instrText>
             </w:r>
             <w:r>
               <w:rPr>
@@ -176,7 +176,7 @@
               <w:lang w:val="en-CA" w:eastAsia="en-CA"/>
             </w:rPr>
           </w:pPr>
-          <w:hyperlink w:anchor="_Toc411631942" w:history="1">
+          <w:hyperlink w:anchor="_Toc411633611" w:history="1">
             <w:r>
               <w:rPr>
                 <w:rStyle w:val="Hyperlink"/>
@@ -220,7 +220,7 @@
                 <w:noProof/>
                 <w:webHidden/>
               </w:rPr>
-              <w:instrText xml:space="preserve"> PAGEREF _Toc411631942 \h </w:instrText>
+              <w:instrText xml:space="preserve"> PAGEREF _Toc411633611 \h </w:instrText>
             </w:r>
             <w:r>
               <w:rPr>
@@ -264,7 +264,7 @@
               <w:lang w:val="en-CA" w:eastAsia="en-CA"/>
             </w:rPr>
           </w:pPr>
-          <w:hyperlink w:anchor="_Toc411631943" w:history="1">
+          <w:hyperlink w:anchor="_Toc411633612" w:history="1">
             <w:r>
               <w:rPr>
                 <w:rStyle w:val="Hyperlink"/>
@@ -308,7 +308,7 @@
                 <w:noProof/>
                 <w:webHidden/>
               </w:rPr>
-              <w:instrText xml:space="preserve"> PAGEREF _Toc411631943 \h </w:instrText>
+              <w:instrText xml:space="preserve"> PAGEREF _Toc411633612 \h </w:instrText>
             </w:r>
             <w:r>
               <w:rPr>
@@ -352,7 +352,7 @@
               <w:lang w:val="en-CA" w:eastAsia="en-CA"/>
             </w:rPr>
           </w:pPr>
-          <w:hyperlink w:anchor="_Toc411631944" w:history="1">
+          <w:hyperlink w:anchor="_Toc411633613" w:history="1">
             <w:r>
               <w:rPr>
                 <w:rStyle w:val="Hyperlink"/>
@@ -396,7 +396,7 @@
                 <w:noProof/>
                 <w:webHidden/>
               </w:rPr>
-              <w:instrText xml:space="preserve"> PAGEREF _Toc411631944 \h </w:instrText>
+              <w:instrText xml:space="preserve"> PAGEREF _Toc411633613 \h </w:instrText>
             </w:r>
             <w:r>
               <w:rPr>
@@ -440,7 +440,7 @@
               <w:lang w:val="en-CA" w:eastAsia="en-CA"/>
             </w:rPr>
           </w:pPr>
-          <w:hyperlink w:anchor="_Toc411631945" w:history="1">
+          <w:hyperlink w:anchor="_Toc411633614" w:history="1">
             <w:r>
               <w:rPr>
                 <w:rStyle w:val="Hyperlink"/>
@@ -484,7 +484,7 @@
                 <w:noProof/>
                 <w:webHidden/>
               </w:rPr>
-              <w:instrText xml:space="preserve"> PAGEREF _Toc411631945 \h </w:instrText>
+              <w:instrText xml:space="preserve"> PAGEREF _Toc411633614 \h </w:instrText>
             </w:r>
             <w:r>
               <w:rPr>
@@ -528,7 +528,7 @@
               <w:lang w:val="en-CA" w:eastAsia="en-CA"/>
             </w:rPr>
           </w:pPr>
-          <w:hyperlink w:anchor="_Toc411631946" w:history="1">
+          <w:hyperlink w:anchor="_Toc411633615" w:history="1">
             <w:r>
               <w:rPr>
                 <w:rStyle w:val="Hyperlink"/>
@@ -572,7 +572,7 @@
                 <w:noProof/>
                 <w:webHidden/>
               </w:rPr>
-              <w:instrText xml:space="preserve"> PAGEREF _Toc411631946 \h </w:instrText>
+              <w:instrText xml:space="preserve"> PAGEREF _Toc411633615 \h </w:instrText>
             </w:r>
             <w:r>
               <w:rPr>
@@ -616,7 +616,7 @@
               <w:lang w:val="en-CA" w:eastAsia="en-CA"/>
             </w:rPr>
           </w:pPr>
-          <w:hyperlink w:anchor="_Toc411631947" w:history="1">
+          <w:hyperlink w:anchor="_Toc411633616" w:history="1">
             <w:r>
               <w:rPr>
                 <w:rStyle w:val="Hyperlink"/>
@@ -660,7 +660,7 @@
                 <w:noProof/>
                 <w:webHidden/>
               </w:rPr>
-              <w:instrText xml:space="preserve"> PAGEREF _Toc411631947 \h </w:instrText>
+              <w:instrText xml:space="preserve"> PAGEREF _Toc411633616 \h </w:instrText>
             </w:r>
             <w:r>
               <w:rPr>
@@ -704,7 +704,7 @@
               <w:lang w:val="en-CA" w:eastAsia="en-CA"/>
             </w:rPr>
           </w:pPr>
-          <w:hyperlink w:anchor="_Toc411631948" w:history="1">
+          <w:hyperlink w:anchor="_Toc411633617" w:history="1">
             <w:r>
               <w:rPr>
                 <w:rStyle w:val="Hyperlink"/>
@@ -748,7 +748,7 @@
                 <w:noProof/>
                 <w:webHidden/>
               </w:rPr>
-              <w:instrText xml:space="preserve"> PAGEREF _Toc411631948 \h </w:instrText>
+              <w:instrText xml:space="preserve"> PAGEREF _Toc411633617 \h </w:instrText>
             </w:r>
             <w:r>
               <w:rPr>
@@ -792,7 +792,7 @@
               <w:lang w:val="en-CA" w:eastAsia="en-CA"/>
             </w:rPr>
           </w:pPr>
-          <w:hyperlink w:anchor="_Toc411631949" w:history="1">
+          <w:hyperlink w:anchor="_Toc411633618" w:history="1">
             <w:r>
               <w:rPr>
                 <w:rStyle w:val="Hyperlink"/>
@@ -836,7 +836,7 @@
                 <w:noProof/>
                 <w:webHidden/>
               </w:rPr>
-              <w:instrText xml:space="preserve"> PAGEREF _Toc411631949 \h </w:instrText>
+              <w:instrText xml:space="preserve"> PAGEREF _Toc411633618 \h </w:instrText>
             </w:r>
             <w:r>
               <w:rPr>
@@ -880,7 +880,7 @@
               <w:lang w:val="en-CA" w:eastAsia="en-CA"/>
             </w:rPr>
           </w:pPr>
-          <w:hyperlink w:anchor="_Toc411631950" w:history="1">
+          <w:hyperlink w:anchor="_Toc411633619" w:history="1">
             <w:r>
               <w:rPr>
                 <w:rStyle w:val="Hyperlink"/>
@@ -924,7 +924,7 @@
                 <w:noProof/>
                 <w:webHidden/>
               </w:rPr>
-              <w:instrText xml:space="preserve"> PAGEREF _Toc411631950 \h </w:instrText>
+              <w:instrText xml:space="preserve"> PAGEREF _Toc411633619 \h </w:instrText>
             </w:r>
             <w:r>
               <w:rPr>
@@ -968,7 +968,7 @@
               <w:lang w:val="en-CA" w:eastAsia="en-CA"/>
             </w:rPr>
           </w:pPr>
-          <w:hyperlink w:anchor="_Toc411631951" w:history="1">
+          <w:hyperlink w:anchor="_Toc411633620" w:history="1">
             <w:r>
               <w:rPr>
                 <w:rStyle w:val="Hyperlink"/>
@@ -1012,7 +1012,7 @@
                 <w:noProof/>
                 <w:webHidden/>
               </w:rPr>
-              <w:instrText xml:space="preserve"> PAGEREF _Toc411631951 \h </w:instrText>
+              <w:instrText xml:space="preserve"> PAGEREF _Toc411633620 \h </w:instrText>
             </w:r>
             <w:r>
               <w:rPr>
@@ -1056,7 +1056,7 @@
               <w:lang w:val="en-CA" w:eastAsia="en-CA"/>
             </w:rPr>
           </w:pPr>
-          <w:hyperlink w:anchor="_Toc411631952" w:history="1">
+          <w:hyperlink w:anchor="_Toc411633621" w:history="1">
             <w:r>
               <w:rPr>
                 <w:rStyle w:val="Hyperlink"/>
@@ -1100,7 +1100,7 @@
                 <w:noProof/>
                 <w:webHidden/>
               </w:rPr>
-              <w:instrText xml:space="preserve"> PAGEREF _Toc411631952 \h </w:instrText>
+              <w:instrText xml:space="preserve"> PAGEREF _Toc411633621 \h </w:instrText>
             </w:r>
             <w:r>
               <w:rPr>
@@ -1144,7 +1144,7 @@
               <w:lang w:val="en-CA" w:eastAsia="en-CA"/>
             </w:rPr>
           </w:pPr>
-          <w:hyperlink w:anchor="_Toc411631953" w:history="1">
+          <w:hyperlink w:anchor="_Toc411633622" w:history="1">
             <w:r>
               <w:rPr>
                 <w:rStyle w:val="Hyperlink"/>
@@ -1188,7 +1188,7 @@
                 <w:noProof/>
                 <w:webHidden/>
               </w:rPr>
-              <w:instrText xml:space="preserve"> PAGEREF _Toc411631953 \h </w:instrText>
+              <w:instrText xml:space="preserve"> PAGEREF _Toc411633622 \h </w:instrText>
             </w:r>
             <w:r>
               <w:rPr>
@@ -1232,7 +1232,7 @@
               <w:lang w:val="en-CA" w:eastAsia="en-CA"/>
             </w:rPr>
           </w:pPr>
-          <w:hyperlink w:anchor="_Toc411631954" w:history="1">
+          <w:hyperlink w:anchor="_Toc411633623" w:history="1">
             <w:r>
               <w:rPr>
                 <w:rStyle w:val="Hyperlink"/>
@@ -1276,7 +1276,7 @@
                 <w:noProof/>
                 <w:webHidden/>
               </w:rPr>
-              <w:instrText xml:space="preserve"> PAGEREF _Toc411631954 \h </w:instrText>
+              <w:instrText xml:space="preserve"> PAGEREF _Toc411633623 \h </w:instrText>
             </w:r>
             <w:r>
               <w:rPr>
@@ -1320,7 +1320,7 @@
               <w:lang w:val="en-CA" w:eastAsia="en-CA"/>
             </w:rPr>
           </w:pPr>
-          <w:hyperlink w:anchor="_Toc411631955" w:history="1">
+          <w:hyperlink w:anchor="_Toc411633624" w:history="1">
             <w:r>
               <w:rPr>
                 <w:rStyle w:val="Hyperlink"/>
@@ -1364,7 +1364,7 @@
                 <w:noProof/>
                 <w:webHidden/>
               </w:rPr>
-              <w:instrText xml:space="preserve"> PAGEREF _Toc411631955 \h </w:instrText>
+              <w:instrText xml:space="preserve"> PAGEREF _Toc411633624 \h </w:instrText>
             </w:r>
             <w:r>
               <w:rPr>
@@ -1408,7 +1408,7 @@
               <w:lang w:val="en-CA" w:eastAsia="en-CA"/>
             </w:rPr>
           </w:pPr>
-          <w:hyperlink w:anchor="_Toc411631956" w:history="1">
+          <w:hyperlink w:anchor="_Toc411633625" w:history="1">
             <w:r>
               <w:rPr>
                 <w:rStyle w:val="Hyperlink"/>
@@ -1452,7 +1452,7 @@
                 <w:noProof/>
                 <w:webHidden/>
               </w:rPr>
-              <w:instrText xml:space="preserve"> PAGEREF _Toc411631956 \h </w:instrText>
+              <w:instrText xml:space="preserve"> PAGEREF _Toc411633625 \h </w:instrText>
             </w:r>
             <w:r>
               <w:rPr>
@@ -1496,7 +1496,7 @@
               <w:lang w:val="en-CA" w:eastAsia="en-CA"/>
             </w:rPr>
           </w:pPr>
-          <w:hyperlink w:anchor="_Toc411631957" w:history="1">
+          <w:hyperlink w:anchor="_Toc411633626" w:history="1">
             <w:r>
               <w:rPr>
                 <w:rStyle w:val="Hyperlink"/>
@@ -1540,7 +1540,7 @@
                 <w:noProof/>
                 <w:webHidden/>
               </w:rPr>
-              <w:instrText xml:space="preserve"> PAGEREF _Toc411631957 \h </w:instrText>
+              <w:instrText xml:space="preserve"> PAGEREF _Toc411633626 \h </w:instrText>
             </w:r>
             <w:r>
               <w:rPr>
@@ -1584,7 +1584,7 @@
               <w:lang w:val="en-CA" w:eastAsia="en-CA"/>
             </w:rPr>
           </w:pPr>
-          <w:hyperlink w:anchor="_Toc411631958" w:history="1">
+          <w:hyperlink w:anchor="_Toc411633627" w:history="1">
             <w:r>
               <w:rPr>
                 <w:rStyle w:val="Hyperlink"/>
@@ -1628,7 +1628,7 @@
                 <w:noProof/>
                 <w:webHidden/>
               </w:rPr>
-              <w:instrText xml:space="preserve"> PAGEREF _Toc411631958 \h </w:instrText>
+              <w:instrText xml:space="preserve"> PAGEREF _Toc411633627 \h </w:instrText>
             </w:r>
             <w:r>
               <w:rPr>
@@ -1672,7 +1672,7 @@
               <w:lang w:val="en-CA" w:eastAsia="en-CA"/>
             </w:rPr>
           </w:pPr>
-          <w:hyperlink w:anchor="_Toc411631959" w:history="1">
+          <w:hyperlink w:anchor="_Toc411633628" w:history="1">
             <w:r>
               <w:rPr>
                 <w:rStyle w:val="Hyperlink"/>
@@ -1716,7 +1716,7 @@
                 <w:noProof/>
                 <w:webHidden/>
               </w:rPr>
-              <w:instrText xml:space="preserve"> PAGEREF _Toc411631959 \h </w:instrText>
+              <w:instrText xml:space="preserve"> PAGEREF _Toc411633628 \h </w:instrText>
             </w:r>
             <w:r>
               <w:rPr>
@@ -1760,7 +1760,7 @@
               <w:lang w:val="en-CA" w:eastAsia="en-CA"/>
             </w:rPr>
           </w:pPr>
-          <w:hyperlink w:anchor="_Toc411631960" w:history="1">
+          <w:hyperlink w:anchor="_Toc411633629" w:history="1">
             <w:r>
               <w:rPr>
                 <w:rStyle w:val="Hyperlink"/>
@@ -1804,7 +1804,7 @@
                 <w:noProof/>
                 <w:webHidden/>
               </w:rPr>
-              <w:instrText xml:space="preserve"> PAGEREF _Toc411631960 \h </w:instrText>
+              <w:instrText xml:space="preserve"> PAGEREF _Toc411633629 \h </w:instrText>
             </w:r>
             <w:r>
               <w:rPr>
@@ -1848,7 +1848,7 @@
               <w:lang w:val="en-CA" w:eastAsia="en-CA"/>
             </w:rPr>
           </w:pPr>
-          <w:hyperlink w:anchor="_Toc411631961" w:history="1">
+          <w:hyperlink w:anchor="_Toc411633630" w:history="1">
             <w:r>
               <w:rPr>
                 <w:rStyle w:val="Hyperlink"/>
@@ -1892,7 +1892,7 @@
                 <w:noProof/>
                 <w:webHidden/>
               </w:rPr>
-              <w:instrText xml:space="preserve"> PAGEREF _Toc411631961 \h </w:instrText>
+              <w:instrText xml:space="preserve"> PAGEREF _Toc411633630 \h </w:instrText>
             </w:r>
             <w:r>
               <w:rPr>
@@ -1936,7 +1936,7 @@
               <w:lang w:val="en-CA" w:eastAsia="en-CA"/>
             </w:rPr>
           </w:pPr>
-          <w:hyperlink w:anchor="_Toc411631962" w:history="1">
+          <w:hyperlink w:anchor="_Toc411633631" w:history="1">
             <w:r>
               <w:rPr>
                 <w:rStyle w:val="Hyperlink"/>
@@ -1980,7 +1980,7 @@
                 <w:noProof/>
                 <w:webHidden/>
               </w:rPr>
-              <w:instrText xml:space="preserve"> PAGEREF _Toc411631962 \h </w:instrText>
+              <w:instrText xml:space="preserve"> PAGEREF _Toc411633631 \h </w:instrText>
             </w:r>
             <w:r>
               <w:rPr>
@@ -2024,7 +2024,7 @@
               <w:lang w:val="en-CA" w:eastAsia="en-CA"/>
             </w:rPr>
           </w:pPr>
-          <w:hyperlink w:anchor="_Toc411631963" w:history="1">
+          <w:hyperlink w:anchor="_Toc411633632" w:history="1">
             <w:r>
               <w:rPr>
                 <w:rStyle w:val="Hyperlink"/>
@@ -2068,7 +2068,7 @@
                 <w:noProof/>
                 <w:webHidden/>
               </w:rPr>
-              <w:instrText xml:space="preserve"> PAGEREF _Toc411631963 \h </w:instrText>
+              <w:instrText xml:space="preserve"> PAGEREF _Toc411633632 \h </w:instrText>
             </w:r>
             <w:r>
               <w:rPr>
@@ -2112,7 +2112,7 @@
               <w:lang w:val="en-CA" w:eastAsia="en-CA"/>
             </w:rPr>
           </w:pPr>
-          <w:hyperlink w:anchor="_Toc411631964" w:history="1">
+          <w:hyperlink w:anchor="_Toc411633633" w:history="1">
             <w:r>
               <w:rPr>
                 <w:rStyle w:val="Hyperlink"/>
@@ -2156,7 +2156,7 @@
                 <w:noProof/>
                 <w:webHidden/>
               </w:rPr>
-              <w:instrText xml:space="preserve"> PAGEREF _Toc411631964 \h </w:instrText>
+              <w:instrText xml:space="preserve"> PAGEREF _Toc411633633 \h </w:instrText>
             </w:r>
             <w:r>
               <w:rPr>
@@ -2177,6 +2177,96 @@
                 <w:webHidden/>
               </w:rPr>
               <w:t>21</w:t>
+            </w:r>
+            <w:r>
+              <w:rPr>
+                <w:noProof/>
+                <w:webHidden/>
+              </w:rPr>
+              <w:fldChar w:fldCharType="end"/>
+            </w:r>
+          </w:hyperlink>
+          <w:bookmarkStart w:id="0" w:name="_GoBack"/>
+          <w:bookmarkEnd w:id="0"/>
+        </w:p>
+        <w:p>
+          <w:pPr>
+            <w:pStyle w:val="TOC3"/>
+            <w:tabs>
+              <w:tab w:val="left" w:pos="1320"/>
+              <w:tab w:val="right" w:leader="dot" w:pos="9350"/>
+            </w:tabs>
+            <w:rPr>
+              <w:rFonts w:cstheme="minorBidi"/>
+              <w:noProof/>
+              <w:lang w:val="en-CA" w:eastAsia="en-CA"/>
+            </w:rPr>
+          </w:pPr>
+          <w:hyperlink w:anchor="_Toc411633634" w:history="1">
+            <w:r>
+              <w:rPr>
+                <w:rStyle w:val="Hyperlink"/>
+                <w:rFonts w:ascii="Times New Roman" w:hAnsi="Times New Roman"/>
+                <w:noProof/>
+              </w:rPr>
+              <w:t>3.2.15</w:t>
+            </w:r>
+            <w:r>
+              <w:rPr>
+                <w:rFonts w:cstheme="minorBidi"/>
+                <w:noProof/>
+                <w:lang w:val="en-CA" w:eastAsia="en-CA"/>
+              </w:rPr>
+              <w:tab/>
+            </w:r>
+            <w:r>
+              <w:rPr>
+                <w:rStyle w:val="Hyperlink"/>
+                <w:rFonts w:ascii="Times New Roman" w:hAnsi="Times New Roman"/>
+                <w:noProof/>
+              </w:rPr>
+              <w:t>Use Case: Load game</w:t>
+            </w:r>
+            <w:r>
+              <w:rPr>
+                <w:noProof/>
+                <w:webHidden/>
+              </w:rPr>
+              <w:tab/>
+            </w:r>
+            <w:r>
+              <w:rPr>
+                <w:noProof/>
+                <w:webHidden/>
+              </w:rPr>
+              <w:fldChar w:fldCharType="begin"/>
+            </w:r>
+            <w:r>
+              <w:rPr>
+                <w:noProof/>
+                <w:webHidden/>
+              </w:rPr>
+              <w:instrText xml:space="preserve"> PAGEREF _Toc411633634 \h </w:instrText>
+            </w:r>
+            <w:r>
+              <w:rPr>
+                <w:noProof/>
+                <w:webHidden/>
+              </w:rPr>
+            </w:r>
+            <w:r>
+              <w:rPr>
+                <w:noProof/>
+                <w:webHidden/>
+              </w:rPr>
+              <w:fldChar w:fldCharType="separate"/>
+            </w:r>
+            <w:r>
+              <w:rPr>
+                <w:noProof/>
+                <w:webHidden/>
+              </w:rPr>
+              <w:t>22</w:t>
             </w:r>
             <w:r>
               <w:rPr>
@@ -2200,14 +2290,14 @@
               <w:lang w:val="en-CA" w:eastAsia="en-CA"/>
             </w:rPr>
           </w:pPr>
-          <w:hyperlink w:anchor="_Toc411631965" w:history="1">
+          <w:hyperlink w:anchor="_Toc411633635" w:history="1">
             <w:r>
               <w:rPr>
                 <w:rStyle w:val="Hyperlink"/>
                 <w:rFonts w:ascii="Times New Roman" w:hAnsi="Times New Roman"/>
                 <w:noProof/>
               </w:rPr>
-              <w:t>3.2.15</w:t>
+              <w:t>3.2.16</w:t>
             </w:r>
             <w:r>
               <w:rPr>
@@ -2223,7 +2313,7 @@
                 <w:rFonts w:ascii="Times New Roman" w:hAnsi="Times New Roman"/>
                 <w:noProof/>
               </w:rPr>
-              <w:t>Use Case: Load game</w:t>
+              <w:t>Use Case: Exit game</w:t>
             </w:r>
             <w:r>
               <w:rPr>
@@ -2244,7 +2334,7 @@
                 <w:noProof/>
                 <w:webHidden/>
               </w:rPr>
-              <w:instrText xml:space="preserve"> PAGEREF _Toc411631965 \h </w:instrText>
+              <w:instrText xml:space="preserve"> PAGEREF _Toc411633635 \h </w:instrText>
             </w:r>
             <w:r>
               <w:rPr>
@@ -2264,7 +2354,7 @@
                 <w:noProof/>
                 <w:webHidden/>
               </w:rPr>
-              <w:t>22</w:t>
+              <w:t>23</w:t>
             </w:r>
             <w:r>
               <w:rPr>
@@ -2288,14 +2378,14 @@
               <w:lang w:val="en-CA" w:eastAsia="en-CA"/>
             </w:rPr>
           </w:pPr>
-          <w:hyperlink w:anchor="_Toc411631966" w:history="1">
+          <w:hyperlink w:anchor="_Toc411633636" w:history="1">
             <w:r>
               <w:rPr>
                 <w:rStyle w:val="Hyperlink"/>
                 <w:rFonts w:ascii="Times New Roman" w:hAnsi="Times New Roman"/>
                 <w:noProof/>
               </w:rPr>
-              <w:t>3.2.16</w:t>
+              <w:t>3.2.17</w:t>
             </w:r>
             <w:r>
               <w:rPr>
@@ -2311,7 +2401,7 @@
                 <w:rFonts w:ascii="Times New Roman" w:hAnsi="Times New Roman"/>
                 <w:noProof/>
               </w:rPr>
-              <w:t>Use Case: Exit game</w:t>
+              <w:t>Use Case: Save game</w:t>
             </w:r>
             <w:r>
               <w:rPr>
@@ -2332,7 +2422,7 @@
                 <w:noProof/>
                 <w:webHidden/>
               </w:rPr>
-              <w:instrText xml:space="preserve"> PAGEREF _Toc411631966 \h </w:instrText>
+              <w:instrText xml:space="preserve"> PAGEREF _Toc411633636 \h </w:instrText>
             </w:r>
             <w:r>
               <w:rPr>
@@ -2352,7 +2442,7 @@
                 <w:noProof/>
                 <w:webHidden/>
               </w:rPr>
-              <w:t>23</w:t>
+              <w:t>24</w:t>
             </w:r>
             <w:r>
               <w:rPr>
@@ -2376,14 +2466,14 @@
               <w:lang w:val="en-CA" w:eastAsia="en-CA"/>
             </w:rPr>
           </w:pPr>
-          <w:hyperlink w:anchor="_Toc411631967" w:history="1">
+          <w:hyperlink w:anchor="_Toc411633637" w:history="1">
             <w:r>
               <w:rPr>
                 <w:rStyle w:val="Hyperlink"/>
                 <w:rFonts w:ascii="Times New Roman" w:hAnsi="Times New Roman"/>
                 <w:noProof/>
               </w:rPr>
-              <w:t>3.2.17</w:t>
+              <w:t>3.2.18</w:t>
             </w:r>
             <w:r>
               <w:rPr>
@@ -2399,7 +2489,7 @@
                 <w:rFonts w:ascii="Times New Roman" w:hAnsi="Times New Roman"/>
                 <w:noProof/>
               </w:rPr>
-              <w:t>Use Case: Save game</w:t>
+              <w:t>Use Case: View score</w:t>
             </w:r>
             <w:r>
               <w:rPr>
@@ -2420,7 +2510,7 @@
                 <w:noProof/>
                 <w:webHidden/>
               </w:rPr>
-              <w:instrText xml:space="preserve"> PAGEREF _Toc411631967 \h </w:instrText>
+              <w:instrText xml:space="preserve"> PAGEREF _Toc411633637 \h </w:instrText>
             </w:r>
             <w:r>
               <w:rPr>
@@ -2440,7 +2530,183 @@
                 <w:noProof/>
                 <w:webHidden/>
               </w:rPr>
-              <w:t>24</w:t>
+              <w:t>25</w:t>
+            </w:r>
+            <w:r>
+              <w:rPr>
+                <w:noProof/>
+                <w:webHidden/>
+              </w:rPr>
+              <w:fldChar w:fldCharType="end"/>
+            </w:r>
+          </w:hyperlink>
+        </w:p>
+        <w:p>
+          <w:pPr>
+            <w:pStyle w:val="TOC2"/>
+            <w:tabs>
+              <w:tab w:val="left" w:pos="880"/>
+              <w:tab w:val="right" w:leader="dot" w:pos="9350"/>
+            </w:tabs>
+            <w:rPr>
+              <w:rFonts w:cstheme="minorBidi"/>
+              <w:noProof/>
+              <w:lang w:val="en-CA" w:eastAsia="en-CA"/>
+            </w:rPr>
+          </w:pPr>
+          <w:hyperlink w:anchor="_Toc411633638" w:history="1">
+            <w:r>
+              <w:rPr>
+                <w:rStyle w:val="Hyperlink"/>
+                <w:rFonts w:ascii="Times New Roman" w:hAnsi="Times New Roman"/>
+                <w:noProof/>
+              </w:rPr>
+              <w:t>3.3</w:t>
+            </w:r>
+            <w:r>
+              <w:rPr>
+                <w:rFonts w:cstheme="minorBidi"/>
+                <w:noProof/>
+                <w:lang w:val="en-CA" w:eastAsia="en-CA"/>
+              </w:rPr>
+              <w:tab/>
+            </w:r>
+            <w:r>
+              <w:rPr>
+                <w:rStyle w:val="Hyperlink"/>
+                <w:rFonts w:ascii="Times New Roman" w:hAnsi="Times New Roman"/>
+                <w:noProof/>
+              </w:rPr>
+              <w:t>User Story Conversion</w:t>
+            </w:r>
+            <w:r>
+              <w:rPr>
+                <w:noProof/>
+                <w:webHidden/>
+              </w:rPr>
+              <w:tab/>
+            </w:r>
+            <w:r>
+              <w:rPr>
+                <w:noProof/>
+                <w:webHidden/>
+              </w:rPr>
+              <w:fldChar w:fldCharType="begin"/>
+            </w:r>
+            <w:r>
+              <w:rPr>
+                <w:noProof/>
+                <w:webHidden/>
+              </w:rPr>
+              <w:instrText xml:space="preserve"> PAGEREF _Toc411633638 \h </w:instrText>
+            </w:r>
+            <w:r>
+              <w:rPr>
+                <w:noProof/>
+                <w:webHidden/>
+              </w:rPr>
+            </w:r>
+            <w:r>
+              <w:rPr>
+                <w:noProof/>
+                <w:webHidden/>
+              </w:rPr>
+              <w:fldChar w:fldCharType="separate"/>
+            </w:r>
+            <w:r>
+              <w:rPr>
+                <w:noProof/>
+                <w:webHidden/>
+              </w:rPr>
+              <w:t>26</w:t>
+            </w:r>
+            <w:r>
+              <w:rPr>
+                <w:noProof/>
+                <w:webHidden/>
+              </w:rPr>
+              <w:fldChar w:fldCharType="end"/>
+            </w:r>
+          </w:hyperlink>
+        </w:p>
+        <w:p>
+          <w:pPr>
+            <w:pStyle w:val="TOC2"/>
+            <w:tabs>
+              <w:tab w:val="left" w:pos="880"/>
+              <w:tab w:val="right" w:leader="dot" w:pos="9350"/>
+            </w:tabs>
+            <w:rPr>
+              <w:rFonts w:cstheme="minorBidi"/>
+              <w:noProof/>
+              <w:lang w:val="en-CA" w:eastAsia="en-CA"/>
+            </w:rPr>
+          </w:pPr>
+          <w:hyperlink w:anchor="_Toc411633639" w:history="1">
+            <w:r>
+              <w:rPr>
+                <w:rStyle w:val="Hyperlink"/>
+                <w:rFonts w:ascii="Times New Roman" w:hAnsi="Times New Roman"/>
+                <w:noProof/>
+              </w:rPr>
+              <w:t>3.4</w:t>
+            </w:r>
+            <w:r>
+              <w:rPr>
+                <w:rFonts w:cstheme="minorBidi"/>
+                <w:noProof/>
+                <w:lang w:val="en-CA" w:eastAsia="en-CA"/>
+              </w:rPr>
+              <w:tab/>
+            </w:r>
+            <w:r>
+              <w:rPr>
+                <w:rStyle w:val="Hyperlink"/>
+                <w:rFonts w:ascii="Times New Roman" w:hAnsi="Times New Roman"/>
+                <w:noProof/>
+              </w:rPr>
+              <w:t>Business Rules</w:t>
+            </w:r>
+            <w:r>
+              <w:rPr>
+                <w:noProof/>
+                <w:webHidden/>
+              </w:rPr>
+              <w:tab/>
+            </w:r>
+            <w:r>
+              <w:rPr>
+                <w:noProof/>
+                <w:webHidden/>
+              </w:rPr>
+              <w:fldChar w:fldCharType="begin"/>
+            </w:r>
+            <w:r>
+              <w:rPr>
+                <w:noProof/>
+                <w:webHidden/>
+              </w:rPr>
+              <w:instrText xml:space="preserve"> PAGEREF _Toc411633639 \h </w:instrText>
+            </w:r>
+            <w:r>
+              <w:rPr>
+                <w:noProof/>
+                <w:webHidden/>
+              </w:rPr>
+            </w:r>
+            <w:r>
+              <w:rPr>
+                <w:noProof/>
+                <w:webHidden/>
+              </w:rPr>
+              <w:fldChar w:fldCharType="separate"/>
+            </w:r>
+            <w:r>
+              <w:rPr>
+                <w:noProof/>
+                <w:webHidden/>
+              </w:rPr>
+              <w:t>26</w:t>
             </w:r>
             <w:r>
               <w:rPr>
@@ -2464,14 +2730,14 @@
               <w:lang w:val="en-CA" w:eastAsia="en-CA"/>
             </w:rPr>
           </w:pPr>
-          <w:hyperlink w:anchor="_Toc411631968" w:history="1">
+          <w:hyperlink w:anchor="_Toc411633640" w:history="1">
             <w:r>
               <w:rPr>
                 <w:rStyle w:val="Hyperlink"/>
                 <w:rFonts w:ascii="Times New Roman" w:hAnsi="Times New Roman"/>
                 <w:noProof/>
               </w:rPr>
-              <w:t>3.2.18</w:t>
+              <w:t>3.4.1</w:t>
             </w:r>
             <w:r>
               <w:rPr>
@@ -2487,7 +2753,7 @@
                 <w:rFonts w:ascii="Times New Roman" w:hAnsi="Times New Roman"/>
                 <w:noProof/>
               </w:rPr>
-              <w:t>Use Case: View score</w:t>
+              <w:t>BR type 1</w:t>
             </w:r>
             <w:r>
               <w:rPr>
@@ -2508,7 +2774,7 @@
                 <w:noProof/>
                 <w:webHidden/>
               </w:rPr>
-              <w:instrText xml:space="preserve"> PAGEREF _Toc411631968 \h </w:instrText>
+              <w:instrText xml:space="preserve"> PAGEREF _Toc411633640 \h </w:instrText>
             </w:r>
             <w:r>
               <w:rPr>
@@ -2528,7 +2794,359 @@
                 <w:noProof/>
                 <w:webHidden/>
               </w:rPr>
-              <w:t>25</w:t>
+              <w:t>26</w:t>
+            </w:r>
+            <w:r>
+              <w:rPr>
+                <w:noProof/>
+                <w:webHidden/>
+              </w:rPr>
+              <w:fldChar w:fldCharType="end"/>
+            </w:r>
+          </w:hyperlink>
+        </w:p>
+        <w:p>
+          <w:pPr>
+            <w:pStyle w:val="TOC3"/>
+            <w:tabs>
+              <w:tab w:val="left" w:pos="1320"/>
+              <w:tab w:val="right" w:leader="dot" w:pos="9350"/>
+            </w:tabs>
+            <w:rPr>
+              <w:rFonts w:cstheme="minorBidi"/>
+              <w:noProof/>
+              <w:lang w:val="en-CA" w:eastAsia="en-CA"/>
+            </w:rPr>
+          </w:pPr>
+          <w:hyperlink w:anchor="_Toc411633641" w:history="1">
+            <w:r>
+              <w:rPr>
+                <w:rStyle w:val="Hyperlink"/>
+                <w:rFonts w:ascii="Times New Roman" w:hAnsi="Times New Roman"/>
+                <w:noProof/>
+              </w:rPr>
+              <w:t>3.4.2</w:t>
+            </w:r>
+            <w:r>
+              <w:rPr>
+                <w:rFonts w:cstheme="minorBidi"/>
+                <w:noProof/>
+                <w:lang w:val="en-CA" w:eastAsia="en-CA"/>
+              </w:rPr>
+              <w:tab/>
+            </w:r>
+            <w:r>
+              <w:rPr>
+                <w:rStyle w:val="Hyperlink"/>
+                <w:rFonts w:ascii="Times New Roman" w:hAnsi="Times New Roman"/>
+                <w:noProof/>
+              </w:rPr>
+              <w:t>BR type 2</w:t>
+            </w:r>
+            <w:r>
+              <w:rPr>
+                <w:noProof/>
+                <w:webHidden/>
+              </w:rPr>
+              <w:tab/>
+            </w:r>
+            <w:r>
+              <w:rPr>
+                <w:noProof/>
+                <w:webHidden/>
+              </w:rPr>
+              <w:fldChar w:fldCharType="begin"/>
+            </w:r>
+            <w:r>
+              <w:rPr>
+                <w:noProof/>
+                <w:webHidden/>
+              </w:rPr>
+              <w:instrText xml:space="preserve"> PAGEREF _Toc411633641 \h </w:instrText>
+            </w:r>
+            <w:r>
+              <w:rPr>
+                <w:noProof/>
+                <w:webHidden/>
+              </w:rPr>
+            </w:r>
+            <w:r>
+              <w:rPr>
+                <w:noProof/>
+                <w:webHidden/>
+              </w:rPr>
+              <w:fldChar w:fldCharType="separate"/>
+            </w:r>
+            <w:r>
+              <w:rPr>
+                <w:noProof/>
+                <w:webHidden/>
+              </w:rPr>
+              <w:t>26</w:t>
+            </w:r>
+            <w:r>
+              <w:rPr>
+                <w:noProof/>
+                <w:webHidden/>
+              </w:rPr>
+              <w:fldChar w:fldCharType="end"/>
+            </w:r>
+          </w:hyperlink>
+        </w:p>
+        <w:p>
+          <w:pPr>
+            <w:pStyle w:val="TOC1"/>
+            <w:tabs>
+              <w:tab w:val="left" w:pos="440"/>
+              <w:tab w:val="right" w:leader="dot" w:pos="9350"/>
+            </w:tabs>
+            <w:rPr>
+              <w:rFonts w:cstheme="minorBidi"/>
+              <w:noProof/>
+              <w:lang w:val="en-CA" w:eastAsia="en-CA"/>
+            </w:rPr>
+          </w:pPr>
+          <w:hyperlink w:anchor="_Toc411633642" w:history="1">
+            <w:r>
+              <w:rPr>
+                <w:rStyle w:val="Hyperlink"/>
+                <w:rFonts w:ascii="Times New Roman" w:hAnsi="Times New Roman"/>
+                <w:noProof/>
+              </w:rPr>
+              <w:t>4</w:t>
+            </w:r>
+            <w:r>
+              <w:rPr>
+                <w:rFonts w:cstheme="minorBidi"/>
+                <w:noProof/>
+                <w:lang w:val="en-CA" w:eastAsia="en-CA"/>
+              </w:rPr>
+              <w:tab/>
+            </w:r>
+            <w:r>
+              <w:rPr>
+                <w:rStyle w:val="Hyperlink"/>
+                <w:rFonts w:ascii="Times New Roman" w:hAnsi="Times New Roman"/>
+                <w:noProof/>
+              </w:rPr>
+              <w:t>Non-Functional Requirements</w:t>
+            </w:r>
+            <w:r>
+              <w:rPr>
+                <w:noProof/>
+                <w:webHidden/>
+              </w:rPr>
+              <w:tab/>
+            </w:r>
+            <w:r>
+              <w:rPr>
+                <w:noProof/>
+                <w:webHidden/>
+              </w:rPr>
+              <w:fldChar w:fldCharType="begin"/>
+            </w:r>
+            <w:r>
+              <w:rPr>
+                <w:noProof/>
+                <w:webHidden/>
+              </w:rPr>
+              <w:instrText xml:space="preserve"> PAGEREF _Toc411633642 \h </w:instrText>
+            </w:r>
+            <w:r>
+              <w:rPr>
+                <w:noProof/>
+                <w:webHidden/>
+              </w:rPr>
+            </w:r>
+            <w:r>
+              <w:rPr>
+                <w:noProof/>
+                <w:webHidden/>
+              </w:rPr>
+              <w:fldChar w:fldCharType="separate"/>
+            </w:r>
+            <w:r>
+              <w:rPr>
+                <w:noProof/>
+                <w:webHidden/>
+              </w:rPr>
+              <w:t>27</w:t>
+            </w:r>
+            <w:r>
+              <w:rPr>
+                <w:noProof/>
+                <w:webHidden/>
+              </w:rPr>
+              <w:fldChar w:fldCharType="end"/>
+            </w:r>
+          </w:hyperlink>
+        </w:p>
+        <w:p>
+          <w:pPr>
+            <w:pStyle w:val="TOC1"/>
+            <w:tabs>
+              <w:tab w:val="left" w:pos="440"/>
+              <w:tab w:val="right" w:leader="dot" w:pos="9350"/>
+            </w:tabs>
+            <w:rPr>
+              <w:rFonts w:cstheme="minorBidi"/>
+              <w:noProof/>
+              <w:lang w:val="en-CA" w:eastAsia="en-CA"/>
+            </w:rPr>
+          </w:pPr>
+          <w:hyperlink w:anchor="_Toc411633643" w:history="1">
+            <w:r>
+              <w:rPr>
+                <w:rStyle w:val="Hyperlink"/>
+                <w:rFonts w:ascii="Times New Roman" w:hAnsi="Times New Roman"/>
+                <w:noProof/>
+              </w:rPr>
+              <w:t>5</w:t>
+            </w:r>
+            <w:r>
+              <w:rPr>
+                <w:rFonts w:cstheme="minorBidi"/>
+                <w:noProof/>
+                <w:lang w:val="en-CA" w:eastAsia="en-CA"/>
+              </w:rPr>
+              <w:tab/>
+            </w:r>
+            <w:r>
+              <w:rPr>
+                <w:rStyle w:val="Hyperlink"/>
+                <w:rFonts w:ascii="Times New Roman" w:hAnsi="Times New Roman"/>
+                <w:noProof/>
+              </w:rPr>
+              <w:t>Design Constraints</w:t>
+            </w:r>
+            <w:r>
+              <w:rPr>
+                <w:noProof/>
+                <w:webHidden/>
+              </w:rPr>
+              <w:tab/>
+            </w:r>
+            <w:r>
+              <w:rPr>
+                <w:noProof/>
+                <w:webHidden/>
+              </w:rPr>
+              <w:fldChar w:fldCharType="begin"/>
+            </w:r>
+            <w:r>
+              <w:rPr>
+                <w:noProof/>
+                <w:webHidden/>
+              </w:rPr>
+              <w:instrText xml:space="preserve"> PAGEREF _Toc411633643 \h </w:instrText>
+            </w:r>
+            <w:r>
+              <w:rPr>
+                <w:noProof/>
+                <w:webHidden/>
+              </w:rPr>
+            </w:r>
+            <w:r>
+              <w:rPr>
+                <w:noProof/>
+                <w:webHidden/>
+              </w:rPr>
+              <w:fldChar w:fldCharType="separate"/>
+            </w:r>
+            <w:r>
+              <w:rPr>
+                <w:noProof/>
+                <w:webHidden/>
+              </w:rPr>
+              <w:t>28</w:t>
+            </w:r>
+            <w:r>
+              <w:rPr>
+                <w:noProof/>
+                <w:webHidden/>
+              </w:rPr>
+              <w:fldChar w:fldCharType="end"/>
+            </w:r>
+          </w:hyperlink>
+        </w:p>
+        <w:p>
+          <w:pPr>
+            <w:pStyle w:val="TOC1"/>
+            <w:tabs>
+              <w:tab w:val="left" w:pos="440"/>
+              <w:tab w:val="right" w:leader="dot" w:pos="9350"/>
+            </w:tabs>
+            <w:rPr>
+              <w:rFonts w:cstheme="minorBidi"/>
+              <w:noProof/>
+              <w:lang w:val="en-CA" w:eastAsia="en-CA"/>
+            </w:rPr>
+          </w:pPr>
+          <w:hyperlink w:anchor="_Toc411633644" w:history="1">
+            <w:r>
+              <w:rPr>
+                <w:rStyle w:val="Hyperlink"/>
+                <w:rFonts w:ascii="Times New Roman" w:hAnsi="Times New Roman"/>
+                <w:noProof/>
+              </w:rPr>
+              <w:t>6</w:t>
+            </w:r>
+            <w:r>
+              <w:rPr>
+                <w:rFonts w:cstheme="minorBidi"/>
+                <w:noProof/>
+                <w:lang w:val="en-CA" w:eastAsia="en-CA"/>
+              </w:rPr>
+              <w:tab/>
+            </w:r>
+            <w:r>
+              <w:rPr>
+                <w:rStyle w:val="Hyperlink"/>
+                <w:rFonts w:ascii="Times New Roman" w:hAnsi="Times New Roman"/>
+                <w:noProof/>
+              </w:rPr>
+              <w:t>Glossary</w:t>
+            </w:r>
+            <w:r>
+              <w:rPr>
+                <w:noProof/>
+                <w:webHidden/>
+              </w:rPr>
+              <w:tab/>
+            </w:r>
+            <w:r>
+              <w:rPr>
+                <w:noProof/>
+                <w:webHidden/>
+              </w:rPr>
+              <w:fldChar w:fldCharType="begin"/>
+            </w:r>
+            <w:r>
+              <w:rPr>
+                <w:noProof/>
+                <w:webHidden/>
+              </w:rPr>
+              <w:instrText xml:space="preserve"> PAGEREF _Toc411633644 \h </w:instrText>
+            </w:r>
+            <w:r>
+              <w:rPr>
+                <w:noProof/>
+                <w:webHidden/>
+              </w:rPr>
+            </w:r>
+            <w:r>
+              <w:rPr>
+                <w:noProof/>
+                <w:webHidden/>
+              </w:rPr>
+              <w:fldChar w:fldCharType="separate"/>
+            </w:r>
+            <w:r>
+              <w:rPr>
+                <w:noProof/>
+                <w:webHidden/>
+              </w:rPr>
+              <w:t>29</w:t>
             </w:r>
             <w:r>
               <w:rPr>
@@ -2552,14 +3170,14 @@
               <w:lang w:val="en-CA" w:eastAsia="en-CA"/>
             </w:rPr>
           </w:pPr>
-          <w:hyperlink w:anchor="_Toc411631969" w:history="1">
+          <w:hyperlink w:anchor="_Toc411633645" w:history="1">
             <w:r>
               <w:rPr>
                 <w:rStyle w:val="Hyperlink"/>
                 <w:rFonts w:ascii="Times New Roman" w:hAnsi="Times New Roman"/>
                 <w:noProof/>
               </w:rPr>
-              <w:t>3.3</w:t>
+              <w:t>6.1</w:t>
             </w:r>
             <w:r>
               <w:rPr>
@@ -2575,7 +3193,7 @@
                 <w:rFonts w:ascii="Times New Roman" w:hAnsi="Times New Roman"/>
                 <w:noProof/>
               </w:rPr>
-              <w:t>User Story Conversion</w:t>
+              <w:t>Business Entities</w:t>
             </w:r>
             <w:r>
               <w:rPr>
@@ -2596,7 +3214,7 @@
                 <w:noProof/>
                 <w:webHidden/>
               </w:rPr>
-              <w:instrText xml:space="preserve"> PAGEREF _Toc411631969 \h </w:instrText>
+              <w:instrText xml:space="preserve"> PAGEREF _Toc411633645 \h </w:instrText>
             </w:r>
             <w:r>
               <w:rPr>
@@ -2616,271 +3234,7 @@
                 <w:noProof/>
                 <w:webHidden/>
               </w:rPr>
-              <w:t>26</w:t>
-            </w:r>
-            <w:r>
-              <w:rPr>
-                <w:noProof/>
-                <w:webHidden/>
-              </w:rPr>
-              <w:fldChar w:fldCharType="end"/>
-            </w:r>
-          </w:hyperlink>
-        </w:p>
-        <w:p>
-          <w:pPr>
-            <w:pStyle w:val="TOC2"/>
-            <w:tabs>
-              <w:tab w:val="left" w:pos="880"/>
-              <w:tab w:val="right" w:leader="dot" w:pos="9350"/>
-            </w:tabs>
-            <w:rPr>
-              <w:rFonts w:cstheme="minorBidi"/>
-              <w:noProof/>
-              <w:lang w:val="en-CA" w:eastAsia="en-CA"/>
-            </w:rPr>
-          </w:pPr>
-          <w:hyperlink w:anchor="_Toc411631970" w:history="1">
-            <w:r>
-              <w:rPr>
-                <w:rStyle w:val="Hyperlink"/>
-                <w:rFonts w:ascii="Times New Roman" w:hAnsi="Times New Roman"/>
-                <w:noProof/>
-              </w:rPr>
-              <w:t>3.4</w:t>
-            </w:r>
-            <w:r>
-              <w:rPr>
-                <w:rFonts w:cstheme="minorBidi"/>
-                <w:noProof/>
-                <w:lang w:val="en-CA" w:eastAsia="en-CA"/>
-              </w:rPr>
-              <w:tab/>
-            </w:r>
-            <w:r>
-              <w:rPr>
-                <w:rStyle w:val="Hyperlink"/>
-                <w:rFonts w:ascii="Times New Roman" w:hAnsi="Times New Roman"/>
-                <w:noProof/>
-              </w:rPr>
-              <w:t>Business Rules</w:t>
-            </w:r>
-            <w:r>
-              <w:rPr>
-                <w:noProof/>
-                <w:webHidden/>
-              </w:rPr>
-              <w:tab/>
-            </w:r>
-            <w:r>
-              <w:rPr>
-                <w:noProof/>
-                <w:webHidden/>
-              </w:rPr>
-              <w:fldChar w:fldCharType="begin"/>
-            </w:r>
-            <w:r>
-              <w:rPr>
-                <w:noProof/>
-                <w:webHidden/>
-              </w:rPr>
-              <w:instrText xml:space="preserve"> PAGEREF _Toc411631970 \h </w:instrText>
-            </w:r>
-            <w:r>
-              <w:rPr>
-                <w:noProof/>
-                <w:webHidden/>
-              </w:rPr>
-            </w:r>
-            <w:r>
-              <w:rPr>
-                <w:noProof/>
-                <w:webHidden/>
-              </w:rPr>
-              <w:fldChar w:fldCharType="separate"/>
-            </w:r>
-            <w:r>
-              <w:rPr>
-                <w:noProof/>
-                <w:webHidden/>
-              </w:rPr>
-              <w:t>26</w:t>
-            </w:r>
-            <w:r>
-              <w:rPr>
-                <w:noProof/>
-                <w:webHidden/>
-              </w:rPr>
-              <w:fldChar w:fldCharType="end"/>
-            </w:r>
-          </w:hyperlink>
-        </w:p>
-        <w:p>
-          <w:pPr>
-            <w:pStyle w:val="TOC3"/>
-            <w:tabs>
-              <w:tab w:val="left" w:pos="1320"/>
-              <w:tab w:val="right" w:leader="dot" w:pos="9350"/>
-            </w:tabs>
-            <w:rPr>
-              <w:rFonts w:cstheme="minorBidi"/>
-              <w:noProof/>
-              <w:lang w:val="en-CA" w:eastAsia="en-CA"/>
-            </w:rPr>
-          </w:pPr>
-          <w:hyperlink w:anchor="_Toc411631971" w:history="1">
-            <w:r>
-              <w:rPr>
-                <w:rStyle w:val="Hyperlink"/>
-                <w:rFonts w:ascii="Times New Roman" w:hAnsi="Times New Roman"/>
-                <w:noProof/>
-              </w:rPr>
-              <w:t>3.4.1</w:t>
-            </w:r>
-            <w:r>
-              <w:rPr>
-                <w:rFonts w:cstheme="minorBidi"/>
-                <w:noProof/>
-                <w:lang w:val="en-CA" w:eastAsia="en-CA"/>
-              </w:rPr>
-              <w:tab/>
-            </w:r>
-            <w:r>
-              <w:rPr>
-                <w:rStyle w:val="Hyperlink"/>
-                <w:rFonts w:ascii="Times New Roman" w:hAnsi="Times New Roman"/>
-                <w:noProof/>
-              </w:rPr>
-              <w:t>BR type 1</w:t>
-            </w:r>
-            <w:r>
-              <w:rPr>
-                <w:noProof/>
-                <w:webHidden/>
-              </w:rPr>
-              <w:tab/>
-            </w:r>
-            <w:r>
-              <w:rPr>
-                <w:noProof/>
-                <w:webHidden/>
-              </w:rPr>
-              <w:fldChar w:fldCharType="begin"/>
-            </w:r>
-            <w:r>
-              <w:rPr>
-                <w:noProof/>
-                <w:webHidden/>
-              </w:rPr>
-              <w:instrText xml:space="preserve"> PAGEREF _Toc411631971 \h </w:instrText>
-            </w:r>
-            <w:r>
-              <w:rPr>
-                <w:noProof/>
-                <w:webHidden/>
-              </w:rPr>
-            </w:r>
-            <w:r>
-              <w:rPr>
-                <w:noProof/>
-                <w:webHidden/>
-              </w:rPr>
-              <w:fldChar w:fldCharType="separate"/>
-            </w:r>
-            <w:r>
-              <w:rPr>
-                <w:noProof/>
-                <w:webHidden/>
-              </w:rPr>
-              <w:t>26</w:t>
-            </w:r>
-            <w:r>
-              <w:rPr>
-                <w:noProof/>
-                <w:webHidden/>
-              </w:rPr>
-              <w:fldChar w:fldCharType="end"/>
-            </w:r>
-          </w:hyperlink>
-        </w:p>
-        <w:p>
-          <w:pPr>
-            <w:pStyle w:val="TOC3"/>
-            <w:tabs>
-              <w:tab w:val="left" w:pos="1320"/>
-              <w:tab w:val="right" w:leader="dot" w:pos="9350"/>
-            </w:tabs>
-            <w:rPr>
-              <w:rFonts w:cstheme="minorBidi"/>
-              <w:noProof/>
-              <w:lang w:val="en-CA" w:eastAsia="en-CA"/>
-            </w:rPr>
-          </w:pPr>
-          <w:hyperlink w:anchor="_Toc411631972" w:history="1">
-            <w:r>
-              <w:rPr>
-                <w:rStyle w:val="Hyperlink"/>
-                <w:rFonts w:ascii="Times New Roman" w:hAnsi="Times New Roman"/>
-                <w:noProof/>
-              </w:rPr>
-              <w:t>3.4.2</w:t>
-            </w:r>
-            <w:r>
-              <w:rPr>
-                <w:rFonts w:cstheme="minorBidi"/>
-                <w:noProof/>
-                <w:lang w:val="en-CA" w:eastAsia="en-CA"/>
-              </w:rPr>
-              <w:tab/>
-            </w:r>
-            <w:r>
-              <w:rPr>
-                <w:rStyle w:val="Hyperlink"/>
-                <w:rFonts w:ascii="Times New Roman" w:hAnsi="Times New Roman"/>
-                <w:noProof/>
-              </w:rPr>
-              <w:t>BR type 2</w:t>
-            </w:r>
-            <w:r>
-              <w:rPr>
-                <w:noProof/>
-                <w:webHidden/>
-              </w:rPr>
-              <w:tab/>
-            </w:r>
-            <w:r>
-              <w:rPr>
-                <w:noProof/>
-                <w:webHidden/>
-              </w:rPr>
-              <w:fldChar w:fldCharType="begin"/>
-            </w:r>
-            <w:r>
-              <w:rPr>
-                <w:noProof/>
-                <w:webHidden/>
-              </w:rPr>
-              <w:instrText xml:space="preserve"> PAGEREF _Toc411631972 \h </w:instrText>
-            </w:r>
-            <w:r>
-              <w:rPr>
-                <w:noProof/>
-                <w:webHidden/>
-              </w:rPr>
-            </w:r>
-            <w:r>
-              <w:rPr>
-                <w:noProof/>
-                <w:webHidden/>
-              </w:rPr>
-              <w:fldChar w:fldCharType="separate"/>
-            </w:r>
-            <w:r>
-              <w:rPr>
-                <w:noProof/>
-                <w:webHidden/>
-              </w:rPr>
-              <w:t>26</w:t>
+              <w:t>29</w:t>
             </w:r>
             <w:r>
               <w:rPr>
@@ -2904,14 +3258,14 @@
               <w:lang w:val="en-CA" w:eastAsia="en-CA"/>
             </w:rPr>
           </w:pPr>
-          <w:hyperlink w:anchor="_Toc411631973" w:history="1">
+          <w:hyperlink w:anchor="_Toc411633646" w:history="1">
             <w:r>
               <w:rPr>
                 <w:rStyle w:val="Hyperlink"/>
                 <w:rFonts w:ascii="Times New Roman" w:hAnsi="Times New Roman"/>
                 <w:noProof/>
               </w:rPr>
-              <w:t>4</w:t>
+              <w:t>7</w:t>
             </w:r>
             <w:r>
               <w:rPr>
@@ -2927,7 +3281,7 @@
                 <w:rFonts w:ascii="Times New Roman" w:hAnsi="Times New Roman"/>
                 <w:noProof/>
               </w:rPr>
-              <w:t>Non-Functional Requirements</w:t>
+              <w:t>References</w:t>
             </w:r>
             <w:r>
               <w:rPr>
@@ -2948,359 +3302,7 @@
                 <w:noProof/>
                 <w:webHidden/>
               </w:rPr>
-              <w:instrText xml:space="preserve"> PAGEREF _Toc411631973 \h </w:instrText>
-            </w:r>
-            <w:r>
-              <w:rPr>
-                <w:noProof/>
-                <w:webHidden/>
-              </w:rPr>
-            </w:r>
-            <w:r>
-              <w:rPr>
-                <w:noProof/>
-                <w:webHidden/>
-              </w:rPr>
-              <w:fldChar w:fldCharType="separate"/>
-            </w:r>
-            <w:r>
-              <w:rPr>
-                <w:noProof/>
-                <w:webHidden/>
-              </w:rPr>
-              <w:t>27</w:t>
-            </w:r>
-            <w:r>
-              <w:rPr>
-                <w:noProof/>
-                <w:webHidden/>
-              </w:rPr>
-              <w:fldChar w:fldCharType="end"/>
-            </w:r>
-          </w:hyperlink>
-        </w:p>
-        <w:p>
-          <w:pPr>
-            <w:pStyle w:val="TOC1"/>
-            <w:tabs>
-              <w:tab w:val="left" w:pos="440"/>
-              <w:tab w:val="right" w:leader="dot" w:pos="9350"/>
-            </w:tabs>
-            <w:rPr>
-              <w:rFonts w:cstheme="minorBidi"/>
-              <w:noProof/>
-              <w:lang w:val="en-CA" w:eastAsia="en-CA"/>
-            </w:rPr>
-          </w:pPr>
-          <w:hyperlink w:anchor="_Toc411631974" w:history="1">
-            <w:r>
-              <w:rPr>
-                <w:rStyle w:val="Hyperlink"/>
-                <w:rFonts w:ascii="Times New Roman" w:hAnsi="Times New Roman"/>
-                <w:noProof/>
-              </w:rPr>
-              <w:t>5</w:t>
-            </w:r>
-            <w:r>
-              <w:rPr>
-                <w:rFonts w:cstheme="minorBidi"/>
-                <w:noProof/>
-                <w:lang w:val="en-CA" w:eastAsia="en-CA"/>
-              </w:rPr>
-              <w:tab/>
-            </w:r>
-            <w:r>
-              <w:rPr>
-                <w:rStyle w:val="Hyperlink"/>
-                <w:rFonts w:ascii="Times New Roman" w:hAnsi="Times New Roman"/>
-                <w:noProof/>
-              </w:rPr>
-              <w:t>Design Constraints</w:t>
-            </w:r>
-            <w:r>
-              <w:rPr>
-                <w:noProof/>
-                <w:webHidden/>
-              </w:rPr>
-              <w:tab/>
-            </w:r>
-            <w:r>
-              <w:rPr>
-                <w:noProof/>
-                <w:webHidden/>
-              </w:rPr>
-              <w:fldChar w:fldCharType="begin"/>
-            </w:r>
-            <w:r>
-              <w:rPr>
-                <w:noProof/>
-                <w:webHidden/>
-              </w:rPr>
-              <w:instrText xml:space="preserve"> PAGEREF _Toc411631974 \h </w:instrText>
-            </w:r>
-            <w:r>
-              <w:rPr>
-                <w:noProof/>
-                <w:webHidden/>
-              </w:rPr>
-            </w:r>
-            <w:r>
-              <w:rPr>
-                <w:noProof/>
-                <w:webHidden/>
-              </w:rPr>
-              <w:fldChar w:fldCharType="separate"/>
-            </w:r>
-            <w:r>
-              <w:rPr>
-                <w:noProof/>
-                <w:webHidden/>
-              </w:rPr>
-              <w:t>28</w:t>
-            </w:r>
-            <w:r>
-              <w:rPr>
-                <w:noProof/>
-                <w:webHidden/>
-              </w:rPr>
-              <w:fldChar w:fldCharType="end"/>
-            </w:r>
-          </w:hyperlink>
-        </w:p>
-        <w:p>
-          <w:pPr>
-            <w:pStyle w:val="TOC1"/>
-            <w:tabs>
-              <w:tab w:val="left" w:pos="440"/>
-              <w:tab w:val="right" w:leader="dot" w:pos="9350"/>
-            </w:tabs>
-            <w:rPr>
-              <w:rFonts w:cstheme="minorBidi"/>
-              <w:noProof/>
-              <w:lang w:val="en-CA" w:eastAsia="en-CA"/>
-            </w:rPr>
-          </w:pPr>
-          <w:hyperlink w:anchor="_Toc411631975" w:history="1">
-            <w:r>
-              <w:rPr>
-                <w:rStyle w:val="Hyperlink"/>
-                <w:rFonts w:ascii="Times New Roman" w:hAnsi="Times New Roman"/>
-                <w:noProof/>
-              </w:rPr>
-              <w:t>6</w:t>
-            </w:r>
-            <w:r>
-              <w:rPr>
-                <w:rFonts w:cstheme="minorBidi"/>
-                <w:noProof/>
-                <w:lang w:val="en-CA" w:eastAsia="en-CA"/>
-              </w:rPr>
-              <w:tab/>
-            </w:r>
-            <w:r>
-              <w:rPr>
-                <w:rStyle w:val="Hyperlink"/>
-                <w:rFonts w:ascii="Times New Roman" w:hAnsi="Times New Roman"/>
-                <w:noProof/>
-              </w:rPr>
-              <w:t>Glossary</w:t>
-            </w:r>
-            <w:r>
-              <w:rPr>
-                <w:noProof/>
-                <w:webHidden/>
-              </w:rPr>
-              <w:tab/>
-            </w:r>
-            <w:r>
-              <w:rPr>
-                <w:noProof/>
-                <w:webHidden/>
-              </w:rPr>
-              <w:fldChar w:fldCharType="begin"/>
-            </w:r>
-            <w:r>
-              <w:rPr>
-                <w:noProof/>
-                <w:webHidden/>
-              </w:rPr>
-              <w:instrText xml:space="preserve"> PAGEREF _Toc411631975 \h </w:instrText>
-            </w:r>
-            <w:r>
-              <w:rPr>
-                <w:noProof/>
-                <w:webHidden/>
-              </w:rPr>
-            </w:r>
-            <w:r>
-              <w:rPr>
-                <w:noProof/>
-                <w:webHidden/>
-              </w:rPr>
-              <w:fldChar w:fldCharType="separate"/>
-            </w:r>
-            <w:r>
-              <w:rPr>
-                <w:noProof/>
-                <w:webHidden/>
-              </w:rPr>
-              <w:t>29</w:t>
-            </w:r>
-            <w:r>
-              <w:rPr>
-                <w:noProof/>
-                <w:webHidden/>
-              </w:rPr>
-              <w:fldChar w:fldCharType="end"/>
-            </w:r>
-          </w:hyperlink>
-        </w:p>
-        <w:p>
-          <w:pPr>
-            <w:pStyle w:val="TOC2"/>
-            <w:tabs>
-              <w:tab w:val="left" w:pos="880"/>
-              <w:tab w:val="right" w:leader="dot" w:pos="9350"/>
-            </w:tabs>
-            <w:rPr>
-              <w:rFonts w:cstheme="minorBidi"/>
-              <w:noProof/>
-              <w:lang w:val="en-CA" w:eastAsia="en-CA"/>
-            </w:rPr>
-          </w:pPr>
-          <w:hyperlink w:anchor="_Toc411631976" w:history="1">
-            <w:r>
-              <w:rPr>
-                <w:rStyle w:val="Hyperlink"/>
-                <w:rFonts w:ascii="Times New Roman" w:hAnsi="Times New Roman"/>
-                <w:noProof/>
-              </w:rPr>
-              <w:t>6.1</w:t>
-            </w:r>
-            <w:r>
-              <w:rPr>
-                <w:rFonts w:cstheme="minorBidi"/>
-                <w:noProof/>
-                <w:lang w:val="en-CA" w:eastAsia="en-CA"/>
-              </w:rPr>
-              <w:tab/>
-            </w:r>
-            <w:r>
-              <w:rPr>
-                <w:rStyle w:val="Hyperlink"/>
-                <w:rFonts w:ascii="Times New Roman" w:hAnsi="Times New Roman"/>
-                <w:noProof/>
-              </w:rPr>
-              <w:t>Business Entities</w:t>
-            </w:r>
-            <w:r>
-              <w:rPr>
-                <w:noProof/>
-                <w:webHidden/>
-              </w:rPr>
-              <w:tab/>
-            </w:r>
-            <w:r>
-              <w:rPr>
-                <w:noProof/>
-                <w:webHidden/>
-              </w:rPr>
-              <w:fldChar w:fldCharType="begin"/>
-            </w:r>
-            <w:r>
-              <w:rPr>
-                <w:noProof/>
-                <w:webHidden/>
-              </w:rPr>
-              <w:instrText xml:space="preserve"> PAGEREF _Toc411631976 \h </w:instrText>
-            </w:r>
-            <w:r>
-              <w:rPr>
-                <w:noProof/>
-                <w:webHidden/>
-              </w:rPr>
-            </w:r>
-            <w:r>
-              <w:rPr>
-                <w:noProof/>
-                <w:webHidden/>
-              </w:rPr>
-              <w:fldChar w:fldCharType="separate"/>
-            </w:r>
-            <w:r>
-              <w:rPr>
-                <w:noProof/>
-                <w:webHidden/>
-              </w:rPr>
-              <w:t>29</w:t>
-            </w:r>
-            <w:r>
-              <w:rPr>
-                <w:noProof/>
-                <w:webHidden/>
-              </w:rPr>
-              <w:fldChar w:fldCharType="end"/>
-            </w:r>
-          </w:hyperlink>
-        </w:p>
-        <w:p>
-          <w:pPr>
-            <w:pStyle w:val="TOC1"/>
-            <w:tabs>
-              <w:tab w:val="left" w:pos="440"/>
-              <w:tab w:val="right" w:leader="dot" w:pos="9350"/>
-            </w:tabs>
-            <w:rPr>
-              <w:rFonts w:cstheme="minorBidi"/>
-              <w:noProof/>
-              <w:lang w:val="en-CA" w:eastAsia="en-CA"/>
-            </w:rPr>
-          </w:pPr>
-          <w:hyperlink w:anchor="_Toc411631977" w:history="1">
-            <w:r>
-              <w:rPr>
-                <w:rStyle w:val="Hyperlink"/>
-                <w:rFonts w:ascii="Times New Roman" w:hAnsi="Times New Roman"/>
-                <w:noProof/>
-              </w:rPr>
-              <w:t>7</w:t>
-            </w:r>
-            <w:r>
-              <w:rPr>
-                <w:rFonts w:cstheme="minorBidi"/>
-                <w:noProof/>
-                <w:lang w:val="en-CA" w:eastAsia="en-CA"/>
-              </w:rPr>
-              <w:tab/>
-            </w:r>
-            <w:r>
-              <w:rPr>
-                <w:rStyle w:val="Hyperlink"/>
-                <w:rFonts w:ascii="Times New Roman" w:hAnsi="Times New Roman"/>
-                <w:noProof/>
-              </w:rPr>
-              <w:t>References</w:t>
-            </w:r>
-            <w:r>
-              <w:rPr>
-                <w:noProof/>
-                <w:webHidden/>
-              </w:rPr>
-              <w:tab/>
-            </w:r>
-            <w:r>
-              <w:rPr>
-                <w:noProof/>
-                <w:webHidden/>
-              </w:rPr>
-              <w:fldChar w:fldCharType="begin"/>
-            </w:r>
-            <w:r>
-              <w:rPr>
-                <w:noProof/>
-                <w:webHidden/>
-              </w:rPr>
-              <w:instrText xml:space="preserve"> PAGEREF _Toc411631977 \h </w:instrText>
+              <w:instrText xml:space="preserve"> PAGEREF _Toc411633646 \h </w:instrText>
             </w:r>
             <w:r>
               <w:rPr>
@@ -3376,7 +3378,7 @@
           <w:rFonts w:ascii="Times New Roman" w:hAnsi="Times New Roman" w:cs="Times New Roman"/>
         </w:rPr>
       </w:pPr>
-      <w:bookmarkStart w:id="0" w:name="_Toc411631941"/>
+      <w:bookmarkStart w:id="1" w:name="_Toc411633610"/>
       <w:r>
         <w:rPr>
           <w:rFonts w:ascii="Times New Roman" w:hAnsi="Times New Roman" w:cs="Times New Roman"/>
@@ -3384,7 +3386,7 @@
         <w:lastRenderedPageBreak/>
         <w:t>Revision History</w:t>
       </w:r>
-      <w:bookmarkEnd w:id="0"/>
+      <w:bookmarkEnd w:id="1"/>
     </w:p>
     <w:p>
       <w:pPr>
@@ -3419,7 +3421,7 @@
           <w:rFonts w:ascii="Times New Roman" w:hAnsi="Times New Roman" w:cs="Times New Roman"/>
         </w:rPr>
       </w:pPr>
-      <w:bookmarkStart w:id="1" w:name="_Toc411631942"/>
+      <w:bookmarkStart w:id="2" w:name="_Toc411633611"/>
       <w:r>
         <w:rPr>
           <w:rFonts w:ascii="Times New Roman" w:hAnsi="Times New Roman" w:cs="Times New Roman"/>
@@ -3427,7 +3429,7 @@
         <w:lastRenderedPageBreak/>
         <w:t>Project Description</w:t>
       </w:r>
-      <w:bookmarkEnd w:id="1"/>
+      <w:bookmarkEnd w:id="2"/>
     </w:p>
     <w:p>
       <w:pPr>
@@ -3436,14 +3438,14 @@
           <w:rFonts w:ascii="Times New Roman" w:hAnsi="Times New Roman" w:cs="Times New Roman"/>
         </w:rPr>
       </w:pPr>
-      <w:bookmarkStart w:id="2" w:name="_Toc411631943"/>
+      <w:bookmarkStart w:id="3" w:name="_Toc411633612"/>
       <w:r>
         <w:rPr>
           <w:rFonts w:ascii="Times New Roman" w:hAnsi="Times New Roman" w:cs="Times New Roman"/>
         </w:rPr>
         <w:t>Introduction</w:t>
       </w:r>
-      <w:bookmarkEnd w:id="2"/>
+      <w:bookmarkEnd w:id="3"/>
     </w:p>
     <w:p>
       <w:pPr>
@@ -3452,14 +3454,14 @@
           <w:rFonts w:ascii="Times New Roman" w:hAnsi="Times New Roman" w:cs="Times New Roman"/>
         </w:rPr>
       </w:pPr>
-      <w:bookmarkStart w:id="3" w:name="_Toc411631944"/>
+      <w:bookmarkStart w:id="4" w:name="_Toc411633613"/>
       <w:r>
         <w:rPr>
           <w:rFonts w:ascii="Times New Roman" w:hAnsi="Times New Roman" w:cs="Times New Roman"/>
         </w:rPr>
         <w:t>Context</w:t>
       </w:r>
-      <w:bookmarkEnd w:id="3"/>
+      <w:bookmarkEnd w:id="4"/>
     </w:p>
     <w:p>
       <w:pPr>
@@ -3469,14 +3471,14 @@
           <w:b w:val="0"/>
         </w:rPr>
       </w:pPr>
-      <w:bookmarkStart w:id="4" w:name="_Toc411631945"/>
+      <w:bookmarkStart w:id="5" w:name="_Toc411633614"/>
       <w:r>
         <w:rPr>
           <w:rFonts w:ascii="Times New Roman" w:hAnsi="Times New Roman" w:cs="Times New Roman"/>
         </w:rPr>
         <w:t>Business Goals</w:t>
       </w:r>
-      <w:bookmarkEnd w:id="4"/>
+      <w:bookmarkEnd w:id="5"/>
     </w:p>
     <w:p>
       <w:pPr>
@@ -3498,7 +3500,7 @@
           <w:rFonts w:ascii="Times New Roman" w:hAnsi="Times New Roman" w:cs="Times New Roman"/>
         </w:rPr>
       </w:pPr>
-      <w:bookmarkStart w:id="5" w:name="_Toc411631946"/>
+      <w:bookmarkStart w:id="6" w:name="_Toc411633615"/>
       <w:r>
         <w:rPr>
           <w:rFonts w:ascii="Times New Roman" w:hAnsi="Times New Roman" w:cs="Times New Roman"/>
@@ -3506,7 +3508,7 @@
         <w:lastRenderedPageBreak/>
         <w:t>Domain Model</w:t>
       </w:r>
-      <w:bookmarkEnd w:id="5"/>
+      <w:bookmarkEnd w:id="6"/>
     </w:p>
     <w:p/>
     <w:p>
@@ -3539,7 +3541,7 @@
           <v:shape id="_x0000_i1025" type="#_x0000_t75" style="width:467.7pt;height:545.95pt" o:ole="">
             <v:imagedata r:id="rId8" o:title=""/>
           </v:shape>
-          <o:OLEObject Type="Embed" ProgID="Visio.Drawing.15" ShapeID="_x0000_i1025" DrawAspect="Content" ObjectID="_1485374837" r:id="rId9"/>
+          <o:OLEObject Type="Embed" ProgID="Visio.Drawing.15" ShapeID="_x0000_i1025" DrawAspect="Content" ObjectID="_1485375442" r:id="rId9"/>
         </w:object>
       </w:r>
     </w:p>
@@ -3807,14 +3809,14 @@
           <w:rFonts w:ascii="Times New Roman" w:hAnsi="Times New Roman" w:cs="Times New Roman"/>
         </w:rPr>
       </w:pPr>
-      <w:bookmarkStart w:id="6" w:name="_Toc411631947"/>
+      <w:bookmarkStart w:id="7" w:name="_Toc411633616"/>
       <w:r>
         <w:rPr>
           <w:rFonts w:ascii="Times New Roman" w:hAnsi="Times New Roman" w:cs="Times New Roman"/>
         </w:rPr>
         <w:t>Actors</w:t>
       </w:r>
-      <w:bookmarkEnd w:id="6"/>
+      <w:bookmarkEnd w:id="7"/>
     </w:p>
     <w:p>
       <w:pPr>
@@ -3855,7 +3857,7 @@
           <w:rFonts w:ascii="Times New Roman" w:hAnsi="Times New Roman" w:cs="Times New Roman"/>
         </w:rPr>
       </w:pPr>
-      <w:bookmarkStart w:id="7" w:name="_Toc411631948"/>
+      <w:bookmarkStart w:id="8" w:name="_Toc411633617"/>
       <w:r>
         <w:rPr>
           <w:rFonts w:ascii="Times New Roman" w:hAnsi="Times New Roman" w:cs="Times New Roman"/>
@@ -3863,7 +3865,7 @@
         <w:lastRenderedPageBreak/>
         <w:t>Functional Requirements</w:t>
       </w:r>
-      <w:bookmarkEnd w:id="7"/>
+      <w:bookmarkEnd w:id="8"/>
     </w:p>
     <w:p>
       <w:pPr>
@@ -3873,14 +3875,14 @@
           <w:b w:val="0"/>
         </w:rPr>
       </w:pPr>
-      <w:bookmarkStart w:id="8" w:name="_Toc411631949"/>
+      <w:bookmarkStart w:id="9" w:name="_Toc411633618"/>
       <w:r>
         <w:rPr>
           <w:rFonts w:ascii="Times New Roman" w:hAnsi="Times New Roman" w:cs="Times New Roman"/>
         </w:rPr>
         <w:t>Overview</w:t>
       </w:r>
-      <w:bookmarkEnd w:id="8"/>
+      <w:bookmarkEnd w:id="9"/>
     </w:p>
     <w:p>
       <w:pPr>
@@ -3900,7 +3902,7 @@
           <v:shape id="_x0000_i1026" type="#_x0000_t75" style="width:467.7pt;height:522.15pt" o:ole="">
             <v:imagedata r:id="rId10" o:title=""/>
           </v:shape>
-          <o:OLEObject Type="Embed" ProgID="Visio.Drawing.15" ShapeID="_x0000_i1026" DrawAspect="Content" ObjectID="_1485374838" r:id="rId11"/>
+          <o:OLEObject Type="Embed" ProgID="Visio.Drawing.15" ShapeID="_x0000_i1026" DrawAspect="Content" ObjectID="_1485375443" r:id="rId11"/>
         </w:object>
       </w:r>
     </w:p>
@@ -3928,7 +3930,7 @@
           <w:rFonts w:ascii="Times New Roman" w:hAnsi="Times New Roman" w:cs="Times New Roman"/>
         </w:rPr>
       </w:pPr>
-      <w:bookmarkStart w:id="9" w:name="_Toc411631950"/>
+      <w:bookmarkStart w:id="10" w:name="_Toc411633619"/>
       <w:r>
         <w:rPr>
           <w:rFonts w:ascii="Times New Roman" w:hAnsi="Times New Roman" w:cs="Times New Roman"/>
@@ -3936,7 +3938,7 @@
         <w:lastRenderedPageBreak/>
         <w:t>Use Cases</w:t>
       </w:r>
-      <w:bookmarkEnd w:id="9"/>
+      <w:bookmarkEnd w:id="10"/>
     </w:p>
     <w:p>
       <w:pPr>
@@ -3946,7 +3948,7 @@
           <w:rFonts w:ascii="Times New Roman" w:hAnsi="Times New Roman" w:cs="Times New Roman"/>
         </w:rPr>
       </w:pPr>
-      <w:bookmarkStart w:id="10" w:name="_Toc411631951"/>
+      <w:bookmarkStart w:id="11" w:name="_Toc411633620"/>
       <w:r>
         <w:rPr>
           <w:rFonts w:ascii="Times New Roman" w:hAnsi="Times New Roman" w:cs="Times New Roman"/>
@@ -3959,7 +3961,7 @@
         </w:rPr>
         <w:t>Enter Map Manager</w:t>
       </w:r>
-      <w:bookmarkEnd w:id="10"/>
+      <w:bookmarkEnd w:id="11"/>
     </w:p>
     <w:p>
       <w:pPr>
@@ -4736,7 +4738,7 @@
           <w:rFonts w:ascii="Times New Roman" w:hAnsi="Times New Roman" w:cs="Times New Roman"/>
         </w:rPr>
       </w:pPr>
-      <w:bookmarkStart w:id="11" w:name="_Toc411631952"/>
+      <w:bookmarkStart w:id="12" w:name="_Toc411633621"/>
       <w:r>
         <w:rPr>
           <w:rFonts w:ascii="Times New Roman" w:hAnsi="Times New Roman" w:cs="Times New Roman"/>
@@ -4750,7 +4752,7 @@
         </w:rPr>
         <w:t>map</w:t>
       </w:r>
-      <w:bookmarkEnd w:id="11"/>
+      <w:bookmarkEnd w:id="12"/>
       <w:r>
         <w:rPr>
           <w:rFonts w:ascii="Times New Roman" w:hAnsi="Times New Roman" w:cs="Times New Roman"/>
@@ -5444,7 +5446,7 @@
           <w:rFonts w:ascii="Times New Roman" w:hAnsi="Times New Roman" w:cs="Times New Roman"/>
         </w:rPr>
       </w:pPr>
-      <w:bookmarkStart w:id="12" w:name="_Toc411631953"/>
+      <w:bookmarkStart w:id="13" w:name="_Toc411633622"/>
       <w:r>
         <w:rPr>
           <w:rFonts w:ascii="Times New Roman" w:hAnsi="Times New Roman" w:cs="Times New Roman"/>
@@ -5458,7 +5460,7 @@
         </w:rPr>
         <w:t>map</w:t>
       </w:r>
-      <w:bookmarkEnd w:id="12"/>
+      <w:bookmarkEnd w:id="13"/>
       <w:r>
         <w:rPr>
           <w:rFonts w:ascii="Times New Roman" w:hAnsi="Times New Roman" w:cs="Times New Roman"/>
@@ -6151,7 +6153,7 @@
           <w:rFonts w:ascii="Times New Roman" w:hAnsi="Times New Roman" w:cs="Times New Roman"/>
         </w:rPr>
       </w:pPr>
-      <w:bookmarkStart w:id="13" w:name="_Toc411631954"/>
+      <w:bookmarkStart w:id="14" w:name="_Toc411633623"/>
       <w:r>
         <w:rPr>
           <w:rFonts w:ascii="Times New Roman" w:hAnsi="Times New Roman" w:cs="Times New Roman"/>
@@ -6165,7 +6167,7 @@
         </w:rPr>
         <w:t>Edit scenery</w:t>
       </w:r>
-      <w:bookmarkEnd w:id="13"/>
+      <w:bookmarkEnd w:id="14"/>
       <w:r>
         <w:rPr>
           <w:rFonts w:ascii="Times New Roman" w:hAnsi="Times New Roman" w:cs="Times New Roman"/>
@@ -6798,7 +6800,7 @@
           <w:rFonts w:ascii="Times New Roman" w:hAnsi="Times New Roman" w:cs="Times New Roman"/>
         </w:rPr>
       </w:pPr>
-      <w:bookmarkStart w:id="14" w:name="_Toc411631955"/>
+      <w:bookmarkStart w:id="15" w:name="_Toc411633624"/>
       <w:r>
         <w:rPr>
           <w:rFonts w:ascii="Times New Roman" w:hAnsi="Times New Roman" w:cs="Times New Roman"/>
@@ -6812,7 +6814,7 @@
         </w:rPr>
         <w:t>Edit path</w:t>
       </w:r>
-      <w:bookmarkEnd w:id="14"/>
+      <w:bookmarkEnd w:id="15"/>
       <w:r>
         <w:rPr>
           <w:rFonts w:ascii="Times New Roman" w:hAnsi="Times New Roman" w:cs="Times New Roman"/>
@@ -7457,7 +7459,7 @@
           <w:rFonts w:ascii="Times New Roman" w:hAnsi="Times New Roman" w:cs="Times New Roman"/>
         </w:rPr>
       </w:pPr>
-      <w:bookmarkStart w:id="15" w:name="_Toc411631956"/>
+      <w:bookmarkStart w:id="16" w:name="_Toc411633625"/>
       <w:r>
         <w:rPr>
           <w:rFonts w:ascii="Times New Roman" w:hAnsi="Times New Roman" w:cs="Times New Roman"/>
@@ -7471,7 +7473,7 @@
         </w:rPr>
         <w:t>Save map</w:t>
       </w:r>
-      <w:bookmarkEnd w:id="15"/>
+      <w:bookmarkEnd w:id="16"/>
       <w:r>
         <w:rPr>
           <w:rFonts w:ascii="Times New Roman" w:hAnsi="Times New Roman" w:cs="Times New Roman"/>
@@ -8142,7 +8144,7 @@
           <w:rFonts w:ascii="Times New Roman" w:hAnsi="Times New Roman" w:cs="Times New Roman"/>
         </w:rPr>
       </w:pPr>
-      <w:bookmarkStart w:id="16" w:name="_Toc411631957"/>
+      <w:bookmarkStart w:id="17" w:name="_Toc411633626"/>
       <w:r>
         <w:rPr>
           <w:rFonts w:ascii="Times New Roman" w:hAnsi="Times New Roman" w:cs="Times New Roman"/>
@@ -8156,7 +8158,7 @@
         </w:rPr>
         <w:t>Delete map</w:t>
       </w:r>
-      <w:bookmarkEnd w:id="16"/>
+      <w:bookmarkEnd w:id="17"/>
       <w:r>
         <w:rPr>
           <w:rFonts w:ascii="Times New Roman" w:hAnsi="Times New Roman" w:cs="Times New Roman"/>
@@ -8839,7 +8841,7 @@
           <w:rFonts w:ascii="Times New Roman" w:hAnsi="Times New Roman" w:cs="Times New Roman"/>
         </w:rPr>
       </w:pPr>
-      <w:bookmarkStart w:id="17" w:name="_Toc411631958"/>
+      <w:bookmarkStart w:id="18" w:name="_Toc411633627"/>
       <w:r>
         <w:rPr>
           <w:rFonts w:ascii="Times New Roman" w:hAnsi="Times New Roman" w:cs="Times New Roman"/>
@@ -8853,7 +8855,7 @@
         </w:rPr>
         <w:t>Enter SinglePlayer</w:t>
       </w:r>
-      <w:bookmarkEnd w:id="17"/>
+      <w:bookmarkEnd w:id="18"/>
       <w:r>
         <w:rPr>
           <w:rFonts w:ascii="Times New Roman" w:hAnsi="Times New Roman" w:cs="Times New Roman"/>
@@ -9465,7 +9467,7 @@
           <w:rFonts w:ascii="Times New Roman" w:hAnsi="Times New Roman" w:cs="Times New Roman"/>
         </w:rPr>
       </w:pPr>
-      <w:bookmarkStart w:id="18" w:name="_Toc411631959"/>
+      <w:bookmarkStart w:id="19" w:name="_Toc411633628"/>
       <w:r>
         <w:rPr>
           <w:rFonts w:ascii="Times New Roman" w:hAnsi="Times New Roman" w:cs="Times New Roman"/>
@@ -9479,7 +9481,7 @@
         </w:rPr>
         <w:t>Select map</w:t>
       </w:r>
-      <w:bookmarkEnd w:id="18"/>
+      <w:bookmarkEnd w:id="19"/>
       <w:r>
         <w:rPr>
           <w:rFonts w:ascii="Times New Roman" w:hAnsi="Times New Roman" w:cs="Times New Roman"/>
@@ -10120,7 +10122,7 @@
           <w:rFonts w:ascii="Times New Roman" w:hAnsi="Times New Roman" w:cs="Times New Roman"/>
         </w:rPr>
       </w:pPr>
-      <w:bookmarkStart w:id="19" w:name="_Toc411631960"/>
+      <w:bookmarkStart w:id="20" w:name="_Toc411633629"/>
       <w:r>
         <w:rPr>
           <w:rFonts w:ascii="Times New Roman" w:hAnsi="Times New Roman" w:cs="Times New Roman"/>
@@ -10134,7 +10136,7 @@
         </w:rPr>
         <w:t>Play game</w:t>
       </w:r>
-      <w:bookmarkEnd w:id="19"/>
+      <w:bookmarkEnd w:id="20"/>
       <w:r>
         <w:rPr>
           <w:rFonts w:ascii="Times New Roman" w:hAnsi="Times New Roman" w:cs="Times New Roman"/>
@@ -10773,7 +10775,7 @@
           <w:rFonts w:ascii="Times New Roman" w:hAnsi="Times New Roman" w:cs="Times New Roman"/>
         </w:rPr>
       </w:pPr>
-      <w:bookmarkStart w:id="20" w:name="_Toc411631961"/>
+      <w:bookmarkStart w:id="21" w:name="_Toc411633630"/>
       <w:r>
         <w:rPr>
           <w:rFonts w:ascii="Times New Roman" w:hAnsi="Times New Roman" w:cs="Times New Roman"/>
@@ -10787,7 +10789,7 @@
         </w:rPr>
         <w:t>Start enemy attack</w:t>
       </w:r>
-      <w:bookmarkEnd w:id="20"/>
+      <w:bookmarkEnd w:id="21"/>
       <w:r>
         <w:rPr>
           <w:rFonts w:ascii="Times New Roman" w:hAnsi="Times New Roman" w:cs="Times New Roman"/>
@@ -11415,7 +11417,7 @@
           <w:rFonts w:ascii="Times New Roman" w:hAnsi="Times New Roman" w:cs="Times New Roman"/>
         </w:rPr>
       </w:pPr>
-      <w:bookmarkStart w:id="21" w:name="_Toc411631962"/>
+      <w:bookmarkStart w:id="22" w:name="_Toc411633631"/>
       <w:r>
         <w:rPr>
           <w:rFonts w:ascii="Times New Roman" w:hAnsi="Times New Roman" w:cs="Times New Roman"/>
@@ -11429,7 +11431,7 @@
         </w:rPr>
         <w:t>Sell structure</w:t>
       </w:r>
-      <w:bookmarkEnd w:id="21"/>
+      <w:bookmarkEnd w:id="22"/>
       <w:r>
         <w:rPr>
           <w:rFonts w:ascii="Times New Roman" w:hAnsi="Times New Roman" w:cs="Times New Roman"/>
@@ -12075,7 +12077,7 @@
           <w:rFonts w:ascii="Times New Roman" w:hAnsi="Times New Roman" w:cs="Times New Roman"/>
         </w:rPr>
       </w:pPr>
-      <w:bookmarkStart w:id="22" w:name="_Toc411631963"/>
+      <w:bookmarkStart w:id="23" w:name="_Toc411633632"/>
       <w:r>
         <w:rPr>
           <w:rFonts w:ascii="Times New Roman" w:hAnsi="Times New Roman" w:cs="Times New Roman"/>
@@ -12089,7 +12091,7 @@
         </w:rPr>
         <w:t>Buy structure</w:t>
       </w:r>
-      <w:bookmarkEnd w:id="22"/>
+      <w:bookmarkEnd w:id="23"/>
       <w:r>
         <w:rPr>
           <w:rFonts w:ascii="Times New Roman" w:hAnsi="Times New Roman" w:cs="Times New Roman"/>
@@ -12448,8 +12450,6 @@
               </w:rPr>
               <w:t xml:space="preserve"> </w:t>
             </w:r>
-            <w:bookmarkStart w:id="23" w:name="_GoBack"/>
-            <w:bookmarkEnd w:id="23"/>
           </w:p>
         </w:tc>
       </w:tr>
@@ -12736,7 +12736,7 @@
           <w:rFonts w:ascii="Times New Roman" w:hAnsi="Times New Roman" w:cs="Times New Roman"/>
         </w:rPr>
       </w:pPr>
-      <w:bookmarkStart w:id="24" w:name="_Toc411631964"/>
+      <w:bookmarkStart w:id="24" w:name="_Toc411633633"/>
       <w:r>
         <w:rPr>
           <w:rFonts w:ascii="Times New Roman" w:hAnsi="Times New Roman" w:cs="Times New Roman"/>
@@ -13312,7 +13312,7 @@
           <w:rFonts w:ascii="Times New Roman" w:hAnsi="Times New Roman" w:cs="Times New Roman"/>
         </w:rPr>
       </w:pPr>
-      <w:bookmarkStart w:id="25" w:name="_Toc411631965"/>
+      <w:bookmarkStart w:id="25" w:name="_Toc411633634"/>
       <w:r>
         <w:rPr>
           <w:rFonts w:ascii="Times New Roman" w:hAnsi="Times New Roman" w:cs="Times New Roman"/>
@@ -13888,7 +13888,7 @@
           <w:rFonts w:ascii="Times New Roman" w:hAnsi="Times New Roman" w:cs="Times New Roman"/>
         </w:rPr>
       </w:pPr>
-      <w:bookmarkStart w:id="26" w:name="_Toc411631966"/>
+      <w:bookmarkStart w:id="26" w:name="_Toc411633635"/>
       <w:r>
         <w:rPr>
           <w:rFonts w:ascii="Times New Roman" w:hAnsi="Times New Roman" w:cs="Times New Roman"/>
@@ -14464,7 +14464,7 @@
           <w:rFonts w:ascii="Times New Roman" w:hAnsi="Times New Roman" w:cs="Times New Roman"/>
         </w:rPr>
       </w:pPr>
-      <w:bookmarkStart w:id="27" w:name="_Toc411631967"/>
+      <w:bookmarkStart w:id="27" w:name="_Toc411633636"/>
       <w:r>
         <w:rPr>
           <w:rFonts w:ascii="Times New Roman" w:hAnsi="Times New Roman" w:cs="Times New Roman"/>
@@ -15040,7 +15040,7 @@
           <w:rFonts w:ascii="Times New Roman" w:hAnsi="Times New Roman" w:cs="Times New Roman"/>
         </w:rPr>
       </w:pPr>
-      <w:bookmarkStart w:id="28" w:name="_Toc411631968"/>
+      <w:bookmarkStart w:id="28" w:name="_Toc411633637"/>
       <w:r>
         <w:rPr>
           <w:rFonts w:ascii="Times New Roman" w:hAnsi="Times New Roman" w:cs="Times New Roman"/>
@@ -15606,7 +15606,7 @@
           <w:rFonts w:ascii="Times New Roman" w:hAnsi="Times New Roman" w:cs="Times New Roman"/>
         </w:rPr>
       </w:pPr>
-      <w:bookmarkStart w:id="29" w:name="_Toc411631969"/>
+      <w:bookmarkStart w:id="29" w:name="_Toc411633638"/>
       <w:r>
         <w:rPr>
           <w:rFonts w:ascii="Times New Roman" w:hAnsi="Times New Roman" w:cs="Times New Roman"/>
@@ -15622,7 +15622,7 @@
           <w:rFonts w:ascii="Times New Roman" w:hAnsi="Times New Roman" w:cs="Times New Roman"/>
         </w:rPr>
       </w:pPr>
-      <w:bookmarkStart w:id="30" w:name="_Toc411631970"/>
+      <w:bookmarkStart w:id="30" w:name="_Toc411633639"/>
       <w:r>
         <w:rPr>
           <w:rFonts w:ascii="Times New Roman" w:hAnsi="Times New Roman" w:cs="Times New Roman"/>
@@ -15638,7 +15638,7 @@
           <w:rFonts w:ascii="Times New Roman" w:hAnsi="Times New Roman" w:cs="Times New Roman"/>
         </w:rPr>
       </w:pPr>
-      <w:bookmarkStart w:id="31" w:name="_Toc411631971"/>
+      <w:bookmarkStart w:id="31" w:name="_Toc411633640"/>
       <w:r>
         <w:rPr>
           <w:rFonts w:ascii="Times New Roman" w:hAnsi="Times New Roman" w:cs="Times New Roman"/>
@@ -15654,7 +15654,7 @@
           <w:rFonts w:ascii="Times New Roman" w:hAnsi="Times New Roman" w:cs="Times New Roman"/>
         </w:rPr>
       </w:pPr>
-      <w:bookmarkStart w:id="32" w:name="_Toc411631972"/>
+      <w:bookmarkStart w:id="32" w:name="_Toc411633641"/>
       <w:r>
         <w:rPr>
           <w:rFonts w:ascii="Times New Roman" w:hAnsi="Times New Roman" w:cs="Times New Roman"/>
@@ -15687,7 +15687,7 @@
           <w:rFonts w:ascii="Times New Roman" w:hAnsi="Times New Roman" w:cs="Times New Roman"/>
         </w:rPr>
       </w:pPr>
-      <w:bookmarkStart w:id="33" w:name="_Toc411631973"/>
+      <w:bookmarkStart w:id="33" w:name="_Toc411633642"/>
       <w:r>
         <w:rPr>
           <w:rFonts w:ascii="Times New Roman" w:hAnsi="Times New Roman" w:cs="Times New Roman"/>
@@ -15721,7 +15721,7 @@
           <w:rFonts w:ascii="Times New Roman" w:hAnsi="Times New Roman" w:cs="Times New Roman"/>
         </w:rPr>
       </w:pPr>
-      <w:bookmarkStart w:id="34" w:name="_Toc411631974"/>
+      <w:bookmarkStart w:id="34" w:name="_Toc411633643"/>
       <w:r>
         <w:rPr>
           <w:rFonts w:ascii="Times New Roman" w:hAnsi="Times New Roman" w:cs="Times New Roman"/>
@@ -15755,7 +15755,7 @@
           <w:rFonts w:ascii="Times New Roman" w:hAnsi="Times New Roman" w:cs="Times New Roman"/>
         </w:rPr>
       </w:pPr>
-      <w:bookmarkStart w:id="35" w:name="_Toc411631975"/>
+      <w:bookmarkStart w:id="35" w:name="_Toc411633644"/>
       <w:r>
         <w:rPr>
           <w:rFonts w:ascii="Times New Roman" w:hAnsi="Times New Roman" w:cs="Times New Roman"/>
@@ -15772,7 +15772,7 @@
           <w:rFonts w:ascii="Times New Roman" w:hAnsi="Times New Roman" w:cs="Times New Roman"/>
         </w:rPr>
       </w:pPr>
-      <w:bookmarkStart w:id="36" w:name="_Toc411631976"/>
+      <w:bookmarkStart w:id="36" w:name="_Toc411633645"/>
       <w:r>
         <w:rPr>
           <w:rFonts w:ascii="Times New Roman" w:hAnsi="Times New Roman" w:cs="Times New Roman"/>
@@ -16467,7 +16467,7 @@
           <w:rFonts w:ascii="Times New Roman" w:hAnsi="Times New Roman" w:cs="Times New Roman"/>
         </w:rPr>
       </w:pPr>
-      <w:bookmarkStart w:id="37" w:name="_Toc411631977"/>
+      <w:bookmarkStart w:id="37" w:name="_Toc411633646"/>
       <w:r>
         <w:rPr>
           <w:rFonts w:ascii="Times New Roman" w:hAnsi="Times New Roman" w:cs="Times New Roman"/>
@@ -16565,7 +16565,7 @@
           <w:rPr>
             <w:noProof/>
           </w:rPr>
-          <w:t>20</w:t>
+          <w:t>21</w:t>
         </w:r>
         <w:r>
           <w:rPr>
@@ -18205,7 +18205,7 @@
 </file>
 
 <file path=customXml/itemProps1.xml><?xml version="1.0" encoding="utf-8"?>
-<ds:datastoreItem xmlns:ds="http://schemas.openxmlformats.org/officeDocument/2006/customXml" ds:itemID="{382A79C7-849C-4E9C-BDEA-3FE40E72EF95}">
+<ds:datastoreItem xmlns:ds="http://schemas.openxmlformats.org/officeDocument/2006/customXml" ds:itemID="{9E2A7D1D-7F39-4B69-A2BF-C2DA4D3CE2D2}">
   <ds:schemaRefs>
     <ds:schemaRef ds:uri="http://schemas.openxmlformats.org/officeDocument/2006/bibliography"/>
   </ds:schemaRefs>

</xml_diff>

<commit_message>
added 2 new use cases
</commit_message>
<xml_diff>
--- a/ProjectDocumentation/SoftwareRequirements.docx
+++ b/ProjectDocumentation/SoftwareRequirements.docx
@@ -2186,8 +2186,6 @@
               <w:fldChar w:fldCharType="end"/>
             </w:r>
           </w:hyperlink>
-          <w:bookmarkStart w:id="0" w:name="_GoBack"/>
-          <w:bookmarkEnd w:id="0"/>
         </w:p>
         <w:p>
           <w:pPr>
@@ -3378,7 +3376,7 @@
           <w:rFonts w:ascii="Times New Roman" w:hAnsi="Times New Roman" w:cs="Times New Roman"/>
         </w:rPr>
       </w:pPr>
-      <w:bookmarkStart w:id="1" w:name="_Toc411633610"/>
+      <w:bookmarkStart w:id="0" w:name="_Toc411633610"/>
       <w:r>
         <w:rPr>
           <w:rFonts w:ascii="Times New Roman" w:hAnsi="Times New Roman" w:cs="Times New Roman"/>
@@ -3386,7 +3384,7 @@
         <w:lastRenderedPageBreak/>
         <w:t>Revision History</w:t>
       </w:r>
-      <w:bookmarkEnd w:id="1"/>
+      <w:bookmarkEnd w:id="0"/>
     </w:p>
     <w:p>
       <w:pPr>
@@ -3421,7 +3419,7 @@
           <w:rFonts w:ascii="Times New Roman" w:hAnsi="Times New Roman" w:cs="Times New Roman"/>
         </w:rPr>
       </w:pPr>
-      <w:bookmarkStart w:id="2" w:name="_Toc411633611"/>
+      <w:bookmarkStart w:id="1" w:name="_Toc411633611"/>
       <w:r>
         <w:rPr>
           <w:rFonts w:ascii="Times New Roman" w:hAnsi="Times New Roman" w:cs="Times New Roman"/>
@@ -3429,6 +3427,22 @@
         <w:lastRenderedPageBreak/>
         <w:t>Project Description</w:t>
       </w:r>
+      <w:bookmarkEnd w:id="1"/>
+    </w:p>
+    <w:p>
+      <w:pPr>
+        <w:pStyle w:val="Heading2"/>
+        <w:rPr>
+          <w:rFonts w:ascii="Times New Roman" w:hAnsi="Times New Roman" w:cs="Times New Roman"/>
+        </w:rPr>
+      </w:pPr>
+      <w:bookmarkStart w:id="2" w:name="_Toc411633612"/>
+      <w:r>
+        <w:rPr>
+          <w:rFonts w:ascii="Times New Roman" w:hAnsi="Times New Roman" w:cs="Times New Roman"/>
+        </w:rPr>
+        <w:t>Introduction</w:t>
+      </w:r>
       <w:bookmarkEnd w:id="2"/>
     </w:p>
     <w:p>
@@ -3438,12 +3452,12 @@
           <w:rFonts w:ascii="Times New Roman" w:hAnsi="Times New Roman" w:cs="Times New Roman"/>
         </w:rPr>
       </w:pPr>
-      <w:bookmarkStart w:id="3" w:name="_Toc411633612"/>
-      <w:r>
-        <w:rPr>
-          <w:rFonts w:ascii="Times New Roman" w:hAnsi="Times New Roman" w:cs="Times New Roman"/>
-        </w:rPr>
-        <w:t>Introduction</w:t>
+      <w:bookmarkStart w:id="3" w:name="_Toc411633613"/>
+      <w:r>
+        <w:rPr>
+          <w:rFonts w:ascii="Times New Roman" w:hAnsi="Times New Roman" w:cs="Times New Roman"/>
+        </w:rPr>
+        <w:t>Context</w:t>
       </w:r>
       <w:bookmarkEnd w:id="3"/>
     </w:p>
@@ -3452,55 +3466,39 @@
         <w:pStyle w:val="Heading2"/>
         <w:rPr>
           <w:rFonts w:ascii="Times New Roman" w:hAnsi="Times New Roman" w:cs="Times New Roman"/>
-        </w:rPr>
-      </w:pPr>
-      <w:bookmarkStart w:id="4" w:name="_Toc411633613"/>
-      <w:r>
-        <w:rPr>
-          <w:rFonts w:ascii="Times New Roman" w:hAnsi="Times New Roman" w:cs="Times New Roman"/>
-        </w:rPr>
-        <w:t>Context</w:t>
+          <w:b w:val="0"/>
+        </w:rPr>
+      </w:pPr>
+      <w:bookmarkStart w:id="4" w:name="_Toc411633614"/>
+      <w:r>
+        <w:rPr>
+          <w:rFonts w:ascii="Times New Roman" w:hAnsi="Times New Roman" w:cs="Times New Roman"/>
+        </w:rPr>
+        <w:t>Business Goals</w:t>
       </w:r>
       <w:bookmarkEnd w:id="4"/>
     </w:p>
     <w:p>
       <w:pPr>
+        <w:rPr>
+          <w:rFonts w:ascii="Times New Roman" w:hAnsi="Times New Roman" w:cs="Times New Roman"/>
+        </w:rPr>
+      </w:pPr>
+      <w:r>
+        <w:rPr>
+          <w:rFonts w:ascii="Times New Roman" w:hAnsi="Times New Roman" w:cs="Times New Roman"/>
+        </w:rPr>
+        <w:br w:type="page"/>
+      </w:r>
+    </w:p>
+    <w:p>
+      <w:pPr>
         <w:pStyle w:val="Heading2"/>
         <w:rPr>
           <w:rFonts w:ascii="Times New Roman" w:hAnsi="Times New Roman" w:cs="Times New Roman"/>
-          <w:b w:val="0"/>
-        </w:rPr>
-      </w:pPr>
-      <w:bookmarkStart w:id="5" w:name="_Toc411633614"/>
-      <w:r>
-        <w:rPr>
-          <w:rFonts w:ascii="Times New Roman" w:hAnsi="Times New Roman" w:cs="Times New Roman"/>
-        </w:rPr>
-        <w:t>Business Goals</w:t>
-      </w:r>
-      <w:bookmarkEnd w:id="5"/>
-    </w:p>
-    <w:p>
-      <w:pPr>
-        <w:rPr>
-          <w:rFonts w:ascii="Times New Roman" w:hAnsi="Times New Roman" w:cs="Times New Roman"/>
-        </w:rPr>
-      </w:pPr>
-      <w:r>
-        <w:rPr>
-          <w:rFonts w:ascii="Times New Roman" w:hAnsi="Times New Roman" w:cs="Times New Roman"/>
-        </w:rPr>
-        <w:br w:type="page"/>
-      </w:r>
-    </w:p>
-    <w:p>
-      <w:pPr>
-        <w:pStyle w:val="Heading2"/>
-        <w:rPr>
-          <w:rFonts w:ascii="Times New Roman" w:hAnsi="Times New Roman" w:cs="Times New Roman"/>
-        </w:rPr>
-      </w:pPr>
-      <w:bookmarkStart w:id="6" w:name="_Toc411633615"/>
+        </w:rPr>
+      </w:pPr>
+      <w:bookmarkStart w:id="5" w:name="_Toc411633615"/>
       <w:r>
         <w:rPr>
           <w:rFonts w:ascii="Times New Roman" w:hAnsi="Times New Roman" w:cs="Times New Roman"/>
@@ -3508,7 +3506,7 @@
         <w:lastRenderedPageBreak/>
         <w:t>Domain Model</w:t>
       </w:r>
-      <w:bookmarkEnd w:id="6"/>
+      <w:bookmarkEnd w:id="5"/>
     </w:p>
     <w:p/>
     <w:p>
@@ -3538,10 +3536,10 @@
             <v:path o:extrusionok="f" gradientshapeok="t" o:connecttype="rect"/>
             <o:lock v:ext="edit" aspectratio="t"/>
           </v:shapetype>
-          <v:shape id="_x0000_i1025" type="#_x0000_t75" style="width:467.7pt;height:545.95pt" o:ole="">
+          <v:shape id="_x0000_i1025" type="#_x0000_t75" style="width:467.25pt;height:546pt" o:ole="">
             <v:imagedata r:id="rId8" o:title=""/>
           </v:shape>
-          <o:OLEObject Type="Embed" ProgID="Visio.Drawing.15" ShapeID="_x0000_i1025" DrawAspect="Content" ObjectID="_1485375442" r:id="rId9"/>
+          <o:OLEObject Type="Embed" ProgID="Visio.Drawing.15" ShapeID="_x0000_i1025" DrawAspect="Content" ObjectID="_1485463269" r:id="rId9"/>
         </w:object>
       </w:r>
     </w:p>
@@ -3809,14 +3807,14 @@
           <w:rFonts w:ascii="Times New Roman" w:hAnsi="Times New Roman" w:cs="Times New Roman"/>
         </w:rPr>
       </w:pPr>
-      <w:bookmarkStart w:id="7" w:name="_Toc411633616"/>
+      <w:bookmarkStart w:id="6" w:name="_Toc411633616"/>
       <w:r>
         <w:rPr>
           <w:rFonts w:ascii="Times New Roman" w:hAnsi="Times New Roman" w:cs="Times New Roman"/>
         </w:rPr>
         <w:t>Actors</w:t>
       </w:r>
-      <w:bookmarkEnd w:id="7"/>
+      <w:bookmarkEnd w:id="6"/>
     </w:p>
     <w:p>
       <w:pPr>
@@ -3857,7 +3855,7 @@
           <w:rFonts w:ascii="Times New Roman" w:hAnsi="Times New Roman" w:cs="Times New Roman"/>
         </w:rPr>
       </w:pPr>
-      <w:bookmarkStart w:id="8" w:name="_Toc411633617"/>
+      <w:bookmarkStart w:id="7" w:name="_Toc411633617"/>
       <w:r>
         <w:rPr>
           <w:rFonts w:ascii="Times New Roman" w:hAnsi="Times New Roman" w:cs="Times New Roman"/>
@@ -3865,44 +3863,44 @@
         <w:lastRenderedPageBreak/>
         <w:t>Functional Requirements</w:t>
       </w:r>
+      <w:bookmarkEnd w:id="7"/>
+    </w:p>
+    <w:p>
+      <w:pPr>
+        <w:pStyle w:val="Heading2"/>
+        <w:rPr>
+          <w:rFonts w:ascii="Times New Roman" w:hAnsi="Times New Roman" w:cs="Times New Roman"/>
+          <w:b w:val="0"/>
+        </w:rPr>
+      </w:pPr>
+      <w:bookmarkStart w:id="8" w:name="_Toc411633618"/>
+      <w:r>
+        <w:rPr>
+          <w:rFonts w:ascii="Times New Roman" w:hAnsi="Times New Roman" w:cs="Times New Roman"/>
+        </w:rPr>
+        <w:t>Overview</w:t>
+      </w:r>
       <w:bookmarkEnd w:id="8"/>
     </w:p>
     <w:p>
       <w:pPr>
-        <w:pStyle w:val="Heading2"/>
-        <w:rPr>
-          <w:rFonts w:ascii="Times New Roman" w:hAnsi="Times New Roman" w:cs="Times New Roman"/>
-          <w:b w:val="0"/>
-        </w:rPr>
-      </w:pPr>
-      <w:bookmarkStart w:id="9" w:name="_Toc411633618"/>
-      <w:r>
-        <w:rPr>
-          <w:rFonts w:ascii="Times New Roman" w:hAnsi="Times New Roman" w:cs="Times New Roman"/>
-        </w:rPr>
-        <w:t>Overview</w:t>
-      </w:r>
-      <w:bookmarkEnd w:id="9"/>
-    </w:p>
-    <w:p>
-      <w:pPr>
-        <w:rPr>
-          <w:rFonts w:ascii="Times New Roman" w:hAnsi="Times New Roman" w:cs="Times New Roman"/>
-        </w:rPr>
-      </w:pPr>
-    </w:p>
-    <w:p>
-      <w:pPr>
-        <w:rPr>
-          <w:rFonts w:ascii="Times New Roman" w:hAnsi="Times New Roman" w:cs="Times New Roman"/>
-        </w:rPr>
-      </w:pPr>
-      <w:r>
-        <w:object w:dxaOrig="11356" w:dyaOrig="12676">
-          <v:shape id="_x0000_i1026" type="#_x0000_t75" style="width:467.7pt;height:522.15pt" o:ole="">
+        <w:rPr>
+          <w:rFonts w:ascii="Times New Roman" w:hAnsi="Times New Roman" w:cs="Times New Roman"/>
+        </w:rPr>
+      </w:pPr>
+    </w:p>
+    <w:p>
+      <w:pPr>
+        <w:rPr>
+          <w:rFonts w:ascii="Times New Roman" w:hAnsi="Times New Roman" w:cs="Times New Roman"/>
+        </w:rPr>
+      </w:pPr>
+      <w:r>
+        <w:object w:dxaOrig="11626" w:dyaOrig="12676">
+          <v:shape id="_x0000_i1026" type="#_x0000_t75" style="width:468pt;height:510pt" o:ole="">
             <v:imagedata r:id="rId10" o:title=""/>
           </v:shape>
-          <o:OLEObject Type="Embed" ProgID="Visio.Drawing.15" ShapeID="_x0000_i1026" DrawAspect="Content" ObjectID="_1485375443" r:id="rId11"/>
+          <o:OLEObject Type="Embed" ProgID="Visio.Drawing.15" ShapeID="_x0000_i1026" DrawAspect="Content" ObjectID="_1485463270" r:id="rId11"/>
         </w:object>
       </w:r>
     </w:p>
@@ -3922,6 +3920,8 @@
         </w:rPr>
         <w:br w:type="page"/>
       </w:r>
+      <w:bookmarkStart w:id="9" w:name="_GoBack"/>
+      <w:bookmarkEnd w:id="9"/>
     </w:p>
     <w:p>
       <w:pPr>
@@ -16565,7 +16565,7 @@
           <w:rPr>
             <w:noProof/>
           </w:rPr>
-          <w:t>21</w:t>
+          <w:t>22</w:t>
         </w:r>
         <w:r>
           <w:rPr>
@@ -18205,7 +18205,7 @@
 </file>
 
 <file path=customXml/itemProps1.xml><?xml version="1.0" encoding="utf-8"?>
-<ds:datastoreItem xmlns:ds="http://schemas.openxmlformats.org/officeDocument/2006/customXml" ds:itemID="{9E2A7D1D-7F39-4B69-A2BF-C2DA4D3CE2D2}">
+<ds:datastoreItem xmlns:ds="http://schemas.openxmlformats.org/officeDocument/2006/customXml" ds:itemID="{D0818ACF-4059-4C7C-B31A-7DC191F8DA92}">
   <ds:schemaRefs>
     <ds:schemaRef ds:uri="http://schemas.openxmlformats.org/officeDocument/2006/bibliography"/>
   </ds:schemaRefs>

</xml_diff>

<commit_message>
fianlized use case diagram
</commit_message>
<xml_diff>
--- a/ProjectDocumentation/SoftwareRequirements.docx
+++ b/ProjectDocumentation/SoftwareRequirements.docx
@@ -3803,7 +3803,7 @@
           <v:shape id="_x0000_i1025" type="#_x0000_t75" style="width:467.05pt;height:545.95pt" o:ole="">
             <v:imagedata r:id="rId8" o:title=""/>
           </v:shape>
-          <o:OLEObject Type="Embed" ProgID="Visio.Drawing.15" ShapeID="_x0000_i1025" DrawAspect="Content" ObjectID="_1485514461" r:id="rId9"/>
+          <o:OLEObject Type="Embed" ProgID="Visio.Drawing.15" ShapeID="_x0000_i1025" DrawAspect="Content" ObjectID="_1485515099" r:id="rId9"/>
         </w:object>
       </w:r>
     </w:p>
@@ -4164,9 +4164,11 @@
           <v:shape id="_x0000_i1026" type="#_x0000_t75" style="width:467.7pt;height:535.95pt" o:ole="">
             <v:imagedata r:id="rId10" o:title=""/>
           </v:shape>
-          <o:OLEObject Type="Embed" ProgID="Visio.Drawing.15" ShapeID="_x0000_i1026" DrawAspect="Content" ObjectID="_1485514462" r:id="rId11"/>
+          <o:OLEObject Type="Embed" ProgID="Visio.Drawing.15" ShapeID="_x0000_i1026" DrawAspect="Content" ObjectID="_1485515100" r:id="rId11"/>
         </w:object>
       </w:r>
+      <w:bookmarkStart w:id="9" w:name="_GoBack"/>
+      <w:bookmarkEnd w:id="9"/>
     </w:p>
     <w:p>
       <w:pPr>
@@ -4192,7 +4194,7 @@
           <w:rFonts w:ascii="Times New Roman" w:hAnsi="Times New Roman" w:cs="Times New Roman"/>
         </w:rPr>
       </w:pPr>
-      <w:bookmarkStart w:id="9" w:name="_Toc411770687"/>
+      <w:bookmarkStart w:id="10" w:name="_Toc411770687"/>
       <w:r>
         <w:rPr>
           <w:rFonts w:ascii="Times New Roman" w:hAnsi="Times New Roman" w:cs="Times New Roman"/>
@@ -4200,7 +4202,7 @@
         <w:lastRenderedPageBreak/>
         <w:t>Use Cases</w:t>
       </w:r>
-      <w:bookmarkEnd w:id="9"/>
+      <w:bookmarkEnd w:id="10"/>
     </w:p>
     <w:p>
       <w:pPr>
@@ -4210,7 +4212,7 @@
           <w:rFonts w:ascii="Times New Roman" w:hAnsi="Times New Roman" w:cs="Times New Roman"/>
         </w:rPr>
       </w:pPr>
-      <w:bookmarkStart w:id="10" w:name="_Toc411770688"/>
+      <w:bookmarkStart w:id="11" w:name="_Toc411770688"/>
       <w:r>
         <w:rPr>
           <w:rFonts w:ascii="Times New Roman" w:hAnsi="Times New Roman" w:cs="Times New Roman"/>
@@ -4223,7 +4225,7 @@
         </w:rPr>
         <w:t>Enter Map Manager</w:t>
       </w:r>
-      <w:bookmarkEnd w:id="10"/>
+      <w:bookmarkEnd w:id="11"/>
     </w:p>
     <w:p>
       <w:pPr>
@@ -5000,7 +5002,7 @@
           <w:rFonts w:ascii="Times New Roman" w:hAnsi="Times New Roman" w:cs="Times New Roman"/>
         </w:rPr>
       </w:pPr>
-      <w:bookmarkStart w:id="11" w:name="_Toc411770689"/>
+      <w:bookmarkStart w:id="12" w:name="_Toc411770689"/>
       <w:r>
         <w:rPr>
           <w:rFonts w:ascii="Times New Roman" w:hAnsi="Times New Roman" w:cs="Times New Roman"/>
@@ -5014,7 +5016,7 @@
         </w:rPr>
         <w:t>map</w:t>
       </w:r>
-      <w:bookmarkEnd w:id="11"/>
+      <w:bookmarkEnd w:id="12"/>
       <w:r>
         <w:rPr>
           <w:rFonts w:ascii="Times New Roman" w:hAnsi="Times New Roman" w:cs="Times New Roman"/>
@@ -5034,12 +5036,14 @@
         </w:rPr>
         <w:t>&lt;&lt;</w:t>
       </w:r>
+      <w:proofErr w:type="gramStart"/>
       <w:r>
         <w:rPr>
           <w:rFonts w:ascii="Times New Roman" w:hAnsi="Times New Roman" w:cs="Times New Roman"/>
         </w:rPr>
         <w:t>includes</w:t>
       </w:r>
+      <w:proofErr w:type="gramEnd"/>
       <w:r>
         <w:rPr>
           <w:rFonts w:ascii="Times New Roman" w:hAnsi="Times New Roman" w:cs="Times New Roman"/>
@@ -5706,7 +5710,7 @@
           <w:rFonts w:ascii="Times New Roman" w:hAnsi="Times New Roman" w:cs="Times New Roman"/>
         </w:rPr>
       </w:pPr>
-      <w:bookmarkStart w:id="12" w:name="_Toc411770690"/>
+      <w:bookmarkStart w:id="13" w:name="_Toc411770690"/>
       <w:r>
         <w:rPr>
           <w:rFonts w:ascii="Times New Roman" w:hAnsi="Times New Roman" w:cs="Times New Roman"/>
@@ -5720,7 +5724,7 @@
         </w:rPr>
         <w:t>map</w:t>
       </w:r>
-      <w:bookmarkEnd w:id="12"/>
+      <w:bookmarkEnd w:id="13"/>
       <w:r>
         <w:rPr>
           <w:rFonts w:ascii="Times New Roman" w:hAnsi="Times New Roman" w:cs="Times New Roman"/>
@@ -5740,11 +5744,19 @@
         </w:rPr>
         <w:t>&lt;&lt;</w:t>
       </w:r>
-      <w:r>
-        <w:rPr>
-          <w:rFonts w:ascii="Times New Roman" w:hAnsi="Times New Roman" w:cs="Times New Roman"/>
-        </w:rPr>
-        <w:t xml:space="preserve">includes </w:t>
+      <w:proofErr w:type="gramStart"/>
+      <w:r>
+        <w:rPr>
+          <w:rFonts w:ascii="Times New Roman" w:hAnsi="Times New Roman" w:cs="Times New Roman"/>
+        </w:rPr>
+        <w:t>includes</w:t>
+      </w:r>
+      <w:proofErr w:type="gramEnd"/>
+      <w:r>
+        <w:rPr>
+          <w:rFonts w:ascii="Times New Roman" w:hAnsi="Times New Roman" w:cs="Times New Roman"/>
+        </w:rPr>
+        <w:t xml:space="preserve"> </w:t>
       </w:r>
       <w:r>
         <w:rPr>
@@ -6405,7 +6417,7 @@
           <w:rFonts w:ascii="Times New Roman" w:hAnsi="Times New Roman" w:cs="Times New Roman"/>
         </w:rPr>
       </w:pPr>
-      <w:bookmarkStart w:id="13" w:name="_Toc411770691"/>
+      <w:bookmarkStart w:id="14" w:name="_Toc411770691"/>
       <w:r>
         <w:rPr>
           <w:rFonts w:ascii="Times New Roman" w:hAnsi="Times New Roman" w:cs="Times New Roman"/>
@@ -6419,7 +6431,7 @@
         </w:rPr>
         <w:t>Edit scenery</w:t>
       </w:r>
-      <w:bookmarkEnd w:id="13"/>
+      <w:bookmarkEnd w:id="14"/>
       <w:r>
         <w:rPr>
           <w:rFonts w:ascii="Times New Roman" w:hAnsi="Times New Roman" w:cs="Times New Roman"/>
@@ -6437,7 +6449,21 @@
         <w:rPr>
           <w:rFonts w:ascii="Times New Roman" w:hAnsi="Times New Roman" w:cs="Times New Roman"/>
         </w:rPr>
-        <w:t>&lt;&lt;extends&gt;&gt; Edit map</w:t>
+        <w:t>&lt;&lt;</w:t>
+      </w:r>
+      <w:proofErr w:type="gramStart"/>
+      <w:r>
+        <w:rPr>
+          <w:rFonts w:ascii="Times New Roman" w:hAnsi="Times New Roman" w:cs="Times New Roman"/>
+        </w:rPr>
+        <w:t>extends</w:t>
+      </w:r>
+      <w:proofErr w:type="gramEnd"/>
+      <w:r>
+        <w:rPr>
+          <w:rFonts w:ascii="Times New Roman" w:hAnsi="Times New Roman" w:cs="Times New Roman"/>
+        </w:rPr>
+        <w:t>&gt;&gt; Edit map</w:t>
       </w:r>
     </w:p>
     <w:p>
@@ -7038,7 +7064,7 @@
           <w:rFonts w:ascii="Times New Roman" w:hAnsi="Times New Roman" w:cs="Times New Roman"/>
         </w:rPr>
       </w:pPr>
-      <w:bookmarkStart w:id="14" w:name="_Toc411770692"/>
+      <w:bookmarkStart w:id="15" w:name="_Toc411770692"/>
       <w:r>
         <w:rPr>
           <w:rFonts w:ascii="Times New Roman" w:hAnsi="Times New Roman" w:cs="Times New Roman"/>
@@ -7052,7 +7078,7 @@
         </w:rPr>
         <w:t>Edit path</w:t>
       </w:r>
-      <w:bookmarkEnd w:id="14"/>
+      <w:bookmarkEnd w:id="15"/>
       <w:r>
         <w:rPr>
           <w:rFonts w:ascii="Times New Roman" w:hAnsi="Times New Roman" w:cs="Times New Roman"/>
@@ -7070,7 +7096,21 @@
         <w:rPr>
           <w:rFonts w:ascii="Times New Roman" w:hAnsi="Times New Roman" w:cs="Times New Roman"/>
         </w:rPr>
-        <w:t>&lt;&lt;extends&gt;&gt; Edit map</w:t>
+        <w:t>&lt;&lt;</w:t>
+      </w:r>
+      <w:proofErr w:type="gramStart"/>
+      <w:r>
+        <w:rPr>
+          <w:rFonts w:ascii="Times New Roman" w:hAnsi="Times New Roman" w:cs="Times New Roman"/>
+        </w:rPr>
+        <w:t>extends</w:t>
+      </w:r>
+      <w:proofErr w:type="gramEnd"/>
+      <w:r>
+        <w:rPr>
+          <w:rFonts w:ascii="Times New Roman" w:hAnsi="Times New Roman" w:cs="Times New Roman"/>
+        </w:rPr>
+        <w:t>&gt;&gt; Edit map</w:t>
       </w:r>
     </w:p>
     <w:p>
@@ -7683,7 +7723,7 @@
           <w:rFonts w:ascii="Times New Roman" w:hAnsi="Times New Roman" w:cs="Times New Roman"/>
         </w:rPr>
       </w:pPr>
-      <w:bookmarkStart w:id="15" w:name="_Toc411770693"/>
+      <w:bookmarkStart w:id="16" w:name="_Toc411770693"/>
       <w:r>
         <w:rPr>
           <w:rFonts w:ascii="Times New Roman" w:hAnsi="Times New Roman" w:cs="Times New Roman"/>
@@ -7697,7 +7737,7 @@
         </w:rPr>
         <w:t>Save map</w:t>
       </w:r>
-      <w:bookmarkEnd w:id="15"/>
+      <w:bookmarkEnd w:id="16"/>
       <w:r>
         <w:rPr>
           <w:rFonts w:ascii="Times New Roman" w:hAnsi="Times New Roman" w:cs="Times New Roman"/>
@@ -7715,7 +7755,21 @@
         <w:rPr>
           <w:rFonts w:ascii="Times New Roman" w:hAnsi="Times New Roman" w:cs="Times New Roman"/>
         </w:rPr>
-        <w:t>&lt;&lt;extends&gt;&gt; Edit map</w:t>
+        <w:t>&lt;&lt;</w:t>
+      </w:r>
+      <w:proofErr w:type="gramStart"/>
+      <w:r>
+        <w:rPr>
+          <w:rFonts w:ascii="Times New Roman" w:hAnsi="Times New Roman" w:cs="Times New Roman"/>
+        </w:rPr>
+        <w:t>extends</w:t>
+      </w:r>
+      <w:proofErr w:type="gramEnd"/>
+      <w:r>
+        <w:rPr>
+          <w:rFonts w:ascii="Times New Roman" w:hAnsi="Times New Roman" w:cs="Times New Roman"/>
+        </w:rPr>
+        <w:t>&gt;&gt; Edit map</w:t>
       </w:r>
     </w:p>
     <w:p>
@@ -8354,7 +8408,7 @@
           <w:rFonts w:ascii="Times New Roman" w:hAnsi="Times New Roman" w:cs="Times New Roman"/>
         </w:rPr>
       </w:pPr>
-      <w:bookmarkStart w:id="16" w:name="_Toc411770694"/>
+      <w:bookmarkStart w:id="17" w:name="_Toc411770694"/>
       <w:r>
         <w:rPr>
           <w:rFonts w:ascii="Times New Roman" w:hAnsi="Times New Roman" w:cs="Times New Roman"/>
@@ -8368,7 +8422,7 @@
         </w:rPr>
         <w:t>Delete map</w:t>
       </w:r>
-      <w:bookmarkEnd w:id="16"/>
+      <w:bookmarkEnd w:id="17"/>
       <w:r>
         <w:rPr>
           <w:rFonts w:ascii="Times New Roman" w:hAnsi="Times New Roman" w:cs="Times New Roman"/>
@@ -8389,7 +8443,21 @@
         <w:rPr>
           <w:rFonts w:ascii="Times New Roman" w:hAnsi="Times New Roman" w:cs="Times New Roman"/>
         </w:rPr>
-        <w:t>&lt;&lt;includes&gt;&gt; Enter Map</w:t>
+        <w:t>&lt;&lt;</w:t>
+      </w:r>
+      <w:proofErr w:type="gramStart"/>
+      <w:r>
+        <w:rPr>
+          <w:rFonts w:ascii="Times New Roman" w:hAnsi="Times New Roman" w:cs="Times New Roman"/>
+        </w:rPr>
+        <w:t>includes</w:t>
+      </w:r>
+      <w:proofErr w:type="gramEnd"/>
+      <w:r>
+        <w:rPr>
+          <w:rFonts w:ascii="Times New Roman" w:hAnsi="Times New Roman" w:cs="Times New Roman"/>
+        </w:rPr>
+        <w:t>&gt;&gt; Enter Map</w:t>
       </w:r>
       <w:r>
         <w:rPr>
@@ -9037,7 +9105,7 @@
           <w:rFonts w:ascii="Times New Roman" w:hAnsi="Times New Roman" w:cs="Times New Roman"/>
         </w:rPr>
       </w:pPr>
-      <w:bookmarkStart w:id="17" w:name="_Toc411770695"/>
+      <w:bookmarkStart w:id="18" w:name="_Toc411770695"/>
       <w:r>
         <w:rPr>
           <w:rFonts w:ascii="Times New Roman" w:hAnsi="Times New Roman" w:cs="Times New Roman"/>
@@ -9051,7 +9119,7 @@
         </w:rPr>
         <w:t>Enter SinglePlayer</w:t>
       </w:r>
-      <w:bookmarkEnd w:id="17"/>
+      <w:bookmarkEnd w:id="18"/>
       <w:r>
         <w:rPr>
           <w:rFonts w:ascii="Times New Roman" w:hAnsi="Times New Roman" w:cs="Times New Roman"/>
@@ -9663,7 +9731,7 @@
           <w:rFonts w:ascii="Times New Roman" w:hAnsi="Times New Roman" w:cs="Times New Roman"/>
         </w:rPr>
       </w:pPr>
-      <w:bookmarkStart w:id="18" w:name="_Toc411770696"/>
+      <w:bookmarkStart w:id="19" w:name="_Toc411770696"/>
       <w:r>
         <w:rPr>
           <w:rFonts w:ascii="Times New Roman" w:hAnsi="Times New Roman" w:cs="Times New Roman"/>
@@ -9677,7 +9745,7 @@
         </w:rPr>
         <w:t>Select map</w:t>
       </w:r>
-      <w:bookmarkEnd w:id="18"/>
+      <w:bookmarkEnd w:id="19"/>
       <w:r>
         <w:rPr>
           <w:rFonts w:ascii="Times New Roman" w:hAnsi="Times New Roman" w:cs="Times New Roman"/>
@@ -9695,7 +9763,21 @@
         <w:rPr>
           <w:rFonts w:ascii="Times New Roman" w:hAnsi="Times New Roman" w:cs="Times New Roman"/>
         </w:rPr>
-        <w:t>&lt;&lt;includes&gt;&gt; Enter SinglePlayer</w:t>
+        <w:t>&lt;&lt;</w:t>
+      </w:r>
+      <w:proofErr w:type="gramStart"/>
+      <w:r>
+        <w:rPr>
+          <w:rFonts w:ascii="Times New Roman" w:hAnsi="Times New Roman" w:cs="Times New Roman"/>
+        </w:rPr>
+        <w:t>includes</w:t>
+      </w:r>
+      <w:proofErr w:type="gramEnd"/>
+      <w:r>
+        <w:rPr>
+          <w:rFonts w:ascii="Times New Roman" w:hAnsi="Times New Roman" w:cs="Times New Roman"/>
+        </w:rPr>
+        <w:t>&gt;&gt; Enter SinglePlayer</w:t>
       </w:r>
     </w:p>
     <w:p>
@@ -10304,7 +10386,7 @@
           <w:rFonts w:ascii="Times New Roman" w:hAnsi="Times New Roman" w:cs="Times New Roman"/>
         </w:rPr>
       </w:pPr>
-      <w:bookmarkStart w:id="19" w:name="_Toc411770697"/>
+      <w:bookmarkStart w:id="20" w:name="_Toc411770697"/>
       <w:r>
         <w:rPr>
           <w:rFonts w:ascii="Times New Roman" w:hAnsi="Times New Roman" w:cs="Times New Roman"/>
@@ -10318,15 +10400,13 @@
         </w:rPr>
         <w:t>Load</w:t>
       </w:r>
-      <w:bookmarkStart w:id="20" w:name="_GoBack"/>
+      <w:r>
+        <w:rPr>
+          <w:rFonts w:ascii="Times New Roman" w:hAnsi="Times New Roman" w:cs="Times New Roman"/>
+        </w:rPr>
+        <w:t xml:space="preserve"> game</w:t>
+      </w:r>
       <w:bookmarkEnd w:id="20"/>
-      <w:r>
-        <w:rPr>
-          <w:rFonts w:ascii="Times New Roman" w:hAnsi="Times New Roman" w:cs="Times New Roman"/>
-        </w:rPr>
-        <w:t xml:space="preserve"> game</w:t>
-      </w:r>
-      <w:bookmarkEnd w:id="19"/>
       <w:r>
         <w:rPr>
           <w:rFonts w:ascii="Times New Roman" w:hAnsi="Times New Roman" w:cs="Times New Roman"/>
@@ -10344,7 +10424,21 @@
         <w:rPr>
           <w:rFonts w:ascii="Times New Roman" w:hAnsi="Times New Roman" w:cs="Times New Roman"/>
         </w:rPr>
-        <w:t>&lt;&lt;includes&gt;&gt; Enter SinglePlayer</w:t>
+        <w:t>&lt;&lt;</w:t>
+      </w:r>
+      <w:proofErr w:type="gramStart"/>
+      <w:r>
+        <w:rPr>
+          <w:rFonts w:ascii="Times New Roman" w:hAnsi="Times New Roman" w:cs="Times New Roman"/>
+        </w:rPr>
+        <w:t>includes</w:t>
+      </w:r>
+      <w:proofErr w:type="gramEnd"/>
+      <w:r>
+        <w:rPr>
+          <w:rFonts w:ascii="Times New Roman" w:hAnsi="Times New Roman" w:cs="Times New Roman"/>
+        </w:rPr>
+        <w:t>&gt;&gt; Enter SinglePlayer</w:t>
       </w:r>
     </w:p>
     <w:p>
@@ -11275,11 +11369,16 @@
     </w:p>
     <w:p>
       <w:r>
-        <w:t>&lt;&lt;extend</w:t>
+        <w:t>&lt;&lt;</w:t>
+      </w:r>
+      <w:proofErr w:type="gramStart"/>
+      <w:r>
+        <w:t>extend</w:t>
       </w:r>
       <w:r>
         <w:t>s</w:t>
       </w:r>
+      <w:proofErr w:type="gramEnd"/>
       <w:r>
         <w:t>&gt;&gt; Play game</w:t>
       </w:r>
@@ -12417,11 +12516,19 @@
         </w:rPr>
         <w:t>&lt;&lt;</w:t>
       </w:r>
-      <w:r>
-        <w:rPr>
-          <w:rFonts w:ascii="Times New Roman" w:hAnsi="Times New Roman" w:cs="Times New Roman"/>
-        </w:rPr>
-        <w:t>extends&gt;&gt; Play game</w:t>
+      <w:proofErr w:type="gramStart"/>
+      <w:r>
+        <w:rPr>
+          <w:rFonts w:ascii="Times New Roman" w:hAnsi="Times New Roman" w:cs="Times New Roman"/>
+        </w:rPr>
+        <w:t>extends</w:t>
+      </w:r>
+      <w:proofErr w:type="gramEnd"/>
+      <w:r>
+        <w:rPr>
+          <w:rFonts w:ascii="Times New Roman" w:hAnsi="Times New Roman" w:cs="Times New Roman"/>
+        </w:rPr>
+        <w:t>&gt;&gt; Play game</w:t>
       </w:r>
       <w:r>
         <w:rPr>
@@ -12441,13 +12548,37 @@
           <w:rFonts w:ascii="Times New Roman" w:hAnsi="Times New Roman" w:cs="Times New Roman"/>
           <w:b/>
         </w:rPr>
-        <w:t>Successful Outcomes:</w:t>
-      </w:r>
-      <w:r>
-        <w:rPr>
-          <w:rFonts w:ascii="Times New Roman" w:hAnsi="Times New Roman" w:cs="Times New Roman"/>
-        </w:rPr>
-        <w:t>Primary Actor sells an existing structure</w:t>
+        <w:t xml:space="preserve">Successful </w:t>
+      </w:r>
+      <w:proofErr w:type="spellStart"/>
+      <w:r>
+        <w:rPr>
+          <w:rFonts w:ascii="Times New Roman" w:hAnsi="Times New Roman" w:cs="Times New Roman"/>
+          <w:b/>
+        </w:rPr>
+        <w:t>Outcomes</w:t>
+      </w:r>
+      <w:proofErr w:type="gramStart"/>
+      <w:r>
+        <w:rPr>
+          <w:rFonts w:ascii="Times New Roman" w:hAnsi="Times New Roman" w:cs="Times New Roman"/>
+          <w:b/>
+        </w:rPr>
+        <w:t>:</w:t>
+      </w:r>
+      <w:r>
+        <w:rPr>
+          <w:rFonts w:ascii="Times New Roman" w:hAnsi="Times New Roman" w:cs="Times New Roman"/>
+        </w:rPr>
+        <w:t>Primary</w:t>
+      </w:r>
+      <w:proofErr w:type="spellEnd"/>
+      <w:proofErr w:type="gramEnd"/>
+      <w:r>
+        <w:rPr>
+          <w:rFonts w:ascii="Times New Roman" w:hAnsi="Times New Roman" w:cs="Times New Roman"/>
+        </w:rPr>
+        <w:t xml:space="preserve"> Actor sells an existing structure</w:t>
       </w:r>
     </w:p>
     <w:tbl>
@@ -13231,7 +13362,21 @@
         <w:rPr>
           <w:rFonts w:ascii="Times New Roman" w:hAnsi="Times New Roman" w:cs="Times New Roman"/>
         </w:rPr>
-        <w:t>&lt;&lt;extends&gt;&gt; Play game; &lt;&lt;includes&gt;&gt; Place Structure</w:t>
+        <w:t>&lt;&lt;</w:t>
+      </w:r>
+      <w:proofErr w:type="gramStart"/>
+      <w:r>
+        <w:rPr>
+          <w:rFonts w:ascii="Times New Roman" w:hAnsi="Times New Roman" w:cs="Times New Roman"/>
+        </w:rPr>
+        <w:t>extends</w:t>
+      </w:r>
+      <w:proofErr w:type="gramEnd"/>
+      <w:r>
+        <w:rPr>
+          <w:rFonts w:ascii="Times New Roman" w:hAnsi="Times New Roman" w:cs="Times New Roman"/>
+        </w:rPr>
+        <w:t>&gt;&gt; Play game; &lt;&lt;includes&gt;&gt; Place Structure</w:t>
       </w:r>
     </w:p>
     <w:p>
@@ -13245,13 +13390,37 @@
           <w:rFonts w:ascii="Times New Roman" w:hAnsi="Times New Roman" w:cs="Times New Roman"/>
           <w:b/>
         </w:rPr>
-        <w:t>Successful Outcomes:</w:t>
-      </w:r>
-      <w:r>
-        <w:rPr>
-          <w:rFonts w:ascii="Times New Roman" w:hAnsi="Times New Roman" w:cs="Times New Roman"/>
-        </w:rPr>
-        <w:t>Primary Actor buys a structure</w:t>
+        <w:t xml:space="preserve">Successful </w:t>
+      </w:r>
+      <w:proofErr w:type="spellStart"/>
+      <w:r>
+        <w:rPr>
+          <w:rFonts w:ascii="Times New Roman" w:hAnsi="Times New Roman" w:cs="Times New Roman"/>
+          <w:b/>
+        </w:rPr>
+        <w:t>Outcomes</w:t>
+      </w:r>
+      <w:proofErr w:type="gramStart"/>
+      <w:r>
+        <w:rPr>
+          <w:rFonts w:ascii="Times New Roman" w:hAnsi="Times New Roman" w:cs="Times New Roman"/>
+          <w:b/>
+        </w:rPr>
+        <w:t>:</w:t>
+      </w:r>
+      <w:r>
+        <w:rPr>
+          <w:rFonts w:ascii="Times New Roman" w:hAnsi="Times New Roman" w:cs="Times New Roman"/>
+        </w:rPr>
+        <w:t>Primary</w:t>
+      </w:r>
+      <w:proofErr w:type="spellEnd"/>
+      <w:proofErr w:type="gramEnd"/>
+      <w:r>
+        <w:rPr>
+          <w:rFonts w:ascii="Times New Roman" w:hAnsi="Times New Roman" w:cs="Times New Roman"/>
+        </w:rPr>
+        <w:t xml:space="preserve"> Actor buys a structure</w:t>
       </w:r>
     </w:p>
     <w:tbl>
@@ -15476,7 +15645,21 @@
         <w:rPr>
           <w:rFonts w:ascii="Times New Roman" w:hAnsi="Times New Roman" w:cs="Times New Roman"/>
         </w:rPr>
-        <w:t>&lt;&lt;extends&gt;&gt;</w:t>
+        <w:t>&lt;&lt;</w:t>
+      </w:r>
+      <w:proofErr w:type="gramStart"/>
+      <w:r>
+        <w:rPr>
+          <w:rFonts w:ascii="Times New Roman" w:hAnsi="Times New Roman" w:cs="Times New Roman"/>
+        </w:rPr>
+        <w:t>extends</w:t>
+      </w:r>
+      <w:proofErr w:type="gramEnd"/>
+      <w:r>
+        <w:rPr>
+          <w:rFonts w:ascii="Times New Roman" w:hAnsi="Times New Roman" w:cs="Times New Roman"/>
+        </w:rPr>
+        <w:t>&gt;&gt;</w:t>
       </w:r>
       <w:r>
         <w:rPr>
@@ -16210,7 +16393,21 @@
         <w:rPr>
           <w:rFonts w:ascii="Times New Roman" w:hAnsi="Times New Roman" w:cs="Times New Roman"/>
         </w:rPr>
-        <w:t>&lt;&lt;extends&gt;&gt; Play Game</w:t>
+        <w:t>&lt;&lt;</w:t>
+      </w:r>
+      <w:proofErr w:type="gramStart"/>
+      <w:r>
+        <w:rPr>
+          <w:rFonts w:ascii="Times New Roman" w:hAnsi="Times New Roman" w:cs="Times New Roman"/>
+        </w:rPr>
+        <w:t>extends</w:t>
+      </w:r>
+      <w:proofErr w:type="gramEnd"/>
+      <w:r>
+        <w:rPr>
+          <w:rFonts w:ascii="Times New Roman" w:hAnsi="Times New Roman" w:cs="Times New Roman"/>
+        </w:rPr>
+        <w:t>&gt;&gt; Play Game</w:t>
       </w:r>
     </w:p>
     <w:p>
@@ -18369,7 +18566,21 @@
         <w:rPr>
           <w:rFonts w:ascii="Times New Roman" w:hAnsi="Times New Roman" w:cs="Times New Roman"/>
         </w:rPr>
-        <w:t>&lt;&lt;extends&gt;&gt; Play Game</w:t>
+        <w:t>&lt;&lt;</w:t>
+      </w:r>
+      <w:proofErr w:type="gramStart"/>
+      <w:r>
+        <w:rPr>
+          <w:rFonts w:ascii="Times New Roman" w:hAnsi="Times New Roman" w:cs="Times New Roman"/>
+        </w:rPr>
+        <w:t>extends</w:t>
+      </w:r>
+      <w:proofErr w:type="gramEnd"/>
+      <w:r>
+        <w:rPr>
+          <w:rFonts w:ascii="Times New Roman" w:hAnsi="Times New Roman" w:cs="Times New Roman"/>
+        </w:rPr>
+        <w:t>&gt;&gt; Play Game</w:t>
       </w:r>
     </w:p>
     <w:p>
@@ -18693,7 +18904,21 @@
               <w:rPr>
                 <w:rFonts w:ascii="Times New Roman" w:hAnsi="Times New Roman" w:cs="Times New Roman"/>
               </w:rPr>
-              <w:t>Primary Actor is using SinglePlayer(UC-GT-01).</w:t>
+              <w:t xml:space="preserve">Primary Actor is using </w:t>
+            </w:r>
+            <w:proofErr w:type="gramStart"/>
+            <w:r>
+              <w:rPr>
+                <w:rFonts w:ascii="Times New Roman" w:hAnsi="Times New Roman" w:cs="Times New Roman"/>
+              </w:rPr>
+              <w:t>SinglePlayer(</w:t>
+            </w:r>
+            <w:proofErr w:type="gramEnd"/>
+            <w:r>
+              <w:rPr>
+                <w:rFonts w:ascii="Times New Roman" w:hAnsi="Times New Roman" w:cs="Times New Roman"/>
+              </w:rPr>
+              <w:t>UC-GT-01).</w:t>
             </w:r>
           </w:p>
         </w:tc>
@@ -19720,7 +19945,23 @@
           <w:rFonts w:ascii="Times New Roman" w:hAnsi="Times New Roman" w:cs="Times New Roman"/>
           <w:b/>
         </w:rPr>
-        <w:t>3a Primary Actor Inspects Another Structure</w:t>
+        <w:t xml:space="preserve">3a Primary Actor Inspects </w:t>
+      </w:r>
+      <w:proofErr w:type="gramStart"/>
+      <w:r>
+        <w:rPr>
+          <w:rFonts w:ascii="Times New Roman" w:hAnsi="Times New Roman" w:cs="Times New Roman"/>
+          <w:b/>
+        </w:rPr>
+        <w:t>Another</w:t>
+      </w:r>
+      <w:proofErr w:type="gramEnd"/>
+      <w:r>
+        <w:rPr>
+          <w:rFonts w:ascii="Times New Roman" w:hAnsi="Times New Roman" w:cs="Times New Roman"/>
+          <w:b/>
+        </w:rPr>
+        <w:t xml:space="preserve"> Structure</w:t>
       </w:r>
     </w:p>
     <w:tbl>
@@ -21628,7 +21869,23 @@
           <w:rFonts w:ascii="Times New Roman" w:hAnsi="Times New Roman" w:cs="Times New Roman"/>
           <w:b/>
         </w:rPr>
-        <w:t>3a Primary Actor Inspects Another Structure</w:t>
+        <w:t xml:space="preserve">3a Primary Actor Inspects </w:t>
+      </w:r>
+      <w:proofErr w:type="gramStart"/>
+      <w:r>
+        <w:rPr>
+          <w:rFonts w:ascii="Times New Roman" w:hAnsi="Times New Roman" w:cs="Times New Roman"/>
+          <w:b/>
+        </w:rPr>
+        <w:t>Another</w:t>
+      </w:r>
+      <w:proofErr w:type="gramEnd"/>
+      <w:r>
+        <w:rPr>
+          <w:rFonts w:ascii="Times New Roman" w:hAnsi="Times New Roman" w:cs="Times New Roman"/>
+          <w:b/>
+        </w:rPr>
+        <w:t xml:space="preserve"> Structure</w:t>
       </w:r>
     </w:p>
     <w:tbl>
@@ -22231,6 +22488,7 @@
                 <w:u w:val="single"/>
               </w:rPr>
             </w:pPr>
+            <w:proofErr w:type="spellStart"/>
             <w:r>
               <w:rPr>
                 <w:rFonts w:ascii="Times New Roman" w:hAnsi="Times New Roman" w:cs="Times New Roman"/>
@@ -22238,6 +22496,7 @@
               </w:rPr>
               <w:t>Singleplayer</w:t>
             </w:r>
+            <w:proofErr w:type="spellEnd"/>
           </w:p>
         </w:tc>
         <w:tc>
@@ -22321,8 +22580,16 @@
               <w:rPr>
                 <w:rFonts w:ascii="Times New Roman" w:hAnsi="Times New Roman" w:cs="Times New Roman"/>
               </w:rPr>
-              <w:t>playing Singleplayer</w:t>
-            </w:r>
+              <w:t xml:space="preserve">playing </w:t>
+            </w:r>
+            <w:proofErr w:type="spellStart"/>
+            <w:r>
+              <w:rPr>
+                <w:rFonts w:ascii="Times New Roman" w:hAnsi="Times New Roman" w:cs="Times New Roman"/>
+              </w:rPr>
+              <w:t>Singleplayer</w:t>
+            </w:r>
+            <w:proofErr w:type="spellEnd"/>
             <w:r>
               <w:rPr>
                 <w:rFonts w:ascii="Times New Roman" w:hAnsi="Times New Roman" w:cs="Times New Roman"/>
@@ -22806,7 +23073,7 @@
           <w:rPr>
             <w:noProof/>
           </w:rPr>
-          <w:t>26</w:t>
+          <w:t>21</w:t>
         </w:r>
         <w:r>
           <w:rPr>
@@ -24446,7 +24713,7 @@
 </file>
 
 <file path=customXml/itemProps1.xml><?xml version="1.0" encoding="utf-8"?>
-<ds:datastoreItem xmlns:ds="http://schemas.openxmlformats.org/officeDocument/2006/customXml" ds:itemID="{9EEB88EC-32DE-45D4-B847-A7336E49F29D}">
+<ds:datastoreItem xmlns:ds="http://schemas.openxmlformats.org/officeDocument/2006/customXml" ds:itemID="{4A87CA64-B931-4736-AA1D-86A7B6922C39}">
   <ds:schemaRefs>
     <ds:schemaRef ds:uri="http://schemas.openxmlformats.org/officeDocument/2006/bibliography"/>
   </ds:schemaRefs>

</xml_diff>

<commit_message>
edits to soft req
</commit_message>
<xml_diff>
--- a/ProjectDocumentation/SoftwareRequirements.docx
+++ b/ProjectDocumentation/SoftwareRequirements.docx
@@ -3803,7 +3803,7 @@
           <v:shape id="_x0000_i1025" type="#_x0000_t75" style="width:467.05pt;height:545.95pt" o:ole="">
             <v:imagedata r:id="rId8" o:title=""/>
           </v:shape>
-          <o:OLEObject Type="Embed" ProgID="Visio.Drawing.15" ShapeID="_x0000_i1025" DrawAspect="Content" ObjectID="_1485515099" r:id="rId9"/>
+          <o:OLEObject Type="Embed" ProgID="Visio.Drawing.15" ShapeID="_x0000_i1025" DrawAspect="Content" ObjectID="_1485517278" r:id="rId9"/>
         </w:object>
       </w:r>
     </w:p>
@@ -4160,15 +4160,13 @@
         </w:rPr>
       </w:pPr>
       <w:r>
-        <w:object w:dxaOrig="11611" w:dyaOrig="13291">
-          <v:shape id="_x0000_i1026" type="#_x0000_t75" style="width:467.7pt;height:535.95pt" o:ole="">
+        <w:object w:dxaOrig="11611" w:dyaOrig="15211">
+          <v:shape id="_x0000_i1026" type="#_x0000_t75" style="width:467.7pt;height:612.95pt" o:ole="">
             <v:imagedata r:id="rId10" o:title=""/>
           </v:shape>
-          <o:OLEObject Type="Embed" ProgID="Visio.Drawing.15" ShapeID="_x0000_i1026" DrawAspect="Content" ObjectID="_1485515100" r:id="rId11"/>
+          <o:OLEObject Type="Embed" ProgID="Visio.Drawing.15" ShapeID="_x0000_i1026" DrawAspect="Content" ObjectID="_1485517279" r:id="rId11"/>
         </w:object>
       </w:r>
-      <w:bookmarkStart w:id="9" w:name="_GoBack"/>
-      <w:bookmarkEnd w:id="9"/>
     </w:p>
     <w:p>
       <w:pPr>
@@ -4194,7 +4192,7 @@
           <w:rFonts w:ascii="Times New Roman" w:hAnsi="Times New Roman" w:cs="Times New Roman"/>
         </w:rPr>
       </w:pPr>
-      <w:bookmarkStart w:id="10" w:name="_Toc411770687"/>
+      <w:bookmarkStart w:id="9" w:name="_Toc411770687"/>
       <w:r>
         <w:rPr>
           <w:rFonts w:ascii="Times New Roman" w:hAnsi="Times New Roman" w:cs="Times New Roman"/>
@@ -4202,7 +4200,7 @@
         <w:lastRenderedPageBreak/>
         <w:t>Use Cases</w:t>
       </w:r>
-      <w:bookmarkEnd w:id="10"/>
+      <w:bookmarkEnd w:id="9"/>
     </w:p>
     <w:p>
       <w:pPr>
@@ -4212,7 +4210,7 @@
           <w:rFonts w:ascii="Times New Roman" w:hAnsi="Times New Roman" w:cs="Times New Roman"/>
         </w:rPr>
       </w:pPr>
-      <w:bookmarkStart w:id="11" w:name="_Toc411770688"/>
+      <w:bookmarkStart w:id="10" w:name="_Toc411770688"/>
       <w:r>
         <w:rPr>
           <w:rFonts w:ascii="Times New Roman" w:hAnsi="Times New Roman" w:cs="Times New Roman"/>
@@ -4225,7 +4223,7 @@
         </w:rPr>
         <w:t>Enter Map Manager</w:t>
       </w:r>
-      <w:bookmarkEnd w:id="11"/>
+      <w:bookmarkEnd w:id="10"/>
     </w:p>
     <w:p>
       <w:pPr>
@@ -5002,7 +5000,7 @@
           <w:rFonts w:ascii="Times New Roman" w:hAnsi="Times New Roman" w:cs="Times New Roman"/>
         </w:rPr>
       </w:pPr>
-      <w:bookmarkStart w:id="12" w:name="_Toc411770689"/>
+      <w:bookmarkStart w:id="11" w:name="_Toc411770689"/>
       <w:r>
         <w:rPr>
           <w:rFonts w:ascii="Times New Roman" w:hAnsi="Times New Roman" w:cs="Times New Roman"/>
@@ -5016,7 +5014,7 @@
         </w:rPr>
         <w:t>map</w:t>
       </w:r>
-      <w:bookmarkEnd w:id="12"/>
+      <w:bookmarkEnd w:id="11"/>
       <w:r>
         <w:rPr>
           <w:rFonts w:ascii="Times New Roman" w:hAnsi="Times New Roman" w:cs="Times New Roman"/>
@@ -5710,7 +5708,7 @@
           <w:rFonts w:ascii="Times New Roman" w:hAnsi="Times New Roman" w:cs="Times New Roman"/>
         </w:rPr>
       </w:pPr>
-      <w:bookmarkStart w:id="13" w:name="_Toc411770690"/>
+      <w:bookmarkStart w:id="12" w:name="_Toc411770690"/>
       <w:r>
         <w:rPr>
           <w:rFonts w:ascii="Times New Roman" w:hAnsi="Times New Roman" w:cs="Times New Roman"/>
@@ -5724,7 +5722,7 @@
         </w:rPr>
         <w:t>map</w:t>
       </w:r>
-      <w:bookmarkEnd w:id="13"/>
+      <w:bookmarkEnd w:id="12"/>
       <w:r>
         <w:rPr>
           <w:rFonts w:ascii="Times New Roman" w:hAnsi="Times New Roman" w:cs="Times New Roman"/>
@@ -6417,7 +6415,7 @@
           <w:rFonts w:ascii="Times New Roman" w:hAnsi="Times New Roman" w:cs="Times New Roman"/>
         </w:rPr>
       </w:pPr>
-      <w:bookmarkStart w:id="14" w:name="_Toc411770691"/>
+      <w:bookmarkStart w:id="13" w:name="_Toc411770691"/>
       <w:r>
         <w:rPr>
           <w:rFonts w:ascii="Times New Roman" w:hAnsi="Times New Roman" w:cs="Times New Roman"/>
@@ -6431,7 +6429,7 @@
         </w:rPr>
         <w:t>Edit scenery</w:t>
       </w:r>
-      <w:bookmarkEnd w:id="14"/>
+      <w:bookmarkEnd w:id="13"/>
       <w:r>
         <w:rPr>
           <w:rFonts w:ascii="Times New Roman" w:hAnsi="Times New Roman" w:cs="Times New Roman"/>
@@ -7064,7 +7062,7 @@
           <w:rFonts w:ascii="Times New Roman" w:hAnsi="Times New Roman" w:cs="Times New Roman"/>
         </w:rPr>
       </w:pPr>
-      <w:bookmarkStart w:id="15" w:name="_Toc411770692"/>
+      <w:bookmarkStart w:id="14" w:name="_Toc411770692"/>
       <w:r>
         <w:rPr>
           <w:rFonts w:ascii="Times New Roman" w:hAnsi="Times New Roman" w:cs="Times New Roman"/>
@@ -7078,7 +7076,7 @@
         </w:rPr>
         <w:t>Edit path</w:t>
       </w:r>
-      <w:bookmarkEnd w:id="15"/>
+      <w:bookmarkEnd w:id="14"/>
       <w:r>
         <w:rPr>
           <w:rFonts w:ascii="Times New Roman" w:hAnsi="Times New Roman" w:cs="Times New Roman"/>
@@ -7723,7 +7721,7 @@
           <w:rFonts w:ascii="Times New Roman" w:hAnsi="Times New Roman" w:cs="Times New Roman"/>
         </w:rPr>
       </w:pPr>
-      <w:bookmarkStart w:id="16" w:name="_Toc411770693"/>
+      <w:bookmarkStart w:id="15" w:name="_Toc411770693"/>
       <w:r>
         <w:rPr>
           <w:rFonts w:ascii="Times New Roman" w:hAnsi="Times New Roman" w:cs="Times New Roman"/>
@@ -7737,7 +7735,7 @@
         </w:rPr>
         <w:t>Save map</w:t>
       </w:r>
-      <w:bookmarkEnd w:id="16"/>
+      <w:bookmarkEnd w:id="15"/>
       <w:r>
         <w:rPr>
           <w:rFonts w:ascii="Times New Roman" w:hAnsi="Times New Roman" w:cs="Times New Roman"/>
@@ -8408,7 +8406,7 @@
           <w:rFonts w:ascii="Times New Roman" w:hAnsi="Times New Roman" w:cs="Times New Roman"/>
         </w:rPr>
       </w:pPr>
-      <w:bookmarkStart w:id="17" w:name="_Toc411770694"/>
+      <w:bookmarkStart w:id="16" w:name="_Toc411770694"/>
       <w:r>
         <w:rPr>
           <w:rFonts w:ascii="Times New Roman" w:hAnsi="Times New Roman" w:cs="Times New Roman"/>
@@ -8422,7 +8420,7 @@
         </w:rPr>
         <w:t>Delete map</w:t>
       </w:r>
-      <w:bookmarkEnd w:id="17"/>
+      <w:bookmarkEnd w:id="16"/>
       <w:r>
         <w:rPr>
           <w:rFonts w:ascii="Times New Roman" w:hAnsi="Times New Roman" w:cs="Times New Roman"/>
@@ -9105,7 +9103,7 @@
           <w:rFonts w:ascii="Times New Roman" w:hAnsi="Times New Roman" w:cs="Times New Roman"/>
         </w:rPr>
       </w:pPr>
-      <w:bookmarkStart w:id="18" w:name="_Toc411770695"/>
+      <w:bookmarkStart w:id="17" w:name="_Toc411770695"/>
       <w:r>
         <w:rPr>
           <w:rFonts w:ascii="Times New Roman" w:hAnsi="Times New Roman" w:cs="Times New Roman"/>
@@ -9119,7 +9117,7 @@
         </w:rPr>
         <w:t>Enter SinglePlayer</w:t>
       </w:r>
-      <w:bookmarkEnd w:id="18"/>
+      <w:bookmarkEnd w:id="17"/>
       <w:r>
         <w:rPr>
           <w:rFonts w:ascii="Times New Roman" w:hAnsi="Times New Roman" w:cs="Times New Roman"/>
@@ -9731,7 +9729,7 @@
           <w:rFonts w:ascii="Times New Roman" w:hAnsi="Times New Roman" w:cs="Times New Roman"/>
         </w:rPr>
       </w:pPr>
-      <w:bookmarkStart w:id="19" w:name="_Toc411770696"/>
+      <w:bookmarkStart w:id="18" w:name="_Toc411770696"/>
       <w:r>
         <w:rPr>
           <w:rFonts w:ascii="Times New Roman" w:hAnsi="Times New Roman" w:cs="Times New Roman"/>
@@ -9745,7 +9743,7 @@
         </w:rPr>
         <w:t>Select map</w:t>
       </w:r>
-      <w:bookmarkEnd w:id="19"/>
+      <w:bookmarkEnd w:id="18"/>
       <w:r>
         <w:rPr>
           <w:rFonts w:ascii="Times New Roman" w:hAnsi="Times New Roman" w:cs="Times New Roman"/>
@@ -10386,7 +10384,7 @@
           <w:rFonts w:ascii="Times New Roman" w:hAnsi="Times New Roman" w:cs="Times New Roman"/>
         </w:rPr>
       </w:pPr>
-      <w:bookmarkStart w:id="20" w:name="_Toc411770697"/>
+      <w:bookmarkStart w:id="19" w:name="_Toc411770697"/>
       <w:r>
         <w:rPr>
           <w:rFonts w:ascii="Times New Roman" w:hAnsi="Times New Roman" w:cs="Times New Roman"/>
@@ -10406,39 +10404,12 @@
         </w:rPr>
         <w:t xml:space="preserve"> game</w:t>
       </w:r>
-      <w:bookmarkEnd w:id="20"/>
+      <w:bookmarkEnd w:id="19"/>
       <w:r>
         <w:rPr>
           <w:rFonts w:ascii="Times New Roman" w:hAnsi="Times New Roman" w:cs="Times New Roman"/>
         </w:rPr>
         <w:t xml:space="preserve"> </w:t>
-      </w:r>
-    </w:p>
-    <w:p>
-      <w:pPr>
-        <w:rPr>
-          <w:rFonts w:ascii="Times New Roman" w:hAnsi="Times New Roman" w:cs="Times New Roman"/>
-        </w:rPr>
-      </w:pPr>
-      <w:r>
-        <w:rPr>
-          <w:rFonts w:ascii="Times New Roman" w:hAnsi="Times New Roman" w:cs="Times New Roman"/>
-        </w:rPr>
-        <w:t>&lt;&lt;</w:t>
-      </w:r>
-      <w:proofErr w:type="gramStart"/>
-      <w:r>
-        <w:rPr>
-          <w:rFonts w:ascii="Times New Roman" w:hAnsi="Times New Roman" w:cs="Times New Roman"/>
-        </w:rPr>
-        <w:t>includes</w:t>
-      </w:r>
-      <w:proofErr w:type="gramEnd"/>
-      <w:r>
-        <w:rPr>
-          <w:rFonts w:ascii="Times New Roman" w:hAnsi="Times New Roman" w:cs="Times New Roman"/>
-        </w:rPr>
-        <w:t>&gt;&gt; Enter SinglePlayer</w:t>
       </w:r>
     </w:p>
     <w:p>
@@ -10762,14 +10733,38 @@
             <w:r>
               <w:rPr>
                 <w:rFonts w:ascii="Times New Roman" w:hAnsi="Times New Roman" w:cs="Times New Roman"/>
-              </w:rPr>
-              <w:t>Primary Actor is using SinglePlayer (UC-GT-01). Primary Actor has selected a map (UC-GT-02)</w:t>
-            </w:r>
-            <w:r>
-              <w:rPr>
-                <w:rFonts w:ascii="Times New Roman" w:hAnsi="Times New Roman" w:cs="Times New Roman"/>
+                <w:highlight w:val="yellow"/>
+              </w:rPr>
+              <w:t>Primary Actor</w:t>
+            </w:r>
+            <w:r>
+              <w:rPr>
+                <w:rFonts w:ascii="Times New Roman" w:hAnsi="Times New Roman" w:cs="Times New Roman"/>
+                <w:highlight w:val="yellow"/>
+              </w:rPr>
+              <w:t xml:space="preserve"> has performed login (</w:t>
+            </w:r>
+            <w:proofErr w:type="gramStart"/>
+            <w:r>
+              <w:rPr>
+                <w:rFonts w:ascii="Times New Roman" w:hAnsi="Times New Roman" w:cs="Times New Roman"/>
+                <w:highlight w:val="yellow"/>
+              </w:rPr>
+              <w:t>UC )</w:t>
+            </w:r>
+            <w:proofErr w:type="gramEnd"/>
+            <w:r>
+              <w:rPr>
+                <w:rFonts w:ascii="Times New Roman" w:hAnsi="Times New Roman" w:cs="Times New Roman"/>
+                <w:highlight w:val="yellow"/>
               </w:rPr>
               <w:t>.</w:t>
+            </w:r>
+            <w:r>
+              <w:rPr>
+                <w:rFonts w:ascii="Times New Roman" w:hAnsi="Times New Roman" w:cs="Times New Roman"/>
+              </w:rPr>
+              <w:t xml:space="preserve"> Player has Saved Games (BR).</w:t>
             </w:r>
           </w:p>
         </w:tc>
@@ -10956,7 +10951,35 @@
               <w:rPr>
                 <w:rFonts w:ascii="Times New Roman" w:hAnsi="Times New Roman" w:cs="Times New Roman"/>
               </w:rPr>
-              <w:t xml:space="preserve"> Actor indicates intention to start a game.</w:t>
+              <w:t xml:space="preserve"> Actor indicates intention to </w:t>
+            </w:r>
+            <w:r>
+              <w:rPr>
+                <w:rFonts w:ascii="Times New Roman" w:hAnsi="Times New Roman" w:cs="Times New Roman"/>
+              </w:rPr>
+              <w:t xml:space="preserve">load </w:t>
+            </w:r>
+            <w:proofErr w:type="spellStart"/>
+            <w:proofErr w:type="gramStart"/>
+            <w:r>
+              <w:rPr>
+                <w:rFonts w:ascii="Times New Roman" w:hAnsi="Times New Roman" w:cs="Times New Roman"/>
+              </w:rPr>
+              <w:t>a</w:t>
+            </w:r>
+            <w:proofErr w:type="spellEnd"/>
+            <w:proofErr w:type="gramEnd"/>
+            <w:r>
+              <w:rPr>
+                <w:rFonts w:ascii="Times New Roman" w:hAnsi="Times New Roman" w:cs="Times New Roman"/>
+              </w:rPr>
+              <w:t xml:space="preserve"> existing</w:t>
+            </w:r>
+            <w:r>
+              <w:rPr>
+                <w:rFonts w:ascii="Times New Roman" w:hAnsi="Times New Roman" w:cs="Times New Roman"/>
+              </w:rPr>
+              <w:t xml:space="preserve"> game.</w:t>
             </w:r>
           </w:p>
         </w:tc>
@@ -11012,7 +11035,19 @@
               <w:rPr>
                 <w:rFonts w:ascii="Times New Roman" w:hAnsi="Times New Roman" w:cs="Times New Roman"/>
               </w:rPr>
-              <w:t>System prompts Primary Actor for confirmation about the selected map and starting a new game.</w:t>
+              <w:t>S</w:t>
+            </w:r>
+            <w:r>
+              <w:rPr>
+                <w:rFonts w:ascii="Times New Roman" w:hAnsi="Times New Roman" w:cs="Times New Roman"/>
+              </w:rPr>
+              <w:t>ystem prompts Primary Actor to select game to load from a list</w:t>
+            </w:r>
+            <w:r>
+              <w:rPr>
+                <w:rFonts w:ascii="Times New Roman" w:hAnsi="Times New Roman" w:cs="Times New Roman"/>
+              </w:rPr>
+              <w:t>.</w:t>
             </w:r>
           </w:p>
         </w:tc>
@@ -11068,7 +11103,19 @@
               <w:rPr>
                 <w:rFonts w:ascii="Times New Roman" w:hAnsi="Times New Roman" w:cs="Times New Roman"/>
               </w:rPr>
-              <w:t>Primary Actor confirms.</w:t>
+              <w:t xml:space="preserve">Primary Actor </w:t>
+            </w:r>
+            <w:r>
+              <w:rPr>
+                <w:rFonts w:ascii="Times New Roman" w:hAnsi="Times New Roman" w:cs="Times New Roman"/>
+              </w:rPr>
+              <w:t xml:space="preserve">selects and </w:t>
+            </w:r>
+            <w:r>
+              <w:rPr>
+                <w:rFonts w:ascii="Times New Roman" w:hAnsi="Times New Roman" w:cs="Times New Roman"/>
+              </w:rPr>
+              <w:t>confirms.</w:t>
             </w:r>
           </w:p>
         </w:tc>
@@ -11298,6 +11345,176 @@
           </w:p>
         </w:tc>
       </w:tr>
+      <w:tr>
+        <w:trPr>
+          <w:trHeight w:val="453"/>
+        </w:trPr>
+        <w:tc>
+          <w:tcPr>
+            <w:tcW w:w="988" w:type="dxa"/>
+            <w:shd w:val="clear" w:color="auto" w:fill="auto"/>
+          </w:tcPr>
+          <w:p>
+            <w:pPr>
+              <w:rPr>
+                <w:rFonts w:ascii="Times New Roman" w:hAnsi="Times New Roman" w:cs="Times New Roman"/>
+              </w:rPr>
+            </w:pPr>
+            <w:r>
+              <w:rPr>
+                <w:rFonts w:ascii="Times New Roman" w:hAnsi="Times New Roman" w:cs="Times New Roman"/>
+              </w:rPr>
+              <w:t>2a.1</w:t>
+            </w:r>
+          </w:p>
+        </w:tc>
+        <w:tc>
+          <w:tcPr>
+            <w:tcW w:w="5244" w:type="dxa"/>
+            <w:shd w:val="clear" w:color="auto" w:fill="auto"/>
+          </w:tcPr>
+          <w:p>
+            <w:pPr>
+              <w:rPr>
+                <w:rFonts w:ascii="Times New Roman" w:hAnsi="Times New Roman" w:cs="Times New Roman"/>
+              </w:rPr>
+            </w:pPr>
+            <w:r>
+              <w:rPr>
+                <w:rFonts w:ascii="Times New Roman" w:hAnsi="Times New Roman" w:cs="Times New Roman"/>
+              </w:rPr>
+              <w:t>System notifies Primary Actor that no saves games exist.</w:t>
+            </w:r>
+          </w:p>
+        </w:tc>
+        <w:tc>
+          <w:tcPr>
+            <w:tcW w:w="3127" w:type="dxa"/>
+            <w:shd w:val="clear" w:color="auto" w:fill="auto"/>
+          </w:tcPr>
+          <w:p>
+            <w:pPr>
+              <w:rPr>
+                <w:rFonts w:ascii="Times New Roman" w:hAnsi="Times New Roman" w:cs="Times New Roman"/>
+              </w:rPr>
+            </w:pPr>
+          </w:p>
+        </w:tc>
+      </w:tr>
+      <w:tr>
+        <w:trPr>
+          <w:trHeight w:val="453"/>
+        </w:trPr>
+        <w:tc>
+          <w:tcPr>
+            <w:tcW w:w="988" w:type="dxa"/>
+            <w:shd w:val="clear" w:color="auto" w:fill="auto"/>
+          </w:tcPr>
+          <w:p>
+            <w:pPr>
+              <w:rPr>
+                <w:rFonts w:ascii="Times New Roman" w:hAnsi="Times New Roman" w:cs="Times New Roman"/>
+              </w:rPr>
+            </w:pPr>
+            <w:r>
+              <w:rPr>
+                <w:rFonts w:ascii="Times New Roman" w:hAnsi="Times New Roman" w:cs="Times New Roman"/>
+              </w:rPr>
+              <w:t>2a.2</w:t>
+            </w:r>
+          </w:p>
+        </w:tc>
+        <w:tc>
+          <w:tcPr>
+            <w:tcW w:w="5244" w:type="dxa"/>
+            <w:shd w:val="clear" w:color="auto" w:fill="auto"/>
+          </w:tcPr>
+          <w:p>
+            <w:pPr>
+              <w:rPr>
+                <w:rFonts w:ascii="Times New Roman" w:hAnsi="Times New Roman" w:cs="Times New Roman"/>
+              </w:rPr>
+            </w:pPr>
+            <w:r>
+              <w:rPr>
+                <w:rFonts w:ascii="Times New Roman" w:hAnsi="Times New Roman" w:cs="Times New Roman"/>
+              </w:rPr>
+              <w:t>Primary Actor confirms.</w:t>
+            </w:r>
+          </w:p>
+        </w:tc>
+        <w:tc>
+          <w:tcPr>
+            <w:tcW w:w="3127" w:type="dxa"/>
+            <w:shd w:val="clear" w:color="auto" w:fill="auto"/>
+          </w:tcPr>
+          <w:p>
+            <w:pPr>
+              <w:rPr>
+                <w:rFonts w:ascii="Times New Roman" w:hAnsi="Times New Roman" w:cs="Times New Roman"/>
+              </w:rPr>
+            </w:pPr>
+          </w:p>
+        </w:tc>
+      </w:tr>
+      <w:tr>
+        <w:trPr>
+          <w:trHeight w:val="453"/>
+        </w:trPr>
+        <w:tc>
+          <w:tcPr>
+            <w:tcW w:w="988" w:type="dxa"/>
+            <w:shd w:val="clear" w:color="auto" w:fill="auto"/>
+          </w:tcPr>
+          <w:p>
+            <w:pPr>
+              <w:rPr>
+                <w:rFonts w:ascii="Times New Roman" w:hAnsi="Times New Roman" w:cs="Times New Roman"/>
+              </w:rPr>
+            </w:pPr>
+            <w:r>
+              <w:rPr>
+                <w:rFonts w:ascii="Times New Roman" w:hAnsi="Times New Roman" w:cs="Times New Roman"/>
+              </w:rPr>
+              <w:t>2a.3</w:t>
+            </w:r>
+          </w:p>
+        </w:tc>
+        <w:tc>
+          <w:tcPr>
+            <w:tcW w:w="5244" w:type="dxa"/>
+            <w:shd w:val="clear" w:color="auto" w:fill="auto"/>
+          </w:tcPr>
+          <w:p>
+            <w:pPr>
+              <w:rPr>
+                <w:rFonts w:ascii="Times New Roman" w:hAnsi="Times New Roman" w:cs="Times New Roman"/>
+                <w:i/>
+              </w:rPr>
+            </w:pPr>
+            <w:r>
+              <w:rPr>
+                <w:rFonts w:ascii="Times New Roman" w:hAnsi="Times New Roman" w:cs="Times New Roman"/>
+                <w:i/>
+              </w:rPr>
+              <w:t>Use case ends unsuccessfully.</w:t>
+            </w:r>
+          </w:p>
+        </w:tc>
+        <w:tc>
+          <w:tcPr>
+            <w:tcW w:w="3127" w:type="dxa"/>
+            <w:shd w:val="clear" w:color="auto" w:fill="auto"/>
+          </w:tcPr>
+          <w:p>
+            <w:pPr>
+              <w:rPr>
+                <w:rFonts w:ascii="Times New Roman" w:hAnsi="Times New Roman" w:cs="Times New Roman"/>
+              </w:rPr>
+            </w:pPr>
+          </w:p>
+        </w:tc>
+      </w:tr>
     </w:tbl>
     <w:p>
       <w:pPr>
@@ -11345,7 +11562,7 @@
           <w:rFonts w:ascii="Times New Roman" w:hAnsi="Times New Roman" w:cs="Times New Roman"/>
         </w:rPr>
       </w:pPr>
-      <w:bookmarkStart w:id="21" w:name="_Toc411770698"/>
+      <w:bookmarkStart w:id="20" w:name="_Toc411770698"/>
       <w:r>
         <w:rPr>
           <w:rFonts w:ascii="Times New Roman" w:hAnsi="Times New Roman" w:cs="Times New Roman"/>
@@ -11359,7 +11576,7 @@
         </w:rPr>
         <w:t>Start enemy attack</w:t>
       </w:r>
-      <w:bookmarkEnd w:id="21"/>
+      <w:bookmarkEnd w:id="20"/>
       <w:r>
         <w:rPr>
           <w:rFonts w:ascii="Times New Roman" w:hAnsi="Times New Roman" w:cs="Times New Roman"/>
@@ -12491,8 +12708,8 @@
           <w:rFonts w:ascii="Times New Roman" w:hAnsi="Times New Roman" w:cs="Times New Roman"/>
         </w:rPr>
       </w:pPr>
-      <w:bookmarkStart w:id="22" w:name="_Toc411726945"/>
-      <w:bookmarkStart w:id="23" w:name="_Toc411770699"/>
+      <w:bookmarkStart w:id="21" w:name="_Toc411726945"/>
+      <w:bookmarkStart w:id="22" w:name="_Toc411770699"/>
       <w:r>
         <w:rPr>
           <w:rFonts w:ascii="Times New Roman" w:hAnsi="Times New Roman" w:cs="Times New Roman"/>
@@ -12500,8 +12717,8 @@
         <w:lastRenderedPageBreak/>
         <w:t>Use Case: Sell structure</w:t>
       </w:r>
+      <w:bookmarkEnd w:id="21"/>
       <w:bookmarkEnd w:id="22"/>
-      <w:bookmarkEnd w:id="23"/>
     </w:p>
     <w:p>
       <w:pPr>
@@ -12534,7 +12751,7 @@
         <w:rPr>
           <w:rFonts w:ascii="Times New Roman" w:hAnsi="Times New Roman" w:cs="Times New Roman"/>
         </w:rPr>
-        <w:t xml:space="preserve"> @ Step 5</w:t>
+        <w:t xml:space="preserve"> @ Step 4</w:t>
       </w:r>
     </w:p>
     <w:p>
@@ -12548,37 +12765,20 @@
           <w:rFonts w:ascii="Times New Roman" w:hAnsi="Times New Roman" w:cs="Times New Roman"/>
           <w:b/>
         </w:rPr>
-        <w:t xml:space="preserve">Successful </w:t>
-      </w:r>
-      <w:proofErr w:type="spellStart"/>
+        <w:t>Successful Outcomes:</w:t>
+      </w:r>
       <w:r>
         <w:rPr>
           <w:rFonts w:ascii="Times New Roman" w:hAnsi="Times New Roman" w:cs="Times New Roman"/>
           <w:b/>
         </w:rPr>
-        <w:t>Outcomes</w:t>
-      </w:r>
-      <w:proofErr w:type="gramStart"/>
-      <w:r>
-        <w:rPr>
-          <w:rFonts w:ascii="Times New Roman" w:hAnsi="Times New Roman" w:cs="Times New Roman"/>
-          <w:b/>
-        </w:rPr>
-        <w:t>:</w:t>
-      </w:r>
-      <w:r>
-        <w:rPr>
-          <w:rFonts w:ascii="Times New Roman" w:hAnsi="Times New Roman" w:cs="Times New Roman"/>
-        </w:rPr>
-        <w:t>Primary</w:t>
-      </w:r>
-      <w:proofErr w:type="spellEnd"/>
-      <w:proofErr w:type="gramEnd"/>
-      <w:r>
-        <w:rPr>
-          <w:rFonts w:ascii="Times New Roman" w:hAnsi="Times New Roman" w:cs="Times New Roman"/>
-        </w:rPr>
-        <w:t xml:space="preserve"> Actor sells an existing structure</w:t>
+        <w:t xml:space="preserve"> </w:t>
+      </w:r>
+      <w:r>
+        <w:rPr>
+          <w:rFonts w:ascii="Times New Roman" w:hAnsi="Times New Roman" w:cs="Times New Roman"/>
+        </w:rPr>
+        <w:t>Primary Actor sells an existing structure</w:t>
       </w:r>
     </w:p>
     <w:tbl>
@@ -13340,8 +13540,8 @@
           <w:rFonts w:ascii="Times New Roman" w:hAnsi="Times New Roman" w:cs="Times New Roman"/>
         </w:rPr>
       </w:pPr>
-      <w:bookmarkStart w:id="24" w:name="_Toc411726946"/>
-      <w:bookmarkStart w:id="25" w:name="_Toc411770700"/>
+      <w:bookmarkStart w:id="23" w:name="_Toc411726946"/>
+      <w:bookmarkStart w:id="24" w:name="_Toc411770700"/>
       <w:r>
         <w:rPr>
           <w:rFonts w:ascii="Times New Roman" w:hAnsi="Times New Roman" w:cs="Times New Roman"/>
@@ -13349,8 +13549,8 @@
         <w:lastRenderedPageBreak/>
         <w:t>Use Case: Buy structure</w:t>
       </w:r>
+      <w:bookmarkEnd w:id="23"/>
       <w:bookmarkEnd w:id="24"/>
-      <w:bookmarkEnd w:id="25"/>
     </w:p>
     <w:p>
       <w:pPr>
@@ -13390,37 +13590,20 @@
           <w:rFonts w:ascii="Times New Roman" w:hAnsi="Times New Roman" w:cs="Times New Roman"/>
           <w:b/>
         </w:rPr>
-        <w:t xml:space="preserve">Successful </w:t>
-      </w:r>
-      <w:proofErr w:type="spellStart"/>
+        <w:t>Successful Outcomes:</w:t>
+      </w:r>
       <w:r>
         <w:rPr>
           <w:rFonts w:ascii="Times New Roman" w:hAnsi="Times New Roman" w:cs="Times New Roman"/>
           <w:b/>
         </w:rPr>
-        <w:t>Outcomes</w:t>
-      </w:r>
-      <w:proofErr w:type="gramStart"/>
-      <w:r>
-        <w:rPr>
-          <w:rFonts w:ascii="Times New Roman" w:hAnsi="Times New Roman" w:cs="Times New Roman"/>
-          <w:b/>
-        </w:rPr>
-        <w:t>:</w:t>
-      </w:r>
-      <w:r>
-        <w:rPr>
-          <w:rFonts w:ascii="Times New Roman" w:hAnsi="Times New Roman" w:cs="Times New Roman"/>
-        </w:rPr>
-        <w:t>Primary</w:t>
-      </w:r>
-      <w:proofErr w:type="spellEnd"/>
-      <w:proofErr w:type="gramEnd"/>
-      <w:r>
-        <w:rPr>
-          <w:rFonts w:ascii="Times New Roman" w:hAnsi="Times New Roman" w:cs="Times New Roman"/>
-        </w:rPr>
-        <w:t xml:space="preserve"> Actor buys a structure</w:t>
+        <w:t xml:space="preserve"> </w:t>
+      </w:r>
+      <w:r>
+        <w:rPr>
+          <w:rFonts w:ascii="Times New Roman" w:hAnsi="Times New Roman" w:cs="Times New Roman"/>
+        </w:rPr>
+        <w:t>Primary Actor buys a structure</w:t>
       </w:r>
     </w:p>
     <w:tbl>
@@ -14049,6 +14232,108 @@
             <w:pPr>
               <w:rPr>
                 <w:rFonts w:ascii="Times New Roman" w:hAnsi="Times New Roman" w:cs="Times New Roman"/>
+              </w:rPr>
+            </w:pPr>
+            <w:r>
+              <w:rPr>
+                <w:rFonts w:ascii="Times New Roman" w:hAnsi="Times New Roman" w:cs="Times New Roman"/>
+              </w:rPr>
+              <w:t>Primary Actor performs Place Structure (UC-GT-07</w:t>
+            </w:r>
+            <w:bookmarkStart w:id="25" w:name="_GoBack"/>
+            <w:bookmarkEnd w:id="25"/>
+            <w:r>
+              <w:rPr>
+                <w:rFonts w:ascii="Times New Roman" w:hAnsi="Times New Roman" w:cs="Times New Roman"/>
+              </w:rPr>
+              <w:t>)</w:t>
+            </w:r>
+          </w:p>
+        </w:tc>
+        <w:tc>
+          <w:tcPr>
+            <w:tcW w:w="3127" w:type="dxa"/>
+            <w:shd w:val="clear" w:color="auto" w:fill="FFFFFF" w:themeFill="background1"/>
+          </w:tcPr>
+          <w:p>
+            <w:pPr>
+              <w:rPr>
+                <w:rFonts w:ascii="Times New Roman" w:hAnsi="Times New Roman" w:cs="Times New Roman"/>
+              </w:rPr>
+            </w:pPr>
+          </w:p>
+        </w:tc>
+      </w:tr>
+      <w:tr>
+        <w:trPr>
+          <w:trHeight w:val="453"/>
+        </w:trPr>
+        <w:tc>
+          <w:tcPr>
+            <w:tcW w:w="988" w:type="dxa"/>
+            <w:shd w:val="clear" w:color="auto" w:fill="FFFFFF" w:themeFill="background1"/>
+          </w:tcPr>
+          <w:p>
+            <w:pPr>
+              <w:rPr>
+                <w:rFonts w:ascii="Times New Roman" w:hAnsi="Times New Roman" w:cs="Times New Roman"/>
+              </w:rPr>
+            </w:pPr>
+          </w:p>
+        </w:tc>
+        <w:tc>
+          <w:tcPr>
+            <w:tcW w:w="5244" w:type="dxa"/>
+            <w:shd w:val="clear" w:color="auto" w:fill="FFFFFF" w:themeFill="background1"/>
+          </w:tcPr>
+          <w:p>
+            <w:pPr>
+              <w:rPr>
+                <w:rFonts w:ascii="Times New Roman" w:hAnsi="Times New Roman" w:cs="Times New Roman"/>
+              </w:rPr>
+            </w:pPr>
+          </w:p>
+        </w:tc>
+        <w:tc>
+          <w:tcPr>
+            <w:tcW w:w="3127" w:type="dxa"/>
+            <w:shd w:val="clear" w:color="auto" w:fill="FFFFFF" w:themeFill="background1"/>
+          </w:tcPr>
+          <w:p>
+            <w:pPr>
+              <w:rPr>
+                <w:rFonts w:ascii="Times New Roman" w:hAnsi="Times New Roman" w:cs="Times New Roman"/>
+              </w:rPr>
+            </w:pPr>
+          </w:p>
+        </w:tc>
+      </w:tr>
+      <w:tr>
+        <w:trPr>
+          <w:trHeight w:val="453"/>
+        </w:trPr>
+        <w:tc>
+          <w:tcPr>
+            <w:tcW w:w="988" w:type="dxa"/>
+            <w:shd w:val="clear" w:color="auto" w:fill="FFFFFF" w:themeFill="background1"/>
+          </w:tcPr>
+          <w:p>
+            <w:pPr>
+              <w:rPr>
+                <w:rFonts w:ascii="Times New Roman" w:hAnsi="Times New Roman" w:cs="Times New Roman"/>
+              </w:rPr>
+            </w:pPr>
+          </w:p>
+        </w:tc>
+        <w:tc>
+          <w:tcPr>
+            <w:tcW w:w="5244" w:type="dxa"/>
+            <w:shd w:val="clear" w:color="auto" w:fill="FFFFFF" w:themeFill="background1"/>
+          </w:tcPr>
+          <w:p>
+            <w:pPr>
+              <w:rPr>
+                <w:rFonts w:ascii="Times New Roman" w:hAnsi="Times New Roman" w:cs="Times New Roman"/>
                 <w:i/>
               </w:rPr>
             </w:pPr>
@@ -14401,7 +14686,6 @@
         <w:rPr>
           <w:rFonts w:ascii="Times New Roman" w:hAnsi="Times New Roman" w:cs="Times New Roman"/>
         </w:rPr>
-        <w:lastRenderedPageBreak/>
         <w:t>Use Case: Place structure</w:t>
       </w:r>
       <w:bookmarkEnd w:id="26"/>
@@ -15369,6 +15653,7 @@
                 <w:rFonts w:ascii="Times New Roman" w:hAnsi="Times New Roman" w:cs="Times New Roman"/>
                 <w:b/>
               </w:rPr>
+              <w:lastRenderedPageBreak/>
               <w:t>Step</w:t>
             </w:r>
           </w:p>
@@ -15487,7 +15772,6 @@
               <w:rPr>
                 <w:rFonts w:ascii="Times New Roman" w:hAnsi="Times New Roman" w:cs="Times New Roman"/>
               </w:rPr>
-              <w:lastRenderedPageBreak/>
               <w:t>2a.2</w:t>
             </w:r>
           </w:p>
@@ -23073,7 +23357,7 @@
           <w:rPr>
             <w:noProof/>
           </w:rPr>
-          <w:t>21</w:t>
+          <w:t>22</w:t>
         </w:r>
         <w:r>
           <w:rPr>
@@ -24713,7 +24997,7 @@
 </file>
 
 <file path=customXml/itemProps1.xml><?xml version="1.0" encoding="utf-8"?>
-<ds:datastoreItem xmlns:ds="http://schemas.openxmlformats.org/officeDocument/2006/customXml" ds:itemID="{4A87CA64-B931-4736-AA1D-86A7B6922C39}">
+<ds:datastoreItem xmlns:ds="http://schemas.openxmlformats.org/officeDocument/2006/customXml" ds:itemID="{9EFFDB8F-4F4E-4E13-983E-AD4F56EC3D32}">
   <ds:schemaRefs>
     <ds:schemaRef ds:uri="http://schemas.openxmlformats.org/officeDocument/2006/bibliography"/>
   </ds:schemaRefs>

</xml_diff>

<commit_message>
Revert "Revert "more edits""
This reverts commit be13e9724fbb405bd2f846998446baeeeee4d084.
</commit_message>
<xml_diff>
--- a/ProjectDocumentation/SoftwareRequirements.docx
+++ b/ProjectDocumentation/SoftwareRequirements.docx
@@ -88,7 +88,7 @@
             </w:rPr>
             <w:fldChar w:fldCharType="separate"/>
           </w:r>
-          <w:hyperlink w:anchor="_Toc411777409" w:history="1">
+          <w:hyperlink w:anchor="_Toc411791577" w:history="1">
             <w:r>
               <w:rPr>
                 <w:rStyle w:val="Hyperlink"/>
@@ -132,7 +132,7 @@
                 <w:noProof/>
                 <w:webHidden/>
               </w:rPr>
-              <w:instrText xml:space="preserve"> PAGEREF _Toc411777409 \h </w:instrText>
+              <w:instrText xml:space="preserve"> PAGEREF _Toc411791577 \h </w:instrText>
             </w:r>
             <w:r>
               <w:rPr>
@@ -176,7 +176,7 @@
               <w:lang w:val="en-CA" w:eastAsia="en-CA"/>
             </w:rPr>
           </w:pPr>
-          <w:hyperlink w:anchor="_Toc411777410" w:history="1">
+          <w:hyperlink w:anchor="_Toc411791578" w:history="1">
             <w:r>
               <w:rPr>
                 <w:rStyle w:val="Hyperlink"/>
@@ -220,7 +220,7 @@
                 <w:noProof/>
                 <w:webHidden/>
               </w:rPr>
-              <w:instrText xml:space="preserve"> PAGEREF _Toc411777410 \h </w:instrText>
+              <w:instrText xml:space="preserve"> PAGEREF _Toc411791578 \h </w:instrText>
             </w:r>
             <w:r>
               <w:rPr>
@@ -264,7 +264,7 @@
               <w:lang w:val="en-CA" w:eastAsia="en-CA"/>
             </w:rPr>
           </w:pPr>
-          <w:hyperlink w:anchor="_Toc411777411" w:history="1">
+          <w:hyperlink w:anchor="_Toc411791579" w:history="1">
             <w:r>
               <w:rPr>
                 <w:rStyle w:val="Hyperlink"/>
@@ -308,7 +308,7 @@
                 <w:noProof/>
                 <w:webHidden/>
               </w:rPr>
-              <w:instrText xml:space="preserve"> PAGEREF _Toc411777411 \h </w:instrText>
+              <w:instrText xml:space="preserve"> PAGEREF _Toc411791579 \h </w:instrText>
             </w:r>
             <w:r>
               <w:rPr>
@@ -352,7 +352,7 @@
               <w:lang w:val="en-CA" w:eastAsia="en-CA"/>
             </w:rPr>
           </w:pPr>
-          <w:hyperlink w:anchor="_Toc411777412" w:history="1">
+          <w:hyperlink w:anchor="_Toc411791580" w:history="1">
             <w:r>
               <w:rPr>
                 <w:rStyle w:val="Hyperlink"/>
@@ -396,7 +396,7 @@
                 <w:noProof/>
                 <w:webHidden/>
               </w:rPr>
-              <w:instrText xml:space="preserve"> PAGEREF _Toc411777412 \h </w:instrText>
+              <w:instrText xml:space="preserve"> PAGEREF _Toc411791580 \h </w:instrText>
             </w:r>
             <w:r>
               <w:rPr>
@@ -440,7 +440,7 @@
               <w:lang w:val="en-CA" w:eastAsia="en-CA"/>
             </w:rPr>
           </w:pPr>
-          <w:hyperlink w:anchor="_Toc411777413" w:history="1">
+          <w:hyperlink w:anchor="_Toc411791581" w:history="1">
             <w:r>
               <w:rPr>
                 <w:rStyle w:val="Hyperlink"/>
@@ -484,7 +484,7 @@
                 <w:noProof/>
                 <w:webHidden/>
               </w:rPr>
-              <w:instrText xml:space="preserve"> PAGEREF _Toc411777413 \h </w:instrText>
+              <w:instrText xml:space="preserve"> PAGEREF _Toc411791581 \h </w:instrText>
             </w:r>
             <w:r>
               <w:rPr>
@@ -528,7 +528,7 @@
               <w:lang w:val="en-CA" w:eastAsia="en-CA"/>
             </w:rPr>
           </w:pPr>
-          <w:hyperlink w:anchor="_Toc411777414" w:history="1">
+          <w:hyperlink w:anchor="_Toc411791582" w:history="1">
             <w:r>
               <w:rPr>
                 <w:rStyle w:val="Hyperlink"/>
@@ -572,7 +572,7 @@
                 <w:noProof/>
                 <w:webHidden/>
               </w:rPr>
-              <w:instrText xml:space="preserve"> PAGEREF _Toc411777414 \h </w:instrText>
+              <w:instrText xml:space="preserve"> PAGEREF _Toc411791582 \h </w:instrText>
             </w:r>
             <w:r>
               <w:rPr>
@@ -616,7 +616,7 @@
               <w:lang w:val="en-CA" w:eastAsia="en-CA"/>
             </w:rPr>
           </w:pPr>
-          <w:hyperlink w:anchor="_Toc411777415" w:history="1">
+          <w:hyperlink w:anchor="_Toc411791583" w:history="1">
             <w:r>
               <w:rPr>
                 <w:rStyle w:val="Hyperlink"/>
@@ -660,7 +660,7 @@
                 <w:noProof/>
                 <w:webHidden/>
               </w:rPr>
-              <w:instrText xml:space="preserve"> PAGEREF _Toc411777415 \h </w:instrText>
+              <w:instrText xml:space="preserve"> PAGEREF _Toc411791583 \h </w:instrText>
             </w:r>
             <w:r>
               <w:rPr>
@@ -704,7 +704,7 @@
               <w:lang w:val="en-CA" w:eastAsia="en-CA"/>
             </w:rPr>
           </w:pPr>
-          <w:hyperlink w:anchor="_Toc411777416" w:history="1">
+          <w:hyperlink w:anchor="_Toc411791584" w:history="1">
             <w:r>
               <w:rPr>
                 <w:rStyle w:val="Hyperlink"/>
@@ -748,7 +748,7 @@
                 <w:noProof/>
                 <w:webHidden/>
               </w:rPr>
-              <w:instrText xml:space="preserve"> PAGEREF _Toc411777416 \h </w:instrText>
+              <w:instrText xml:space="preserve"> PAGEREF _Toc411791584 \h </w:instrText>
             </w:r>
             <w:r>
               <w:rPr>
@@ -792,7 +792,7 @@
               <w:lang w:val="en-CA" w:eastAsia="en-CA"/>
             </w:rPr>
           </w:pPr>
-          <w:hyperlink w:anchor="_Toc411777417" w:history="1">
+          <w:hyperlink w:anchor="_Toc411791585" w:history="1">
             <w:r>
               <w:rPr>
                 <w:rStyle w:val="Hyperlink"/>
@@ -836,7 +836,7 @@
                 <w:noProof/>
                 <w:webHidden/>
               </w:rPr>
-              <w:instrText xml:space="preserve"> PAGEREF _Toc411777417 \h </w:instrText>
+              <w:instrText xml:space="preserve"> PAGEREF _Toc411791585 \h </w:instrText>
             </w:r>
             <w:r>
               <w:rPr>
@@ -880,7 +880,7 @@
               <w:lang w:val="en-CA" w:eastAsia="en-CA"/>
             </w:rPr>
           </w:pPr>
-          <w:hyperlink w:anchor="_Toc411777418" w:history="1">
+          <w:hyperlink w:anchor="_Toc411791586" w:history="1">
             <w:r>
               <w:rPr>
                 <w:rStyle w:val="Hyperlink"/>
@@ -924,7 +924,7 @@
                 <w:noProof/>
                 <w:webHidden/>
               </w:rPr>
-              <w:instrText xml:space="preserve"> PAGEREF _Toc411777418 \h </w:instrText>
+              <w:instrText xml:space="preserve"> PAGEREF _Toc411791586 \h </w:instrText>
             </w:r>
             <w:r>
               <w:rPr>
@@ -944,7 +944,7 @@
                 <w:noProof/>
                 <w:webHidden/>
               </w:rPr>
-              <w:t>9</w:t>
+              <w:t>8</w:t>
             </w:r>
             <w:r>
               <w:rPr>
@@ -968,7 +968,7 @@
               <w:lang w:val="en-CA" w:eastAsia="en-CA"/>
             </w:rPr>
           </w:pPr>
-          <w:hyperlink w:anchor="_Toc411777419" w:history="1">
+          <w:hyperlink w:anchor="_Toc411791587" w:history="1">
             <w:r>
               <w:rPr>
                 <w:rStyle w:val="Hyperlink"/>
@@ -991,7 +991,23 @@
                 <w:rFonts w:ascii="Times New Roman" w:hAnsi="Times New Roman"/>
                 <w:noProof/>
               </w:rPr>
-              <w:t>Use Case: Enter Map Manager</w:t>
+              <w:t>Use Case: Enter</w:t>
+            </w:r>
+            <w:r>
+              <w:rPr>
+                <w:rStyle w:val="Hyperlink"/>
+                <w:rFonts w:ascii="Times New Roman" w:hAnsi="Times New Roman"/>
+                <w:noProof/>
+              </w:rPr>
+              <w:t xml:space="preserve"> </w:t>
+            </w:r>
+            <w:r>
+              <w:rPr>
+                <w:rStyle w:val="Hyperlink"/>
+                <w:rFonts w:ascii="Times New Roman" w:hAnsi="Times New Roman"/>
+                <w:noProof/>
+              </w:rPr>
+              <w:t>Map Manager</w:t>
             </w:r>
             <w:r>
               <w:rPr>
@@ -1012,7 +1028,7 @@
                 <w:noProof/>
                 <w:webHidden/>
               </w:rPr>
-              <w:instrText xml:space="preserve"> PAGEREF _Toc411777419 \h </w:instrText>
+              <w:instrText xml:space="preserve"> PAGEREF _Toc411791587 \h </w:instrText>
             </w:r>
             <w:r>
               <w:rPr>
@@ -1032,7 +1048,7 @@
                 <w:noProof/>
                 <w:webHidden/>
               </w:rPr>
-              <w:t>9</w:t>
+              <w:t>8</w:t>
             </w:r>
             <w:r>
               <w:rPr>
@@ -1056,7 +1072,7 @@
               <w:lang w:val="en-CA" w:eastAsia="en-CA"/>
             </w:rPr>
           </w:pPr>
-          <w:hyperlink w:anchor="_Toc411777420" w:history="1">
+          <w:hyperlink w:anchor="_Toc411791588" w:history="1">
             <w:r>
               <w:rPr>
                 <w:rStyle w:val="Hyperlink"/>
@@ -1100,7 +1116,7 @@
                 <w:noProof/>
                 <w:webHidden/>
               </w:rPr>
-              <w:instrText xml:space="preserve"> PAGEREF _Toc411777420 \h </w:instrText>
+              <w:instrText xml:space="preserve"> PAGEREF _Toc411791588 \h </w:instrText>
             </w:r>
             <w:r>
               <w:rPr>
@@ -1120,7 +1136,7 @@
                 <w:noProof/>
                 <w:webHidden/>
               </w:rPr>
-              <w:t>10</w:t>
+              <w:t>9</w:t>
             </w:r>
             <w:r>
               <w:rPr>
@@ -1144,7 +1160,7 @@
               <w:lang w:val="en-CA" w:eastAsia="en-CA"/>
             </w:rPr>
           </w:pPr>
-          <w:hyperlink w:anchor="_Toc411777421" w:history="1">
+          <w:hyperlink w:anchor="_Toc411791589" w:history="1">
             <w:r>
               <w:rPr>
                 <w:rStyle w:val="Hyperlink"/>
@@ -1188,7 +1204,7 @@
                 <w:noProof/>
                 <w:webHidden/>
               </w:rPr>
-              <w:instrText xml:space="preserve"> PAGEREF _Toc411777421 \h </w:instrText>
+              <w:instrText xml:space="preserve"> PAGEREF _Toc411791589 \h </w:instrText>
             </w:r>
             <w:r>
               <w:rPr>
@@ -1208,7 +1224,7 @@
                 <w:noProof/>
                 <w:webHidden/>
               </w:rPr>
-              <w:t>11</w:t>
+              <w:t>10</w:t>
             </w:r>
             <w:r>
               <w:rPr>
@@ -1232,7 +1248,7 @@
               <w:lang w:val="en-CA" w:eastAsia="en-CA"/>
             </w:rPr>
           </w:pPr>
-          <w:hyperlink w:anchor="_Toc411777422" w:history="1">
+          <w:hyperlink w:anchor="_Toc411791590" w:history="1">
             <w:r>
               <w:rPr>
                 <w:rStyle w:val="Hyperlink"/>
@@ -1276,7 +1292,7 @@
                 <w:noProof/>
                 <w:webHidden/>
               </w:rPr>
-              <w:instrText xml:space="preserve"> PAGEREF _Toc411777422 \h </w:instrText>
+              <w:instrText xml:space="preserve"> PAGEREF _Toc411791590 \h </w:instrText>
             </w:r>
             <w:r>
               <w:rPr>
@@ -1296,7 +1312,7 @@
                 <w:noProof/>
                 <w:webHidden/>
               </w:rPr>
-              <w:t>12</w:t>
+              <w:t>11</w:t>
             </w:r>
             <w:r>
               <w:rPr>
@@ -1320,7 +1336,7 @@
               <w:lang w:val="en-CA" w:eastAsia="en-CA"/>
             </w:rPr>
           </w:pPr>
-          <w:hyperlink w:anchor="_Toc411777423" w:history="1">
+          <w:hyperlink w:anchor="_Toc411791591" w:history="1">
             <w:r>
               <w:rPr>
                 <w:rStyle w:val="Hyperlink"/>
@@ -1343,7 +1359,7 @@
                 <w:rFonts w:ascii="Times New Roman" w:hAnsi="Times New Roman"/>
                 <w:noProof/>
               </w:rPr>
-              <w:t>Use Case: Edit path</w:t>
+              <w:t>Use Case: Edit scenery elements</w:t>
             </w:r>
             <w:r>
               <w:rPr>
@@ -1364,7 +1380,7 @@
                 <w:noProof/>
                 <w:webHidden/>
               </w:rPr>
-              <w:instrText xml:space="preserve"> PAGEREF _Toc411777423 \h </w:instrText>
+              <w:instrText xml:space="preserve"> PAGEREF _Toc411791591 \h </w:instrText>
             </w:r>
             <w:r>
               <w:rPr>
@@ -1384,7 +1400,7 @@
                 <w:noProof/>
                 <w:webHidden/>
               </w:rPr>
-              <w:t>13</w:t>
+              <w:t>12</w:t>
             </w:r>
             <w:r>
               <w:rPr>
@@ -1408,7 +1424,7 @@
               <w:lang w:val="en-CA" w:eastAsia="en-CA"/>
             </w:rPr>
           </w:pPr>
-          <w:hyperlink w:anchor="_Toc411777424" w:history="1">
+          <w:hyperlink w:anchor="_Toc411791592" w:history="1">
             <w:r>
               <w:rPr>
                 <w:rStyle w:val="Hyperlink"/>
@@ -1431,7 +1447,39 @@
                 <w:rFonts w:ascii="Times New Roman" w:hAnsi="Times New Roman"/>
                 <w:noProof/>
               </w:rPr>
-              <w:t>Use Case: Save map</w:t>
+              <w:t>Use Case: Ed</w:t>
+            </w:r>
+            <w:r>
+              <w:rPr>
+                <w:rStyle w:val="Hyperlink"/>
+                <w:rFonts w:ascii="Times New Roman" w:hAnsi="Times New Roman"/>
+                <w:noProof/>
+              </w:rPr>
+              <w:t>i</w:t>
+            </w:r>
+            <w:r>
+              <w:rPr>
+                <w:rStyle w:val="Hyperlink"/>
+                <w:rFonts w:ascii="Times New Roman" w:hAnsi="Times New Roman"/>
+                <w:noProof/>
+              </w:rPr>
+              <w:t>t p</w:t>
+            </w:r>
+            <w:r>
+              <w:rPr>
+                <w:rStyle w:val="Hyperlink"/>
+                <w:rFonts w:ascii="Times New Roman" w:hAnsi="Times New Roman"/>
+                <w:noProof/>
+              </w:rPr>
+              <w:t>a</w:t>
+            </w:r>
+            <w:r>
+              <w:rPr>
+                <w:rStyle w:val="Hyperlink"/>
+                <w:rFonts w:ascii="Times New Roman" w:hAnsi="Times New Roman"/>
+                <w:noProof/>
+              </w:rPr>
+              <w:t>th</w:t>
             </w:r>
             <w:r>
               <w:rPr>
@@ -1452,7 +1500,7 @@
                 <w:noProof/>
                 <w:webHidden/>
               </w:rPr>
-              <w:instrText xml:space="preserve"> PAGEREF _Toc411777424 \h </w:instrText>
+              <w:instrText xml:space="preserve"> PAGEREF _Toc411791592 \h </w:instrText>
             </w:r>
             <w:r>
               <w:rPr>
@@ -1496,7 +1544,7 @@
               <w:lang w:val="en-CA" w:eastAsia="en-CA"/>
             </w:rPr>
           </w:pPr>
-          <w:hyperlink w:anchor="_Toc411777425" w:history="1">
+          <w:hyperlink w:anchor="_Toc411791593" w:history="1">
             <w:r>
               <w:rPr>
                 <w:rStyle w:val="Hyperlink"/>
@@ -1519,7 +1567,7 @@
                 <w:rFonts w:ascii="Times New Roman" w:hAnsi="Times New Roman"/>
                 <w:noProof/>
               </w:rPr>
-              <w:t>Use Case: Delete map</w:t>
+              <w:t>Use Case: Save map</w:t>
             </w:r>
             <w:r>
               <w:rPr>
@@ -1540,7 +1588,7 @@
                 <w:noProof/>
                 <w:webHidden/>
               </w:rPr>
-              <w:instrText xml:space="preserve"> PAGEREF _Toc411777425 \h </w:instrText>
+              <w:instrText xml:space="preserve"> PAGEREF _Toc411791593 \h </w:instrText>
             </w:r>
             <w:r>
               <w:rPr>
@@ -1584,7 +1632,7 @@
               <w:lang w:val="en-CA" w:eastAsia="en-CA"/>
             </w:rPr>
           </w:pPr>
-          <w:hyperlink w:anchor="_Toc411777426" w:history="1">
+          <w:hyperlink w:anchor="_Toc411791594" w:history="1">
             <w:r>
               <w:rPr>
                 <w:rStyle w:val="Hyperlink"/>
@@ -1607,7 +1655,7 @@
                 <w:rFonts w:ascii="Times New Roman" w:hAnsi="Times New Roman"/>
                 <w:noProof/>
               </w:rPr>
-              <w:t>Use Case: Start new game</w:t>
+              <w:t>Use Case: Delete map</w:t>
             </w:r>
             <w:r>
               <w:rPr>
@@ -1628,7 +1676,7 @@
                 <w:noProof/>
                 <w:webHidden/>
               </w:rPr>
-              <w:instrText xml:space="preserve"> PAGEREF _Toc411777426 \h </w:instrText>
+              <w:instrText xml:space="preserve"> PAGEREF _Toc411791594 \h </w:instrText>
             </w:r>
             <w:r>
               <w:rPr>
@@ -1672,7 +1720,7 @@
               <w:lang w:val="en-CA" w:eastAsia="en-CA"/>
             </w:rPr>
           </w:pPr>
-          <w:hyperlink w:anchor="_Toc411777427" w:history="1">
+          <w:hyperlink w:anchor="_Toc411791595" w:history="1">
             <w:r>
               <w:rPr>
                 <w:rStyle w:val="Hyperlink"/>
@@ -1695,7 +1743,7 @@
                 <w:rFonts w:ascii="Times New Roman" w:hAnsi="Times New Roman"/>
                 <w:noProof/>
               </w:rPr>
-              <w:t>Use Case: Select map</w:t>
+              <w:t>Use Case: Start new game</w:t>
             </w:r>
             <w:r>
               <w:rPr>
@@ -1716,7 +1764,7 @@
                 <w:noProof/>
                 <w:webHidden/>
               </w:rPr>
-              <w:instrText xml:space="preserve"> PAGEREF _Toc411777427 \h </w:instrText>
+              <w:instrText xml:space="preserve"> PAGEREF _Toc411791595 \h </w:instrText>
             </w:r>
             <w:r>
               <w:rPr>
@@ -1760,7 +1808,7 @@
               <w:lang w:val="en-CA" w:eastAsia="en-CA"/>
             </w:rPr>
           </w:pPr>
-          <w:hyperlink w:anchor="_Toc411777428" w:history="1">
+          <w:hyperlink w:anchor="_Toc411791596" w:history="1">
             <w:r>
               <w:rPr>
                 <w:rStyle w:val="Hyperlink"/>
@@ -1783,7 +1831,7 @@
                 <w:rFonts w:ascii="Times New Roman" w:hAnsi="Times New Roman"/>
                 <w:noProof/>
               </w:rPr>
-              <w:t>Use Case: Load game</w:t>
+              <w:t>Use Case: Select map</w:t>
             </w:r>
             <w:r>
               <w:rPr>
@@ -1804,7 +1852,7 @@
                 <w:noProof/>
                 <w:webHidden/>
               </w:rPr>
-              <w:instrText xml:space="preserve"> PAGEREF _Toc411777428 \h </w:instrText>
+              <w:instrText xml:space="preserve"> PAGEREF _Toc411791596 \h </w:instrText>
             </w:r>
             <w:r>
               <w:rPr>
@@ -1848,7 +1896,7 @@
               <w:lang w:val="en-CA" w:eastAsia="en-CA"/>
             </w:rPr>
           </w:pPr>
-          <w:hyperlink w:anchor="_Toc411777429" w:history="1">
+          <w:hyperlink w:anchor="_Toc411791597" w:history="1">
             <w:r>
               <w:rPr>
                 <w:rStyle w:val="Hyperlink"/>
@@ -1871,7 +1919,7 @@
                 <w:rFonts w:ascii="Times New Roman" w:hAnsi="Times New Roman"/>
                 <w:noProof/>
               </w:rPr>
-              <w:t>Use Case: Start enemy attack</w:t>
+              <w:t>Use Case: Load game</w:t>
             </w:r>
             <w:r>
               <w:rPr>
@@ -1892,7 +1940,7 @@
                 <w:noProof/>
                 <w:webHidden/>
               </w:rPr>
-              <w:instrText xml:space="preserve"> PAGEREF _Toc411777429 \h </w:instrText>
+              <w:instrText xml:space="preserve"> PAGEREF _Toc411791597 \h </w:instrText>
             </w:r>
             <w:r>
               <w:rPr>
@@ -1936,7 +1984,7 @@
               <w:lang w:val="en-CA" w:eastAsia="en-CA"/>
             </w:rPr>
           </w:pPr>
-          <w:hyperlink w:anchor="_Toc411777430" w:history="1">
+          <w:hyperlink w:anchor="_Toc411791598" w:history="1">
             <w:r>
               <w:rPr>
                 <w:rStyle w:val="Hyperlink"/>
@@ -1959,7 +2007,23 @@
                 <w:rFonts w:ascii="Times New Roman" w:hAnsi="Times New Roman"/>
                 <w:noProof/>
               </w:rPr>
-              <w:t>Use Case: Sell structure</w:t>
+              <w:t>Use Case: Play</w:t>
+            </w:r>
+            <w:r>
+              <w:rPr>
+                <w:rStyle w:val="Hyperlink"/>
+                <w:rFonts w:ascii="Times New Roman" w:hAnsi="Times New Roman"/>
+                <w:noProof/>
+              </w:rPr>
+              <w:t xml:space="preserve"> </w:t>
+            </w:r>
+            <w:r>
+              <w:rPr>
+                <w:rStyle w:val="Hyperlink"/>
+                <w:rFonts w:ascii="Times New Roman" w:hAnsi="Times New Roman"/>
+                <w:noProof/>
+              </w:rPr>
+              <w:t>game</w:t>
             </w:r>
             <w:r>
               <w:rPr>
@@ -1980,7 +2044,7 @@
                 <w:noProof/>
                 <w:webHidden/>
               </w:rPr>
-              <w:instrText xml:space="preserve"> PAGEREF _Toc411777430 \h </w:instrText>
+              <w:instrText xml:space="preserve"> PAGEREF _Toc411791598 \h </w:instrText>
             </w:r>
             <w:r>
               <w:rPr>
@@ -2024,7 +2088,7 @@
               <w:lang w:val="en-CA" w:eastAsia="en-CA"/>
             </w:rPr>
           </w:pPr>
-          <w:hyperlink w:anchor="_Toc411777431" w:history="1">
+          <w:hyperlink w:anchor="_Toc411791599" w:history="1">
             <w:r>
               <w:rPr>
                 <w:rStyle w:val="Hyperlink"/>
@@ -2047,7 +2111,7 @@
                 <w:rFonts w:ascii="Times New Roman" w:hAnsi="Times New Roman"/>
                 <w:noProof/>
               </w:rPr>
-              <w:t>Use Case: Buy structure</w:t>
+              <w:t>Use Case: Start enemy attack</w:t>
             </w:r>
             <w:r>
               <w:rPr>
@@ -2068,7 +2132,7 @@
                 <w:noProof/>
                 <w:webHidden/>
               </w:rPr>
-              <w:instrText xml:space="preserve"> PAGEREF _Toc411777431 \h </w:instrText>
+              <w:instrText xml:space="preserve"> PAGEREF _Toc411791599 \h </w:instrText>
             </w:r>
             <w:r>
               <w:rPr>
@@ -2112,7 +2176,7 @@
               <w:lang w:val="en-CA" w:eastAsia="en-CA"/>
             </w:rPr>
           </w:pPr>
-          <w:hyperlink w:anchor="_Toc411777432" w:history="1">
+          <w:hyperlink w:anchor="_Toc411791600" w:history="1">
             <w:r>
               <w:rPr>
                 <w:rStyle w:val="Hyperlink"/>
@@ -2135,7 +2199,7 @@
                 <w:rFonts w:ascii="Times New Roman" w:hAnsi="Times New Roman"/>
                 <w:noProof/>
               </w:rPr>
-              <w:t>Use Case: Place structure</w:t>
+              <w:t>Use Case: Sell structure</w:t>
             </w:r>
             <w:r>
               <w:rPr>
@@ -2156,7 +2220,7 @@
                 <w:noProof/>
                 <w:webHidden/>
               </w:rPr>
-              <w:instrText xml:space="preserve"> PAGEREF _Toc411777432 \h </w:instrText>
+              <w:instrText xml:space="preserve"> PAGEREF _Toc411791600 \h </w:instrText>
             </w:r>
             <w:r>
               <w:rPr>
@@ -2200,7 +2264,7 @@
               <w:lang w:val="en-CA" w:eastAsia="en-CA"/>
             </w:rPr>
           </w:pPr>
-          <w:hyperlink w:anchor="_Toc411777433" w:history="1">
+          <w:hyperlink w:anchor="_Toc411791601" w:history="1">
             <w:r>
               <w:rPr>
                 <w:rStyle w:val="Hyperlink"/>
@@ -2223,7 +2287,7 @@
                 <w:rFonts w:ascii="Times New Roman" w:hAnsi="Times New Roman"/>
                 <w:noProof/>
               </w:rPr>
-              <w:t>Use Case: Load game</w:t>
+              <w:t>Use Case: Buy structure</w:t>
             </w:r>
             <w:r>
               <w:rPr>
@@ -2244,7 +2308,7 @@
                 <w:noProof/>
                 <w:webHidden/>
               </w:rPr>
-              <w:instrText xml:space="preserve"> PAGEREF _Toc411777433 \h </w:instrText>
+              <w:instrText xml:space="preserve"> PAGEREF _Toc411791601 \h </w:instrText>
             </w:r>
             <w:r>
               <w:rPr>
@@ -2264,7 +2328,7 @@
                 <w:noProof/>
                 <w:webHidden/>
               </w:rPr>
-              <w:t>24</w:t>
+              <w:t>23</w:t>
             </w:r>
             <w:r>
               <w:rPr>
@@ -2288,7 +2352,7 @@
               <w:lang w:val="en-CA" w:eastAsia="en-CA"/>
             </w:rPr>
           </w:pPr>
-          <w:hyperlink w:anchor="_Toc411777434" w:history="1">
+          <w:hyperlink w:anchor="_Toc411791602" w:history="1">
             <w:r>
               <w:rPr>
                 <w:rStyle w:val="Hyperlink"/>
@@ -2311,7 +2375,7 @@
                 <w:rFonts w:ascii="Times New Roman" w:hAnsi="Times New Roman"/>
                 <w:noProof/>
               </w:rPr>
-              <w:t>Use Case: Exit game</w:t>
+              <w:t>Use Case: Place object</w:t>
             </w:r>
             <w:r>
               <w:rPr>
@@ -2332,7 +2396,7 @@
                 <w:noProof/>
                 <w:webHidden/>
               </w:rPr>
-              <w:instrText xml:space="preserve"> PAGEREF _Toc411777434 \h </w:instrText>
+              <w:instrText xml:space="preserve"> PAGEREF _Toc411791602 \h </w:instrText>
             </w:r>
             <w:r>
               <w:rPr>
@@ -2352,7 +2416,7 @@
                 <w:noProof/>
                 <w:webHidden/>
               </w:rPr>
-              <w:t>25</w:t>
+              <w:t>24</w:t>
             </w:r>
             <w:r>
               <w:rPr>
@@ -2376,7 +2440,7 @@
               <w:lang w:val="en-CA" w:eastAsia="en-CA"/>
             </w:rPr>
           </w:pPr>
-          <w:hyperlink w:anchor="_Toc411777435" w:history="1">
+          <w:hyperlink w:anchor="_Toc411791603" w:history="1">
             <w:r>
               <w:rPr>
                 <w:rStyle w:val="Hyperlink"/>
@@ -2399,7 +2463,7 @@
                 <w:rFonts w:ascii="Times New Roman" w:hAnsi="Times New Roman"/>
                 <w:noProof/>
               </w:rPr>
-              <w:t>Use Case: Save game</w:t>
+              <w:t>Use Case: Exit game</w:t>
             </w:r>
             <w:r>
               <w:rPr>
@@ -2420,7 +2484,7 @@
                 <w:noProof/>
                 <w:webHidden/>
               </w:rPr>
-              <w:instrText xml:space="preserve"> PAGEREF _Toc411777435 \h </w:instrText>
+              <w:instrText xml:space="preserve"> PAGEREF _Toc411791603 \h </w:instrText>
             </w:r>
             <w:r>
               <w:rPr>
@@ -2464,7 +2528,7 @@
               <w:lang w:val="en-CA" w:eastAsia="en-CA"/>
             </w:rPr>
           </w:pPr>
-          <w:hyperlink w:anchor="_Toc411777436" w:history="1">
+          <w:hyperlink w:anchor="_Toc411791604" w:history="1">
             <w:r>
               <w:rPr>
                 <w:rStyle w:val="Hyperlink"/>
@@ -2487,7 +2551,7 @@
                 <w:rFonts w:ascii="Times New Roman" w:hAnsi="Times New Roman"/>
                 <w:noProof/>
               </w:rPr>
-              <w:t>Use Case: View score</w:t>
+              <w:t>Use Case: Save game</w:t>
             </w:r>
             <w:r>
               <w:rPr>
@@ -2508,7 +2572,7 @@
                 <w:noProof/>
                 <w:webHidden/>
               </w:rPr>
-              <w:instrText xml:space="preserve"> PAGEREF _Toc411777436 \h </w:instrText>
+              <w:instrText xml:space="preserve"> PAGEREF _Toc411791604 \h </w:instrText>
             </w:r>
             <w:r>
               <w:rPr>
@@ -2528,7 +2592,7 @@
                 <w:noProof/>
                 <w:webHidden/>
               </w:rPr>
-              <w:t>28</w:t>
+              <w:t>27</w:t>
             </w:r>
             <w:r>
               <w:rPr>
@@ -2552,7 +2616,7 @@
               <w:lang w:val="en-CA" w:eastAsia="en-CA"/>
             </w:rPr>
           </w:pPr>
-          <w:hyperlink w:anchor="_Toc411777437" w:history="1">
+          <w:hyperlink w:anchor="_Toc411791605" w:history="1">
             <w:r>
               <w:rPr>
                 <w:rStyle w:val="Hyperlink"/>
@@ -2575,7 +2639,7 @@
                 <w:rFonts w:ascii="Times New Roman" w:hAnsi="Times New Roman"/>
                 <w:noProof/>
               </w:rPr>
-              <w:t>Use Case: Inspect Structure</w:t>
+              <w:t>Use Case: View score</w:t>
             </w:r>
             <w:r>
               <w:rPr>
@@ -2596,7 +2660,7 @@
                 <w:noProof/>
                 <w:webHidden/>
               </w:rPr>
-              <w:instrText xml:space="preserve"> PAGEREF _Toc411777437 \h </w:instrText>
+              <w:instrText xml:space="preserve"> PAGEREF _Toc411791605 \h </w:instrText>
             </w:r>
             <w:r>
               <w:rPr>
@@ -2640,7 +2704,7 @@
               <w:lang w:val="en-CA" w:eastAsia="en-CA"/>
             </w:rPr>
           </w:pPr>
-          <w:hyperlink w:anchor="_Toc411777438" w:history="1">
+          <w:hyperlink w:anchor="_Toc411791606" w:history="1">
             <w:r>
               <w:rPr>
                 <w:rStyle w:val="Hyperlink"/>
@@ -2663,7 +2727,7 @@
                 <w:rFonts w:ascii="Times New Roman" w:hAnsi="Times New Roman"/>
                 <w:noProof/>
               </w:rPr>
-              <w:t>Use Case: Upgrade Structure</w:t>
+              <w:t>Use Case: Inspect Structure</w:t>
             </w:r>
             <w:r>
               <w:rPr>
@@ -2684,7 +2748,7 @@
                 <w:noProof/>
                 <w:webHidden/>
               </w:rPr>
-              <w:instrText xml:space="preserve"> PAGEREF _Toc411777438 \h </w:instrText>
+              <w:instrText xml:space="preserve"> PAGEREF _Toc411791606 \h </w:instrText>
             </w:r>
             <w:r>
               <w:rPr>
@@ -2728,7 +2792,7 @@
               <w:lang w:val="en-CA" w:eastAsia="en-CA"/>
             </w:rPr>
           </w:pPr>
-          <w:hyperlink w:anchor="_Toc411777439" w:history="1">
+          <w:hyperlink w:anchor="_Toc411791607" w:history="1">
             <w:r>
               <w:rPr>
                 <w:rStyle w:val="Hyperlink"/>
@@ -2751,6 +2815,94 @@
                 <w:rFonts w:ascii="Times New Roman" w:hAnsi="Times New Roman"/>
                 <w:noProof/>
               </w:rPr>
+              <w:t>Use Case: Upgrade Structure</w:t>
+            </w:r>
+            <w:r>
+              <w:rPr>
+                <w:noProof/>
+                <w:webHidden/>
+              </w:rPr>
+              <w:tab/>
+            </w:r>
+            <w:r>
+              <w:rPr>
+                <w:noProof/>
+                <w:webHidden/>
+              </w:rPr>
+              <w:fldChar w:fldCharType="begin"/>
+            </w:r>
+            <w:r>
+              <w:rPr>
+                <w:noProof/>
+                <w:webHidden/>
+              </w:rPr>
+              <w:instrText xml:space="preserve"> PAGEREF _Toc411791607 \h </w:instrText>
+            </w:r>
+            <w:r>
+              <w:rPr>
+                <w:noProof/>
+                <w:webHidden/>
+              </w:rPr>
+            </w:r>
+            <w:r>
+              <w:rPr>
+                <w:noProof/>
+                <w:webHidden/>
+              </w:rPr>
+              <w:fldChar w:fldCharType="separate"/>
+            </w:r>
+            <w:r>
+              <w:rPr>
+                <w:noProof/>
+                <w:webHidden/>
+              </w:rPr>
+              <w:t>31</w:t>
+            </w:r>
+            <w:r>
+              <w:rPr>
+                <w:noProof/>
+                <w:webHidden/>
+              </w:rPr>
+              <w:fldChar w:fldCharType="end"/>
+            </w:r>
+          </w:hyperlink>
+        </w:p>
+        <w:p>
+          <w:pPr>
+            <w:pStyle w:val="TOC3"/>
+            <w:tabs>
+              <w:tab w:val="left" w:pos="1320"/>
+              <w:tab w:val="right" w:leader="dot" w:pos="9350"/>
+            </w:tabs>
+            <w:rPr>
+              <w:rFonts w:cstheme="minorBidi"/>
+              <w:noProof/>
+              <w:lang w:val="en-CA" w:eastAsia="en-CA"/>
+            </w:rPr>
+          </w:pPr>
+          <w:hyperlink w:anchor="_Toc411791608" w:history="1">
+            <w:r>
+              <w:rPr>
+                <w:rStyle w:val="Hyperlink"/>
+                <w:rFonts w:ascii="Times New Roman" w:hAnsi="Times New Roman"/>
+                <w:noProof/>
+              </w:rPr>
+              <w:t>3.2.22</w:t>
+            </w:r>
+            <w:r>
+              <w:rPr>
+                <w:rFonts w:cstheme="minorBidi"/>
+                <w:noProof/>
+                <w:lang w:val="en-CA" w:eastAsia="en-CA"/>
+              </w:rPr>
+              <w:tab/>
+            </w:r>
+            <w:r>
+              <w:rPr>
+                <w:rStyle w:val="Hyperlink"/>
+                <w:rFonts w:ascii="Times New Roman" w:hAnsi="Times New Roman"/>
+                <w:noProof/>
+              </w:rPr>
               <w:t>Use Case: Inspect Enemy</w:t>
             </w:r>
             <w:r>
@@ -2772,7 +2924,7 @@
                 <w:noProof/>
                 <w:webHidden/>
               </w:rPr>
-              <w:instrText xml:space="preserve"> PAGEREF _Toc411777439 \h </w:instrText>
+              <w:instrText xml:space="preserve"> PAGEREF _Toc411791608 \h </w:instrText>
             </w:r>
             <w:r>
               <w:rPr>
@@ -2792,7 +2944,7 @@
                 <w:noProof/>
                 <w:webHidden/>
               </w:rPr>
-              <w:t>31</w:t>
+              <w:t>32</w:t>
             </w:r>
             <w:r>
               <w:rPr>
@@ -2816,7 +2968,7 @@
               <w:lang w:val="en-CA" w:eastAsia="en-CA"/>
             </w:rPr>
           </w:pPr>
-          <w:hyperlink w:anchor="_Toc411777440" w:history="1">
+          <w:hyperlink w:anchor="_Toc411791609" w:history="1">
             <w:r>
               <w:rPr>
                 <w:rStyle w:val="Hyperlink"/>
@@ -2860,7 +3012,7 @@
                 <w:noProof/>
                 <w:webHidden/>
               </w:rPr>
-              <w:instrText xml:space="preserve"> PAGEREF _Toc411777440 \h </w:instrText>
+              <w:instrText xml:space="preserve"> PAGEREF _Toc411791609 \h </w:instrText>
             </w:r>
             <w:r>
               <w:rPr>
@@ -2880,7 +3032,7 @@
                 <w:noProof/>
                 <w:webHidden/>
               </w:rPr>
-              <w:t>32</w:t>
+              <w:t>33</w:t>
             </w:r>
             <w:r>
               <w:rPr>
@@ -2904,7 +3056,7 @@
               <w:lang w:val="en-CA" w:eastAsia="en-CA"/>
             </w:rPr>
           </w:pPr>
-          <w:hyperlink w:anchor="_Toc411777441" w:history="1">
+          <w:hyperlink w:anchor="_Toc411791610" w:history="1">
             <w:r>
               <w:rPr>
                 <w:rStyle w:val="Hyperlink"/>
@@ -2948,7 +3100,7 @@
                 <w:noProof/>
                 <w:webHidden/>
               </w:rPr>
-              <w:instrText xml:space="preserve"> PAGEREF _Toc411777441 \h </w:instrText>
+              <w:instrText xml:space="preserve"> PAGEREF _Toc411791610 \h </w:instrText>
             </w:r>
             <w:r>
               <w:rPr>
@@ -2968,7 +3120,7 @@
                 <w:noProof/>
                 <w:webHidden/>
               </w:rPr>
-              <w:t>32</w:t>
+              <w:t>33</w:t>
             </w:r>
             <w:r>
               <w:rPr>
@@ -2992,7 +3144,7 @@
               <w:lang w:val="en-CA" w:eastAsia="en-CA"/>
             </w:rPr>
           </w:pPr>
-          <w:hyperlink w:anchor="_Toc411777442" w:history="1">
+          <w:hyperlink w:anchor="_Toc411791611" w:history="1">
             <w:r>
               <w:rPr>
                 <w:rStyle w:val="Hyperlink"/>
@@ -3036,7 +3188,7 @@
                 <w:noProof/>
                 <w:webHidden/>
               </w:rPr>
-              <w:instrText xml:space="preserve"> PAGEREF _Toc411777442 \h </w:instrText>
+              <w:instrText xml:space="preserve"> PAGEREF _Toc411791611 \h </w:instrText>
             </w:r>
             <w:r>
               <w:rPr>
@@ -3056,7 +3208,7 @@
                 <w:noProof/>
                 <w:webHidden/>
               </w:rPr>
-              <w:t>33</w:t>
+              <w:t>34</w:t>
             </w:r>
             <w:r>
               <w:rPr>
@@ -3080,7 +3232,7 @@
               <w:lang w:val="en-CA" w:eastAsia="en-CA"/>
             </w:rPr>
           </w:pPr>
-          <w:hyperlink w:anchor="_Toc411777443" w:history="1">
+          <w:hyperlink w:anchor="_Toc411791612" w:history="1">
             <w:r>
               <w:rPr>
                 <w:rStyle w:val="Hyperlink"/>
@@ -3124,7 +3276,7 @@
                 <w:noProof/>
                 <w:webHidden/>
               </w:rPr>
-              <w:instrText xml:space="preserve"> PAGEREF _Toc411777443 \h </w:instrText>
+              <w:instrText xml:space="preserve"> PAGEREF _Toc411791612 \h </w:instrText>
             </w:r>
             <w:r>
               <w:rPr>
@@ -3144,7 +3296,7 @@
                 <w:noProof/>
                 <w:webHidden/>
               </w:rPr>
-              <w:t>34</w:t>
+              <w:t>35</w:t>
             </w:r>
             <w:r>
               <w:rPr>
@@ -3168,7 +3320,7 @@
               <w:lang w:val="en-CA" w:eastAsia="en-CA"/>
             </w:rPr>
           </w:pPr>
-          <w:hyperlink w:anchor="_Toc411777444" w:history="1">
+          <w:hyperlink w:anchor="_Toc411791613" w:history="1">
             <w:r>
               <w:rPr>
                 <w:rStyle w:val="Hyperlink"/>
@@ -3212,7 +3364,7 @@
                 <w:noProof/>
                 <w:webHidden/>
               </w:rPr>
-              <w:instrText xml:space="preserve"> PAGEREF _Toc411777444 \h </w:instrText>
+              <w:instrText xml:space="preserve"> PAGEREF _Toc411791613 \h </w:instrText>
             </w:r>
             <w:r>
               <w:rPr>
@@ -3232,7 +3384,7 @@
                 <w:noProof/>
                 <w:webHidden/>
               </w:rPr>
-              <w:t>35</w:t>
+              <w:t>36</w:t>
             </w:r>
             <w:r>
               <w:rPr>
@@ -3256,7 +3408,7 @@
               <w:lang w:val="en-CA" w:eastAsia="en-CA"/>
             </w:rPr>
           </w:pPr>
-          <w:hyperlink w:anchor="_Toc411777445" w:history="1">
+          <w:hyperlink w:anchor="_Toc411791614" w:history="1">
             <w:r>
               <w:rPr>
                 <w:rStyle w:val="Hyperlink"/>
@@ -3300,7 +3452,7 @@
                 <w:noProof/>
                 <w:webHidden/>
               </w:rPr>
-              <w:instrText xml:space="preserve"> PAGEREF _Toc411777445 \h </w:instrText>
+              <w:instrText xml:space="preserve"> PAGEREF _Toc411791614 \h </w:instrText>
             </w:r>
             <w:r>
               <w:rPr>
@@ -3320,7 +3472,7 @@
                 <w:noProof/>
                 <w:webHidden/>
               </w:rPr>
-              <w:t>35</w:t>
+              <w:t>36</w:t>
             </w:r>
             <w:r>
               <w:rPr>
@@ -3344,7 +3496,7 @@
               <w:lang w:val="en-CA" w:eastAsia="en-CA"/>
             </w:rPr>
           </w:pPr>
-          <w:hyperlink w:anchor="_Toc411777446" w:history="1">
+          <w:hyperlink w:anchor="_Toc411791615" w:history="1">
             <w:r>
               <w:rPr>
                 <w:rStyle w:val="Hyperlink"/>
@@ -3388,7 +3540,7 @@
                 <w:noProof/>
                 <w:webHidden/>
               </w:rPr>
-              <w:instrText xml:space="preserve"> PAGEREF _Toc411777446 \h </w:instrText>
+              <w:instrText xml:space="preserve"> PAGEREF _Toc411791615 \h </w:instrText>
             </w:r>
             <w:r>
               <w:rPr>
@@ -3408,7 +3560,7 @@
                 <w:noProof/>
                 <w:webHidden/>
               </w:rPr>
-              <w:t>36</w:t>
+              <w:t>37</w:t>
             </w:r>
             <w:r>
               <w:rPr>
@@ -3464,7 +3616,7 @@
           <w:rFonts w:ascii="Times New Roman" w:hAnsi="Times New Roman" w:cs="Times New Roman"/>
         </w:rPr>
       </w:pPr>
-      <w:bookmarkStart w:id="0" w:name="_Toc411777409"/>
+      <w:bookmarkStart w:id="0" w:name="_Toc411791577"/>
       <w:r>
         <w:rPr>
           <w:rFonts w:ascii="Times New Roman" w:hAnsi="Times New Roman" w:cs="Times New Roman"/>
@@ -3507,7 +3659,7 @@
           <w:rFonts w:ascii="Times New Roman" w:hAnsi="Times New Roman" w:cs="Times New Roman"/>
         </w:rPr>
       </w:pPr>
-      <w:bookmarkStart w:id="1" w:name="_Toc411777410"/>
+      <w:bookmarkStart w:id="1" w:name="_Toc411791578"/>
       <w:r>
         <w:rPr>
           <w:rFonts w:ascii="Times New Roman" w:hAnsi="Times New Roman" w:cs="Times New Roman"/>
@@ -3524,7 +3676,7 @@
           <w:rFonts w:ascii="Times New Roman" w:hAnsi="Times New Roman" w:cs="Times New Roman"/>
         </w:rPr>
       </w:pPr>
-      <w:bookmarkStart w:id="2" w:name="_Toc411777411"/>
+      <w:bookmarkStart w:id="2" w:name="_Toc411791579"/>
       <w:r>
         <w:rPr>
           <w:rFonts w:ascii="Times New Roman" w:hAnsi="Times New Roman" w:cs="Times New Roman"/>
@@ -3540,7 +3692,7 @@
           <w:rFonts w:ascii="Times New Roman" w:hAnsi="Times New Roman" w:cs="Times New Roman"/>
         </w:rPr>
       </w:pPr>
-      <w:bookmarkStart w:id="3" w:name="_Toc411777412"/>
+      <w:bookmarkStart w:id="3" w:name="_Toc411791580"/>
       <w:r>
         <w:rPr>
           <w:rFonts w:ascii="Times New Roman" w:hAnsi="Times New Roman" w:cs="Times New Roman"/>
@@ -3557,7 +3709,7 @@
           <w:b w:val="0"/>
         </w:rPr>
       </w:pPr>
-      <w:bookmarkStart w:id="4" w:name="_Toc411777413"/>
+      <w:bookmarkStart w:id="4" w:name="_Toc411791581"/>
       <w:r>
         <w:rPr>
           <w:rFonts w:ascii="Times New Roman" w:hAnsi="Times New Roman" w:cs="Times New Roman"/>
@@ -3586,7 +3738,7 @@
           <w:rFonts w:ascii="Times New Roman" w:hAnsi="Times New Roman" w:cs="Times New Roman"/>
         </w:rPr>
       </w:pPr>
-      <w:bookmarkStart w:id="5" w:name="_Toc411777414"/>
+      <w:bookmarkStart w:id="5" w:name="_Toc411791582"/>
       <w:r>
         <w:rPr>
           <w:rFonts w:ascii="Times New Roman" w:hAnsi="Times New Roman" w:cs="Times New Roman"/>
@@ -3624,10 +3776,10 @@
             <v:path o:extrusionok="f" gradientshapeok="t" o:connecttype="rect"/>
             <o:lock v:ext="edit" aspectratio="t"/>
           </v:shapetype>
-          <v:shape id="_x0000_i1025" type="#_x0000_t75" style="width:466.95pt;height:545.9pt" o:ole="">
+          <v:shape id="_x0000_i1025" type="#_x0000_t75" style="width:467.05pt;height:545.95pt" o:ole="">
             <v:imagedata r:id="rId8" o:title=""/>
           </v:shape>
-          <o:OLEObject Type="Embed" ProgID="Visio.Drawing.15" ShapeID="_x0000_i1025" DrawAspect="Content" ObjectID="_1485532869" r:id="rId9"/>
+          <o:OLEObject Type="Embed" ProgID="Visio.Drawing.15" ShapeID="_x0000_i1025" DrawAspect="Content" ObjectID="_1485534521" r:id="rId9"/>
         </w:object>
       </w:r>
     </w:p>
@@ -3895,7 +4047,7 @@
           <w:rFonts w:ascii="Times New Roman" w:hAnsi="Times New Roman" w:cs="Times New Roman"/>
         </w:rPr>
       </w:pPr>
-      <w:bookmarkStart w:id="6" w:name="_Toc411777415"/>
+      <w:bookmarkStart w:id="6" w:name="_Toc411791583"/>
       <w:r>
         <w:rPr>
           <w:rFonts w:ascii="Times New Roman" w:hAnsi="Times New Roman" w:cs="Times New Roman"/>
@@ -3943,7 +4095,7 @@
           <w:rFonts w:ascii="Times New Roman" w:hAnsi="Times New Roman" w:cs="Times New Roman"/>
         </w:rPr>
       </w:pPr>
-      <w:bookmarkStart w:id="7" w:name="_Toc411777416"/>
+      <w:bookmarkStart w:id="7" w:name="_Toc411791584"/>
       <w:r>
         <w:rPr>
           <w:rFonts w:ascii="Times New Roman" w:hAnsi="Times New Roman" w:cs="Times New Roman"/>
@@ -3961,7 +4113,7 @@
           <w:b w:val="0"/>
         </w:rPr>
       </w:pPr>
-      <w:bookmarkStart w:id="8" w:name="_Toc411777417"/>
+      <w:bookmarkStart w:id="8" w:name="_Toc411791585"/>
       <w:r>
         <w:rPr>
           <w:rFonts w:ascii="Times New Roman" w:hAnsi="Times New Roman" w:cs="Times New Roman"/>
@@ -3978,10 +4130,10 @@
       </w:pPr>
       <w:r>
         <w:object w:dxaOrig="11611" w:dyaOrig="14851">
-          <v:shape id="_x0000_i1026" type="#_x0000_t75" style="width:468pt;height:588.35pt" o:ole="">
+          <v:shape id="_x0000_i1026" type="#_x0000_t75" style="width:467.7pt;height:587.9pt" o:ole="">
             <v:imagedata r:id="rId10" o:title=""/>
           </v:shape>
-          <o:OLEObject Type="Embed" ProgID="Visio.Drawing.15" ShapeID="_x0000_i1026" DrawAspect="Content" ObjectID="_1485532870" r:id="rId11"/>
+          <o:OLEObject Type="Embed" ProgID="Visio.Drawing.15" ShapeID="_x0000_i1026" DrawAspect="Content" ObjectID="_1485534522" r:id="rId11"/>
         </w:object>
       </w:r>
     </w:p>
@@ -3992,7 +4144,7 @@
           <w:rFonts w:ascii="Times New Roman" w:hAnsi="Times New Roman" w:cs="Times New Roman"/>
         </w:rPr>
       </w:pPr>
-      <w:bookmarkStart w:id="9" w:name="_Toc411777418"/>
+      <w:bookmarkStart w:id="9" w:name="_Toc411791586"/>
       <w:r>
         <w:rPr>
           <w:rFonts w:ascii="Times New Roman" w:hAnsi="Times New Roman" w:cs="Times New Roman"/>
@@ -4015,6 +4167,7 @@
         </w:rPr>
       </w:pPr>
       <w:bookmarkStart w:id="10" w:name="_Toc411726934"/>
+      <w:bookmarkStart w:id="11" w:name="_Toc411791587"/>
       <w:r>
         <w:rPr>
           <w:rFonts w:ascii="Times New Roman" w:hAnsi="Times New Roman" w:cs="Times New Roman"/>
@@ -4028,6 +4181,7 @@
         <w:t>Enter Map Manager</w:t>
       </w:r>
       <w:bookmarkEnd w:id="10"/>
+      <w:bookmarkEnd w:id="11"/>
     </w:p>
     <w:p>
       <w:pPr>
@@ -4725,7 +4879,8 @@
           <w:rFonts w:ascii="Times New Roman" w:hAnsi="Times New Roman" w:cs="Times New Roman"/>
         </w:rPr>
       </w:pPr>
-      <w:bookmarkStart w:id="11" w:name="_Toc411726935"/>
+      <w:bookmarkStart w:id="12" w:name="_Toc411726935"/>
+      <w:bookmarkStart w:id="13" w:name="_Toc411791588"/>
       <w:r>
         <w:rPr>
           <w:rFonts w:ascii="Times New Roman" w:hAnsi="Times New Roman" w:cs="Times New Roman"/>
@@ -4733,7 +4888,8 @@
         <w:lastRenderedPageBreak/>
         <w:t>Use Case: Create new map</w:t>
       </w:r>
-      <w:bookmarkEnd w:id="11"/>
+      <w:bookmarkEnd w:id="12"/>
+      <w:bookmarkEnd w:id="13"/>
     </w:p>
     <w:p>
       <w:pPr>
@@ -4859,7 +5015,13 @@
               <w:rPr>
                 <w:rFonts w:ascii="Times New Roman" w:hAnsi="Times New Roman" w:cs="Times New Roman"/>
               </w:rPr>
-              <w:t>UC_MM_02</w:t>
+              <w:t>UC-MM-</w:t>
+            </w:r>
+            <w:r>
+              <w:rPr>
+                <w:rFonts w:ascii="Times New Roman" w:hAnsi="Times New Roman" w:cs="Times New Roman"/>
+              </w:rPr>
+              <w:t>02</w:t>
             </w:r>
           </w:p>
         </w:tc>
@@ -5268,6 +5430,59 @@
               <w:rPr>
                 <w:rFonts w:ascii="Times New Roman" w:hAnsi="Times New Roman" w:cs="Times New Roman"/>
               </w:rPr>
+              <w:t>Primary Actor indicates intention of creating a new Map</w:t>
+            </w:r>
+          </w:p>
+        </w:tc>
+        <w:tc>
+          <w:tcPr>
+            <w:tcW w:w="3127" w:type="dxa"/>
+          </w:tcPr>
+          <w:p>
+            <w:pPr>
+              <w:rPr>
+                <w:rFonts w:ascii="Times New Roman" w:hAnsi="Times New Roman" w:cs="Times New Roman"/>
+              </w:rPr>
+            </w:pPr>
+          </w:p>
+        </w:tc>
+      </w:tr>
+      <w:tr>
+        <w:trPr>
+          <w:trHeight w:val="453"/>
+        </w:trPr>
+        <w:tc>
+          <w:tcPr>
+            <w:tcW w:w="988" w:type="dxa"/>
+          </w:tcPr>
+          <w:p>
+            <w:pPr>
+              <w:rPr>
+                <w:rFonts w:ascii="Times New Roman" w:hAnsi="Times New Roman" w:cs="Times New Roman"/>
+              </w:rPr>
+            </w:pPr>
+            <w:r>
+              <w:rPr>
+                <w:rFonts w:ascii="Times New Roman" w:hAnsi="Times New Roman" w:cs="Times New Roman"/>
+              </w:rPr>
+              <w:t>2</w:t>
+            </w:r>
+          </w:p>
+        </w:tc>
+        <w:tc>
+          <w:tcPr>
+            <w:tcW w:w="5244" w:type="dxa"/>
+          </w:tcPr>
+          <w:p>
+            <w:pPr>
+              <w:rPr>
+                <w:rFonts w:ascii="Times New Roman" w:hAnsi="Times New Roman" w:cs="Times New Roman"/>
+              </w:rPr>
+            </w:pPr>
+            <w:r>
+              <w:rPr>
+                <w:rFonts w:ascii="Times New Roman" w:hAnsi="Times New Roman" w:cs="Times New Roman"/>
+              </w:rPr>
               <w:t>System prompts Primary Actor to enter</w:t>
             </w:r>
             <w:r>
@@ -5309,7 +5524,7 @@
               <w:rPr>
                 <w:rFonts w:ascii="Times New Roman" w:hAnsi="Times New Roman" w:cs="Times New Roman"/>
               </w:rPr>
-              <w:t>2</w:t>
+              <w:t>3</w:t>
             </w:r>
           </w:p>
         </w:tc>
@@ -5375,7 +5590,7 @@
               <w:rPr>
                 <w:rFonts w:ascii="Times New Roman" w:hAnsi="Times New Roman" w:cs="Times New Roman"/>
               </w:rPr>
-              <w:t>3</w:t>
+              <w:t>4</w:t>
             </w:r>
           </w:p>
         </w:tc>
@@ -5428,7 +5643,7 @@
               <w:rPr>
                 <w:rFonts w:ascii="Times New Roman" w:hAnsi="Times New Roman" w:cs="Times New Roman"/>
               </w:rPr>
-              <w:t>4</w:t>
+              <w:t>5</w:t>
             </w:r>
           </w:p>
         </w:tc>
@@ -5510,7 +5725,7 @@
           <w:rFonts w:ascii="Times New Roman" w:hAnsi="Times New Roman" w:cs="Times New Roman"/>
           <w:b/>
         </w:rPr>
-        <w:t>2</w:t>
+        <w:t>3a</w:t>
       </w:r>
       <w:r>
         <w:rPr>
@@ -5613,14 +5828,73 @@
               <w:rPr>
                 <w:rFonts w:ascii="Times New Roman" w:hAnsi="Times New Roman" w:cs="Times New Roman"/>
               </w:rPr>
+              <w:t>3a</w:t>
+            </w:r>
+            <w:r>
+              <w:rPr>
+                <w:rFonts w:ascii="Times New Roman" w:hAnsi="Times New Roman" w:cs="Times New Roman"/>
+              </w:rPr>
+              <w:t>.1</w:t>
+            </w:r>
+          </w:p>
+        </w:tc>
+        <w:tc>
+          <w:tcPr>
+            <w:tcW w:w="5244" w:type="dxa"/>
+          </w:tcPr>
+          <w:p>
+            <w:pPr>
+              <w:rPr>
+                <w:rFonts w:ascii="Times New Roman" w:hAnsi="Times New Roman" w:cs="Times New Roman"/>
+              </w:rPr>
+            </w:pPr>
+            <w:r>
+              <w:rPr>
+                <w:rFonts w:ascii="Times New Roman" w:hAnsi="Times New Roman" w:cs="Times New Roman"/>
+              </w:rPr>
+              <w:t>The map properties chosen are invalid.</w:t>
+            </w:r>
+          </w:p>
+        </w:tc>
+        <w:tc>
+          <w:tcPr>
+            <w:tcW w:w="3127" w:type="dxa"/>
+          </w:tcPr>
+          <w:p>
+            <w:pPr>
+              <w:rPr>
+                <w:rFonts w:ascii="Times New Roman" w:hAnsi="Times New Roman" w:cs="Times New Roman"/>
+              </w:rPr>
+            </w:pPr>
+          </w:p>
+        </w:tc>
+      </w:tr>
+      <w:tr>
+        <w:trPr>
+          <w:trHeight w:val="453"/>
+        </w:trPr>
+        <w:tc>
+          <w:tcPr>
+            <w:tcW w:w="988" w:type="dxa"/>
+          </w:tcPr>
+          <w:p>
+            <w:pPr>
+              <w:rPr>
+                <w:rFonts w:ascii="Times New Roman" w:hAnsi="Times New Roman" w:cs="Times New Roman"/>
+              </w:rPr>
+            </w:pPr>
+            <w:r>
+              <w:rPr>
+                <w:rFonts w:ascii="Times New Roman" w:hAnsi="Times New Roman" w:cs="Times New Roman"/>
+              </w:rPr>
+              <w:t>3a.</w:t>
+            </w:r>
+            <w:r>
+              <w:rPr>
+                <w:rFonts w:ascii="Times New Roman" w:hAnsi="Times New Roman" w:cs="Times New Roman"/>
+              </w:rPr>
               <w:t>2</w:t>
             </w:r>
-            <w:r>
-              <w:rPr>
-                <w:rFonts w:ascii="Times New Roman" w:hAnsi="Times New Roman" w:cs="Times New Roman"/>
-              </w:rPr>
-              <w:t>.1</w:t>
-            </w:r>
           </w:p>
         </w:tc>
         <w:tc>
@@ -5637,7 +5911,7 @@
               <w:rPr>
                 <w:rFonts w:ascii="Times New Roman" w:hAnsi="Times New Roman" w:cs="Times New Roman"/>
               </w:rPr>
-              <w:t>The map properties chosen are invalid.</w:t>
+              <w:t>System informs Primary Actor of the error and prompts re-try.</w:t>
             </w:r>
           </w:p>
         </w:tc>
@@ -5672,66 +5946,7 @@
               <w:rPr>
                 <w:rFonts w:ascii="Times New Roman" w:hAnsi="Times New Roman" w:cs="Times New Roman"/>
               </w:rPr>
-              <w:t>2</w:t>
-            </w:r>
-            <w:r>
-              <w:rPr>
-                <w:rFonts w:ascii="Times New Roman" w:hAnsi="Times New Roman" w:cs="Times New Roman"/>
-              </w:rPr>
-              <w:t>.2</w:t>
-            </w:r>
-          </w:p>
-        </w:tc>
-        <w:tc>
-          <w:tcPr>
-            <w:tcW w:w="5244" w:type="dxa"/>
-          </w:tcPr>
-          <w:p>
-            <w:pPr>
-              <w:rPr>
-                <w:rFonts w:ascii="Times New Roman" w:hAnsi="Times New Roman" w:cs="Times New Roman"/>
-              </w:rPr>
-            </w:pPr>
-            <w:r>
-              <w:rPr>
-                <w:rFonts w:ascii="Times New Roman" w:hAnsi="Times New Roman" w:cs="Times New Roman"/>
-              </w:rPr>
-              <w:t>System informs Primary Actor of the error and prompts re-try.</w:t>
-            </w:r>
-          </w:p>
-        </w:tc>
-        <w:tc>
-          <w:tcPr>
-            <w:tcW w:w="3127" w:type="dxa"/>
-          </w:tcPr>
-          <w:p>
-            <w:pPr>
-              <w:rPr>
-                <w:rFonts w:ascii="Times New Roman" w:hAnsi="Times New Roman" w:cs="Times New Roman"/>
-              </w:rPr>
-            </w:pPr>
-          </w:p>
-        </w:tc>
-      </w:tr>
-      <w:tr>
-        <w:trPr>
-          <w:trHeight w:val="453"/>
-        </w:trPr>
-        <w:tc>
-          <w:tcPr>
-            <w:tcW w:w="988" w:type="dxa"/>
-          </w:tcPr>
-          <w:p>
-            <w:pPr>
-              <w:rPr>
-                <w:rFonts w:ascii="Times New Roman" w:hAnsi="Times New Roman" w:cs="Times New Roman"/>
-              </w:rPr>
-            </w:pPr>
-            <w:r>
-              <w:rPr>
-                <w:rFonts w:ascii="Times New Roman" w:hAnsi="Times New Roman" w:cs="Times New Roman"/>
-              </w:rPr>
-              <w:t>2</w:t>
+              <w:t>3a</w:t>
             </w:r>
             <w:r>
               <w:rPr>
@@ -5803,7 +6018,8 @@
           <w:rFonts w:ascii="Times New Roman" w:hAnsi="Times New Roman" w:cs="Times New Roman"/>
         </w:rPr>
       </w:pPr>
-      <w:bookmarkStart w:id="12" w:name="_Toc411726936"/>
+      <w:bookmarkStart w:id="14" w:name="_Toc411726936"/>
+      <w:bookmarkStart w:id="15" w:name="_Toc411791589"/>
       <w:r>
         <w:rPr>
           <w:rFonts w:ascii="Times New Roman" w:hAnsi="Times New Roman" w:cs="Times New Roman"/>
@@ -5811,7 +6027,8 @@
         <w:lastRenderedPageBreak/>
         <w:t>Use Case: Edit map</w:t>
       </w:r>
-      <w:bookmarkEnd w:id="12"/>
+      <w:bookmarkEnd w:id="14"/>
+      <w:bookmarkEnd w:id="15"/>
     </w:p>
     <w:p>
       <w:pPr>
@@ -5937,7 +6154,15 @@
               <w:rPr>
                 <w:rFonts w:ascii="Times New Roman" w:hAnsi="Times New Roman" w:cs="Times New Roman"/>
               </w:rPr>
-              <w:t>UC_MM_03</w:t>
+              <w:t>UC-MM-</w:t>
+            </w:r>
+            <w:bookmarkStart w:id="16" w:name="_GoBack"/>
+            <w:bookmarkEnd w:id="16"/>
+            <w:r>
+              <w:rPr>
+                <w:rFonts w:ascii="Times New Roman" w:hAnsi="Times New Roman" w:cs="Times New Roman"/>
+              </w:rPr>
+              <w:t>03</w:t>
             </w:r>
           </w:p>
         </w:tc>
@@ -6882,7 +7107,8 @@
           <w:rFonts w:ascii="Times New Roman" w:hAnsi="Times New Roman" w:cs="Times New Roman"/>
         </w:rPr>
       </w:pPr>
-      <w:bookmarkStart w:id="13" w:name="_Toc411726937"/>
+      <w:bookmarkStart w:id="17" w:name="_Toc411726937"/>
+      <w:bookmarkStart w:id="18" w:name="_Toc411791590"/>
       <w:r>
         <w:rPr>
           <w:rFonts w:ascii="Times New Roman" w:hAnsi="Times New Roman" w:cs="Times New Roman"/>
@@ -6890,7 +7116,8 @@
         <w:lastRenderedPageBreak/>
         <w:t>Use Case: Edit scenery</w:t>
       </w:r>
-      <w:bookmarkEnd w:id="13"/>
+      <w:bookmarkEnd w:id="17"/>
+      <w:bookmarkEnd w:id="18"/>
     </w:p>
     <w:p>
       <w:pPr>
@@ -7955,7 +8182,8 @@
           <w:rFonts w:ascii="Times New Roman" w:hAnsi="Times New Roman" w:cs="Times New Roman"/>
         </w:rPr>
       </w:pPr>
-      <w:bookmarkStart w:id="14" w:name="_Toc411726938"/>
+      <w:bookmarkStart w:id="19" w:name="_Toc411726938"/>
+      <w:bookmarkStart w:id="20" w:name="_Toc411791591"/>
       <w:r>
         <w:rPr>
           <w:rFonts w:ascii="Times New Roman" w:hAnsi="Times New Roman" w:cs="Times New Roman"/>
@@ -7981,6 +8209,7 @@
         </w:rPr>
         <w:t>s</w:t>
       </w:r>
+      <w:bookmarkEnd w:id="20"/>
     </w:p>
     <w:p>
       <w:pPr>
@@ -10451,6 +10680,7 @@
           <w:rFonts w:ascii="Times New Roman" w:hAnsi="Times New Roman" w:cs="Times New Roman"/>
         </w:rPr>
       </w:pPr>
+      <w:bookmarkStart w:id="21" w:name="_Toc411791592"/>
       <w:r>
         <w:rPr>
           <w:rFonts w:ascii="Times New Roman" w:hAnsi="Times New Roman" w:cs="Times New Roman"/>
@@ -10458,7 +10688,8 @@
         <w:lastRenderedPageBreak/>
         <w:t>Use Case: Edit path</w:t>
       </w:r>
-      <w:bookmarkEnd w:id="14"/>
+      <w:bookmarkEnd w:id="19"/>
+      <w:bookmarkEnd w:id="21"/>
     </w:p>
     <w:p>
       <w:pPr>
@@ -11592,7 +11823,8 @@
           <w:rFonts w:ascii="Times New Roman" w:hAnsi="Times New Roman" w:cs="Times New Roman"/>
         </w:rPr>
       </w:pPr>
-      <w:bookmarkStart w:id="15" w:name="_Toc411726939"/>
+      <w:bookmarkStart w:id="22" w:name="_Toc411726939"/>
+      <w:bookmarkStart w:id="23" w:name="_Toc411791593"/>
       <w:r>
         <w:rPr>
           <w:rFonts w:ascii="Times New Roman" w:hAnsi="Times New Roman" w:cs="Times New Roman"/>
@@ -11600,7 +11832,8 @@
         <w:lastRenderedPageBreak/>
         <w:t>Use Case: Save map</w:t>
       </w:r>
-      <w:bookmarkEnd w:id="15"/>
+      <w:bookmarkEnd w:id="22"/>
+      <w:bookmarkEnd w:id="23"/>
     </w:p>
     <w:p>
       <w:pPr>
@@ -12705,7 +12938,8 @@
           <w:rFonts w:ascii="Times New Roman" w:hAnsi="Times New Roman" w:cs="Times New Roman"/>
         </w:rPr>
       </w:pPr>
-      <w:bookmarkStart w:id="16" w:name="_Toc411726940"/>
+      <w:bookmarkStart w:id="24" w:name="_Toc411726940"/>
+      <w:bookmarkStart w:id="25" w:name="_Toc411791594"/>
       <w:r>
         <w:rPr>
           <w:rFonts w:ascii="Times New Roman" w:hAnsi="Times New Roman" w:cs="Times New Roman"/>
@@ -12713,7 +12947,8 @@
         <w:lastRenderedPageBreak/>
         <w:t>Use Case: Delete map</w:t>
       </w:r>
-      <w:bookmarkEnd w:id="16"/>
+      <w:bookmarkEnd w:id="24"/>
+      <w:bookmarkEnd w:id="25"/>
     </w:p>
     <w:p>
       <w:pPr>
@@ -13962,8 +14197,6 @@
           <w:color w:val="000000" w:themeColor="text1"/>
         </w:rPr>
       </w:pPr>
-      <w:bookmarkStart w:id="17" w:name="_GoBack"/>
-      <w:bookmarkEnd w:id="17"/>
       <w:r>
         <w:rPr>
           <w:rFonts w:ascii="Times New Roman" w:hAnsi="Times New Roman" w:cs="Times New Roman"/>
@@ -13983,7 +14216,7 @@
           <w:rFonts w:ascii="Times New Roman" w:hAnsi="Times New Roman" w:cs="Times New Roman"/>
         </w:rPr>
       </w:pPr>
-      <w:bookmarkStart w:id="18" w:name="_Toc411777426"/>
+      <w:bookmarkStart w:id="26" w:name="_Toc411791595"/>
       <w:r>
         <w:rPr>
           <w:rFonts w:ascii="Times New Roman" w:hAnsi="Times New Roman" w:cs="Times New Roman"/>
@@ -13997,7 +14230,7 @@
         </w:rPr>
         <w:t>Start new game</w:t>
       </w:r>
-      <w:bookmarkEnd w:id="18"/>
+      <w:bookmarkEnd w:id="26"/>
     </w:p>
     <w:p>
       <w:r>
@@ -14620,7 +14853,26 @@
               <w:rPr>
                 <w:rFonts w:ascii="Times New Roman" w:hAnsi="Times New Roman" w:cs="Times New Roman"/>
               </w:rPr>
-              <w:t>Primary Actor performs Select map (UC-GT-03)</w:t>
+              <w:t xml:space="preserve">Primary Actor performs </w:t>
+            </w:r>
+            <w:r>
+              <w:rPr>
+                <w:rFonts w:ascii="Times New Roman" w:hAnsi="Times New Roman" w:cs="Times New Roman"/>
+                <w:u w:val="single"/>
+              </w:rPr>
+              <w:t>Select map</w:t>
+            </w:r>
+            <w:r>
+              <w:rPr>
+                <w:rFonts w:ascii="Times New Roman" w:hAnsi="Times New Roman" w:cs="Times New Roman"/>
+              </w:rPr>
+              <w:t xml:space="preserve"> (UC-GT-02</w:t>
+            </w:r>
+            <w:r>
+              <w:rPr>
+                <w:rFonts w:ascii="Times New Roman" w:hAnsi="Times New Roman" w:cs="Times New Roman"/>
+              </w:rPr>
+              <w:t>)</w:t>
             </w:r>
           </w:p>
         </w:tc>
@@ -14906,7 +15158,22 @@
           <w:rFonts w:ascii="Times New Roman" w:hAnsi="Times New Roman" w:cs="Times New Roman"/>
           <w:b/>
         </w:rPr>
-        <w:t xml:space="preserve">a Select Map ends unsuccessfully. </w:t>
+        <w:t xml:space="preserve">a </w:t>
+      </w:r>
+      <w:r>
+        <w:rPr>
+          <w:rFonts w:ascii="Times New Roman" w:hAnsi="Times New Roman" w:cs="Times New Roman"/>
+          <w:b/>
+          <w:u w:val="single"/>
+        </w:rPr>
+        <w:t>Select Map</w:t>
+      </w:r>
+      <w:r>
+        <w:rPr>
+          <w:rFonts w:ascii="Times New Roman" w:hAnsi="Times New Roman" w:cs="Times New Roman"/>
+          <w:b/>
+        </w:rPr>
+        <w:t xml:space="preserve"> ends unsuccessfully. </w:t>
       </w:r>
     </w:p>
     <w:tbl>
@@ -15191,7 +15458,7 @@
           <w:rFonts w:ascii="Times New Roman" w:hAnsi="Times New Roman" w:cs="Times New Roman"/>
         </w:rPr>
       </w:pPr>
-      <w:bookmarkStart w:id="19" w:name="_Toc411777427"/>
+      <w:bookmarkStart w:id="27" w:name="_Toc411791596"/>
       <w:r>
         <w:rPr>
           <w:rFonts w:ascii="Times New Roman" w:hAnsi="Times New Roman" w:cs="Times New Roman"/>
@@ -15205,7 +15472,7 @@
         </w:rPr>
         <w:t>Select map</w:t>
       </w:r>
-      <w:bookmarkEnd w:id="19"/>
+      <w:bookmarkEnd w:id="27"/>
       <w:r>
         <w:rPr>
           <w:rFonts w:ascii="Times New Roman" w:hAnsi="Times New Roman" w:cs="Times New Roman"/>
@@ -16284,7 +16551,7 @@
           <w:rFonts w:ascii="Times New Roman" w:hAnsi="Times New Roman" w:cs="Times New Roman"/>
         </w:rPr>
       </w:pPr>
-      <w:bookmarkStart w:id="20" w:name="_Toc411777428"/>
+      <w:bookmarkStart w:id="28" w:name="_Toc411791597"/>
       <w:r>
         <w:rPr>
           <w:rFonts w:ascii="Times New Roman" w:hAnsi="Times New Roman" w:cs="Times New Roman"/>
@@ -16304,7 +16571,7 @@
         </w:rPr>
         <w:t xml:space="preserve"> game</w:t>
       </w:r>
-      <w:bookmarkEnd w:id="20"/>
+      <w:bookmarkEnd w:id="28"/>
       <w:r>
         <w:rPr>
           <w:rFonts w:ascii="Times New Roman" w:hAnsi="Times New Roman" w:cs="Times New Roman"/>
@@ -17480,7 +17747,8 @@
           <w:rFonts w:ascii="Times New Roman" w:hAnsi="Times New Roman" w:cs="Times New Roman"/>
         </w:rPr>
       </w:pPr>
-      <w:bookmarkStart w:id="21" w:name="_Toc411726943"/>
+      <w:bookmarkStart w:id="29" w:name="_Toc411726943"/>
+      <w:bookmarkStart w:id="30" w:name="_Toc411791598"/>
       <w:r>
         <w:rPr>
           <w:rFonts w:ascii="Times New Roman" w:hAnsi="Times New Roman" w:cs="Times New Roman"/>
@@ -17488,7 +17756,8 @@
         <w:lastRenderedPageBreak/>
         <w:t>Use Case: Play game</w:t>
       </w:r>
-      <w:bookmarkEnd w:id="21"/>
+      <w:bookmarkEnd w:id="29"/>
+      <w:bookmarkEnd w:id="30"/>
     </w:p>
     <w:p>
       <w:pPr>
@@ -17660,7 +17929,19 @@
               <w:rPr>
                 <w:rFonts w:ascii="Times New Roman" w:hAnsi="Times New Roman" w:cs="Times New Roman"/>
               </w:rPr>
-              <w:t>Primary Actor successfully beings to play a game</w:t>
+              <w:t xml:space="preserve">Primary Actor successfully </w:t>
+            </w:r>
+            <w:r>
+              <w:rPr>
+                <w:rFonts w:ascii="Times New Roman" w:hAnsi="Times New Roman" w:cs="Times New Roman"/>
+              </w:rPr>
+              <w:t>beings</w:t>
+            </w:r>
+            <w:r>
+              <w:rPr>
+                <w:rFonts w:ascii="Times New Roman" w:hAnsi="Times New Roman" w:cs="Times New Roman"/>
+              </w:rPr>
+              <w:t xml:space="preserve"> to play a game</w:t>
             </w:r>
           </w:p>
         </w:tc>
@@ -18067,7 +18348,19 @@
               <w:rPr>
                 <w:rFonts w:ascii="Times New Roman" w:hAnsi="Times New Roman" w:cs="Times New Roman"/>
               </w:rPr>
-              <w:t>System prompts Primary Actor for confirmation about the selected map and starting a new game.</w:t>
+              <w:t>System prompts Primary Actor for confirmation about starting a new game</w:t>
+            </w:r>
+            <w:r>
+              <w:rPr>
+                <w:rFonts w:ascii="Times New Roman" w:hAnsi="Times New Roman" w:cs="Times New Roman"/>
+              </w:rPr>
+              <w:t xml:space="preserve"> on specified map</w:t>
+            </w:r>
+            <w:r>
+              <w:rPr>
+                <w:rFonts w:ascii="Times New Roman" w:hAnsi="Times New Roman" w:cs="Times New Roman"/>
+              </w:rPr>
+              <w:t>.</w:t>
             </w:r>
           </w:p>
         </w:tc>
@@ -18280,7 +18573,7 @@
           <w:rFonts w:ascii="Times New Roman" w:hAnsi="Times New Roman" w:cs="Times New Roman"/>
         </w:rPr>
       </w:pPr>
-      <w:bookmarkStart w:id="22" w:name="_Toc411777429"/>
+      <w:bookmarkStart w:id="31" w:name="_Toc411791599"/>
       <w:r>
         <w:rPr>
           <w:rFonts w:ascii="Times New Roman" w:hAnsi="Times New Roman" w:cs="Times New Roman"/>
@@ -18294,7 +18587,7 @@
         </w:rPr>
         <w:t>Start enemy attack</w:t>
       </w:r>
-      <w:bookmarkEnd w:id="22"/>
+      <w:bookmarkEnd w:id="31"/>
       <w:r>
         <w:rPr>
           <w:rFonts w:ascii="Times New Roman" w:hAnsi="Times New Roman" w:cs="Times New Roman"/>
@@ -19421,8 +19714,8 @@
           <w:rFonts w:ascii="Times New Roman" w:hAnsi="Times New Roman" w:cs="Times New Roman"/>
         </w:rPr>
       </w:pPr>
-      <w:bookmarkStart w:id="23" w:name="_Toc411726945"/>
-      <w:bookmarkStart w:id="24" w:name="_Toc411777430"/>
+      <w:bookmarkStart w:id="32" w:name="_Toc411726945"/>
+      <w:bookmarkStart w:id="33" w:name="_Toc411791600"/>
       <w:r>
         <w:rPr>
           <w:rFonts w:ascii="Times New Roman" w:hAnsi="Times New Roman" w:cs="Times New Roman"/>
@@ -19430,8 +19723,8 @@
         <w:lastRenderedPageBreak/>
         <w:t>Use Case: Sell structure</w:t>
       </w:r>
-      <w:bookmarkEnd w:id="23"/>
-      <w:bookmarkEnd w:id="24"/>
+      <w:bookmarkEnd w:id="32"/>
+      <w:bookmarkEnd w:id="33"/>
     </w:p>
     <w:p>
       <w:pPr>
@@ -20251,8 +20544,8 @@
           <w:rFonts w:ascii="Times New Roman" w:hAnsi="Times New Roman" w:cs="Times New Roman"/>
         </w:rPr>
       </w:pPr>
-      <w:bookmarkStart w:id="25" w:name="_Toc411726946"/>
-      <w:bookmarkStart w:id="26" w:name="_Toc411777431"/>
+      <w:bookmarkStart w:id="34" w:name="_Toc411726946"/>
+      <w:bookmarkStart w:id="35" w:name="_Toc411791601"/>
       <w:r>
         <w:rPr>
           <w:rFonts w:ascii="Times New Roman" w:hAnsi="Times New Roman" w:cs="Times New Roman"/>
@@ -20260,8 +20553,8 @@
         <w:lastRenderedPageBreak/>
         <w:t>Use Case: Buy structure</w:t>
       </w:r>
-      <w:bookmarkEnd w:id="25"/>
-      <w:bookmarkEnd w:id="26"/>
+      <w:bookmarkEnd w:id="34"/>
+      <w:bookmarkEnd w:id="35"/>
     </w:p>
     <w:p>
       <w:pPr>
@@ -21343,8 +21636,8 @@
           <w:rFonts w:ascii="Times New Roman" w:hAnsi="Times New Roman" w:cs="Times New Roman"/>
         </w:rPr>
       </w:pPr>
-      <w:bookmarkStart w:id="27" w:name="_Toc411726947"/>
-      <w:bookmarkStart w:id="28" w:name="_Toc411777432"/>
+      <w:bookmarkStart w:id="36" w:name="_Toc411726947"/>
+      <w:bookmarkStart w:id="37" w:name="_Toc411791602"/>
       <w:r>
         <w:rPr>
           <w:rFonts w:ascii="Times New Roman" w:hAnsi="Times New Roman" w:cs="Times New Roman"/>
@@ -21352,14 +21645,14 @@
         <w:lastRenderedPageBreak/>
         <w:t xml:space="preserve">Use Case: Place </w:t>
       </w:r>
-      <w:bookmarkEnd w:id="27"/>
-      <w:bookmarkEnd w:id="28"/>
+      <w:bookmarkEnd w:id="36"/>
       <w:r>
         <w:rPr>
           <w:rFonts w:ascii="Times New Roman" w:hAnsi="Times New Roman" w:cs="Times New Roman"/>
         </w:rPr>
         <w:t>object</w:t>
       </w:r>
+      <w:bookmarkEnd w:id="37"/>
     </w:p>
     <w:p>
       <w:pPr>
@@ -22095,16 +22388,15 @@
       <w:pPr>
         <w:rPr>
           <w:rFonts w:ascii="Times New Roman" w:hAnsi="Times New Roman" w:cs="Times New Roman"/>
+          <w:b/>
         </w:rPr>
       </w:pPr>
-    </w:p>
-    <w:p>
-      <w:pPr>
-        <w:rPr>
-          <w:rFonts w:ascii="Times New Roman" w:hAnsi="Times New Roman" w:cs="Times New Roman"/>
-          <w:b/>
-        </w:rPr>
-      </w:pPr>
+      <w:r>
+        <w:rPr>
+          <w:rFonts w:ascii="Times New Roman" w:hAnsi="Times New Roman" w:cs="Times New Roman"/>
+        </w:rPr>
+        <w:br/>
+      </w:r>
       <w:r>
         <w:rPr>
           <w:rFonts w:ascii="Times New Roman" w:hAnsi="Times New Roman" w:cs="Times New Roman"/>
@@ -22325,14 +22617,13 @@
           <w:b/>
         </w:rPr>
       </w:pPr>
-    </w:p>
-    <w:p>
-      <w:pPr>
+      <w:r>
         <w:rPr>
           <w:rFonts w:ascii="Times New Roman" w:hAnsi="Times New Roman" w:cs="Times New Roman"/>
           <w:b/>
         </w:rPr>
-      </w:pPr>
+        <w:br/>
+      </w:r>
       <w:r>
         <w:rPr>
           <w:rFonts w:ascii="Times New Roman" w:hAnsi="Times New Roman" w:cs="Times New Roman"/>
@@ -22590,34 +22881,6 @@
     </w:tbl>
     <w:p>
       <w:pPr>
-        <w:pStyle w:val="Heading3"/>
-        <w:numPr>
-          <w:ilvl w:val="0"/>
-          <w:numId w:val="0"/>
-        </w:numPr>
-        <w:spacing w:after="240"/>
-        <w:ind w:left="720"/>
-        <w:rPr>
-          <w:rFonts w:ascii="Times New Roman" w:hAnsi="Times New Roman" w:cs="Times New Roman"/>
-        </w:rPr>
-      </w:pPr>
-    </w:p>
-    <w:p>
-      <w:pPr>
-        <w:rPr>
-          <w:rFonts w:ascii="Times New Roman" w:hAnsi="Times New Roman" w:cs="Times New Roman"/>
-        </w:rPr>
-      </w:pPr>
-      <w:r>
-        <w:rPr>
-          <w:rFonts w:ascii="Times New Roman" w:hAnsi="Times New Roman" w:cs="Times New Roman"/>
-        </w:rPr>
-        <w:br w:type="page"/>
-      </w:r>
-    </w:p>
-    <w:p>
-      <w:pPr>
-        <w:spacing w:after="240"/>
         <w:rPr>
           <w:rFonts w:ascii="Times New Roman" w:hAnsi="Times New Roman" w:cs="Times New Roman"/>
         </w:rPr>
@@ -22651,8 +22914,8 @@
           <w:rFonts w:ascii="Times New Roman" w:hAnsi="Times New Roman" w:cs="Times New Roman"/>
         </w:rPr>
       </w:pPr>
-      <w:bookmarkStart w:id="29" w:name="_Toc411726949"/>
-      <w:bookmarkStart w:id="30" w:name="_Toc411777434"/>
+      <w:bookmarkStart w:id="38" w:name="_Toc411726949"/>
+      <w:bookmarkStart w:id="39" w:name="_Toc411791603"/>
       <w:r>
         <w:rPr>
           <w:rFonts w:ascii="Times New Roman" w:hAnsi="Times New Roman" w:cs="Times New Roman"/>
@@ -22660,8 +22923,8 @@
         <w:lastRenderedPageBreak/>
         <w:t>Use Case: Exit game</w:t>
       </w:r>
-      <w:bookmarkEnd w:id="29"/>
-      <w:bookmarkEnd w:id="30"/>
+      <w:bookmarkEnd w:id="38"/>
+      <w:bookmarkEnd w:id="39"/>
     </w:p>
     <w:p>
       <w:pPr>
@@ -23222,7 +23485,13 @@
               <w:rPr>
                 <w:rFonts w:ascii="Times New Roman" w:hAnsi="Times New Roman" w:cs="Times New Roman"/>
               </w:rPr>
-              <w:t>System prompts the Primary Actor to confirm the decision.</w:t>
+              <w:t xml:space="preserve">System prompts the Primary Actor </w:t>
+            </w:r>
+            <w:r>
+              <w:rPr>
+                <w:rFonts w:ascii="Times New Roman" w:hAnsi="Times New Roman" w:cs="Times New Roman"/>
+              </w:rPr>
+              <w:t>for confirmation</w:t>
             </w:r>
           </w:p>
         </w:tc>
@@ -23419,7 +23688,6 @@
           <w:numId w:val="0"/>
         </w:numPr>
         <w:spacing w:after="240"/>
-        <w:ind w:left="720"/>
         <w:rPr>
           <w:rFonts w:ascii="Times New Roman" w:hAnsi="Times New Roman" w:cs="Times New Roman"/>
         </w:rPr>
@@ -23461,8 +23729,8 @@
           <w:rFonts w:ascii="Times New Roman" w:hAnsi="Times New Roman" w:cs="Times New Roman"/>
         </w:rPr>
       </w:pPr>
-      <w:bookmarkStart w:id="31" w:name="_Toc411726950"/>
-      <w:bookmarkStart w:id="32" w:name="_Toc411777435"/>
+      <w:bookmarkStart w:id="40" w:name="_Toc411726950"/>
+      <w:bookmarkStart w:id="41" w:name="_Toc411791604"/>
       <w:r>
         <w:rPr>
           <w:rFonts w:ascii="Times New Roman" w:hAnsi="Times New Roman" w:cs="Times New Roman"/>
@@ -23470,8 +23738,8 @@
         <w:lastRenderedPageBreak/>
         <w:t>Use Case: Save game</w:t>
       </w:r>
-      <w:bookmarkEnd w:id="31"/>
-      <w:bookmarkEnd w:id="32"/>
+      <w:bookmarkEnd w:id="40"/>
+      <w:bookmarkEnd w:id="41"/>
     </w:p>
     <w:p>
       <w:pPr>
@@ -24810,8 +25078,8 @@
           <w:rFonts w:ascii="Times New Roman" w:hAnsi="Times New Roman" w:cs="Times New Roman"/>
         </w:rPr>
       </w:pPr>
-      <w:bookmarkStart w:id="33" w:name="_Toc411726951"/>
-      <w:bookmarkStart w:id="34" w:name="_Toc411777436"/>
+      <w:bookmarkStart w:id="42" w:name="_Toc411726951"/>
+      <w:bookmarkStart w:id="43" w:name="_Toc411791605"/>
       <w:r>
         <w:rPr>
           <w:rFonts w:ascii="Times New Roman" w:hAnsi="Times New Roman" w:cs="Times New Roman"/>
@@ -24819,8 +25087,8 @@
         <w:lastRenderedPageBreak/>
         <w:t>Use Case: View score</w:t>
       </w:r>
-      <w:bookmarkEnd w:id="33"/>
-      <w:bookmarkEnd w:id="34"/>
+      <w:bookmarkEnd w:id="42"/>
+      <w:bookmarkEnd w:id="43"/>
     </w:p>
     <w:p>
       <w:pPr>
@@ -25506,8 +25774,8 @@
           <w:rFonts w:ascii="Times New Roman" w:hAnsi="Times New Roman" w:cs="Times New Roman"/>
         </w:rPr>
       </w:pPr>
-      <w:bookmarkStart w:id="35" w:name="_Toc411726952"/>
-      <w:bookmarkStart w:id="36" w:name="_Toc411777437"/>
+      <w:bookmarkStart w:id="44" w:name="_Toc411726952"/>
+      <w:bookmarkStart w:id="45" w:name="_Toc411791606"/>
       <w:r>
         <w:rPr>
           <w:rFonts w:ascii="Times New Roman" w:hAnsi="Times New Roman" w:cs="Times New Roman"/>
@@ -25521,8 +25789,8 @@
         </w:rPr>
         <w:t>Inspect Structure</w:t>
       </w:r>
-      <w:bookmarkEnd w:id="35"/>
-      <w:bookmarkEnd w:id="36"/>
+      <w:bookmarkEnd w:id="44"/>
+      <w:bookmarkEnd w:id="45"/>
     </w:p>
     <w:p>
       <w:pPr>
@@ -26405,8 +26673,8 @@
         <w:lastRenderedPageBreak/>
         <w:t xml:space="preserve"> </w:t>
       </w:r>
-      <w:bookmarkStart w:id="37" w:name="_Toc411726953"/>
-      <w:bookmarkStart w:id="38" w:name="_Toc411777438"/>
+      <w:bookmarkStart w:id="46" w:name="_Toc411726953"/>
+      <w:bookmarkStart w:id="47" w:name="_Toc411791607"/>
       <w:r>
         <w:rPr>
           <w:rFonts w:ascii="Times New Roman" w:hAnsi="Times New Roman" w:cs="Times New Roman"/>
@@ -26419,8 +26687,8 @@
         </w:rPr>
         <w:t>Upgrade Structure</w:t>
       </w:r>
-      <w:bookmarkEnd w:id="37"/>
-      <w:bookmarkEnd w:id="38"/>
+      <w:bookmarkEnd w:id="46"/>
+      <w:bookmarkEnd w:id="47"/>
     </w:p>
     <w:p>
       <w:pPr>
@@ -27414,8 +27682,8 @@
           <w:rFonts w:ascii="Times New Roman" w:hAnsi="Times New Roman" w:cs="Times New Roman"/>
         </w:rPr>
       </w:pPr>
-      <w:bookmarkStart w:id="39" w:name="_Toc411726954"/>
-      <w:bookmarkStart w:id="40" w:name="_Toc411777439"/>
+      <w:bookmarkStart w:id="48" w:name="_Toc411726954"/>
+      <w:bookmarkStart w:id="49" w:name="_Toc411791608"/>
       <w:r>
         <w:rPr>
           <w:rFonts w:ascii="Times New Roman" w:hAnsi="Times New Roman" w:cs="Times New Roman"/>
@@ -27429,8 +27697,8 @@
         </w:rPr>
         <w:t>Inspect Enemy</w:t>
       </w:r>
-      <w:bookmarkEnd w:id="39"/>
-      <w:bookmarkEnd w:id="40"/>
+      <w:bookmarkEnd w:id="48"/>
+      <w:bookmarkEnd w:id="49"/>
     </w:p>
     <w:p>
       <w:pPr>
@@ -28320,14 +28588,14 @@
           <w:rFonts w:ascii="Times New Roman" w:hAnsi="Times New Roman" w:cs="Times New Roman"/>
         </w:rPr>
       </w:pPr>
-      <w:bookmarkStart w:id="41" w:name="_Toc411777440"/>
+      <w:bookmarkStart w:id="50" w:name="_Toc411791609"/>
       <w:r>
         <w:rPr>
           <w:rFonts w:ascii="Times New Roman" w:hAnsi="Times New Roman" w:cs="Times New Roman"/>
         </w:rPr>
         <w:t>User Story Conversion</w:t>
       </w:r>
-      <w:bookmarkEnd w:id="41"/>
+      <w:bookmarkEnd w:id="50"/>
     </w:p>
     <w:p>
       <w:pPr>
@@ -28336,14 +28604,14 @@
           <w:rFonts w:ascii="Times New Roman" w:hAnsi="Times New Roman" w:cs="Times New Roman"/>
         </w:rPr>
       </w:pPr>
-      <w:bookmarkStart w:id="42" w:name="_Toc411777441"/>
+      <w:bookmarkStart w:id="51" w:name="_Toc411791610"/>
       <w:r>
         <w:rPr>
           <w:rFonts w:ascii="Times New Roman" w:hAnsi="Times New Roman" w:cs="Times New Roman"/>
         </w:rPr>
         <w:t>Business Rules</w:t>
       </w:r>
-      <w:bookmarkEnd w:id="42"/>
+      <w:bookmarkEnd w:id="51"/>
       <w:r>
         <w:rPr>
           <w:rFonts w:ascii="Times New Roman" w:hAnsi="Times New Roman" w:cs="Times New Roman"/>
@@ -29053,7 +29321,7 @@
           <w:rFonts w:ascii="Times New Roman" w:hAnsi="Times New Roman" w:cs="Times New Roman"/>
         </w:rPr>
       </w:pPr>
-      <w:bookmarkStart w:id="43" w:name="_Toc411777442"/>
+      <w:bookmarkStart w:id="52" w:name="_Toc411791611"/>
       <w:r>
         <w:rPr>
           <w:rFonts w:ascii="Times New Roman" w:hAnsi="Times New Roman" w:cs="Times New Roman"/>
@@ -29061,7 +29329,7 @@
         <w:lastRenderedPageBreak/>
         <w:t>Non-Functional Requirements</w:t>
       </w:r>
-      <w:bookmarkEnd w:id="43"/>
+      <w:bookmarkEnd w:id="52"/>
     </w:p>
     <w:p>
       <w:pPr>
@@ -29087,7 +29355,7 @@
           <w:rFonts w:ascii="Times New Roman" w:hAnsi="Times New Roman" w:cs="Times New Roman"/>
         </w:rPr>
       </w:pPr>
-      <w:bookmarkStart w:id="44" w:name="_Toc411777443"/>
+      <w:bookmarkStart w:id="53" w:name="_Toc411791612"/>
       <w:r>
         <w:rPr>
           <w:rFonts w:ascii="Times New Roman" w:hAnsi="Times New Roman" w:cs="Times New Roman"/>
@@ -29095,7 +29363,7 @@
         <w:lastRenderedPageBreak/>
         <w:t>Design Constraints</w:t>
       </w:r>
-      <w:bookmarkEnd w:id="44"/>
+      <w:bookmarkEnd w:id="53"/>
     </w:p>
     <w:p>
       <w:pPr>
@@ -29121,7 +29389,7 @@
           <w:rFonts w:ascii="Times New Roman" w:hAnsi="Times New Roman" w:cs="Times New Roman"/>
         </w:rPr>
       </w:pPr>
-      <w:bookmarkStart w:id="45" w:name="_Toc411777444"/>
+      <w:bookmarkStart w:id="54" w:name="_Toc411791613"/>
       <w:r>
         <w:rPr>
           <w:rFonts w:ascii="Times New Roman" w:hAnsi="Times New Roman" w:cs="Times New Roman"/>
@@ -29129,7 +29397,7 @@
         <w:lastRenderedPageBreak/>
         <w:t>Glossary</w:t>
       </w:r>
-      <w:bookmarkEnd w:id="45"/>
+      <w:bookmarkEnd w:id="54"/>
     </w:p>
     <w:p>
       <w:pPr>
@@ -29138,14 +29406,14 @@
           <w:rFonts w:ascii="Times New Roman" w:hAnsi="Times New Roman" w:cs="Times New Roman"/>
         </w:rPr>
       </w:pPr>
-      <w:bookmarkStart w:id="46" w:name="_Toc411777445"/>
+      <w:bookmarkStart w:id="55" w:name="_Toc411791614"/>
       <w:r>
         <w:rPr>
           <w:rFonts w:ascii="Times New Roman" w:hAnsi="Times New Roman" w:cs="Times New Roman"/>
         </w:rPr>
         <w:t>Business Entities</w:t>
       </w:r>
-      <w:bookmarkEnd w:id="46"/>
+      <w:bookmarkEnd w:id="55"/>
     </w:p>
     <w:p>
       <w:pPr>
@@ -29823,7 +30091,7 @@
           <w:rFonts w:ascii="Times New Roman" w:hAnsi="Times New Roman" w:cs="Times New Roman"/>
         </w:rPr>
       </w:pPr>
-      <w:bookmarkStart w:id="47" w:name="_Toc411777446"/>
+      <w:bookmarkStart w:id="56" w:name="_Toc411791615"/>
       <w:r>
         <w:rPr>
           <w:rFonts w:ascii="Times New Roman" w:hAnsi="Times New Roman" w:cs="Times New Roman"/>
@@ -29831,7 +30099,7 @@
         <w:lastRenderedPageBreak/>
         <w:t>References</w:t>
       </w:r>
-      <w:bookmarkEnd w:id="47"/>
+      <w:bookmarkEnd w:id="56"/>
     </w:p>
     <w:p>
       <w:pPr>
@@ -29921,7 +30189,7 @@
           <w:rPr>
             <w:noProof/>
           </w:rPr>
-          <w:t>18</w:t>
+          <w:t>21</w:t>
         </w:r>
         <w:r>
           <w:rPr>
@@ -31872,7 +32140,7 @@
 </file>
 
 <file path=customXml/itemProps1.xml><?xml version="1.0" encoding="utf-8"?>
-<ds:datastoreItem xmlns:ds="http://schemas.openxmlformats.org/officeDocument/2006/customXml" ds:itemID="{0AC4BE58-74B2-43A6-A846-0D8430F5213F}">
+<ds:datastoreItem xmlns:ds="http://schemas.openxmlformats.org/officeDocument/2006/customXml" ds:itemID="{2E92339C-1004-4DE6-BE4E-3524402AB4E4}">
   <ds:schemaRefs>
     <ds:schemaRef ds:uri="http://schemas.openxmlformats.org/officeDocument/2006/bibliography"/>
   </ds:schemaRefs>

</xml_diff>

<commit_message>
added BR8, updated BR# in preconditions
</commit_message>
<xml_diff>
--- a/ProjectDocumentation/SoftwareRequirements.docx
+++ b/ProjectDocumentation/SoftwareRequirements.docx
@@ -1,6 +1,6 @@
 
 <file path=word/document.xml><?xml version="1.0" encoding="utf-8"?>
-<w:document xmlns:wpc="http://schemas.microsoft.com/office/word/2010/wordprocessingCanvas" xmlns:mc="http://schemas.openxmlformats.org/markup-compatibility/2006" xmlns:o="urn:schemas-microsoft-com:office:office" xmlns:r="http://schemas.openxmlformats.org/officeDocument/2006/relationships" xmlns:m="http://schemas.openxmlformats.org/officeDocument/2006/math" xmlns:v="urn:schemas-microsoft-com:vml" xmlns:wp14="http://schemas.microsoft.com/office/word/2010/wordprocessingDrawing" xmlns:wp="http://schemas.openxmlformats.org/drawingml/2006/wordprocessingDrawing" xmlns:w10="urn:schemas-microsoft-com:office:word" xmlns:w="http://schemas.openxmlformats.org/wordprocessingml/2006/main" xmlns:w14="http://schemas.microsoft.com/office/word/2010/wordml" xmlns:w15="http://schemas.microsoft.com/office/word/2012/wordml" xmlns:wpg="http://schemas.microsoft.com/office/word/2010/wordprocessingGroup" xmlns:wpi="http://schemas.microsoft.com/office/word/2010/wordprocessingInk" xmlns:wne="http://schemas.microsoft.com/office/word/2006/wordml" xmlns:wps="http://schemas.microsoft.com/office/word/2010/wordprocessingShape" mc:Ignorable="w14 w15 wp14">
+<w:document xmlns:ve="http://schemas.openxmlformats.org/markup-compatibility/2006" xmlns:o="urn:schemas-microsoft-com:office:office" xmlns:r="http://schemas.openxmlformats.org/officeDocument/2006/relationships" xmlns:m="http://schemas.openxmlformats.org/officeDocument/2006/math" xmlns:v="urn:schemas-microsoft-com:vml" xmlns:wp="http://schemas.openxmlformats.org/drawingml/2006/wordprocessingDrawing" xmlns:w10="urn:schemas-microsoft-com:office:word" xmlns:w="http://schemas.openxmlformats.org/wordprocessingml/2006/main" xmlns:wne="http://schemas.microsoft.com/office/word/2006/wordml">
   <w:body>
     <w:sdt>
       <w:sdtPr>
@@ -991,23 +991,7 @@
                 <w:rFonts w:ascii="Times New Roman" w:hAnsi="Times New Roman"/>
                 <w:noProof/>
               </w:rPr>
-              <w:t>Use Case: Enter</w:t>
-            </w:r>
-            <w:r>
-              <w:rPr>
-                <w:rStyle w:val="Hyperlink"/>
-                <w:rFonts w:ascii="Times New Roman" w:hAnsi="Times New Roman"/>
-                <w:noProof/>
-              </w:rPr>
-              <w:t xml:space="preserve"> </w:t>
-            </w:r>
-            <w:r>
-              <w:rPr>
-                <w:rStyle w:val="Hyperlink"/>
-                <w:rFonts w:ascii="Times New Roman" w:hAnsi="Times New Roman"/>
-                <w:noProof/>
-              </w:rPr>
-              <w:t>Map Manager</w:t>
+              <w:t>Use Case: EnterMap Manager</w:t>
             </w:r>
             <w:r>
               <w:rPr>
@@ -1447,39 +1431,7 @@
                 <w:rFonts w:ascii="Times New Roman" w:hAnsi="Times New Roman"/>
                 <w:noProof/>
               </w:rPr>
-              <w:t>Use Case: Ed</w:t>
-            </w:r>
-            <w:r>
-              <w:rPr>
-                <w:rStyle w:val="Hyperlink"/>
-                <w:rFonts w:ascii="Times New Roman" w:hAnsi="Times New Roman"/>
-                <w:noProof/>
-              </w:rPr>
-              <w:t>i</w:t>
-            </w:r>
-            <w:r>
-              <w:rPr>
-                <w:rStyle w:val="Hyperlink"/>
-                <w:rFonts w:ascii="Times New Roman" w:hAnsi="Times New Roman"/>
-                <w:noProof/>
-              </w:rPr>
-              <w:t>t p</w:t>
-            </w:r>
-            <w:r>
-              <w:rPr>
-                <w:rStyle w:val="Hyperlink"/>
-                <w:rFonts w:ascii="Times New Roman" w:hAnsi="Times New Roman"/>
-                <w:noProof/>
-              </w:rPr>
-              <w:t>a</w:t>
-            </w:r>
-            <w:r>
-              <w:rPr>
-                <w:rStyle w:val="Hyperlink"/>
-                <w:rFonts w:ascii="Times New Roman" w:hAnsi="Times New Roman"/>
-                <w:noProof/>
-              </w:rPr>
-              <w:t>th</w:t>
+              <w:t>Use Case: Edit path</w:t>
             </w:r>
             <w:r>
               <w:rPr>
@@ -2007,23 +1959,7 @@
                 <w:rFonts w:ascii="Times New Roman" w:hAnsi="Times New Roman"/>
                 <w:noProof/>
               </w:rPr>
-              <w:t>Use Case: Play</w:t>
-            </w:r>
-            <w:r>
-              <w:rPr>
-                <w:rStyle w:val="Hyperlink"/>
-                <w:rFonts w:ascii="Times New Roman" w:hAnsi="Times New Roman"/>
-                <w:noProof/>
-              </w:rPr>
-              <w:t xml:space="preserve"> </w:t>
-            </w:r>
-            <w:r>
-              <w:rPr>
-                <w:rStyle w:val="Hyperlink"/>
-                <w:rFonts w:ascii="Times New Roman" w:hAnsi="Times New Roman"/>
-                <w:noProof/>
-              </w:rPr>
-              <w:t>game</w:t>
+              <w:t>Use Case: Playgame</w:t>
             </w:r>
             <w:r>
               <w:rPr>
@@ -3776,10 +3712,10 @@
             <v:path o:extrusionok="f" gradientshapeok="t" o:connecttype="rect"/>
             <o:lock v:ext="edit" aspectratio="t"/>
           </v:shapetype>
-          <v:shape id="_x0000_i1025" type="#_x0000_t75" style="width:467.05pt;height:545.95pt" o:ole="">
+          <v:shape id="_x0000_i1025" type="#_x0000_t75" style="width:467.15pt;height:545.85pt" o:ole="">
             <v:imagedata r:id="rId8" o:title=""/>
           </v:shape>
-          <o:OLEObject Type="Embed" ProgID="Visio.Drawing.15" ShapeID="_x0000_i1025" DrawAspect="Content" ObjectID="_1485534521" r:id="rId9"/>
+          <o:OLEObject Type="Embed" ProgID="Visio.Drawing.15" ShapeID="_x0000_i1025" DrawAspect="Content" ObjectID="_1485535520" r:id="rId9"/>
         </w:object>
       </w:r>
     </w:p>
@@ -3851,21 +3787,7 @@
           <w:rFonts w:ascii="Times New Roman" w:hAnsi="Times New Roman" w:cs="Times New Roman"/>
           <w:sz w:val="24"/>
         </w:rPr>
-        <w:t>play</w:t>
-      </w:r>
-      <w:r>
-        <w:rPr>
-          <w:rFonts w:ascii="Times New Roman" w:hAnsi="Times New Roman" w:cs="Times New Roman"/>
-          <w:sz w:val="24"/>
-        </w:rPr>
-        <w:t xml:space="preserve"> </w:t>
-      </w:r>
-      <w:r>
-        <w:rPr>
-          <w:rFonts w:ascii="Times New Roman" w:hAnsi="Times New Roman" w:cs="Times New Roman"/>
-          <w:sz w:val="24"/>
-        </w:rPr>
-        <w:t>a Game on a Map of his choice</w:t>
+        <w:t>playa Game on a Map of his choice</w:t>
       </w:r>
       <w:r>
         <w:rPr>
@@ -3914,21 +3836,7 @@
           <w:rFonts w:ascii="Times New Roman" w:hAnsi="Times New Roman" w:cs="Times New Roman"/>
           <w:sz w:val="24"/>
         </w:rPr>
-        <w:t>defenses: they</w:t>
-      </w:r>
-      <w:r>
-        <w:rPr>
-          <w:rFonts w:ascii="Times New Roman" w:hAnsi="Times New Roman" w:cs="Times New Roman"/>
-          <w:sz w:val="24"/>
-        </w:rPr>
-        <w:t xml:space="preserve"> </w:t>
-      </w:r>
-      <w:r>
-        <w:rPr>
-          <w:rFonts w:ascii="Times New Roman" w:hAnsi="Times New Roman" w:cs="Times New Roman"/>
-          <w:sz w:val="24"/>
-        </w:rPr>
-        <w:t xml:space="preserve">shoot </w:t>
+        <w:t xml:space="preserve">defenses: theyshoot </w:t>
       </w:r>
       <w:r>
         <w:rPr>
@@ -4017,13 +3925,6 @@
           <w:sz w:val="24"/>
         </w:rPr>
         <w:t>Player can also use Map Manager to manage Maps.</w:t>
-      </w:r>
-      <w:r>
-        <w:rPr>
-          <w:rFonts w:ascii="Times New Roman" w:hAnsi="Times New Roman" w:cs="Times New Roman"/>
-          <w:sz w:val="24"/>
-        </w:rPr>
-        <w:t xml:space="preserve"> </w:t>
       </w:r>
       <w:r>
         <w:rPr>
@@ -4130,10 +4031,10 @@
       </w:pPr>
       <w:r>
         <w:object w:dxaOrig="11611" w:dyaOrig="14851">
-          <v:shape id="_x0000_i1026" type="#_x0000_t75" style="width:467.7pt;height:587.9pt" o:ole="">
+          <v:shape id="_x0000_i1026" type="#_x0000_t75" style="width:468pt;height:587.7pt" o:ole="">
             <v:imagedata r:id="rId10" o:title=""/>
           </v:shape>
-          <o:OLEObject Type="Embed" ProgID="Visio.Drawing.15" ShapeID="_x0000_i1026" DrawAspect="Content" ObjectID="_1485534522" r:id="rId11"/>
+          <o:OLEObject Type="Embed" ProgID="Visio.Drawing.15" ShapeID="_x0000_i1026" DrawAspect="Content" ObjectID="_1485535521" r:id="rId11"/>
         </w:object>
       </w:r>
     </w:p>
@@ -4200,13 +4101,6 @@
       <w:r>
         <w:rPr>
           <w:rFonts w:ascii="Times New Roman" w:hAnsi="Times New Roman" w:cs="Times New Roman"/>
-          <w:b/>
-        </w:rPr>
-        <w:t xml:space="preserve"> </w:t>
-      </w:r>
-      <w:r>
-        <w:rPr>
-          <w:rFonts w:ascii="Times New Roman" w:hAnsi="Times New Roman" w:cs="Times New Roman"/>
         </w:rPr>
         <w:t>Primary A</w:t>
       </w:r>
@@ -4233,7 +4127,7 @@
       <w:tblPr>
         <w:tblStyle w:val="TableGrid"/>
         <w:tblW w:w="9351" w:type="dxa"/>
-        <w:tblLook w:val="04A0" w:firstRow="1" w:lastRow="0" w:firstColumn="1" w:lastColumn="0" w:noHBand="0" w:noVBand="1"/>
+        <w:tblLook w:val="04A0"/>
       </w:tblPr>
       <w:tblGrid>
         <w:gridCol w:w="2948"/>
@@ -4603,7 +4497,7 @@
       <w:tblPr>
         <w:tblStyle w:val="TableGrid"/>
         <w:tblW w:w="9359" w:type="dxa"/>
-        <w:tblLook w:val="04A0" w:firstRow="1" w:lastRow="0" w:firstColumn="1" w:lastColumn="0" w:noHBand="0" w:noVBand="1"/>
+        <w:tblLook w:val="04A0"/>
       </w:tblPr>
       <w:tblGrid>
         <w:gridCol w:w="988"/>
@@ -4907,13 +4801,6 @@
       <w:r>
         <w:rPr>
           <w:rFonts w:ascii="Times New Roman" w:hAnsi="Times New Roman" w:cs="Times New Roman"/>
-          <w:b/>
-        </w:rPr>
-        <w:t xml:space="preserve"> </w:t>
-      </w:r>
-      <w:r>
-        <w:rPr>
-          <w:rFonts w:ascii="Times New Roman" w:hAnsi="Times New Roman" w:cs="Times New Roman"/>
         </w:rPr>
         <w:t>Primary Actor successfully creates new map</w:t>
       </w:r>
@@ -4922,7 +4809,7 @@
       <w:tblPr>
         <w:tblStyle w:val="TableGrid"/>
         <w:tblW w:w="9351" w:type="dxa"/>
-        <w:tblLook w:val="04A0" w:firstRow="1" w:lastRow="0" w:firstColumn="1" w:lastColumn="0" w:noHBand="0" w:noVBand="1"/>
+        <w:tblLook w:val="04A0"/>
       </w:tblPr>
       <w:tblGrid>
         <w:gridCol w:w="2948"/>
@@ -5323,7 +5210,7 @@
       <w:tblPr>
         <w:tblStyle w:val="TableGrid"/>
         <w:tblW w:w="9359" w:type="dxa"/>
-        <w:tblLook w:val="04A0" w:firstRow="1" w:lastRow="0" w:firstColumn="1" w:lastColumn="0" w:noHBand="0" w:noVBand="1"/>
+        <w:tblLook w:val="04A0"/>
       </w:tblPr>
       <w:tblGrid>
         <w:gridCol w:w="988"/>
@@ -5547,9 +5434,8 @@
             <w:r>
               <w:rPr>
                 <w:rFonts w:ascii="Times New Roman" w:hAnsi="Times New Roman" w:cs="Times New Roman"/>
-                <w:highlight w:val="yellow"/>
-              </w:rPr>
-              <w:t>BR__</w:t>
+              </w:rPr>
+              <w:t>BR7</w:t>
             </w:r>
             <w:r>
               <w:rPr>
@@ -5739,7 +5625,7 @@
       <w:tblPr>
         <w:tblStyle w:val="TableGrid"/>
         <w:tblW w:w="9359" w:type="dxa"/>
-        <w:tblLook w:val="04A0" w:firstRow="1" w:lastRow="0" w:firstColumn="1" w:lastColumn="0" w:noHBand="0" w:noVBand="1"/>
+        <w:tblLook w:val="04A0"/>
       </w:tblPr>
       <w:tblGrid>
         <w:gridCol w:w="988"/>
@@ -6046,13 +5932,6 @@
       <w:r>
         <w:rPr>
           <w:rFonts w:ascii="Times New Roman" w:hAnsi="Times New Roman" w:cs="Times New Roman"/>
-          <w:b/>
-        </w:rPr>
-        <w:t xml:space="preserve"> </w:t>
-      </w:r>
-      <w:r>
-        <w:rPr>
-          <w:rFonts w:ascii="Times New Roman" w:hAnsi="Times New Roman" w:cs="Times New Roman"/>
         </w:rPr>
         <w:t>Primary Actor successfully edits parameters of a map</w:t>
       </w:r>
@@ -6061,7 +5940,7 @@
       <w:tblPr>
         <w:tblStyle w:val="TableGrid"/>
         <w:tblW w:w="9351" w:type="dxa"/>
-        <w:tblLook w:val="04A0" w:firstRow="1" w:lastRow="0" w:firstColumn="1" w:lastColumn="0" w:noHBand="0" w:noVBand="1"/>
+        <w:tblLook w:val="04A0"/>
       </w:tblPr>
       <w:tblGrid>
         <w:gridCol w:w="2948"/>
@@ -6445,7 +6324,7 @@
       <w:tblPr>
         <w:tblStyle w:val="TableGrid"/>
         <w:tblW w:w="9359" w:type="dxa"/>
-        <w:tblLook w:val="04A0" w:firstRow="1" w:lastRow="0" w:firstColumn="1" w:lastColumn="0" w:noHBand="0" w:noVBand="1"/>
+        <w:tblLook w:val="04A0"/>
       </w:tblPr>
       <w:tblGrid>
         <w:gridCol w:w="988"/>
@@ -6865,7 +6744,7 @@
       <w:tblPr>
         <w:tblStyle w:val="TableGrid"/>
         <w:tblW w:w="9359" w:type="dxa"/>
-        <w:tblLook w:val="04A0" w:firstRow="1" w:lastRow="0" w:firstColumn="1" w:lastColumn="0" w:noHBand="0" w:noVBand="1"/>
+        <w:tblLook w:val="04A0"/>
       </w:tblPr>
       <w:tblGrid>
         <w:gridCol w:w="988"/>
@@ -7157,7 +7036,7 @@
       <w:tblPr>
         <w:tblStyle w:val="TableGrid"/>
         <w:tblW w:w="9351" w:type="dxa"/>
-        <w:tblLook w:val="04A0" w:firstRow="1" w:lastRow="0" w:firstColumn="1" w:lastColumn="0" w:noHBand="0" w:noVBand="1"/>
+        <w:tblLook w:val="04A0"/>
       </w:tblPr>
       <w:tblGrid>
         <w:gridCol w:w="2948"/>
@@ -7539,7 +7418,7 @@
       <w:tblPr>
         <w:tblStyle w:val="TableGrid"/>
         <w:tblW w:w="9359" w:type="dxa"/>
-        <w:tblLook w:val="04A0" w:firstRow="1" w:lastRow="0" w:firstColumn="1" w:lastColumn="0" w:noHBand="0" w:noVBand="1"/>
+        <w:tblLook w:val="04A0"/>
       </w:tblPr>
       <w:tblGrid>
         <w:gridCol w:w="988"/>
@@ -7882,7 +7761,7 @@
       <w:tblPr>
         <w:tblStyle w:val="TableGrid"/>
         <w:tblW w:w="9359" w:type="dxa"/>
-        <w:tblLook w:val="04A0" w:firstRow="1" w:lastRow="0" w:firstColumn="1" w:lastColumn="0" w:noHBand="0" w:noVBand="1"/>
+        <w:tblLook w:val="04A0"/>
       </w:tblPr>
       <w:tblGrid>
         <w:gridCol w:w="988"/>
@@ -8182,8 +8061,8 @@
           <w:rFonts w:ascii="Times New Roman" w:hAnsi="Times New Roman" w:cs="Times New Roman"/>
         </w:rPr>
       </w:pPr>
-      <w:bookmarkStart w:id="19" w:name="_Toc411726938"/>
-      <w:bookmarkStart w:id="20" w:name="_Toc411791591"/>
+      <w:bookmarkStart w:id="19" w:name="_Toc411791591"/>
+      <w:bookmarkStart w:id="20" w:name="_Toc411726938"/>
       <w:r>
         <w:rPr>
           <w:rFonts w:ascii="Times New Roman" w:hAnsi="Times New Roman" w:cs="Times New Roman"/>
@@ -8209,7 +8088,7 @@
         </w:rPr>
         <w:t>s</w:t>
       </w:r>
-      <w:bookmarkEnd w:id="20"/>
+      <w:bookmarkEnd w:id="19"/>
     </w:p>
     <w:p>
       <w:pPr>
@@ -8249,7 +8128,7 @@
       <w:tblPr>
         <w:tblStyle w:val="TableGrid"/>
         <w:tblW w:w="9351" w:type="dxa"/>
-        <w:tblLook w:val="04A0" w:firstRow="1" w:lastRow="0" w:firstColumn="1" w:lastColumn="0" w:noHBand="0" w:noVBand="1"/>
+        <w:tblLook w:val="04A0"/>
       </w:tblPr>
       <w:tblGrid>
         <w:gridCol w:w="2948"/>
@@ -8632,7 +8511,7 @@
       <w:tblPr>
         <w:tblStyle w:val="TableGrid"/>
         <w:tblW w:w="9359" w:type="dxa"/>
-        <w:tblLook w:val="04A0" w:firstRow="1" w:lastRow="0" w:firstColumn="1" w:lastColumn="0" w:noHBand="0" w:noVBand="1"/>
+        <w:tblLook w:val="04A0"/>
       </w:tblPr>
       <w:tblGrid>
         <w:gridCol w:w="988"/>
@@ -9064,7 +8943,7 @@
       <w:tblPr>
         <w:tblStyle w:val="TableGrid"/>
         <w:tblW w:w="9359" w:type="dxa"/>
-        <w:tblLook w:val="04A0" w:firstRow="1" w:lastRow="0" w:firstColumn="1" w:lastColumn="0" w:noHBand="0" w:noVBand="1"/>
+        <w:tblLook w:val="04A0"/>
       </w:tblPr>
       <w:tblGrid>
         <w:gridCol w:w="988"/>
@@ -9365,7 +9244,7 @@
       <w:tblPr>
         <w:tblStyle w:val="TableGrid"/>
         <w:tblW w:w="9359" w:type="dxa"/>
-        <w:tblLook w:val="04A0" w:firstRow="1" w:lastRow="0" w:firstColumn="1" w:lastColumn="0" w:noHBand="0" w:noVBand="1"/>
+        <w:tblLook w:val="04A0"/>
       </w:tblPr>
       <w:tblGrid>
         <w:gridCol w:w="988"/>
@@ -9685,7 +9564,7 @@
       <w:tblPr>
         <w:tblStyle w:val="TableGrid"/>
         <w:tblW w:w="9359" w:type="dxa"/>
-        <w:tblLook w:val="04A0" w:firstRow="1" w:lastRow="0" w:firstColumn="1" w:lastColumn="0" w:noHBand="0" w:noVBand="1"/>
+        <w:tblLook w:val="04A0"/>
       </w:tblPr>
       <w:tblGrid>
         <w:gridCol w:w="988"/>
@@ -10081,21 +9960,7 @@
           <w:rFonts w:ascii="Times New Roman" w:hAnsi="Times New Roman" w:cs="Times New Roman"/>
           <w:b/>
         </w:rPr>
-        <w:t>3</w:t>
-      </w:r>
-      <w:r>
-        <w:rPr>
-          <w:rFonts w:ascii="Times New Roman" w:hAnsi="Times New Roman" w:cs="Times New Roman"/>
-          <w:b/>
-        </w:rPr>
-        <w:t>bb</w:t>
-      </w:r>
-      <w:r>
-        <w:rPr>
-          <w:rFonts w:ascii="Times New Roman" w:hAnsi="Times New Roman" w:cs="Times New Roman"/>
-          <w:b/>
-        </w:rPr>
-        <w:t xml:space="preserve"> </w:t>
+        <w:t>3bb</w:t>
       </w:r>
       <w:r>
         <w:rPr>
@@ -10117,7 +9982,7 @@
       <w:tblPr>
         <w:tblStyle w:val="TableGrid"/>
         <w:tblW w:w="9359" w:type="dxa"/>
-        <w:tblLook w:val="04A0" w:firstRow="1" w:lastRow="0" w:firstColumn="1" w:lastColumn="0" w:noHBand="0" w:noVBand="1"/>
+        <w:tblLook w:val="04A0"/>
       </w:tblPr>
       <w:tblGrid>
         <w:gridCol w:w="988"/>
@@ -10376,7 +10241,7 @@
       <w:tblPr>
         <w:tblStyle w:val="TableGrid"/>
         <w:tblW w:w="9359" w:type="dxa"/>
-        <w:tblLook w:val="04A0" w:firstRow="1" w:lastRow="0" w:firstColumn="1" w:lastColumn="0" w:noHBand="0" w:noVBand="1"/>
+        <w:tblLook w:val="04A0"/>
       </w:tblPr>
       <w:tblGrid>
         <w:gridCol w:w="988"/>
@@ -10465,13 +10330,7 @@
               <w:rPr>
                 <w:rFonts w:ascii="Times New Roman" w:hAnsi="Times New Roman" w:cs="Times New Roman"/>
               </w:rPr>
-              <w:t>4</w:t>
-            </w:r>
-            <w:r>
-              <w:rPr>
-                <w:rFonts w:ascii="Times New Roman" w:hAnsi="Times New Roman" w:cs="Times New Roman"/>
-              </w:rPr>
-              <w:t>a.1</w:t>
+              <w:t>4a.1</w:t>
             </w:r>
           </w:p>
         </w:tc>
@@ -10489,13 +10348,7 @@
               <w:rPr>
                 <w:rFonts w:ascii="Times New Roman" w:hAnsi="Times New Roman" w:cs="Times New Roman"/>
               </w:rPr>
-              <w:t xml:space="preserve">System resets scenery </w:t>
-            </w:r>
-            <w:r>
-              <w:rPr>
-                <w:rFonts w:ascii="Times New Roman" w:hAnsi="Times New Roman" w:cs="Times New Roman"/>
-              </w:rPr>
-              <w:t>parameters</w:t>
+              <w:t>System resets scenery parameters</w:t>
             </w:r>
           </w:p>
         </w:tc>
@@ -10530,13 +10383,7 @@
               <w:rPr>
                 <w:rFonts w:ascii="Times New Roman" w:hAnsi="Times New Roman" w:cs="Times New Roman"/>
               </w:rPr>
-              <w:t>4</w:t>
-            </w:r>
-            <w:r>
-              <w:rPr>
-                <w:rFonts w:ascii="Times New Roman" w:hAnsi="Times New Roman" w:cs="Times New Roman"/>
-              </w:rPr>
-              <w:t>a.2</w:t>
+              <w:t>4a.2</w:t>
             </w:r>
           </w:p>
         </w:tc>
@@ -10554,19 +10401,7 @@
               <w:rPr>
                 <w:rFonts w:ascii="Times New Roman" w:hAnsi="Times New Roman" w:cs="Times New Roman"/>
               </w:rPr>
-              <w:t xml:space="preserve">System notifies Primary Actor of failure to </w:t>
-            </w:r>
-            <w:r>
-              <w:rPr>
-                <w:rFonts w:ascii="Times New Roman" w:hAnsi="Times New Roman" w:cs="Times New Roman"/>
-              </w:rPr>
-              <w:t>edit</w:t>
-            </w:r>
-            <w:r>
-              <w:rPr>
-                <w:rFonts w:ascii="Times New Roman" w:hAnsi="Times New Roman" w:cs="Times New Roman"/>
-              </w:rPr>
-              <w:t xml:space="preserve"> scenery </w:t>
+              <w:t xml:space="preserve">System notifies Primary Actor of failure to edit scenery </w:t>
             </w:r>
           </w:p>
         </w:tc>
@@ -10601,13 +10436,7 @@
               <w:rPr>
                 <w:rFonts w:ascii="Times New Roman" w:hAnsi="Times New Roman" w:cs="Times New Roman"/>
               </w:rPr>
-              <w:t>4</w:t>
-            </w:r>
-            <w:r>
-              <w:rPr>
-                <w:rFonts w:ascii="Times New Roman" w:hAnsi="Times New Roman" w:cs="Times New Roman"/>
-              </w:rPr>
-              <w:t>a.3</w:t>
+              <w:t>4a.3</w:t>
             </w:r>
           </w:p>
         </w:tc>
@@ -10688,7 +10517,7 @@
         <w:lastRenderedPageBreak/>
         <w:t>Use Case: Edit path</w:t>
       </w:r>
-      <w:bookmarkEnd w:id="19"/>
+      <w:bookmarkEnd w:id="20"/>
       <w:bookmarkEnd w:id="21"/>
     </w:p>
     <w:p>
@@ -10701,7 +10530,7 @@
         <w:rPr>
           <w:rFonts w:ascii="Times New Roman" w:hAnsi="Times New Roman" w:cs="Times New Roman"/>
         </w:rPr>
-        <w:t xml:space="preserve">&lt;&lt;extends&gt;&gt; </w:t>
+        <w:t>&lt;&lt;extends&gt;&gt;</w:t>
       </w:r>
       <w:r>
         <w:rPr>
@@ -10728,13 +10557,6 @@
           <w:b/>
         </w:rPr>
         <w:t>Successful Outcomes:</w:t>
-      </w:r>
-      <w:r>
-        <w:rPr>
-          <w:rFonts w:ascii="Times New Roman" w:hAnsi="Times New Roman" w:cs="Times New Roman"/>
-          <w:b/>
-        </w:rPr>
-        <w:t xml:space="preserve"> </w:t>
       </w:r>
       <w:r>
         <w:rPr>
@@ -10747,7 +10569,7 @@
       <w:tblPr>
         <w:tblStyle w:val="TableGrid"/>
         <w:tblW w:w="9351" w:type="dxa"/>
-        <w:tblLook w:val="04A0" w:firstRow="1" w:lastRow="0" w:firstColumn="1" w:lastColumn="0" w:noHBand="0" w:noVBand="1"/>
+        <w:tblLook w:val="04A0"/>
       </w:tblPr>
       <w:tblGrid>
         <w:gridCol w:w="2948"/>
@@ -11142,7 +10964,7 @@
       <w:tblPr>
         <w:tblStyle w:val="TableGrid"/>
         <w:tblW w:w="9359" w:type="dxa"/>
-        <w:tblLook w:val="04A0" w:firstRow="1" w:lastRow="0" w:firstColumn="1" w:lastColumn="0" w:noHBand="0" w:noVBand="1"/>
+        <w:tblLook w:val="04A0"/>
       </w:tblPr>
       <w:tblGrid>
         <w:gridCol w:w="988"/>
@@ -11249,19 +11071,7 @@
               <w:rPr>
                 <w:rFonts w:ascii="Times New Roman" w:hAnsi="Times New Roman" w:cs="Times New Roman"/>
               </w:rPr>
-              <w:t xml:space="preserve">System presents Primary Actor with </w:t>
-            </w:r>
-            <w:r>
-              <w:rPr>
-                <w:rFonts w:ascii="Times New Roman" w:hAnsi="Times New Roman" w:cs="Times New Roman"/>
-              </w:rPr>
-              <w:t>path</w:t>
-            </w:r>
-            <w:r>
-              <w:rPr>
-                <w:rFonts w:ascii="Times New Roman" w:hAnsi="Times New Roman" w:cs="Times New Roman"/>
-              </w:rPr>
-              <w:t xml:space="preserve"> element editing options.</w:t>
+              <w:t>System presents Primary Actor with path element editing options.</w:t>
             </w:r>
           </w:p>
         </w:tc>
@@ -11314,19 +11124,7 @@
               <w:rPr>
                 <w:rFonts w:ascii="Times New Roman" w:hAnsi="Times New Roman" w:cs="Times New Roman"/>
               </w:rPr>
-              <w:t xml:space="preserve">Primary Actor edits </w:t>
-            </w:r>
-            <w:r>
-              <w:rPr>
-                <w:rFonts w:ascii="Times New Roman" w:hAnsi="Times New Roman" w:cs="Times New Roman"/>
-              </w:rPr>
-              <w:t>path</w:t>
-            </w:r>
-            <w:r>
-              <w:rPr>
-                <w:rFonts w:ascii="Times New Roman" w:hAnsi="Times New Roman" w:cs="Times New Roman"/>
-              </w:rPr>
-              <w:t xml:space="preserve"> parameters.</w:t>
+              <w:t>Primary Actor edits path parameters.</w:t>
             </w:r>
           </w:p>
         </w:tc>
@@ -11390,9 +11188,8 @@
             <w:r>
               <w:rPr>
                 <w:rFonts w:ascii="Times New Roman" w:hAnsi="Times New Roman" w:cs="Times New Roman"/>
-                <w:highlight w:val="yellow"/>
-              </w:rPr>
-              <w:t>BR__</w:t>
+              </w:rPr>
+              <w:t>BR6</w:t>
             </w:r>
             <w:r>
               <w:rPr>
@@ -11517,28 +11314,14 @@
           <w:rFonts w:ascii="Times New Roman" w:hAnsi="Times New Roman" w:cs="Times New Roman"/>
           <w:b/>
         </w:rPr>
-        <w:t xml:space="preserve">4a System fails to validate new </w:t>
-      </w:r>
-      <w:r>
-        <w:rPr>
-          <w:rFonts w:ascii="Times New Roman" w:hAnsi="Times New Roman" w:cs="Times New Roman"/>
-          <w:b/>
-        </w:rPr>
-        <w:t>path</w:t>
-      </w:r>
-      <w:r>
-        <w:rPr>
-          <w:rFonts w:ascii="Times New Roman" w:hAnsi="Times New Roman" w:cs="Times New Roman"/>
-          <w:b/>
-        </w:rPr>
-        <w:t xml:space="preserve"> parameters</w:t>
+        <w:t>4a System fails to validate new path parameters</w:t>
       </w:r>
     </w:p>
     <w:tbl>
       <w:tblPr>
         <w:tblStyle w:val="TableGrid"/>
         <w:tblW w:w="9359" w:type="dxa"/>
-        <w:tblLook w:val="04A0" w:firstRow="1" w:lastRow="0" w:firstColumn="1" w:lastColumn="0" w:noHBand="0" w:noVBand="1"/>
+        <w:tblLook w:val="04A0"/>
       </w:tblPr>
       <w:tblGrid>
         <w:gridCol w:w="988"/>
@@ -11645,19 +11428,7 @@
               <w:rPr>
                 <w:rFonts w:ascii="Times New Roman" w:hAnsi="Times New Roman" w:cs="Times New Roman"/>
               </w:rPr>
-              <w:t xml:space="preserve">System resets </w:t>
-            </w:r>
-            <w:r>
-              <w:rPr>
-                <w:rFonts w:ascii="Times New Roman" w:hAnsi="Times New Roman" w:cs="Times New Roman"/>
-              </w:rPr>
-              <w:t>path</w:t>
-            </w:r>
-            <w:r>
-              <w:rPr>
-                <w:rFonts w:ascii="Times New Roman" w:hAnsi="Times New Roman" w:cs="Times New Roman"/>
-              </w:rPr>
-              <w:t xml:space="preserve"> parameters</w:t>
+              <w:t>System resets path parameters</w:t>
             </w:r>
           </w:p>
         </w:tc>
@@ -11710,19 +11481,7 @@
               <w:rPr>
                 <w:rFonts w:ascii="Times New Roman" w:hAnsi="Times New Roman" w:cs="Times New Roman"/>
               </w:rPr>
-              <w:t xml:space="preserve">System notifies Primary Actor of failure to edit </w:t>
-            </w:r>
-            <w:r>
-              <w:rPr>
-                <w:rFonts w:ascii="Times New Roman" w:hAnsi="Times New Roman" w:cs="Times New Roman"/>
-              </w:rPr>
-              <w:t>path</w:t>
-            </w:r>
-            <w:r>
-              <w:rPr>
-                <w:rFonts w:ascii="Times New Roman" w:hAnsi="Times New Roman" w:cs="Times New Roman"/>
-              </w:rPr>
-              <w:t xml:space="preserve"> </w:t>
+              <w:t>System notifies Primary Actor of failure to edit path</w:t>
             </w:r>
           </w:p>
         </w:tc>
@@ -11851,12 +11610,6 @@
         <w:rPr>
           <w:rFonts w:ascii="Times New Roman" w:hAnsi="Times New Roman" w:cs="Times New Roman"/>
         </w:rPr>
-        <w:t xml:space="preserve"> </w:t>
-      </w:r>
-      <w:r>
-        <w:rPr>
-          <w:rFonts w:ascii="Times New Roman" w:hAnsi="Times New Roman" w:cs="Times New Roman"/>
-        </w:rPr>
         <w:t>@ Step 5</w:t>
       </w:r>
     </w:p>
@@ -11872,13 +11625,6 @@
           <w:b/>
         </w:rPr>
         <w:t>Successful Outcomes:</w:t>
-      </w:r>
-      <w:r>
-        <w:rPr>
-          <w:rFonts w:ascii="Times New Roman" w:hAnsi="Times New Roman" w:cs="Times New Roman"/>
-          <w:b/>
-        </w:rPr>
-        <w:t xml:space="preserve"> </w:t>
       </w:r>
       <w:r>
         <w:rPr>
@@ -11897,7 +11643,7 @@
       <w:tblPr>
         <w:tblStyle w:val="TableGrid"/>
         <w:tblW w:w="9351" w:type="dxa"/>
-        <w:tblLook w:val="04A0" w:firstRow="1" w:lastRow="0" w:firstColumn="1" w:lastColumn="0" w:noHBand="0" w:noVBand="1"/>
+        <w:tblLook w:val="04A0"/>
       </w:tblPr>
       <w:tblGrid>
         <w:gridCol w:w="2948"/>
@@ -12258,7 +12004,7 @@
       <w:tblPr>
         <w:tblStyle w:val="TableGrid"/>
         <w:tblW w:w="9359" w:type="dxa"/>
-        <w:tblLook w:val="04A0" w:firstRow="1" w:lastRow="0" w:firstColumn="1" w:lastColumn="0" w:noHBand="0" w:noVBand="1"/>
+        <w:tblLook w:val="04A0"/>
       </w:tblPr>
       <w:tblGrid>
         <w:gridCol w:w="988"/>
@@ -12565,9 +12311,8 @@
             <w:r>
               <w:rPr>
                 <w:rFonts w:ascii="Times New Roman" w:hAnsi="Times New Roman" w:cs="Times New Roman"/>
-                <w:highlight w:val="yellow"/>
-              </w:rPr>
-              <w:t>BR__</w:t>
+              </w:rPr>
+              <w:t>BR7</w:t>
             </w:r>
             <w:r>
               <w:rPr>
@@ -12711,7 +12456,7 @@
       <w:tblPr>
         <w:tblStyle w:val="TableGrid"/>
         <w:tblW w:w="9359" w:type="dxa"/>
-        <w:tblLook w:val="04A0" w:firstRow="1" w:lastRow="0" w:firstColumn="1" w:lastColumn="0" w:noHBand="0" w:noVBand="1"/>
+        <w:tblLook w:val="04A0"/>
       </w:tblPr>
       <w:tblGrid>
         <w:gridCol w:w="988"/>
@@ -12986,13 +12731,6 @@
       <w:r>
         <w:rPr>
           <w:rFonts w:ascii="Times New Roman" w:hAnsi="Times New Roman" w:cs="Times New Roman"/>
-          <w:b/>
-        </w:rPr>
-        <w:t xml:space="preserve"> </w:t>
-      </w:r>
-      <w:r>
-        <w:rPr>
-          <w:rFonts w:ascii="Times New Roman" w:hAnsi="Times New Roman" w:cs="Times New Roman"/>
         </w:rPr>
         <w:t>Primary Actor deletes an existing map</w:t>
       </w:r>
@@ -13008,7 +12746,7 @@
       <w:tblPr>
         <w:tblStyle w:val="TableGrid"/>
         <w:tblW w:w="9351" w:type="dxa"/>
-        <w:tblLook w:val="04A0" w:firstRow="1" w:lastRow="0" w:firstColumn="1" w:lastColumn="0" w:noHBand="0" w:noVBand="1"/>
+        <w:tblLook w:val="04A0"/>
       </w:tblPr>
       <w:tblGrid>
         <w:gridCol w:w="2948"/>
@@ -13371,7 +13109,7 @@
       <w:tblPr>
         <w:tblStyle w:val="TableGrid"/>
         <w:tblW w:w="9359" w:type="dxa"/>
-        <w:tblLook w:val="04A0" w:firstRow="1" w:lastRow="0" w:firstColumn="1" w:lastColumn="0" w:noHBand="0" w:noVBand="1"/>
+        <w:tblLook w:val="04A0"/>
       </w:tblPr>
       <w:tblGrid>
         <w:gridCol w:w="988"/>
@@ -13918,7 +13656,7 @@
       <w:tblPr>
         <w:tblStyle w:val="TableGrid"/>
         <w:tblW w:w="9359" w:type="dxa"/>
-        <w:tblLook w:val="04A0" w:firstRow="1" w:lastRow="0" w:firstColumn="1" w:lastColumn="0" w:noHBand="0" w:noVBand="1"/>
+        <w:tblLook w:val="04A0"/>
       </w:tblPr>
       <w:tblGrid>
         <w:gridCol w:w="988"/>
@@ -14096,13 +13834,7 @@
               <w:rPr>
                 <w:rFonts w:ascii="Times New Roman" w:hAnsi="Times New Roman" w:cs="Times New Roman"/>
               </w:rPr>
-              <w:t xml:space="preserve">System aborts </w:t>
-            </w:r>
-            <w:r>
-              <w:rPr>
-                <w:rFonts w:ascii="Times New Roman" w:hAnsi="Times New Roman" w:cs="Times New Roman"/>
-              </w:rPr>
-              <w:t>the deletion of map</w:t>
+              <w:t>System aborts the deletion of map</w:t>
             </w:r>
           </w:p>
         </w:tc>
@@ -14269,7 +14001,7 @@
       <w:tblPr>
         <w:tblStyle w:val="TableGrid"/>
         <w:tblW w:w="9351" w:type="dxa"/>
-        <w:tblLook w:val="04A0" w:firstRow="1" w:lastRow="0" w:firstColumn="1" w:lastColumn="0" w:noHBand="0" w:noVBand="1"/>
+        <w:tblLook w:val="04A0"/>
       </w:tblPr>
       <w:tblGrid>
         <w:gridCol w:w="2948"/>
@@ -14620,7 +14352,7 @@
       <w:tblPr>
         <w:tblStyle w:val="TableGrid"/>
         <w:tblW w:w="9359" w:type="dxa"/>
-        <w:tblLook w:val="04A0" w:firstRow="1" w:lastRow="0" w:firstColumn="1" w:lastColumn="0" w:noHBand="0" w:noVBand="1"/>
+        <w:tblLook w:val="04A0"/>
       </w:tblPr>
       <w:tblGrid>
         <w:gridCol w:w="988"/>
@@ -15180,7 +14912,7 @@
       <w:tblPr>
         <w:tblStyle w:val="TableGrid"/>
         <w:tblW w:w="9359" w:type="dxa"/>
-        <w:tblLook w:val="04A0" w:firstRow="1" w:lastRow="0" w:firstColumn="1" w:lastColumn="0" w:noHBand="0" w:noVBand="1"/>
+        <w:tblLook w:val="04A0"/>
       </w:tblPr>
       <w:tblGrid>
         <w:gridCol w:w="988"/>
@@ -15473,12 +15205,6 @@
         <w:t>Select map</w:t>
       </w:r>
       <w:bookmarkEnd w:id="27"/>
-      <w:r>
-        <w:rPr>
-          <w:rFonts w:ascii="Times New Roman" w:hAnsi="Times New Roman" w:cs="Times New Roman"/>
-        </w:rPr>
-        <w:t xml:space="preserve"> </w:t>
-      </w:r>
     </w:p>
     <w:p>
       <w:pPr>
@@ -15512,7 +15238,7 @@
       <w:tblPr>
         <w:tblStyle w:val="TableGrid"/>
         <w:tblW w:w="9351" w:type="dxa"/>
-        <w:tblLook w:val="04A0" w:firstRow="1" w:lastRow="0" w:firstColumn="1" w:lastColumn="0" w:noHBand="0" w:noVBand="1"/>
+        <w:tblLook w:val="04A0"/>
       </w:tblPr>
       <w:tblGrid>
         <w:gridCol w:w="2948"/>
@@ -15875,7 +15601,7 @@
       <w:tblPr>
         <w:tblStyle w:val="TableGrid"/>
         <w:tblW w:w="9359" w:type="dxa"/>
-        <w:tblLook w:val="04A0" w:firstRow="1" w:lastRow="0" w:firstColumn="1" w:lastColumn="0" w:noHBand="0" w:noVBand="1"/>
+        <w:tblLook w:val="04A0"/>
       </w:tblPr>
       <w:tblGrid>
         <w:gridCol w:w="988"/>
@@ -16265,19 +15991,12 @@
         </w:rPr>
         <w:t>1a System cannot locate any existing maps.</w:t>
       </w:r>
-      <w:r>
-        <w:rPr>
-          <w:rFonts w:ascii="Times New Roman" w:hAnsi="Times New Roman" w:cs="Times New Roman"/>
-          <w:b/>
-        </w:rPr>
-        <w:t xml:space="preserve"> </w:t>
-      </w:r>
     </w:p>
     <w:tbl>
       <w:tblPr>
         <w:tblStyle w:val="TableGrid"/>
         <w:tblW w:w="9359" w:type="dxa"/>
-        <w:tblLook w:val="04A0" w:firstRow="1" w:lastRow="0" w:firstColumn="1" w:lastColumn="0" w:noHBand="0" w:noVBand="1"/>
+        <w:tblLook w:val="04A0"/>
       </w:tblPr>
       <w:tblGrid>
         <w:gridCol w:w="988"/>
@@ -16572,12 +16291,6 @@
         <w:t xml:space="preserve"> game</w:t>
       </w:r>
       <w:bookmarkEnd w:id="28"/>
-      <w:r>
-        <w:rPr>
-          <w:rFonts w:ascii="Times New Roman" w:hAnsi="Times New Roman" w:cs="Times New Roman"/>
-        </w:rPr>
-        <w:t xml:space="preserve"> </w:t>
-      </w:r>
     </w:p>
     <w:p>
       <w:pPr>
@@ -16591,13 +16304,6 @@
           <w:b/>
         </w:rPr>
         <w:t>Successful Outcomes:</w:t>
-      </w:r>
-      <w:r>
-        <w:rPr>
-          <w:rFonts w:ascii="Times New Roman" w:hAnsi="Times New Roman" w:cs="Times New Roman"/>
-          <w:b/>
-        </w:rPr>
-        <w:t xml:space="preserve"> </w:t>
       </w:r>
       <w:r>
         <w:rPr>
@@ -16616,7 +16322,7 @@
       <w:tblPr>
         <w:tblStyle w:val="TableGrid"/>
         <w:tblW w:w="9351" w:type="dxa"/>
-        <w:tblLook w:val="04A0" w:firstRow="1" w:lastRow="0" w:firstColumn="1" w:lastColumn="0" w:noHBand="0" w:noVBand="1"/>
+        <w:tblLook w:val="04A0"/>
       </w:tblPr>
       <w:tblGrid>
         <w:gridCol w:w="2948"/>
@@ -16907,29 +16613,26 @@
             <w:r>
               <w:rPr>
                 <w:rFonts w:ascii="Times New Roman" w:hAnsi="Times New Roman" w:cs="Times New Roman"/>
-                <w:highlight w:val="yellow"/>
               </w:rPr>
               <w:t>Primary Actor</w:t>
             </w:r>
             <w:r>
               <w:rPr>
                 <w:rFonts w:ascii="Times New Roman" w:hAnsi="Times New Roman" w:cs="Times New Roman"/>
-                <w:highlight w:val="yellow"/>
-              </w:rPr>
-              <w:t xml:space="preserve"> has performed login (UC )</w:t>
-            </w:r>
-            <w:r>
-              <w:rPr>
-                <w:rFonts w:ascii="Times New Roman" w:hAnsi="Times New Roman" w:cs="Times New Roman"/>
-                <w:highlight w:val="yellow"/>
-              </w:rPr>
-              <w:t>.</w:t>
-            </w:r>
-            <w:r>
-              <w:rPr>
-                <w:rFonts w:ascii="Times New Roman" w:hAnsi="Times New Roman" w:cs="Times New Roman"/>
-              </w:rPr>
-              <w:t xml:space="preserve"> </w:t>
+              </w:rPr>
+              <w:t xml:space="preserve"> has performed login (</w:t>
+            </w:r>
+            <w:r>
+              <w:rPr>
+                <w:rFonts w:ascii="Times New Roman" w:hAnsi="Times New Roman" w:cs="Times New Roman"/>
+              </w:rPr>
+              <w:t>UC-PM-01</w:t>
+            </w:r>
+            <w:r>
+              <w:rPr>
+                <w:rFonts w:ascii="Times New Roman" w:hAnsi="Times New Roman" w:cs="Times New Roman"/>
+              </w:rPr>
+              <w:t>).</w:t>
             </w:r>
             <w:r>
               <w:rPr>
@@ -16941,7 +16644,19 @@
               <w:rPr>
                 <w:rFonts w:ascii="Times New Roman" w:hAnsi="Times New Roman" w:cs="Times New Roman"/>
               </w:rPr>
-              <w:t>ames (BR).</w:t>
+              <w:t>ames (BR</w:t>
+            </w:r>
+            <w:r>
+              <w:rPr>
+                <w:rFonts w:ascii="Times New Roman" w:hAnsi="Times New Roman" w:cs="Times New Roman"/>
+              </w:rPr>
+              <w:t xml:space="preserve"> 8</w:t>
+            </w:r>
+            <w:r>
+              <w:rPr>
+                <w:rFonts w:ascii="Times New Roman" w:hAnsi="Times New Roman" w:cs="Times New Roman"/>
+              </w:rPr>
+              <w:t>).</w:t>
             </w:r>
           </w:p>
         </w:tc>
@@ -17013,7 +16728,7 @@
       <w:tblPr>
         <w:tblStyle w:val="TableGrid"/>
         <w:tblW w:w="9359" w:type="dxa"/>
-        <w:tblLook w:val="04A0" w:firstRow="1" w:lastRow="0" w:firstColumn="1" w:lastColumn="0" w:noHBand="0" w:noVBand="1"/>
+        <w:tblLook w:val="04A0"/>
       </w:tblPr>
       <w:tblGrid>
         <w:gridCol w:w="988"/>
@@ -17469,7 +17184,7 @@
       <w:tblPr>
         <w:tblStyle w:val="TableGrid"/>
         <w:tblW w:w="9359" w:type="dxa"/>
-        <w:tblLook w:val="04A0" w:firstRow="1" w:lastRow="0" w:firstColumn="1" w:lastColumn="0" w:noHBand="0" w:noVBand="1"/>
+        <w:tblLook w:val="04A0"/>
       </w:tblPr>
       <w:tblGrid>
         <w:gridCol w:w="988"/>
@@ -17775,13 +17490,6 @@
       <w:r>
         <w:rPr>
           <w:rFonts w:ascii="Times New Roman" w:hAnsi="Times New Roman" w:cs="Times New Roman"/>
-          <w:b/>
-        </w:rPr>
-        <w:t xml:space="preserve"> </w:t>
-      </w:r>
-      <w:r>
-        <w:rPr>
-          <w:rFonts w:ascii="Times New Roman" w:hAnsi="Times New Roman" w:cs="Times New Roman"/>
         </w:rPr>
         <w:t>Primary Actor begins to play a game</w:t>
       </w:r>
@@ -17790,7 +17498,7 @@
       <w:tblPr>
         <w:tblStyle w:val="TableGrid"/>
         <w:tblW w:w="9351" w:type="dxa"/>
-        <w:tblLook w:val="04A0" w:firstRow="1" w:lastRow="0" w:firstColumn="1" w:lastColumn="0" w:noHBand="0" w:noVBand="1"/>
+        <w:tblLook w:val="04A0"/>
       </w:tblPr>
       <w:tblGrid>
         <w:gridCol w:w="2948"/>
@@ -18177,7 +17885,7 @@
       <w:tblPr>
         <w:tblStyle w:val="TableGrid"/>
         <w:tblW w:w="9359" w:type="dxa"/>
-        <w:tblLook w:val="04A0" w:firstRow="1" w:lastRow="0" w:firstColumn="1" w:lastColumn="0" w:noHBand="0" w:noVBand="1"/>
+        <w:tblLook w:val="04A0"/>
       </w:tblPr>
       <w:tblGrid>
         <w:gridCol w:w="988"/>
@@ -18588,12 +18296,6 @@
         <w:t>Start enemy attack</w:t>
       </w:r>
       <w:bookmarkEnd w:id="31"/>
-      <w:r>
-        <w:rPr>
-          <w:rFonts w:ascii="Times New Roman" w:hAnsi="Times New Roman" w:cs="Times New Roman"/>
-        </w:rPr>
-        <w:t xml:space="preserve"> </w:t>
-      </w:r>
     </w:p>
     <w:p>
       <w:r>
@@ -18625,13 +18327,6 @@
       <w:r>
         <w:rPr>
           <w:rFonts w:ascii="Times New Roman" w:hAnsi="Times New Roman" w:cs="Times New Roman"/>
-          <w:b/>
-        </w:rPr>
-        <w:t xml:space="preserve"> </w:t>
-      </w:r>
-      <w:r>
-        <w:rPr>
-          <w:rFonts w:ascii="Times New Roman" w:hAnsi="Times New Roman" w:cs="Times New Roman"/>
         </w:rPr>
         <w:t>Primary Actor starts an enemy attack</w:t>
       </w:r>
@@ -18640,7 +18335,7 @@
       <w:tblPr>
         <w:tblStyle w:val="TableGrid"/>
         <w:tblW w:w="9351" w:type="dxa"/>
-        <w:tblLook w:val="04A0" w:firstRow="1" w:lastRow="0" w:firstColumn="1" w:lastColumn="0" w:noHBand="0" w:noVBand="1"/>
+        <w:tblLook w:val="04A0"/>
       </w:tblPr>
       <w:tblGrid>
         <w:gridCol w:w="2948"/>
@@ -18997,7 +18692,7 @@
       <w:tblPr>
         <w:tblStyle w:val="TableGrid"/>
         <w:tblW w:w="9359" w:type="dxa"/>
-        <w:tblLook w:val="04A0" w:firstRow="1" w:lastRow="0" w:firstColumn="1" w:lastColumn="0" w:noHBand="0" w:noVBand="1"/>
+        <w:tblLook w:val="04A0"/>
       </w:tblPr>
       <w:tblGrid>
         <w:gridCol w:w="988"/>
@@ -19348,7 +19043,7 @@
       <w:tblPr>
         <w:tblStyle w:val="TableGrid"/>
         <w:tblW w:w="9359" w:type="dxa"/>
-        <w:tblLook w:val="04A0" w:firstRow="1" w:lastRow="0" w:firstColumn="1" w:lastColumn="0" w:noHBand="0" w:noVBand="1"/>
+        <w:tblLook w:val="04A0"/>
       </w:tblPr>
       <w:tblGrid>
         <w:gridCol w:w="988"/>
@@ -19768,13 +19463,6 @@
       <w:r>
         <w:rPr>
           <w:rFonts w:ascii="Times New Roman" w:hAnsi="Times New Roman" w:cs="Times New Roman"/>
-          <w:b/>
-        </w:rPr>
-        <w:t xml:space="preserve"> </w:t>
-      </w:r>
-      <w:r>
-        <w:rPr>
-          <w:rFonts w:ascii="Times New Roman" w:hAnsi="Times New Roman" w:cs="Times New Roman"/>
         </w:rPr>
         <w:t>Primary Actor sells an existing structure</w:t>
       </w:r>
@@ -19783,7 +19471,7 @@
       <w:tblPr>
         <w:tblStyle w:val="TableGrid"/>
         <w:tblW w:w="9351" w:type="dxa"/>
-        <w:tblLook w:val="04A0" w:firstRow="1" w:lastRow="0" w:firstColumn="1" w:lastColumn="0" w:noHBand="0" w:noVBand="1"/>
+        <w:tblLook w:val="04A0"/>
       </w:tblPr>
       <w:tblGrid>
         <w:gridCol w:w="2948"/>
@@ -20140,7 +19828,7 @@
       <w:tblPr>
         <w:tblStyle w:val="TableGrid"/>
         <w:tblW w:w="9359" w:type="dxa"/>
-        <w:tblLook w:val="04A0" w:firstRow="1" w:lastRow="0" w:firstColumn="1" w:lastColumn="0" w:noHBand="0" w:noVBand="1"/>
+        <w:tblLook w:val="04A0"/>
       </w:tblPr>
       <w:tblGrid>
         <w:gridCol w:w="988"/>
@@ -20591,13 +20279,6 @@
       <w:r>
         <w:rPr>
           <w:rFonts w:ascii="Times New Roman" w:hAnsi="Times New Roman" w:cs="Times New Roman"/>
-          <w:b/>
-        </w:rPr>
-        <w:t xml:space="preserve"> </w:t>
-      </w:r>
-      <w:r>
-        <w:rPr>
-          <w:rFonts w:ascii="Times New Roman" w:hAnsi="Times New Roman" w:cs="Times New Roman"/>
         </w:rPr>
         <w:t>Primary Actor buys a structure</w:t>
       </w:r>
@@ -20606,7 +20287,7 @@
       <w:tblPr>
         <w:tblStyle w:val="TableGrid"/>
         <w:tblW w:w="9351" w:type="dxa"/>
-        <w:tblLook w:val="04A0" w:firstRow="1" w:lastRow="0" w:firstColumn="1" w:lastColumn="0" w:noHBand="0" w:noVBand="1"/>
+        <w:tblLook w:val="04A0"/>
       </w:tblPr>
       <w:tblGrid>
         <w:gridCol w:w="2948"/>
@@ -20957,7 +20638,7 @@
       <w:tblPr>
         <w:tblStyle w:val="TableGrid"/>
         <w:tblW w:w="9359" w:type="dxa"/>
-        <w:tblLook w:val="04A0" w:firstRow="1" w:lastRow="0" w:firstColumn="1" w:lastColumn="0" w:noHBand="0" w:noVBand="1"/>
+        <w:tblLook w:val="04A0"/>
       </w:tblPr>
       <w:tblGrid>
         <w:gridCol w:w="988"/>
@@ -21358,7 +21039,7 @@
       <w:tblPr>
         <w:tblStyle w:val="TableGrid"/>
         <w:tblW w:w="9359" w:type="dxa"/>
-        <w:tblLook w:val="04A0" w:firstRow="1" w:lastRow="0" w:firstColumn="1" w:lastColumn="0" w:noHBand="0" w:noVBand="1"/>
+        <w:tblLook w:val="04A0"/>
       </w:tblPr>
       <w:tblGrid>
         <w:gridCol w:w="988"/>
@@ -21670,13 +21351,6 @@
       <w:r>
         <w:rPr>
           <w:rFonts w:ascii="Times New Roman" w:hAnsi="Times New Roman" w:cs="Times New Roman"/>
-          <w:b/>
-        </w:rPr>
-        <w:t xml:space="preserve"> </w:t>
-      </w:r>
-      <w:r>
-        <w:rPr>
-          <w:rFonts w:ascii="Times New Roman" w:hAnsi="Times New Roman" w:cs="Times New Roman"/>
         </w:rPr>
         <w:t>Primary Actor places a structure</w:t>
       </w:r>
@@ -21685,7 +21359,7 @@
       <w:tblPr>
         <w:tblStyle w:val="TableGrid"/>
         <w:tblW w:w="9351" w:type="dxa"/>
-        <w:tblLook w:val="04A0" w:firstRow="1" w:lastRow="0" w:firstColumn="1" w:lastColumn="0" w:noHBand="0" w:noVBand="1"/>
+        <w:tblLook w:val="04A0"/>
       </w:tblPr>
       <w:tblGrid>
         <w:gridCol w:w="2948"/>
@@ -22086,7 +21760,7 @@
       <w:tblPr>
         <w:tblStyle w:val="TableGrid"/>
         <w:tblW w:w="9359" w:type="dxa"/>
-        <w:tblLook w:val="04A0" w:firstRow="1" w:lastRow="0" w:firstColumn="1" w:lastColumn="0" w:noHBand="0" w:noVBand="1"/>
+        <w:tblLook w:val="04A0"/>
       </w:tblPr>
       <w:tblGrid>
         <w:gridCol w:w="988"/>
@@ -22424,7 +22098,7 @@
       <w:tblPr>
         <w:tblStyle w:val="TableGrid"/>
         <w:tblW w:w="9359" w:type="dxa"/>
-        <w:tblLook w:val="04A0" w:firstRow="1" w:lastRow="0" w:firstColumn="1" w:lastColumn="0" w:noHBand="0" w:noVBand="1"/>
+        <w:tblLook w:val="04A0"/>
       </w:tblPr>
       <w:tblGrid>
         <w:gridCol w:w="988"/>
@@ -22636,7 +22310,7 @@
       <w:tblPr>
         <w:tblStyle w:val="TableGrid"/>
         <w:tblW w:w="9359" w:type="dxa"/>
-        <w:tblLook w:val="04A0" w:firstRow="1" w:lastRow="0" w:firstColumn="1" w:lastColumn="0" w:noHBand="0" w:noVBand="1"/>
+        <w:tblLook w:val="04A0"/>
       </w:tblPr>
       <w:tblGrid>
         <w:gridCol w:w="988"/>
@@ -22956,13 +22630,6 @@
       <w:r>
         <w:rPr>
           <w:rFonts w:ascii="Times New Roman" w:hAnsi="Times New Roman" w:cs="Times New Roman"/>
-          <w:b/>
-        </w:rPr>
-        <w:t xml:space="preserve"> </w:t>
-      </w:r>
-      <w:r>
-        <w:rPr>
-          <w:rFonts w:ascii="Times New Roman" w:hAnsi="Times New Roman" w:cs="Times New Roman"/>
         </w:rPr>
         <w:t>Primary Actor exits Game</w:t>
       </w:r>
@@ -22971,7 +22638,7 @@
       <w:tblPr>
         <w:tblStyle w:val="TableGrid"/>
         <w:tblW w:w="9351" w:type="dxa"/>
-        <w:tblLook w:val="04A0" w:firstRow="1" w:lastRow="0" w:firstColumn="1" w:lastColumn="0" w:noHBand="0" w:noVBand="1"/>
+        <w:tblLook w:val="04A0"/>
       </w:tblPr>
       <w:tblGrid>
         <w:gridCol w:w="2948"/>
@@ -23320,7 +22987,7 @@
       <w:tblPr>
         <w:tblStyle w:val="TableGrid"/>
         <w:tblW w:w="9359" w:type="dxa"/>
-        <w:tblLook w:val="04A0" w:firstRow="1" w:lastRow="0" w:firstColumn="1" w:lastColumn="0" w:noHBand="0" w:noVBand="1"/>
+        <w:tblLook w:val="04A0"/>
       </w:tblPr>
       <w:tblGrid>
         <w:gridCol w:w="988"/>
@@ -23757,13 +23424,6 @@
       <w:r>
         <w:rPr>
           <w:rFonts w:ascii="Times New Roman" w:hAnsi="Times New Roman" w:cs="Times New Roman"/>
-          <w:b/>
-        </w:rPr>
-        <w:t xml:space="preserve"> </w:t>
-      </w:r>
-      <w:r>
-        <w:rPr>
-          <w:rFonts w:ascii="Times New Roman" w:hAnsi="Times New Roman" w:cs="Times New Roman"/>
         </w:rPr>
         <w:t>Primary Actor saves a Game</w:t>
       </w:r>
@@ -23772,7 +23432,7 @@
       <w:tblPr>
         <w:tblStyle w:val="TableGrid"/>
         <w:tblW w:w="9351" w:type="dxa"/>
-        <w:tblLook w:val="04A0" w:firstRow="1" w:lastRow="0" w:firstColumn="1" w:lastColumn="0" w:noHBand="0" w:noVBand="1"/>
+        <w:tblLook w:val="04A0"/>
       </w:tblPr>
       <w:tblGrid>
         <w:gridCol w:w="2948"/>
@@ -24121,7 +23781,7 @@
       <w:tblPr>
         <w:tblStyle w:val="TableGrid"/>
         <w:tblW w:w="9359" w:type="dxa"/>
-        <w:tblLook w:val="04A0" w:firstRow="1" w:lastRow="0" w:firstColumn="1" w:lastColumn="0" w:noHBand="0" w:noVBand="1"/>
+        <w:tblLook w:val="04A0"/>
       </w:tblPr>
       <w:tblGrid>
         <w:gridCol w:w="988"/>
@@ -24460,7 +24120,7 @@
       <w:tblPr>
         <w:tblStyle w:val="TableGrid"/>
         <w:tblW w:w="9359" w:type="dxa"/>
-        <w:tblLook w:val="04A0" w:firstRow="1" w:lastRow="0" w:firstColumn="1" w:lastColumn="0" w:noHBand="0" w:noVBand="1"/>
+        <w:tblLook w:val="04A0"/>
       </w:tblPr>
       <w:tblGrid>
         <w:gridCol w:w="988"/>
@@ -24729,7 +24389,7 @@
       <w:tblPr>
         <w:tblStyle w:val="TableGrid"/>
         <w:tblW w:w="9359" w:type="dxa"/>
-        <w:tblLook w:val="04A0" w:firstRow="1" w:lastRow="0" w:firstColumn="1" w:lastColumn="0" w:noHBand="0" w:noVBand="1"/>
+        <w:tblLook w:val="04A0"/>
       </w:tblPr>
       <w:tblGrid>
         <w:gridCol w:w="988"/>
@@ -25120,13 +24780,6 @@
       <w:r>
         <w:rPr>
           <w:rFonts w:ascii="Times New Roman" w:hAnsi="Times New Roman" w:cs="Times New Roman"/>
-          <w:b/>
-        </w:rPr>
-        <w:t xml:space="preserve"> </w:t>
-      </w:r>
-      <w:r>
-        <w:rPr>
-          <w:rFonts w:ascii="Times New Roman" w:hAnsi="Times New Roman" w:cs="Times New Roman"/>
         </w:rPr>
         <w:t xml:space="preserve">Primary Actor views </w:t>
       </w:r>
@@ -25147,7 +24800,7 @@
       <w:tblPr>
         <w:tblStyle w:val="TableGrid"/>
         <w:tblW w:w="9351" w:type="dxa"/>
-        <w:tblLook w:val="04A0" w:firstRow="1" w:lastRow="0" w:firstColumn="1" w:lastColumn="0" w:noHBand="0" w:noVBand="1"/>
+        <w:tblLook w:val="04A0"/>
       </w:tblPr>
       <w:tblGrid>
         <w:gridCol w:w="2948"/>
@@ -25496,7 +25149,7 @@
       <w:tblPr>
         <w:tblStyle w:val="TableGrid"/>
         <w:tblW w:w="9359" w:type="dxa"/>
-        <w:tblLook w:val="04A0" w:firstRow="1" w:lastRow="0" w:firstColumn="1" w:lastColumn="0" w:noHBand="0" w:noVBand="1"/>
+        <w:tblLook w:val="04A0"/>
       </w:tblPr>
       <w:tblGrid>
         <w:gridCol w:w="988"/>
@@ -25808,13 +25461,6 @@
       <w:r>
         <w:rPr>
           <w:rFonts w:ascii="Times New Roman" w:hAnsi="Times New Roman" w:cs="Times New Roman"/>
-          <w:b/>
-        </w:rPr>
-        <w:t xml:space="preserve"> </w:t>
-      </w:r>
-      <w:r>
-        <w:rPr>
-          <w:rFonts w:ascii="Times New Roman" w:hAnsi="Times New Roman" w:cs="Times New Roman"/>
         </w:rPr>
         <w:t>Primary Actor inspects a Structure</w:t>
       </w:r>
@@ -25823,7 +25469,7 @@
       <w:tblPr>
         <w:tblStyle w:val="TableGrid"/>
         <w:tblW w:w="9351" w:type="dxa"/>
-        <w:tblLook w:val="04A0" w:firstRow="1" w:lastRow="0" w:firstColumn="1" w:lastColumn="0" w:noHBand="0" w:noVBand="1"/>
+        <w:tblLook w:val="04A0"/>
       </w:tblPr>
       <w:tblGrid>
         <w:gridCol w:w="2948"/>
@@ -26174,7 +25820,7 @@
       <w:tblPr>
         <w:tblStyle w:val="TableGrid"/>
         <w:tblW w:w="9359" w:type="dxa"/>
-        <w:tblLook w:val="04A0" w:firstRow="1" w:lastRow="0" w:firstColumn="1" w:lastColumn="0" w:noHBand="0" w:noVBand="1"/>
+        <w:tblLook w:val="04A0"/>
       </w:tblPr>
       <w:tblGrid>
         <w:gridCol w:w="988"/>
@@ -26458,7 +26104,7 @@
       <w:tblPr>
         <w:tblStyle w:val="TableGrid"/>
         <w:tblW w:w="9359" w:type="dxa"/>
-        <w:tblLook w:val="04A0" w:firstRow="1" w:lastRow="0" w:firstColumn="1" w:lastColumn="0" w:noHBand="0" w:noVBand="1"/>
+        <w:tblLook w:val="04A0"/>
       </w:tblPr>
       <w:tblGrid>
         <w:gridCol w:w="988"/>
@@ -26669,16 +26315,13 @@
       <w:r>
         <w:br w:type="page"/>
       </w:r>
-      <w:r>
-        <w:lastRenderedPageBreak/>
-        <w:t xml:space="preserve"> </w:t>
-      </w:r>
       <w:bookmarkStart w:id="46" w:name="_Toc411726953"/>
       <w:bookmarkStart w:id="47" w:name="_Toc411791607"/>
       <w:r>
         <w:rPr>
           <w:rFonts w:ascii="Times New Roman" w:hAnsi="Times New Roman" w:cs="Times New Roman"/>
         </w:rPr>
+        <w:lastRenderedPageBreak/>
         <w:t xml:space="preserve">Use Case: </w:t>
       </w:r>
       <w:r>
@@ -26706,13 +26349,6 @@
       <w:r>
         <w:rPr>
           <w:rFonts w:ascii="Times New Roman" w:hAnsi="Times New Roman" w:cs="Times New Roman"/>
-          <w:b/>
-        </w:rPr>
-        <w:t xml:space="preserve"> </w:t>
-      </w:r>
-      <w:r>
-        <w:rPr>
-          <w:rFonts w:ascii="Times New Roman" w:hAnsi="Times New Roman" w:cs="Times New Roman"/>
         </w:rPr>
         <w:t>Primary Actor inspects a Structure</w:t>
       </w:r>
@@ -26721,7 +26357,7 @@
       <w:tblPr>
         <w:tblStyle w:val="TableGrid"/>
         <w:tblW w:w="9351" w:type="dxa"/>
-        <w:tblLook w:val="04A0" w:firstRow="1" w:lastRow="0" w:firstColumn="1" w:lastColumn="0" w:noHBand="0" w:noVBand="1"/>
+        <w:tblLook w:val="04A0"/>
       </w:tblPr>
       <w:tblGrid>
         <w:gridCol w:w="2948"/>
@@ -27072,7 +26708,7 @@
       <w:tblPr>
         <w:tblStyle w:val="TableGrid"/>
         <w:tblW w:w="9359" w:type="dxa"/>
-        <w:tblLook w:val="04A0" w:firstRow="1" w:lastRow="0" w:firstColumn="1" w:lastColumn="0" w:noHBand="0" w:noVBand="1"/>
+        <w:tblLook w:val="04A0"/>
       </w:tblPr>
       <w:tblGrid>
         <w:gridCol w:w="988"/>
@@ -27411,7 +27047,7 @@
       <w:tblPr>
         <w:tblStyle w:val="TableGrid"/>
         <w:tblW w:w="9359" w:type="dxa"/>
-        <w:tblLook w:val="04A0" w:firstRow="1" w:lastRow="0" w:firstColumn="1" w:lastColumn="0" w:noHBand="0" w:noVBand="1"/>
+        <w:tblLook w:val="04A0"/>
       </w:tblPr>
       <w:tblGrid>
         <w:gridCol w:w="988"/>
@@ -27716,13 +27352,6 @@
       <w:r>
         <w:rPr>
           <w:rFonts w:ascii="Times New Roman" w:hAnsi="Times New Roman" w:cs="Times New Roman"/>
-          <w:b/>
-        </w:rPr>
-        <w:t xml:space="preserve"> </w:t>
-      </w:r>
-      <w:r>
-        <w:rPr>
-          <w:rFonts w:ascii="Times New Roman" w:hAnsi="Times New Roman" w:cs="Times New Roman"/>
         </w:rPr>
         <w:t>Primary Actor inspects a Structure</w:t>
       </w:r>
@@ -27731,7 +27360,7 @@
       <w:tblPr>
         <w:tblStyle w:val="TableGrid"/>
         <w:tblW w:w="9351" w:type="dxa"/>
-        <w:tblLook w:val="04A0" w:firstRow="1" w:lastRow="0" w:firstColumn="1" w:lastColumn="0" w:noHBand="0" w:noVBand="1"/>
+        <w:tblLook w:val="04A0"/>
       </w:tblPr>
       <w:tblGrid>
         <w:gridCol w:w="2948"/>
@@ -28082,7 +27711,7 @@
       <w:tblPr>
         <w:tblStyle w:val="TableGrid"/>
         <w:tblW w:w="9359" w:type="dxa"/>
-        <w:tblLook w:val="04A0" w:firstRow="1" w:lastRow="0" w:firstColumn="1" w:lastColumn="0" w:noHBand="0" w:noVBand="1"/>
+        <w:tblLook w:val="04A0"/>
       </w:tblPr>
       <w:tblGrid>
         <w:gridCol w:w="988"/>
@@ -28366,7 +27995,7 @@
       <w:tblPr>
         <w:tblStyle w:val="TableGrid"/>
         <w:tblW w:w="9359" w:type="dxa"/>
-        <w:tblLook w:val="04A0" w:firstRow="1" w:lastRow="0" w:firstColumn="1" w:lastColumn="0" w:noHBand="0" w:noVBand="1"/>
+        <w:tblLook w:val="04A0"/>
       </w:tblPr>
       <w:tblGrid>
         <w:gridCol w:w="988"/>
@@ -28623,7 +28252,7 @@
       <w:tblPr>
         <w:tblStyle w:val="TableGrid"/>
         <w:tblW w:w="9464" w:type="dxa"/>
-        <w:tblLook w:val="04A0" w:firstRow="1" w:lastRow="0" w:firstColumn="1" w:lastColumn="0" w:noHBand="0" w:noVBand="1"/>
+        <w:tblLook w:val="04A0"/>
       </w:tblPr>
       <w:tblGrid>
         <w:gridCol w:w="999"/>
@@ -29022,7 +28651,31 @@
               <w:rPr>
                 <w:rFonts w:ascii="Times New Roman" w:hAnsi="Times New Roman" w:cs="Times New Roman"/>
               </w:rPr>
-              <w:t>For the name of the saved Game to be valid, it must be between 1 and 30 characters, and only contain numbers ['0'...'9'], lowercase ['a'...'z'] and upper case letter ['A'...'Z'], dashes['-'], and underscores ['_']</w:t>
+              <w:t>For the name of the saved Game to be valid, it must be between 1 and 30 characters, and only contain numbers ['0'...'9'], lowercase ['a'...'z'] and upper case letter</w:t>
+            </w:r>
+            <w:r>
+              <w:rPr>
+                <w:rFonts w:ascii="Times New Roman" w:hAnsi="Times New Roman" w:cs="Times New Roman"/>
+              </w:rPr>
+              <w:t>s</w:t>
+            </w:r>
+            <w:r>
+              <w:rPr>
+                <w:rFonts w:ascii="Times New Roman" w:hAnsi="Times New Roman" w:cs="Times New Roman"/>
+              </w:rPr>
+              <w:t xml:space="preserve"> ['A'...'Z'], dashes</w:t>
+            </w:r>
+            <w:r>
+              <w:rPr>
+                <w:rFonts w:ascii="Times New Roman" w:hAnsi="Times New Roman" w:cs="Times New Roman"/>
+              </w:rPr>
+              <w:t xml:space="preserve"> </w:t>
+            </w:r>
+            <w:r>
+              <w:rPr>
+                <w:rFonts w:ascii="Times New Roman" w:hAnsi="Times New Roman" w:cs="Times New Roman"/>
+              </w:rPr>
+              <w:t>['-'], and underscores ['_']</w:t>
             </w:r>
             <w:r>
               <w:rPr>
@@ -29219,12 +28872,6 @@
               </w:rPr>
               <w:t>Valid Map</w:t>
             </w:r>
-            <w:r>
-              <w:rPr>
-                <w:rFonts w:ascii="Times New Roman" w:hAnsi="Times New Roman" w:cs="Times New Roman"/>
-              </w:rPr>
-              <w:t xml:space="preserve"> </w:t>
-            </w:r>
           </w:p>
         </w:tc>
         <w:tc>
@@ -29279,6 +28926,83 @@
                 <w:rFonts w:ascii="Times New Roman" w:hAnsi="Times New Roman" w:cs="Times New Roman"/>
               </w:rPr>
               <w:t xml:space="preserve"> In the presence of a path, path must be valid.</w:t>
+            </w:r>
+          </w:p>
+        </w:tc>
+        <w:tc>
+          <w:tcPr>
+            <w:tcW w:w="1985" w:type="dxa"/>
+            <w:shd w:val="clear" w:color="auto" w:fill="FFFFFF" w:themeFill="background1"/>
+          </w:tcPr>
+          <w:p>
+            <w:pPr>
+              <w:rPr>
+                <w:rFonts w:ascii="Times New Roman" w:hAnsi="Times New Roman" w:cs="Times New Roman"/>
+              </w:rPr>
+            </w:pPr>
+          </w:p>
+        </w:tc>
+      </w:tr>
+      <w:tr>
+        <w:trPr>
+          <w:trHeight w:val="453"/>
+        </w:trPr>
+        <w:tc>
+          <w:tcPr>
+            <w:tcW w:w="999" w:type="dxa"/>
+            <w:shd w:val="clear" w:color="auto" w:fill="FFFFFF" w:themeFill="background1"/>
+          </w:tcPr>
+          <w:p>
+            <w:pPr>
+              <w:rPr>
+                <w:rFonts w:ascii="Times New Roman" w:hAnsi="Times New Roman" w:cs="Times New Roman"/>
+                <w:u w:val="single"/>
+              </w:rPr>
+            </w:pPr>
+            <w:r>
+              <w:rPr>
+                <w:rFonts w:ascii="Times New Roman" w:hAnsi="Times New Roman" w:cs="Times New Roman"/>
+                <w:u w:val="single"/>
+              </w:rPr>
+              <w:t>BR8</w:t>
+            </w:r>
+          </w:p>
+        </w:tc>
+        <w:tc>
+          <w:tcPr>
+            <w:tcW w:w="1661" w:type="dxa"/>
+            <w:shd w:val="clear" w:color="auto" w:fill="FFFFFF" w:themeFill="background1"/>
+          </w:tcPr>
+          <w:p>
+            <w:pPr>
+              <w:rPr>
+                <w:rFonts w:ascii="Times New Roman" w:hAnsi="Times New Roman" w:cs="Times New Roman"/>
+              </w:rPr>
+            </w:pPr>
+            <w:r>
+              <w:rPr>
+                <w:rFonts w:ascii="Times New Roman" w:hAnsi="Times New Roman" w:cs="Times New Roman"/>
+              </w:rPr>
+              <w:t>Saved Game</w:t>
+            </w:r>
+          </w:p>
+        </w:tc>
+        <w:tc>
+          <w:tcPr>
+            <w:tcW w:w="4819" w:type="dxa"/>
+            <w:shd w:val="clear" w:color="auto" w:fill="FFFFFF" w:themeFill="background1"/>
+          </w:tcPr>
+          <w:p>
+            <w:pPr>
+              <w:rPr>
+                <w:rFonts w:ascii="Times New Roman" w:hAnsi="Times New Roman" w:cs="Times New Roman"/>
+              </w:rPr>
+            </w:pPr>
+            <w:r>
+              <w:rPr>
+                <w:rFonts w:ascii="Times New Roman" w:hAnsi="Times New Roman" w:cs="Times New Roman"/>
+              </w:rPr>
+              <w:t>To load a Game, there must be an existing saved game.</w:t>
             </w:r>
           </w:p>
         </w:tc>
@@ -29426,7 +29150,7 @@
       <w:tblPr>
         <w:tblStyle w:val="TableGrid"/>
         <w:tblW w:w="9372" w:type="dxa"/>
-        <w:tblLook w:val="04A0" w:firstRow="1" w:lastRow="0" w:firstColumn="1" w:lastColumn="0" w:noHBand="0" w:noVBand="1"/>
+        <w:tblLook w:val="04A0"/>
       </w:tblPr>
       <w:tblGrid>
         <w:gridCol w:w="2268"/>
@@ -30122,8 +29846,8 @@
 </file>
 
 <file path=word/endnotes.xml><?xml version="1.0" encoding="utf-8"?>
-<w:endnotes xmlns:wpc="http://schemas.microsoft.com/office/word/2010/wordprocessingCanvas" xmlns:mc="http://schemas.openxmlformats.org/markup-compatibility/2006" xmlns:o="urn:schemas-microsoft-com:office:office" xmlns:r="http://schemas.openxmlformats.org/officeDocument/2006/relationships" xmlns:m="http://schemas.openxmlformats.org/officeDocument/2006/math" xmlns:v="urn:schemas-microsoft-com:vml" xmlns:wp14="http://schemas.microsoft.com/office/word/2010/wordprocessingDrawing" xmlns:wp="http://schemas.openxmlformats.org/drawingml/2006/wordprocessingDrawing" xmlns:w10="urn:schemas-microsoft-com:office:word" xmlns:w="http://schemas.openxmlformats.org/wordprocessingml/2006/main" xmlns:w14="http://schemas.microsoft.com/office/word/2010/wordml" xmlns:w15="http://schemas.microsoft.com/office/word/2012/wordml" xmlns:wpg="http://schemas.microsoft.com/office/word/2010/wordprocessingGroup" xmlns:wpi="http://schemas.microsoft.com/office/word/2010/wordprocessingInk" xmlns:wne="http://schemas.microsoft.com/office/word/2006/wordml" xmlns:wps="http://schemas.microsoft.com/office/word/2010/wordprocessingShape" mc:Ignorable="w14 w15 wp14">
-  <w:endnote w:type="separator" w:id="-1">
+<w:endnotes xmlns:ve="http://schemas.openxmlformats.org/markup-compatibility/2006" xmlns:o="urn:schemas-microsoft-com:office:office" xmlns:r="http://schemas.openxmlformats.org/officeDocument/2006/relationships" xmlns:m="http://schemas.openxmlformats.org/officeDocument/2006/math" xmlns:v="urn:schemas-microsoft-com:vml" xmlns:wp="http://schemas.openxmlformats.org/drawingml/2006/wordprocessingDrawing" xmlns:w10="urn:schemas-microsoft-com:office:word" xmlns:w="http://schemas.openxmlformats.org/wordprocessingml/2006/main" xmlns:wne="http://schemas.microsoft.com/office/word/2006/wordml">
+  <w:endnote w:type="separator" w:id="0">
     <w:p>
       <w:pPr>
         <w:spacing w:after="0" w:line="240" w:lineRule="auto"/>
@@ -30133,7 +29857,7 @@
       </w:r>
     </w:p>
   </w:endnote>
-  <w:endnote w:type="continuationSeparator" w:id="0">
+  <w:endnote w:type="continuationSeparator" w:id="1">
     <w:p>
       <w:pPr>
         <w:spacing w:after="0" w:line="240" w:lineRule="auto"/>
@@ -30147,7 +29871,7 @@
 </file>
 
 <file path=word/footer1.xml><?xml version="1.0" encoding="utf-8"?>
-<w:ftr xmlns:wpc="http://schemas.microsoft.com/office/word/2010/wordprocessingCanvas" xmlns:mc="http://schemas.openxmlformats.org/markup-compatibility/2006" xmlns:o="urn:schemas-microsoft-com:office:office" xmlns:r="http://schemas.openxmlformats.org/officeDocument/2006/relationships" xmlns:m="http://schemas.openxmlformats.org/officeDocument/2006/math" xmlns:v="urn:schemas-microsoft-com:vml" xmlns:wp14="http://schemas.microsoft.com/office/word/2010/wordprocessingDrawing" xmlns:wp="http://schemas.openxmlformats.org/drawingml/2006/wordprocessingDrawing" xmlns:w10="urn:schemas-microsoft-com:office:word" xmlns:w="http://schemas.openxmlformats.org/wordprocessingml/2006/main" xmlns:w14="http://schemas.microsoft.com/office/word/2010/wordml" xmlns:w15="http://schemas.microsoft.com/office/word/2012/wordml" xmlns:wpg="http://schemas.microsoft.com/office/word/2010/wordprocessingGroup" xmlns:wpi="http://schemas.microsoft.com/office/word/2010/wordprocessingInk" xmlns:wne="http://schemas.microsoft.com/office/word/2006/wordml" xmlns:wps="http://schemas.microsoft.com/office/word/2010/wordprocessingShape" mc:Ignorable="w14 w15 wp14">
+<w:ftr xmlns:ve="http://schemas.openxmlformats.org/markup-compatibility/2006" xmlns:o="urn:schemas-microsoft-com:office:office" xmlns:r="http://schemas.openxmlformats.org/officeDocument/2006/relationships" xmlns:m="http://schemas.openxmlformats.org/officeDocument/2006/math" xmlns:v="urn:schemas-microsoft-com:vml" xmlns:wp="http://schemas.openxmlformats.org/drawingml/2006/wordprocessingDrawing" xmlns:w10="urn:schemas-microsoft-com:office:word" xmlns:w="http://schemas.openxmlformats.org/wordprocessingml/2006/main" xmlns:wne="http://schemas.microsoft.com/office/word/2006/wordml">
   <w:p>
     <w:pPr>
       <w:pStyle w:val="Footer"/>
@@ -30160,7 +29884,6 @@
     </w:r>
     <w:r>
       <w:tab/>
-      <w:t xml:space="preserve"> </w:t>
     </w:r>
     <w:sdt>
       <w:sdtPr>
@@ -30189,7 +29912,7 @@
           <w:rPr>
             <w:noProof/>
           </w:rPr>
-          <w:t>21</w:t>
+          <w:t>33</w:t>
         </w:r>
         <w:r>
           <w:rPr>
@@ -30209,8 +29932,8 @@
 </file>
 
 <file path=word/footnotes.xml><?xml version="1.0" encoding="utf-8"?>
-<w:footnotes xmlns:wpc="http://schemas.microsoft.com/office/word/2010/wordprocessingCanvas" xmlns:mc="http://schemas.openxmlformats.org/markup-compatibility/2006" xmlns:o="urn:schemas-microsoft-com:office:office" xmlns:r="http://schemas.openxmlformats.org/officeDocument/2006/relationships" xmlns:m="http://schemas.openxmlformats.org/officeDocument/2006/math" xmlns:v="urn:schemas-microsoft-com:vml" xmlns:wp14="http://schemas.microsoft.com/office/word/2010/wordprocessingDrawing" xmlns:wp="http://schemas.openxmlformats.org/drawingml/2006/wordprocessingDrawing" xmlns:w10="urn:schemas-microsoft-com:office:word" xmlns:w="http://schemas.openxmlformats.org/wordprocessingml/2006/main" xmlns:w14="http://schemas.microsoft.com/office/word/2010/wordml" xmlns:w15="http://schemas.microsoft.com/office/word/2012/wordml" xmlns:wpg="http://schemas.microsoft.com/office/word/2010/wordprocessingGroup" xmlns:wpi="http://schemas.microsoft.com/office/word/2010/wordprocessingInk" xmlns:wne="http://schemas.microsoft.com/office/word/2006/wordml" xmlns:wps="http://schemas.microsoft.com/office/word/2010/wordprocessingShape" mc:Ignorable="w14 w15 wp14">
-  <w:footnote w:type="separator" w:id="-1">
+<w:footnotes xmlns:ve="http://schemas.openxmlformats.org/markup-compatibility/2006" xmlns:o="urn:schemas-microsoft-com:office:office" xmlns:r="http://schemas.openxmlformats.org/officeDocument/2006/relationships" xmlns:m="http://schemas.openxmlformats.org/officeDocument/2006/math" xmlns:v="urn:schemas-microsoft-com:vml" xmlns:wp="http://schemas.openxmlformats.org/drawingml/2006/wordprocessingDrawing" xmlns:w10="urn:schemas-microsoft-com:office:word" xmlns:w="http://schemas.openxmlformats.org/wordprocessingml/2006/main" xmlns:wne="http://schemas.microsoft.com/office/word/2006/wordml">
+  <w:footnote w:type="separator" w:id="0">
     <w:p>
       <w:pPr>
         <w:spacing w:after="0" w:line="240" w:lineRule="auto"/>
@@ -30220,7 +29943,7 @@
       </w:r>
     </w:p>
   </w:footnote>
-  <w:footnote w:type="continuationSeparator" w:id="0">
+  <w:footnote w:type="continuationSeparator" w:id="1">
     <w:p>
       <w:pPr>
         <w:spacing w:after="0" w:line="240" w:lineRule="auto"/>
@@ -30234,7 +29957,7 @@
 </file>
 
 <file path=word/header1.xml><?xml version="1.0" encoding="utf-8"?>
-<w:hdr xmlns:wpc="http://schemas.microsoft.com/office/word/2010/wordprocessingCanvas" xmlns:mc="http://schemas.openxmlformats.org/markup-compatibility/2006" xmlns:o="urn:schemas-microsoft-com:office:office" xmlns:r="http://schemas.openxmlformats.org/officeDocument/2006/relationships" xmlns:m="http://schemas.openxmlformats.org/officeDocument/2006/math" xmlns:v="urn:schemas-microsoft-com:vml" xmlns:wp14="http://schemas.microsoft.com/office/word/2010/wordprocessingDrawing" xmlns:wp="http://schemas.openxmlformats.org/drawingml/2006/wordprocessingDrawing" xmlns:w10="urn:schemas-microsoft-com:office:word" xmlns:w="http://schemas.openxmlformats.org/wordprocessingml/2006/main" xmlns:w14="http://schemas.microsoft.com/office/word/2010/wordml" xmlns:w15="http://schemas.microsoft.com/office/word/2012/wordml" xmlns:wpg="http://schemas.microsoft.com/office/word/2010/wordprocessingGroup" xmlns:wpi="http://schemas.microsoft.com/office/word/2010/wordprocessingInk" xmlns:wne="http://schemas.microsoft.com/office/word/2006/wordml" xmlns:wps="http://schemas.microsoft.com/office/word/2010/wordprocessingShape" mc:Ignorable="w14 w15 wp14">
+<w:hdr xmlns:ve="http://schemas.openxmlformats.org/markup-compatibility/2006" xmlns:o="urn:schemas-microsoft-com:office:office" xmlns:r="http://schemas.openxmlformats.org/officeDocument/2006/relationships" xmlns:m="http://schemas.openxmlformats.org/officeDocument/2006/math" xmlns:v="urn:schemas-microsoft-com:vml" xmlns:wp="http://schemas.openxmlformats.org/drawingml/2006/wordprocessingDrawing" xmlns:w10="urn:schemas-microsoft-com:office:word" xmlns:w="http://schemas.openxmlformats.org/wordprocessingml/2006/main" xmlns:wne="http://schemas.microsoft.com/office/word/2006/wordml">
   <w:p>
     <w:pPr>
       <w:pStyle w:val="Header"/>
@@ -30252,7 +29975,7 @@
 </file>
 
 <file path=word/numbering.xml><?xml version="1.0" encoding="utf-8"?>
-<w:numbering xmlns:wpc="http://schemas.microsoft.com/office/word/2010/wordprocessingCanvas" xmlns:mc="http://schemas.openxmlformats.org/markup-compatibility/2006" xmlns:o="urn:schemas-microsoft-com:office:office" xmlns:r="http://schemas.openxmlformats.org/officeDocument/2006/relationships" xmlns:m="http://schemas.openxmlformats.org/officeDocument/2006/math" xmlns:v="urn:schemas-microsoft-com:vml" xmlns:wp14="http://schemas.microsoft.com/office/word/2010/wordprocessingDrawing" xmlns:wp="http://schemas.openxmlformats.org/drawingml/2006/wordprocessingDrawing" xmlns:w10="urn:schemas-microsoft-com:office:word" xmlns:w="http://schemas.openxmlformats.org/wordprocessingml/2006/main" xmlns:w14="http://schemas.microsoft.com/office/word/2010/wordml" xmlns:w15="http://schemas.microsoft.com/office/word/2012/wordml" xmlns:wpg="http://schemas.microsoft.com/office/word/2010/wordprocessingGroup" xmlns:wpi="http://schemas.microsoft.com/office/word/2010/wordprocessingInk" xmlns:wne="http://schemas.microsoft.com/office/word/2006/wordml" xmlns:wps="http://schemas.microsoft.com/office/word/2010/wordprocessingShape" mc:Ignorable="w14 w15 wp14">
+<w:numbering xmlns:ve="http://schemas.openxmlformats.org/markup-compatibility/2006" xmlns:o="urn:schemas-microsoft-com:office:office" xmlns:r="http://schemas.openxmlformats.org/officeDocument/2006/relationships" xmlns:m="http://schemas.openxmlformats.org/officeDocument/2006/math" xmlns:v="urn:schemas-microsoft-com:vml" xmlns:wp="http://schemas.openxmlformats.org/drawingml/2006/wordprocessingDrawing" xmlns:w10="urn:schemas-microsoft-com:office:word" xmlns:w="http://schemas.openxmlformats.org/wordprocessingml/2006/main" xmlns:wne="http://schemas.microsoft.com/office/word/2006/wordml">
   <w:abstractNum w:abstractNumId="0">
     <w:nsid w:val="1482775B"/>
     <w:multiLevelType w:val="multilevel"/>
@@ -30682,7 +30405,7 @@
 </file>
 
 <file path=word/styles.xml><?xml version="1.0" encoding="utf-8"?>
-<w:styles xmlns:mc="http://schemas.openxmlformats.org/markup-compatibility/2006" xmlns:r="http://schemas.openxmlformats.org/officeDocument/2006/relationships" xmlns:w="http://schemas.openxmlformats.org/wordprocessingml/2006/main" xmlns:w14="http://schemas.microsoft.com/office/word/2010/wordml" xmlns:w15="http://schemas.microsoft.com/office/word/2012/wordml" mc:Ignorable="w14 w15">
+<w:styles xmlns:r="http://schemas.openxmlformats.org/officeDocument/2006/relationships" xmlns:w="http://schemas.openxmlformats.org/wordprocessingml/2006/main">
   <w:docDefaults>
     <w:rPrDefault>
       <w:rPr>
@@ -30698,378 +30421,144 @@
       </w:pPr>
     </w:pPrDefault>
   </w:docDefaults>
-  <w:latentStyles w:defLockedState="0" w:defUIPriority="99" w:defSemiHidden="0" w:defUnhideWhenUsed="0" w:defQFormat="0" w:count="371">
-    <w:lsdException w:name="Normal" w:uiPriority="0" w:qFormat="1"/>
-    <w:lsdException w:name="heading 1" w:uiPriority="9" w:qFormat="1"/>
-    <w:lsdException w:name="heading 2" w:semiHidden="1" w:uiPriority="9" w:unhideWhenUsed="1" w:qFormat="1"/>
-    <w:lsdException w:name="heading 3" w:semiHidden="1" w:uiPriority="9" w:unhideWhenUsed="1" w:qFormat="1"/>
-    <w:lsdException w:name="heading 4" w:semiHidden="1" w:uiPriority="9" w:unhideWhenUsed="1" w:qFormat="1"/>
-    <w:lsdException w:name="heading 5" w:semiHidden="1" w:uiPriority="9" w:unhideWhenUsed="1" w:qFormat="1"/>
-    <w:lsdException w:name="heading 6" w:semiHidden="1" w:uiPriority="9" w:unhideWhenUsed="1" w:qFormat="1"/>
-    <w:lsdException w:name="heading 7" w:semiHidden="1" w:uiPriority="9" w:unhideWhenUsed="1" w:qFormat="1"/>
-    <w:lsdException w:name="heading 8" w:semiHidden="1" w:uiPriority="9" w:unhideWhenUsed="1" w:qFormat="1"/>
-    <w:lsdException w:name="heading 9" w:semiHidden="1" w:uiPriority="9" w:unhideWhenUsed="1" w:qFormat="1"/>
-    <w:lsdException w:name="index 1" w:semiHidden="1" w:unhideWhenUsed="1"/>
-    <w:lsdException w:name="index 2" w:semiHidden="1" w:unhideWhenUsed="1"/>
-    <w:lsdException w:name="index 3" w:semiHidden="1" w:unhideWhenUsed="1"/>
-    <w:lsdException w:name="index 4" w:semiHidden="1" w:unhideWhenUsed="1"/>
-    <w:lsdException w:name="index 5" w:semiHidden="1" w:unhideWhenUsed="1"/>
-    <w:lsdException w:name="index 6" w:semiHidden="1" w:unhideWhenUsed="1"/>
-    <w:lsdException w:name="index 7" w:semiHidden="1" w:unhideWhenUsed="1"/>
-    <w:lsdException w:name="index 8" w:semiHidden="1" w:unhideWhenUsed="1"/>
-    <w:lsdException w:name="index 9" w:semiHidden="1" w:unhideWhenUsed="1"/>
-    <w:lsdException w:name="toc 1" w:semiHidden="1" w:uiPriority="39" w:unhideWhenUsed="1"/>
-    <w:lsdException w:name="toc 2" w:semiHidden="1" w:uiPriority="39" w:unhideWhenUsed="1"/>
-    <w:lsdException w:name="toc 3" w:semiHidden="1" w:uiPriority="39" w:unhideWhenUsed="1"/>
-    <w:lsdException w:name="toc 4" w:semiHidden="1" w:uiPriority="39" w:unhideWhenUsed="1"/>
-    <w:lsdException w:name="toc 5" w:semiHidden="1" w:uiPriority="39" w:unhideWhenUsed="1"/>
-    <w:lsdException w:name="toc 6" w:semiHidden="1" w:uiPriority="39" w:unhideWhenUsed="1"/>
-    <w:lsdException w:name="toc 7" w:semiHidden="1" w:uiPriority="39" w:unhideWhenUsed="1"/>
-    <w:lsdException w:name="toc 8" w:semiHidden="1" w:uiPriority="39" w:unhideWhenUsed="1"/>
-    <w:lsdException w:name="toc 9" w:semiHidden="1" w:uiPriority="39" w:unhideWhenUsed="1"/>
-    <w:lsdException w:name="Normal Indent" w:semiHidden="1" w:unhideWhenUsed="1"/>
-    <w:lsdException w:name="footnote text" w:semiHidden="1" w:unhideWhenUsed="1"/>
-    <w:lsdException w:name="annotation text" w:semiHidden="1" w:unhideWhenUsed="1"/>
-    <w:lsdException w:name="header" w:semiHidden="1" w:unhideWhenUsed="1"/>
-    <w:lsdException w:name="footer" w:semiHidden="1" w:unhideWhenUsed="1"/>
-    <w:lsdException w:name="index heading" w:semiHidden="1" w:unhideWhenUsed="1"/>
-    <w:lsdException w:name="caption" w:semiHidden="1" w:uiPriority="35" w:unhideWhenUsed="1" w:qFormat="1"/>
-    <w:lsdException w:name="table of figures" w:semiHidden="1" w:unhideWhenUsed="1"/>
-    <w:lsdException w:name="envelope address" w:semiHidden="1" w:unhideWhenUsed="1"/>
-    <w:lsdException w:name="envelope return" w:semiHidden="1" w:unhideWhenUsed="1"/>
-    <w:lsdException w:name="footnote reference" w:semiHidden="1" w:unhideWhenUsed="1"/>
-    <w:lsdException w:name="annotation reference" w:semiHidden="1" w:unhideWhenUsed="1"/>
-    <w:lsdException w:name="line number" w:semiHidden="1" w:unhideWhenUsed="1"/>
-    <w:lsdException w:name="page number" w:semiHidden="1" w:unhideWhenUsed="1"/>
-    <w:lsdException w:name="endnote reference" w:semiHidden="1" w:unhideWhenUsed="1"/>
-    <w:lsdException w:name="endnote text" w:semiHidden="1" w:unhideWhenUsed="1"/>
-    <w:lsdException w:name="table of authorities" w:semiHidden="1" w:unhideWhenUsed="1"/>
-    <w:lsdException w:name="macro" w:semiHidden="1" w:unhideWhenUsed="1"/>
-    <w:lsdException w:name="toa heading" w:semiHidden="1" w:unhideWhenUsed="1"/>
-    <w:lsdException w:name="List" w:semiHidden="1" w:unhideWhenUsed="1"/>
-    <w:lsdException w:name="List Bullet" w:semiHidden="1" w:unhideWhenUsed="1"/>
-    <w:lsdException w:name="List Number" w:semiHidden="1" w:unhideWhenUsed="1"/>
-    <w:lsdException w:name="List 2" w:semiHidden="1" w:unhideWhenUsed="1"/>
-    <w:lsdException w:name="List 3" w:semiHidden="1" w:unhideWhenUsed="1"/>
-    <w:lsdException w:name="List 4" w:semiHidden="1" w:unhideWhenUsed="1"/>
-    <w:lsdException w:name="List 5" w:semiHidden="1" w:unhideWhenUsed="1"/>
-    <w:lsdException w:name="List Bullet 2" w:semiHidden="1" w:unhideWhenUsed="1"/>
-    <w:lsdException w:name="List Bullet 3" w:semiHidden="1" w:unhideWhenUsed="1"/>
-    <w:lsdException w:name="List Bullet 4" w:semiHidden="1" w:unhideWhenUsed="1"/>
-    <w:lsdException w:name="List Bullet 5" w:semiHidden="1" w:unhideWhenUsed="1"/>
-    <w:lsdException w:name="List Number 2" w:semiHidden="1" w:unhideWhenUsed="1"/>
-    <w:lsdException w:name="List Number 3" w:semiHidden="1" w:unhideWhenUsed="1"/>
-    <w:lsdException w:name="List Number 4" w:semiHidden="1" w:unhideWhenUsed="1"/>
-    <w:lsdException w:name="List Number 5" w:semiHidden="1" w:unhideWhenUsed="1"/>
-    <w:lsdException w:name="Title" w:uiPriority="10" w:qFormat="1"/>
-    <w:lsdException w:name="Closing" w:semiHidden="1" w:unhideWhenUsed="1"/>
-    <w:lsdException w:name="Signature" w:semiHidden="1" w:unhideWhenUsed="1"/>
-    <w:lsdException w:name="Default Paragraph Font" w:semiHidden="1" w:uiPriority="1" w:unhideWhenUsed="1"/>
-    <w:lsdException w:name="Body Text" w:semiHidden="1" w:unhideWhenUsed="1"/>
-    <w:lsdException w:name="Body Text Indent" w:semiHidden="1" w:unhideWhenUsed="1"/>
-    <w:lsdException w:name="List Continue" w:semiHidden="1" w:unhideWhenUsed="1"/>
-    <w:lsdException w:name="List Continue 2" w:semiHidden="1" w:unhideWhenUsed="1"/>
-    <w:lsdException w:name="List Continue 3" w:semiHidden="1" w:unhideWhenUsed="1"/>
-    <w:lsdException w:name="List Continue 4" w:semiHidden="1" w:unhideWhenUsed="1"/>
-    <w:lsdException w:name="List Continue 5" w:semiHidden="1" w:unhideWhenUsed="1"/>
-    <w:lsdException w:name="Message Header" w:semiHidden="1" w:unhideWhenUsed="1"/>
-    <w:lsdException w:name="Subtitle" w:uiPriority="11" w:qFormat="1"/>
-    <w:lsdException w:name="Salutation" w:semiHidden="1" w:unhideWhenUsed="1"/>
-    <w:lsdException w:name="Date" w:semiHidden="1" w:unhideWhenUsed="1"/>
-    <w:lsdException w:name="Body Text First Indent" w:semiHidden="1" w:unhideWhenUsed="1"/>
-    <w:lsdException w:name="Body Text First Indent 2" w:semiHidden="1" w:unhideWhenUsed="1"/>
-    <w:lsdException w:name="Note Heading" w:semiHidden="1" w:unhideWhenUsed="1"/>
-    <w:lsdException w:name="Body Text 2" w:semiHidden="1" w:unhideWhenUsed="1"/>
-    <w:lsdException w:name="Body Text 3" w:semiHidden="1" w:unhideWhenUsed="1"/>
-    <w:lsdException w:name="Body Text Indent 2" w:semiHidden="1" w:unhideWhenUsed="1"/>
-    <w:lsdException w:name="Body Text Indent 3" w:semiHidden="1" w:unhideWhenUsed="1"/>
-    <w:lsdException w:name="Block Text" w:semiHidden="1" w:unhideWhenUsed="1"/>
-    <w:lsdException w:name="Hyperlink" w:semiHidden="1" w:unhideWhenUsed="1"/>
-    <w:lsdException w:name="FollowedHyperlink" w:semiHidden="1" w:unhideWhenUsed="1"/>
-    <w:lsdException w:name="Strong" w:uiPriority="22" w:qFormat="1"/>
-    <w:lsdException w:name="Emphasis" w:uiPriority="20" w:qFormat="1"/>
-    <w:lsdException w:name="Document Map" w:semiHidden="1" w:unhideWhenUsed="1"/>
-    <w:lsdException w:name="Plain Text" w:semiHidden="1" w:unhideWhenUsed="1"/>
-    <w:lsdException w:name="E-mail Signature" w:semiHidden="1" w:unhideWhenUsed="1"/>
-    <w:lsdException w:name="HTML Top of Form" w:semiHidden="1" w:unhideWhenUsed="1"/>
-    <w:lsdException w:name="HTML Bottom of Form" w:semiHidden="1" w:unhideWhenUsed="1"/>
-    <w:lsdException w:name="Normal (Web)" w:semiHidden="1" w:unhideWhenUsed="1"/>
-    <w:lsdException w:name="HTML Acronym" w:semiHidden="1" w:unhideWhenUsed="1"/>
-    <w:lsdException w:name="HTML Address" w:semiHidden="1" w:unhideWhenUsed="1"/>
-    <w:lsdException w:name="HTML Cite" w:semiHidden="1" w:unhideWhenUsed="1"/>
-    <w:lsdException w:name="HTML Code" w:semiHidden="1" w:unhideWhenUsed="1"/>
-    <w:lsdException w:name="HTML Definition" w:semiHidden="1" w:unhideWhenUsed="1"/>
-    <w:lsdException w:name="HTML Keyboard" w:semiHidden="1" w:unhideWhenUsed="1"/>
-    <w:lsdException w:name="HTML Preformatted" w:semiHidden="1" w:unhideWhenUsed="1"/>
-    <w:lsdException w:name="HTML Sample" w:semiHidden="1" w:unhideWhenUsed="1"/>
-    <w:lsdException w:name="HTML Typewriter" w:semiHidden="1" w:unhideWhenUsed="1"/>
-    <w:lsdException w:name="HTML Variable" w:semiHidden="1" w:unhideWhenUsed="1"/>
-    <w:lsdException w:name="Normal Table" w:semiHidden="1" w:unhideWhenUsed="1"/>
-    <w:lsdException w:name="annotation subject" w:semiHidden="1" w:unhideWhenUsed="1"/>
-    <w:lsdException w:name="No List" w:semiHidden="1" w:unhideWhenUsed="1"/>
-    <w:lsdException w:name="Outline List 1" w:semiHidden="1" w:unhideWhenUsed="1"/>
-    <w:lsdException w:name="Outline List 2" w:semiHidden="1" w:unhideWhenUsed="1"/>
-    <w:lsdException w:name="Outline List 3" w:semiHidden="1" w:unhideWhenUsed="1"/>
-    <w:lsdException w:name="Table Simple 1" w:semiHidden="1" w:unhideWhenUsed="1"/>
-    <w:lsdException w:name="Table Simple 2" w:semiHidden="1" w:unhideWhenUsed="1"/>
-    <w:lsdException w:name="Table Simple 3" w:semiHidden="1" w:unhideWhenUsed="1"/>
-    <w:lsdException w:name="Table Classic 1" w:semiHidden="1" w:unhideWhenUsed="1"/>
-    <w:lsdException w:name="Table Classic 2" w:semiHidden="1" w:unhideWhenUsed="1"/>
-    <w:lsdException w:name="Table Classic 3" w:semiHidden="1" w:unhideWhenUsed="1"/>
-    <w:lsdException w:name="Table Classic 4" w:semiHidden="1" w:unhideWhenUsed="1"/>
-    <w:lsdException w:name="Table Colorful 1" w:semiHidden="1" w:unhideWhenUsed="1"/>
-    <w:lsdException w:name="Table Colorful 2" w:semiHidden="1" w:unhideWhenUsed="1"/>
-    <w:lsdException w:name="Table Colorful 3" w:semiHidden="1" w:unhideWhenUsed="1"/>
-    <w:lsdException w:name="Table Columns 1" w:semiHidden="1" w:unhideWhenUsed="1"/>
-    <w:lsdException w:name="Table Columns 2" w:semiHidden="1" w:unhideWhenUsed="1"/>
-    <w:lsdException w:name="Table Columns 3" w:semiHidden="1" w:unhideWhenUsed="1"/>
-    <w:lsdException w:name="Table Columns 4" w:semiHidden="1" w:unhideWhenUsed="1"/>
-    <w:lsdException w:name="Table Columns 5" w:semiHidden="1" w:unhideWhenUsed="1"/>
-    <w:lsdException w:name="Table Grid 1" w:semiHidden="1" w:unhideWhenUsed="1"/>
-    <w:lsdException w:name="Table Grid 2" w:semiHidden="1" w:unhideWhenUsed="1"/>
-    <w:lsdException w:name="Table Grid 3" w:semiHidden="1" w:unhideWhenUsed="1"/>
-    <w:lsdException w:name="Table Grid 4" w:semiHidden="1" w:unhideWhenUsed="1"/>
-    <w:lsdException w:name="Table Grid 5" w:semiHidden="1" w:unhideWhenUsed="1"/>
-    <w:lsdException w:name="Table Grid 6" w:semiHidden="1" w:unhideWhenUsed="1"/>
-    <w:lsdException w:name="Table Grid 7" w:semiHidden="1" w:unhideWhenUsed="1"/>
-    <w:lsdException w:name="Table Grid 8" w:semiHidden="1" w:unhideWhenUsed="1"/>
-    <w:lsdException w:name="Table List 1" w:semiHidden="1" w:unhideWhenUsed="1"/>
-    <w:lsdException w:name="Table List 2" w:semiHidden="1" w:unhideWhenUsed="1"/>
-    <w:lsdException w:name="Table List 3" w:semiHidden="1" w:unhideWhenUsed="1"/>
-    <w:lsdException w:name="Table List 4" w:semiHidden="1" w:unhideWhenUsed="1"/>
-    <w:lsdException w:name="Table List 5" w:semiHidden="1" w:unhideWhenUsed="1"/>
-    <w:lsdException w:name="Table List 6" w:semiHidden="1" w:unhideWhenUsed="1"/>
-    <w:lsdException w:name="Table List 7" w:semiHidden="1" w:unhideWhenUsed="1"/>
-    <w:lsdException w:name="Table List 8" w:semiHidden="1" w:unhideWhenUsed="1"/>
-    <w:lsdException w:name="Table 3D effects 1" w:semiHidden="1" w:unhideWhenUsed="1"/>
-    <w:lsdException w:name="Table 3D effects 2" w:semiHidden="1" w:unhideWhenUsed="1"/>
-    <w:lsdException w:name="Table 3D effects 3" w:semiHidden="1" w:unhideWhenUsed="1"/>
-    <w:lsdException w:name="Table Contemporary" w:semiHidden="1" w:unhideWhenUsed="1"/>
-    <w:lsdException w:name="Table Elegant" w:semiHidden="1" w:unhideWhenUsed="1"/>
-    <w:lsdException w:name="Table Professional" w:semiHidden="1" w:unhideWhenUsed="1"/>
-    <w:lsdException w:name="Table Subtle 1" w:semiHidden="1" w:unhideWhenUsed="1"/>
-    <w:lsdException w:name="Table Subtle 2" w:semiHidden="1" w:unhideWhenUsed="1"/>
-    <w:lsdException w:name="Table Web 1" w:semiHidden="1" w:unhideWhenUsed="1"/>
-    <w:lsdException w:name="Table Web 2" w:semiHidden="1" w:unhideWhenUsed="1"/>
-    <w:lsdException w:name="Table Web 3" w:semiHidden="1" w:unhideWhenUsed="1"/>
-    <w:lsdException w:name="Balloon Text" w:semiHidden="1" w:unhideWhenUsed="1"/>
-    <w:lsdException w:name="Table Grid" w:uiPriority="39"/>
-    <w:lsdException w:name="Table Theme" w:semiHidden="1" w:unhideWhenUsed="1"/>
-    <w:lsdException w:name="Placeholder Text" w:semiHidden="1"/>
-    <w:lsdException w:name="No Spacing" w:uiPriority="1" w:qFormat="1"/>
-    <w:lsdException w:name="Light Shading" w:uiPriority="60"/>
-    <w:lsdException w:name="Light List" w:uiPriority="61"/>
-    <w:lsdException w:name="Light Grid" w:uiPriority="62"/>
-    <w:lsdException w:name="Medium Shading 1" w:uiPriority="63"/>
-    <w:lsdException w:name="Medium Shading 2" w:uiPriority="64"/>
-    <w:lsdException w:name="Medium List 1" w:uiPriority="65"/>
-    <w:lsdException w:name="Medium List 2" w:uiPriority="66"/>
-    <w:lsdException w:name="Medium Grid 1" w:uiPriority="67"/>
-    <w:lsdException w:name="Medium Grid 2" w:uiPriority="68"/>
-    <w:lsdException w:name="Medium Grid 3" w:uiPriority="69"/>
-    <w:lsdException w:name="Dark List" w:uiPriority="70"/>
-    <w:lsdException w:name="Colorful Shading" w:uiPriority="71"/>
-    <w:lsdException w:name="Colorful List" w:uiPriority="72"/>
-    <w:lsdException w:name="Colorful Grid" w:uiPriority="73"/>
-    <w:lsdException w:name="Light Shading Accent 1" w:uiPriority="60"/>
-    <w:lsdException w:name="Light List Accent 1" w:uiPriority="61"/>
-    <w:lsdException w:name="Light Grid Accent 1" w:uiPriority="62"/>
-    <w:lsdException w:name="Medium Shading 1 Accent 1" w:uiPriority="63"/>
-    <w:lsdException w:name="Medium Shading 2 Accent 1" w:uiPriority="64"/>
-    <w:lsdException w:name="Medium List 1 Accent 1" w:uiPriority="65"/>
-    <w:lsdException w:name="Revision" w:semiHidden="1"/>
-    <w:lsdException w:name="List Paragraph" w:uiPriority="34" w:qFormat="1"/>
-    <w:lsdException w:name="Quote" w:uiPriority="29" w:qFormat="1"/>
-    <w:lsdException w:name="Intense Quote" w:uiPriority="30" w:qFormat="1"/>
-    <w:lsdException w:name="Medium List 2 Accent 1" w:uiPriority="66"/>
-    <w:lsdException w:name="Medium Grid 1 Accent 1" w:uiPriority="67"/>
-    <w:lsdException w:name="Medium Grid 2 Accent 1" w:uiPriority="68"/>
-    <w:lsdException w:name="Medium Grid 3 Accent 1" w:uiPriority="69"/>
-    <w:lsdException w:name="Dark List Accent 1" w:uiPriority="70"/>
-    <w:lsdException w:name="Colorful Shading Accent 1" w:uiPriority="71"/>
-    <w:lsdException w:name="Colorful List Accent 1" w:uiPriority="72"/>
-    <w:lsdException w:name="Colorful Grid Accent 1" w:uiPriority="73"/>
-    <w:lsdException w:name="Light Shading Accent 2" w:uiPriority="60"/>
-    <w:lsdException w:name="Light List Accent 2" w:uiPriority="61"/>
-    <w:lsdException w:name="Light Grid Accent 2" w:uiPriority="62"/>
-    <w:lsdException w:name="Medium Shading 1 Accent 2" w:uiPriority="63"/>
-    <w:lsdException w:name="Medium Shading 2 Accent 2" w:uiPriority="64"/>
-    <w:lsdException w:name="Medium List 1 Accent 2" w:uiPriority="65"/>
-    <w:lsdException w:name="Medium List 2 Accent 2" w:uiPriority="66"/>
-    <w:lsdException w:name="Medium Grid 1 Accent 2" w:uiPriority="67"/>
-    <w:lsdException w:name="Medium Grid 2 Accent 2" w:uiPriority="68"/>
-    <w:lsdException w:name="Medium Grid 3 Accent 2" w:uiPriority="69"/>
-    <w:lsdException w:name="Dark List Accent 2" w:uiPriority="70"/>
-    <w:lsdException w:name="Colorful Shading Accent 2" w:uiPriority="71"/>
-    <w:lsdException w:name="Colorful List Accent 2" w:uiPriority="72"/>
-    <w:lsdException w:name="Colorful Grid Accent 2" w:uiPriority="73"/>
-    <w:lsdException w:name="Light Shading Accent 3" w:uiPriority="60"/>
-    <w:lsdException w:name="Light List Accent 3" w:uiPriority="61"/>
-    <w:lsdException w:name="Light Grid Accent 3" w:uiPriority="62"/>
-    <w:lsdException w:name="Medium Shading 1 Accent 3" w:uiPriority="63"/>
-    <w:lsdException w:name="Medium Shading 2 Accent 3" w:uiPriority="64"/>
-    <w:lsdException w:name="Medium List 1 Accent 3" w:uiPriority="65"/>
-    <w:lsdException w:name="Medium List 2 Accent 3" w:uiPriority="66"/>
-    <w:lsdException w:name="Medium Grid 1 Accent 3" w:uiPriority="67"/>
-    <w:lsdException w:name="Medium Grid 2 Accent 3" w:uiPriority="68"/>
-    <w:lsdException w:name="Medium Grid 3 Accent 3" w:uiPriority="69"/>
-    <w:lsdException w:name="Dark List Accent 3" w:uiPriority="70"/>
-    <w:lsdException w:name="Colorful Shading Accent 3" w:uiPriority="71"/>
-    <w:lsdException w:name="Colorful List Accent 3" w:uiPriority="72"/>
-    <w:lsdException w:name="Colorful Grid Accent 3" w:uiPriority="73"/>
-    <w:lsdException w:name="Light Shading Accent 4" w:uiPriority="60"/>
-    <w:lsdException w:name="Light List Accent 4" w:uiPriority="61"/>
-    <w:lsdException w:name="Light Grid Accent 4" w:uiPriority="62"/>
-    <w:lsdException w:name="Medium Shading 1 Accent 4" w:uiPriority="63"/>
-    <w:lsdException w:name="Medium Shading 2 Accent 4" w:uiPriority="64"/>
-    <w:lsdException w:name="Medium List 1 Accent 4" w:uiPriority="65"/>
-    <w:lsdException w:name="Medium List 2 Accent 4" w:uiPriority="66"/>
-    <w:lsdException w:name="Medium Grid 1 Accent 4" w:uiPriority="67"/>
-    <w:lsdException w:name="Medium Grid 2 Accent 4" w:uiPriority="68"/>
-    <w:lsdException w:name="Medium Grid 3 Accent 4" w:uiPriority="69"/>
-    <w:lsdException w:name="Dark List Accent 4" w:uiPriority="70"/>
-    <w:lsdException w:name="Colorful Shading Accent 4" w:uiPriority="71"/>
-    <w:lsdException w:name="Colorful List Accent 4" w:uiPriority="72"/>
-    <w:lsdException w:name="Colorful Grid Accent 4" w:uiPriority="73"/>
-    <w:lsdException w:name="Light Shading Accent 5" w:uiPriority="60"/>
-    <w:lsdException w:name="Light List Accent 5" w:uiPriority="61"/>
-    <w:lsdException w:name="Light Grid Accent 5" w:uiPriority="62"/>
-    <w:lsdException w:name="Medium Shading 1 Accent 5" w:uiPriority="63"/>
-    <w:lsdException w:name="Medium Shading 2 Accent 5" w:uiPriority="64"/>
-    <w:lsdException w:name="Medium List 1 Accent 5" w:uiPriority="65"/>
-    <w:lsdException w:name="Medium List 2 Accent 5" w:uiPriority="66"/>
-    <w:lsdException w:name="Medium Grid 1 Accent 5" w:uiPriority="67"/>
-    <w:lsdException w:name="Medium Grid 2 Accent 5" w:uiPriority="68"/>
-    <w:lsdException w:name="Medium Grid 3 Accent 5" w:uiPriority="69"/>
-    <w:lsdException w:name="Dark List Accent 5" w:uiPriority="70"/>
-    <w:lsdException w:name="Colorful Shading Accent 5" w:uiPriority="71"/>
-    <w:lsdException w:name="Colorful List Accent 5" w:uiPriority="72"/>
-    <w:lsdException w:name="Colorful Grid Accent 5" w:uiPriority="73"/>
-    <w:lsdException w:name="Light Shading Accent 6" w:uiPriority="60"/>
-    <w:lsdException w:name="Light List Accent 6" w:uiPriority="61"/>
-    <w:lsdException w:name="Light Grid Accent 6" w:uiPriority="62"/>
-    <w:lsdException w:name="Medium Shading 1 Accent 6" w:uiPriority="63"/>
-    <w:lsdException w:name="Medium Shading 2 Accent 6" w:uiPriority="64"/>
-    <w:lsdException w:name="Medium List 1 Accent 6" w:uiPriority="65"/>
-    <w:lsdException w:name="Medium List 2 Accent 6" w:uiPriority="66"/>
-    <w:lsdException w:name="Medium Grid 1 Accent 6" w:uiPriority="67"/>
-    <w:lsdException w:name="Medium Grid 2 Accent 6" w:uiPriority="68"/>
-    <w:lsdException w:name="Medium Grid 3 Accent 6" w:uiPriority="69"/>
-    <w:lsdException w:name="Dark List Accent 6" w:uiPriority="70"/>
-    <w:lsdException w:name="Colorful Shading Accent 6" w:uiPriority="71"/>
-    <w:lsdException w:name="Colorful List Accent 6" w:uiPriority="72"/>
-    <w:lsdException w:name="Colorful Grid Accent 6" w:uiPriority="73"/>
-    <w:lsdException w:name="Subtle Emphasis" w:uiPriority="19" w:qFormat="1"/>
-    <w:lsdException w:name="Intense Emphasis" w:uiPriority="21" w:qFormat="1"/>
-    <w:lsdException w:name="Subtle Reference" w:uiPriority="31" w:qFormat="1"/>
-    <w:lsdException w:name="Intense Reference" w:uiPriority="32" w:qFormat="1"/>
-    <w:lsdException w:name="Book Title" w:uiPriority="33" w:qFormat="1"/>
-    <w:lsdException w:name="Bibliography" w:semiHidden="1" w:uiPriority="37" w:unhideWhenUsed="1"/>
-    <w:lsdException w:name="TOC Heading" w:semiHidden="1" w:uiPriority="39" w:unhideWhenUsed="1" w:qFormat="1"/>
-    <w:lsdException w:name="Plain Table 1" w:uiPriority="41"/>
-    <w:lsdException w:name="Plain Table 2" w:uiPriority="42"/>
-    <w:lsdException w:name="Plain Table 3" w:uiPriority="43"/>
-    <w:lsdException w:name="Plain Table 4" w:uiPriority="44"/>
-    <w:lsdException w:name="Plain Table 5" w:uiPriority="45"/>
-    <w:lsdException w:name="Grid Table Light" w:uiPriority="40"/>
-    <w:lsdException w:name="Grid Table 1 Light" w:uiPriority="46"/>
-    <w:lsdException w:name="Grid Table 2" w:uiPriority="47"/>
-    <w:lsdException w:name="Grid Table 3" w:uiPriority="48"/>
-    <w:lsdException w:name="Grid Table 4" w:uiPriority="49"/>
-    <w:lsdException w:name="Grid Table 5 Dark" w:uiPriority="50"/>
-    <w:lsdException w:name="Grid Table 6 Colorful" w:uiPriority="51"/>
-    <w:lsdException w:name="Grid Table 7 Colorful" w:uiPriority="52"/>
-    <w:lsdException w:name="Grid Table 1 Light Accent 1" w:uiPriority="46"/>
-    <w:lsdException w:name="Grid Table 2 Accent 1" w:uiPriority="47"/>
-    <w:lsdException w:name="Grid Table 3 Accent 1" w:uiPriority="48"/>
-    <w:lsdException w:name="Grid Table 4 Accent 1" w:uiPriority="49"/>
-    <w:lsdException w:name="Grid Table 5 Dark Accent 1" w:uiPriority="50"/>
-    <w:lsdException w:name="Grid Table 6 Colorful Accent 1" w:uiPriority="51"/>
-    <w:lsdException w:name="Grid Table 7 Colorful Accent 1" w:uiPriority="52"/>
-    <w:lsdException w:name="Grid Table 1 Light Accent 2" w:uiPriority="46"/>
-    <w:lsdException w:name="Grid Table 2 Accent 2" w:uiPriority="47"/>
-    <w:lsdException w:name="Grid Table 3 Accent 2" w:uiPriority="48"/>
-    <w:lsdException w:name="Grid Table 4 Accent 2" w:uiPriority="49"/>
-    <w:lsdException w:name="Grid Table 5 Dark Accent 2" w:uiPriority="50"/>
-    <w:lsdException w:name="Grid Table 6 Colorful Accent 2" w:uiPriority="51"/>
-    <w:lsdException w:name="Grid Table 7 Colorful Accent 2" w:uiPriority="52"/>
-    <w:lsdException w:name="Grid Table 1 Light Accent 3" w:uiPriority="46"/>
-    <w:lsdException w:name="Grid Table 2 Accent 3" w:uiPriority="47"/>
-    <w:lsdException w:name="Grid Table 3 Accent 3" w:uiPriority="48"/>
-    <w:lsdException w:name="Grid Table 4 Accent 3" w:uiPriority="49"/>
-    <w:lsdException w:name="Grid Table 5 Dark Accent 3" w:uiPriority="50"/>
-    <w:lsdException w:name="Grid Table 6 Colorful Accent 3" w:uiPriority="51"/>
-    <w:lsdException w:name="Grid Table 7 Colorful Accent 3" w:uiPriority="52"/>
-    <w:lsdException w:name="Grid Table 1 Light Accent 4" w:uiPriority="46"/>
-    <w:lsdException w:name="Grid Table 2 Accent 4" w:uiPriority="47"/>
-    <w:lsdException w:name="Grid Table 3 Accent 4" w:uiPriority="48"/>
-    <w:lsdException w:name="Grid Table 4 Accent 4" w:uiPriority="49"/>
-    <w:lsdException w:name="Grid Table 5 Dark Accent 4" w:uiPriority="50"/>
-    <w:lsdException w:name="Grid Table 6 Colorful Accent 4" w:uiPriority="51"/>
-    <w:lsdException w:name="Grid Table 7 Colorful Accent 4" w:uiPriority="52"/>
-    <w:lsdException w:name="Grid Table 1 Light Accent 5" w:uiPriority="46"/>
-    <w:lsdException w:name="Grid Table 2 Accent 5" w:uiPriority="47"/>
-    <w:lsdException w:name="Grid Table 3 Accent 5" w:uiPriority="48"/>
-    <w:lsdException w:name="Grid Table 4 Accent 5" w:uiPriority="49"/>
-    <w:lsdException w:name="Grid Table 5 Dark Accent 5" w:uiPriority="50"/>
-    <w:lsdException w:name="Grid Table 6 Colorful Accent 5" w:uiPriority="51"/>
-    <w:lsdException w:name="Grid Table 7 Colorful Accent 5" w:uiPriority="52"/>
-    <w:lsdException w:name="Grid Table 1 Light Accent 6" w:uiPriority="46"/>
-    <w:lsdException w:name="Grid Table 2 Accent 6" w:uiPriority="47"/>
-    <w:lsdException w:name="Grid Table 3 Accent 6" w:uiPriority="48"/>
-    <w:lsdException w:name="Grid Table 4 Accent 6" w:uiPriority="49"/>
-    <w:lsdException w:name="Grid Table 5 Dark Accent 6" w:uiPriority="50"/>
-    <w:lsdException w:name="Grid Table 6 Colorful Accent 6" w:uiPriority="51"/>
-    <w:lsdException w:name="Grid Table 7 Colorful Accent 6" w:uiPriority="52"/>
-    <w:lsdException w:name="List Table 1 Light" w:uiPriority="46"/>
-    <w:lsdException w:name="List Table 2" w:uiPriority="47"/>
-    <w:lsdException w:name="List Table 3" w:uiPriority="48"/>
-    <w:lsdException w:name="List Table 4" w:uiPriority="49"/>
-    <w:lsdException w:name="List Table 5 Dark" w:uiPriority="50"/>
-    <w:lsdException w:name="List Table 6 Colorful" w:uiPriority="51"/>
-    <w:lsdException w:name="List Table 7 Colorful" w:uiPriority="52"/>
-    <w:lsdException w:name="List Table 1 Light Accent 1" w:uiPriority="46"/>
-    <w:lsdException w:name="List Table 2 Accent 1" w:uiPriority="47"/>
-    <w:lsdException w:name="List Table 3 Accent 1" w:uiPriority="48"/>
-    <w:lsdException w:name="List Table 4 Accent 1" w:uiPriority="49"/>
-    <w:lsdException w:name="List Table 5 Dark Accent 1" w:uiPriority="50"/>
-    <w:lsdException w:name="List Table 6 Colorful Accent 1" w:uiPriority="51"/>
-    <w:lsdException w:name="List Table 7 Colorful Accent 1" w:uiPriority="52"/>
-    <w:lsdException w:name="List Table 1 Light Accent 2" w:uiPriority="46"/>
-    <w:lsdException w:name="List Table 2 Accent 2" w:uiPriority="47"/>
-    <w:lsdException w:name="List Table 3 Accent 2" w:uiPriority="48"/>
-    <w:lsdException w:name="List Table 4 Accent 2" w:uiPriority="49"/>
-    <w:lsdException w:name="List Table 5 Dark Accent 2" w:uiPriority="50"/>
-    <w:lsdException w:name="List Table 6 Colorful Accent 2" w:uiPriority="51"/>
-    <w:lsdException w:name="List Table 7 Colorful Accent 2" w:uiPriority="52"/>
-    <w:lsdException w:name="List Table 1 Light Accent 3" w:uiPriority="46"/>
-    <w:lsdException w:name="List Table 2 Accent 3" w:uiPriority="47"/>
-    <w:lsdException w:name="List Table 3 Accent 3" w:uiPriority="48"/>
-    <w:lsdException w:name="List Table 4 Accent 3" w:uiPriority="49"/>
-    <w:lsdException w:name="List Table 5 Dark Accent 3" w:uiPriority="50"/>
-    <w:lsdException w:name="List Table 6 Colorful Accent 3" w:uiPriority="51"/>
-    <w:lsdException w:name="List Table 7 Colorful Accent 3" w:uiPriority="52"/>
-    <w:lsdException w:name="List Table 1 Light Accent 4" w:uiPriority="46"/>
-    <w:lsdException w:name="List Table 2 Accent 4" w:uiPriority="47"/>
-    <w:lsdException w:name="List Table 3 Accent 4" w:uiPriority="48"/>
-    <w:lsdException w:name="List Table 4 Accent 4" w:uiPriority="49"/>
-    <w:lsdException w:name="List Table 5 Dark Accent 4" w:uiPriority="50"/>
-    <w:lsdException w:name="List Table 6 Colorful Accent 4" w:uiPriority="51"/>
-    <w:lsdException w:name="List Table 7 Colorful Accent 4" w:uiPriority="52"/>
-    <w:lsdException w:name="List Table 1 Light Accent 5" w:uiPriority="46"/>
-    <w:lsdException w:name="List Table 2 Accent 5" w:uiPriority="47"/>
-    <w:lsdException w:name="List Table 3 Accent 5" w:uiPriority="48"/>
-    <w:lsdException w:name="List Table 4 Accent 5" w:uiPriority="49"/>
-    <w:lsdException w:name="List Table 5 Dark Accent 5" w:uiPriority="50"/>
-    <w:lsdException w:name="List Table 6 Colorful Accent 5" w:uiPriority="51"/>
-    <w:lsdException w:name="List Table 7 Colorful Accent 5" w:uiPriority="52"/>
-    <w:lsdException w:name="List Table 1 Light Accent 6" w:uiPriority="46"/>
-    <w:lsdException w:name="List Table 2 Accent 6" w:uiPriority="47"/>
-    <w:lsdException w:name="List Table 3 Accent 6" w:uiPriority="48"/>
-    <w:lsdException w:name="List Table 4 Accent 6" w:uiPriority="49"/>
-    <w:lsdException w:name="List Table 5 Dark Accent 6" w:uiPriority="50"/>
-    <w:lsdException w:name="List Table 6 Colorful Accent 6" w:uiPriority="51"/>
-    <w:lsdException w:name="List Table 7 Colorful Accent 6" w:uiPriority="52"/>
+  <w:latentStyles w:defLockedState="0" w:defUIPriority="99" w:defSemiHidden="1" w:defUnhideWhenUsed="1" w:defQFormat="0" w:count="267">
+    <w:lsdException w:name="Normal" w:semiHidden="0" w:uiPriority="0" w:unhideWhenUsed="0" w:qFormat="1"/>
+    <w:lsdException w:name="heading 1" w:semiHidden="0" w:uiPriority="9" w:unhideWhenUsed="0" w:qFormat="1"/>
+    <w:lsdException w:name="heading 2" w:uiPriority="9" w:qFormat="1"/>
+    <w:lsdException w:name="heading 3" w:uiPriority="9" w:qFormat="1"/>
+    <w:lsdException w:name="heading 4" w:uiPriority="9" w:qFormat="1"/>
+    <w:lsdException w:name="heading 5" w:uiPriority="9" w:qFormat="1"/>
+    <w:lsdException w:name="heading 6" w:uiPriority="9" w:qFormat="1"/>
+    <w:lsdException w:name="heading 7" w:uiPriority="9" w:qFormat="1"/>
+    <w:lsdException w:name="heading 8" w:uiPriority="9" w:qFormat="1"/>
+    <w:lsdException w:name="heading 9" w:uiPriority="9" w:qFormat="1"/>
+    <w:lsdException w:name="toc 1" w:uiPriority="39"/>
+    <w:lsdException w:name="toc 2" w:uiPriority="39"/>
+    <w:lsdException w:name="toc 3" w:uiPriority="39"/>
+    <w:lsdException w:name="toc 4" w:uiPriority="39"/>
+    <w:lsdException w:name="toc 5" w:uiPriority="39"/>
+    <w:lsdException w:name="toc 6" w:uiPriority="39"/>
+    <w:lsdException w:name="toc 7" w:uiPriority="39"/>
+    <w:lsdException w:name="toc 8" w:uiPriority="39"/>
+    <w:lsdException w:name="toc 9" w:uiPriority="39"/>
+    <w:lsdException w:name="caption" w:uiPriority="35" w:qFormat="1"/>
+    <w:lsdException w:name="Title" w:semiHidden="0" w:uiPriority="10" w:unhideWhenUsed="0" w:qFormat="1"/>
+    <w:lsdException w:name="Default Paragraph Font" w:uiPriority="1"/>
+    <w:lsdException w:name="Subtitle" w:semiHidden="0" w:uiPriority="11" w:unhideWhenUsed="0" w:qFormat="1"/>
+    <w:lsdException w:name="Strong" w:semiHidden="0" w:uiPriority="22" w:unhideWhenUsed="0" w:qFormat="1"/>
+    <w:lsdException w:name="Emphasis" w:semiHidden="0" w:uiPriority="20" w:unhideWhenUsed="0" w:qFormat="1"/>
+    <w:lsdException w:name="Table Grid" w:semiHidden="0" w:uiPriority="39" w:unhideWhenUsed="0"/>
+    <w:lsdException w:name="Placeholder Text" w:unhideWhenUsed="0"/>
+    <w:lsdException w:name="No Spacing" w:semiHidden="0" w:uiPriority="1" w:unhideWhenUsed="0" w:qFormat="1"/>
+    <w:lsdException w:name="Light Shading" w:semiHidden="0" w:uiPriority="60" w:unhideWhenUsed="0"/>
+    <w:lsdException w:name="Light List" w:semiHidden="0" w:uiPriority="61" w:unhideWhenUsed="0"/>
+    <w:lsdException w:name="Light Grid" w:semiHidden="0" w:uiPriority="62" w:unhideWhenUsed="0"/>
+    <w:lsdException w:name="Medium Shading 1" w:semiHidden="0" w:uiPriority="63" w:unhideWhenUsed="0"/>
+    <w:lsdException w:name="Medium Shading 2" w:semiHidden="0" w:uiPriority="64" w:unhideWhenUsed="0"/>
+    <w:lsdException w:name="Medium List 1" w:semiHidden="0" w:uiPriority="65" w:unhideWhenUsed="0"/>
+    <w:lsdException w:name="Medium List 2" w:semiHidden="0" w:uiPriority="66" w:unhideWhenUsed="0"/>
+    <w:lsdException w:name="Medium Grid 1" w:semiHidden="0" w:uiPriority="67" w:unhideWhenUsed="0"/>
+    <w:lsdException w:name="Medium Grid 2" w:semiHidden="0" w:uiPriority="68" w:unhideWhenUsed="0"/>
+    <w:lsdException w:name="Medium Grid 3" w:semiHidden="0" w:uiPriority="69" w:unhideWhenUsed="0"/>
+    <w:lsdException w:name="Dark List" w:semiHidden="0" w:uiPriority="70" w:unhideWhenUsed="0"/>
+    <w:lsdException w:name="Colorful Shading" w:semiHidden="0" w:uiPriority="71" w:unhideWhenUsed="0"/>
+    <w:lsdException w:name="Colorful List" w:semiHidden="0" w:uiPriority="72" w:unhideWhenUsed="0"/>
+    <w:lsdException w:name="Colorful Grid" w:semiHidden="0" w:uiPriority="73" w:unhideWhenUsed="0"/>
+    <w:lsdException w:name="Light Shading Accent 1" w:semiHidden="0" w:uiPriority="60" w:unhideWhenUsed="0"/>
+    <w:lsdException w:name="Light List Accent 1" w:semiHidden="0" w:uiPriority="61" w:unhideWhenUsed="0"/>
+    <w:lsdException w:name="Light Grid Accent 1" w:semiHidden="0" w:uiPriority="62" w:unhideWhenUsed="0"/>
+    <w:lsdException w:name="Medium Shading 1 Accent 1" w:semiHidden="0" w:uiPriority="63" w:unhideWhenUsed="0"/>
+    <w:lsdException w:name="Medium Shading 2 Accent 1" w:semiHidden="0" w:uiPriority="64" w:unhideWhenUsed="0"/>
+    <w:lsdException w:name="Medium List 1 Accent 1" w:semiHidden="0" w:uiPriority="65" w:unhideWhenUsed="0"/>
+    <w:lsdException w:name="Revision" w:unhideWhenUsed="0"/>
+    <w:lsdException w:name="List Paragraph" w:semiHidden="0" w:uiPriority="34" w:unhideWhenUsed="0" w:qFormat="1"/>
+    <w:lsdException w:name="Quote" w:semiHidden="0" w:uiPriority="29" w:unhideWhenUsed="0" w:qFormat="1"/>
+    <w:lsdException w:name="Intense Quote" w:semiHidden="0" w:uiPriority="30" w:unhideWhenUsed="0" w:qFormat="1"/>
+    <w:lsdException w:name="Medium List 2 Accent 1" w:semiHidden="0" w:uiPriority="66" w:unhideWhenUsed="0"/>
+    <w:lsdException w:name="Medium Grid 1 Accent 1" w:semiHidden="0" w:uiPriority="67" w:unhideWhenUsed="0"/>
+    <w:lsdException w:name="Medium Grid 2 Accent 1" w:semiHidden="0" w:uiPriority="68" w:unhideWhenUsed="0"/>
+    <w:lsdException w:name="Medium Grid 3 Accent 1" w:semiHidden="0" w:uiPriority="69" w:unhideWhenUsed="0"/>
+    <w:lsdException w:name="Dark List Accent 1" w:semiHidden="0" w:uiPriority="70" w:unhideWhenUsed="0"/>
+    <w:lsdException w:name="Colorful Shading Accent 1" w:semiHidden="0" w:uiPriority="71" w:unhideWhenUsed="0"/>
+    <w:lsdException w:name="Colorful List Accent 1" w:semiHidden="0" w:uiPriority="72" w:unhideWhenUsed="0"/>
+    <w:lsdException w:name="Colorful Grid Accent 1" w:semiHidden="0" w:uiPriority="73" w:unhideWhenUsed="0"/>
+    <w:lsdException w:name="Light Shading Accent 2" w:semiHidden="0" w:uiPriority="60" w:unhideWhenUsed="0"/>
+    <w:lsdException w:name="Light List Accent 2" w:semiHidden="0" w:uiPriority="61" w:unhideWhenUsed="0"/>
+    <w:lsdException w:name="Light Grid Accent 2" w:semiHidden="0" w:uiPriority="62" w:unhideWhenUsed="0"/>
+    <w:lsdException w:name="Medium Shading 1 Accent 2" w:semiHidden="0" w:uiPriority="63" w:unhideWhenUsed="0"/>
+    <w:lsdException w:name="Medium Shading 2 Accent 2" w:semiHidden="0" w:uiPriority="64" w:unhideWhenUsed="0"/>
+    <w:lsdException w:name="Medium List 1 Accent 2" w:semiHidden="0" w:uiPriority="65" w:unhideWhenUsed="0"/>
+    <w:lsdException w:name="Medium List 2 Accent 2" w:semiHidden="0" w:uiPriority="66" w:unhideWhenUsed="0"/>
+    <w:lsdException w:name="Medium Grid 1 Accent 2" w:semiHidden="0" w:uiPriority="67" w:unhideWhenUsed="0"/>
+    <w:lsdException w:name="Medium Grid 2 Accent 2" w:semiHidden="0" w:uiPriority="68" w:unhideWhenUsed="0"/>
+    <w:lsdException w:name="Medium Grid 3 Accent 2" w:semiHidden="0" w:uiPriority="69" w:unhideWhenUsed="0"/>
+    <w:lsdException w:name="Dark List Accent 2" w:semiHidden="0" w:uiPriority="70" w:unhideWhenUsed="0"/>
+    <w:lsdException w:name="Colorful Shading Accent 2" w:semiHidden="0" w:uiPriority="71" w:unhideWhenUsed="0"/>
+    <w:lsdException w:name="Colorful List Accent 2" w:semiHidden="0" w:uiPriority="72" w:unhideWhenUsed="0"/>
+    <w:lsdException w:name="Colorful Grid Accent 2" w:semiHidden="0" w:uiPriority="73" w:unhideWhenUsed="0"/>
+    <w:lsdException w:name="Light Shading Accent 3" w:semiHidden="0" w:uiPriority="60" w:unhideWhenUsed="0"/>
+    <w:lsdException w:name="Light List Accent 3" w:semiHidden="0" w:uiPriority="61" w:unhideWhenUsed="0"/>
+    <w:lsdException w:name="Light Grid Accent 3" w:semiHidden="0" w:uiPriority="62" w:unhideWhenUsed="0"/>
+    <w:lsdException w:name="Medium Shading 1 Accent 3" w:semiHidden="0" w:uiPriority="63" w:unhideWhenUsed="0"/>
+    <w:lsdException w:name="Medium Shading 2 Accent 3" w:semiHidden="0" w:uiPriority="64" w:unhideWhenUsed="0"/>
+    <w:lsdException w:name="Medium List 1 Accent 3" w:semiHidden="0" w:uiPriority="65" w:unhideWhenUsed="0"/>
+    <w:lsdException w:name="Medium List 2 Accent 3" w:semiHidden="0" w:uiPriority="66" w:unhideWhenUsed="0"/>
+    <w:lsdException w:name="Medium Grid 1 Accent 3" w:semiHidden="0" w:uiPriority="67" w:unhideWhenUsed="0"/>
+    <w:lsdException w:name="Medium Grid 2 Accent 3" w:semiHidden="0" w:uiPriority="68" w:unhideWhenUsed="0"/>
+    <w:lsdException w:name="Medium Grid 3 Accent 3" w:semiHidden="0" w:uiPriority="69" w:unhideWhenUsed="0"/>
+    <w:lsdException w:name="Dark List Accent 3" w:semiHidden="0" w:uiPriority="70" w:unhideWhenUsed="0"/>
+    <w:lsdException w:name="Colorful Shading Accent 3" w:semiHidden="0" w:uiPriority="71" w:unhideWhenUsed="0"/>
+    <w:lsdException w:name="Colorful List Accent 3" w:semiHidden="0" w:uiPriority="72" w:unhideWhenUsed="0"/>
+    <w:lsdException w:name="Colorful Grid Accent 3" w:semiHidden="0" w:uiPriority="73" w:unhideWhenUsed="0"/>
+    <w:lsdException w:name="Light Shading Accent 4" w:semiHidden="0" w:uiPriority="60" w:unhideWhenUsed="0"/>
+    <w:lsdException w:name="Light List Accent 4" w:semiHidden="0" w:uiPriority="61" w:unhideWhenUsed="0"/>
+    <w:lsdException w:name="Light Grid Accent 4" w:semiHidden="0" w:uiPriority="62" w:unhideWhenUsed="0"/>
+    <w:lsdException w:name="Medium Shading 1 Accent 4" w:semiHidden="0" w:uiPriority="63" w:unhideWhenUsed="0"/>
+    <w:lsdException w:name="Medium Shading 2 Accent 4" w:semiHidden="0" w:uiPriority="64" w:unhideWhenUsed="0"/>
+    <w:lsdException w:name="Medium List 1 Accent 4" w:semiHidden="0" w:uiPriority="65" w:unhideWhenUsed="0"/>
+    <w:lsdException w:name="Medium List 2 Accent 4" w:semiHidden="0" w:uiPriority="66" w:unhideWhenUsed="0"/>
+    <w:lsdException w:name="Medium Grid 1 Accent 4" w:semiHidden="0" w:uiPriority="67" w:unhideWhenUsed="0"/>
+    <w:lsdException w:name="Medium Grid 2 Accent 4" w:semiHidden="0" w:uiPriority="68" w:unhideWhenUsed="0"/>
+    <w:lsdException w:name="Medium Grid 3 Accent 4" w:semiHidden="0" w:uiPriority="69" w:unhideWhenUsed="0"/>
+    <w:lsdException w:name="Dark List Accent 4" w:semiHidden="0" w:uiPriority="70" w:unhideWhenUsed="0"/>
+    <w:lsdException w:name="Colorful Shading Accent 4" w:semiHidden="0" w:uiPriority="71" w:unhideWhenUsed="0"/>
+    <w:lsdException w:name="Colorful List Accent 4" w:semiHidden="0" w:uiPriority="72" w:unhideWhenUsed="0"/>
+    <w:lsdException w:name="Colorful Grid Accent 4" w:semiHidden="0" w:uiPriority="73" w:unhideWhenUsed="0"/>
+    <w:lsdException w:name="Light Shading Accent 5" w:semiHidden="0" w:uiPriority="60" w:unhideWhenUsed="0"/>
+    <w:lsdException w:name="Light List Accent 5" w:semiHidden="0" w:uiPriority="61" w:unhideWhenUsed="0"/>
+    <w:lsdException w:name="Light Grid Accent 5" w:semiHidden="0" w:uiPriority="62" w:unhideWhenUsed="0"/>
+    <w:lsdException w:name="Medium Shading 1 Accent 5" w:semiHidden="0" w:uiPriority="63" w:unhideWhenUsed="0"/>
+    <w:lsdException w:name="Medium Shading 2 Accent 5" w:semiHidden="0" w:uiPriority="64" w:unhideWhenUsed="0"/>
+    <w:lsdException w:name="Medium List 1 Accent 5" w:semiHidden="0" w:uiPriority="65" w:unhideWhenUsed="0"/>
+    <w:lsdException w:name="Medium List 2 Accent 5" w:semiHidden="0" w:uiPriority="66" w:unhideWhenUsed="0"/>
+    <w:lsdException w:name="Medium Grid 1 Accent 5" w:semiHidden="0" w:uiPriority="67" w:unhideWhenUsed="0"/>
+    <w:lsdException w:name="Medium Grid 2 Accent 5" w:semiHidden="0" w:uiPriority="68" w:unhideWhenUsed="0"/>
+    <w:lsdException w:name="Medium Grid 3 Accent 5" w:semiHidden="0" w:uiPriority="69" w:unhideWhenUsed="0"/>
+    <w:lsdException w:name="Dark List Accent 5" w:semiHidden="0" w:uiPriority="70" w:unhideWhenUsed="0"/>
+    <w:lsdException w:name="Colorful Shading Accent 5" w:semiHidden="0" w:uiPriority="71" w:unhideWhenUsed="0"/>
+    <w:lsdException w:name="Colorful List Accent 5" w:semiHidden="0" w:uiPriority="72" w:unhideWhenUsed="0"/>
+    <w:lsdException w:name="Colorful Grid Accent 5" w:semiHidden="0" w:uiPriority="73" w:unhideWhenUsed="0"/>
+    <w:lsdException w:name="Light Shading Accent 6" w:semiHidden="0" w:uiPriority="60" w:unhideWhenUsed="0"/>
+    <w:lsdException w:name="Light List Accent 6" w:semiHidden="0" w:uiPriority="61" w:unhideWhenUsed="0"/>
+    <w:lsdException w:name="Light Grid Accent 6" w:semiHidden="0" w:uiPriority="62" w:unhideWhenUsed="0"/>
+    <w:lsdException w:name="Medium Shading 1 Accent 6" w:semiHidden="0" w:uiPriority="63" w:unhideWhenUsed="0"/>
+    <w:lsdException w:name="Medium Shading 2 Accent 6" w:semiHidden="0" w:uiPriority="64" w:unhideWhenUsed="0"/>
+    <w:lsdException w:name="Medium List 1 Accent 6" w:semiHidden="0" w:uiPriority="65" w:unhideWhenUsed="0"/>
+    <w:lsdException w:name="Medium List 2 Accent 6" w:semiHidden="0" w:uiPriority="66" w:unhideWhenUsed="0"/>
+    <w:lsdException w:name="Medium Grid 1 Accent 6" w:semiHidden="0" w:uiPriority="67" w:unhideWhenUsed="0"/>
+    <w:lsdException w:name="Medium Grid 2 Accent 6" w:semiHidden="0" w:uiPriority="68" w:unhideWhenUsed="0"/>
+    <w:lsdException w:name="Medium Grid 3 Accent 6" w:semiHidden="0" w:uiPriority="69" w:unhideWhenUsed="0"/>
+    <w:lsdException w:name="Dark List Accent 6" w:semiHidden="0" w:uiPriority="70" w:unhideWhenUsed="0"/>
+    <w:lsdException w:name="Colorful Shading Accent 6" w:semiHidden="0" w:uiPriority="71" w:unhideWhenUsed="0"/>
+    <w:lsdException w:name="Colorful List Accent 6" w:semiHidden="0" w:uiPriority="72" w:unhideWhenUsed="0"/>
+    <w:lsdException w:name="Colorful Grid Accent 6" w:semiHidden="0" w:uiPriority="73" w:unhideWhenUsed="0"/>
+    <w:lsdException w:name="Subtle Emphasis" w:semiHidden="0" w:uiPriority="19" w:unhideWhenUsed="0" w:qFormat="1"/>
+    <w:lsdException w:name="Intense Emphasis" w:semiHidden="0" w:uiPriority="21" w:unhideWhenUsed="0" w:qFormat="1"/>
+    <w:lsdException w:name="Subtle Reference" w:semiHidden="0" w:uiPriority="31" w:unhideWhenUsed="0" w:qFormat="1"/>
+    <w:lsdException w:name="Intense Reference" w:semiHidden="0" w:uiPriority="32" w:unhideWhenUsed="0" w:qFormat="1"/>
+    <w:lsdException w:name="Book Title" w:semiHidden="0" w:uiPriority="33" w:unhideWhenUsed="0" w:qFormat="1"/>
+    <w:lsdException w:name="Bibliography" w:uiPriority="37"/>
+    <w:lsdException w:name="TOC Heading" w:uiPriority="39" w:qFormat="1"/>
   </w:latentStyles>
   <w:style w:type="paragraph" w:default="1" w:styleId="Normal">
     <w:name w:val="Normal"/>
@@ -31336,6 +30825,7 @@
     <w:uiPriority w:val="99"/>
     <w:semiHidden/>
     <w:unhideWhenUsed/>
+    <w:qFormat/>
     <w:tblPr>
       <w:tblInd w:w="0" w:type="dxa"/>
       <w:tblCellMar>
@@ -31806,6 +31296,7 @@
       <w:spacing w:after="0" w:line="240" w:lineRule="auto"/>
     </w:pPr>
     <w:tblPr>
+      <w:tblInd w:w="0" w:type="dxa"/>
       <w:tblBorders>
         <w:top w:val="single" w:sz="4" w:space="0" w:color="auto"/>
         <w:left w:val="single" w:sz="4" w:space="0" w:color="auto"/>
@@ -31814,6 +31305,12 @@
         <w:insideH w:val="single" w:sz="4" w:space="0" w:color="auto"/>
         <w:insideV w:val="single" w:sz="4" w:space="0" w:color="auto"/>
       </w:tblBorders>
+      <w:tblCellMar>
+        <w:top w:w="0" w:type="dxa"/>
+        <w:left w:w="108" w:type="dxa"/>
+        <w:bottom w:w="0" w:type="dxa"/>
+        <w:right w:w="108" w:type="dxa"/>
+      </w:tblCellMar>
     </w:tblPr>
   </w:style>
   <w:style w:type="paragraph" w:styleId="Header">
@@ -31871,6 +31368,36 @@
       <w:contextualSpacing/>
     </w:pPr>
   </w:style>
+  <w:style w:type="paragraph" w:styleId="BalloonText">
+    <w:name w:val="Balloon Text"/>
+    <w:basedOn w:val="Normal"/>
+    <w:link w:val="BalloonTextChar"/>
+    <w:uiPriority w:val="99"/>
+    <w:semiHidden/>
+    <w:unhideWhenUsed/>
+    <w:rsid w:val="00601C90"/>
+    <w:pPr>
+      <w:spacing w:after="0" w:line="240" w:lineRule="auto"/>
+    </w:pPr>
+    <w:rPr>
+      <w:rFonts w:ascii="Tahoma" w:hAnsi="Tahoma" w:cs="Tahoma"/>
+      <w:sz w:val="16"/>
+      <w:szCs w:val="16"/>
+    </w:rPr>
+  </w:style>
+  <w:style w:type="character" w:customStyle="1" w:styleId="BalloonTextChar">
+    <w:name w:val="Balloon Text Char"/>
+    <w:basedOn w:val="DefaultParagraphFont"/>
+    <w:link w:val="BalloonText"/>
+    <w:uiPriority w:val="99"/>
+    <w:semiHidden/>
+    <w:rsid w:val="00601C90"/>
+    <w:rPr>
+      <w:rFonts w:ascii="Tahoma" w:hAnsi="Tahoma" w:cs="Tahoma"/>
+      <w:sz w:val="16"/>
+      <w:szCs w:val="16"/>
+    </w:rPr>
+  </w:style>
 </w:styles>
 </file>
 
@@ -31917,7 +31444,7 @@
     </a:clrScheme>
     <a:fontScheme name="Office">
       <a:majorFont>
-        <a:latin typeface="Calibri Light" panose="020F0302020204030204"/>
+        <a:latin typeface="Calibri Light"/>
         <a:ea typeface=""/>
         <a:cs typeface=""/>
         <a:font script="Jpan" typeface="ＭＳ ゴシック"/>
@@ -31952,7 +31479,7 @@
         <a:font script="Geor" typeface="Sylfaen"/>
       </a:majorFont>
       <a:minorFont>
-        <a:latin typeface="Calibri" panose="020F0502020204030204"/>
+        <a:latin typeface="Calibri"/>
         <a:ea typeface=""/>
         <a:cs typeface=""/>
         <a:font script="Jpan" typeface="ＭＳ 明朝"/>
@@ -32129,7 +31656,7 @@
   <a:extraClrSchemeLst/>
   <a:extLst>
     <a:ext uri="{05A4C25C-085E-4340-85A3-A5531E510DB2}">
-      <thm15:themeFamily xmlns:thm15="http://schemas.microsoft.com/office/thememl/2012/main" name="Office Theme" id="{62F939B6-93AF-4DB8-9C6B-D6C7DFDC589F}" vid="{4A3C46E8-61CC-4603-A589-7422A47A8E4A}"/>
+      <thm15:themeFamily xmlns:thm15="http://schemas.microsoft.com/office/thememl/2012/main" xmlns="" name="Office Theme" id="{62F939B6-93AF-4DB8-9C6B-D6C7DFDC589F}" vid="{4A3C46E8-61CC-4603-A589-7422A47A8E4A}"/>
     </a:ext>
   </a:extLst>
 </a:theme>

</xml_diff>

<commit_message>
Added Intros and constraints
</commit_message>
<xml_diff>
--- a/ProjectDocumentation/SoftwareRequirements.docx
+++ b/ProjectDocumentation/SoftwareRequirements.docx
@@ -1,6 +1,6 @@
 
 <file path=word/document.xml><?xml version="1.0" encoding="utf-8"?>
-<w:document xmlns:ve="http://schemas.openxmlformats.org/markup-compatibility/2006" xmlns:o="urn:schemas-microsoft-com:office:office" xmlns:r="http://schemas.openxmlformats.org/officeDocument/2006/relationships" xmlns:m="http://schemas.openxmlformats.org/officeDocument/2006/math" xmlns:v="urn:schemas-microsoft-com:vml" xmlns:wp="http://schemas.openxmlformats.org/drawingml/2006/wordprocessingDrawing" xmlns:w10="urn:schemas-microsoft-com:office:word" xmlns:w="http://schemas.openxmlformats.org/wordprocessingml/2006/main" xmlns:wne="http://schemas.microsoft.com/office/word/2006/wordml">
+<w:document xmlns:wpc="http://schemas.microsoft.com/office/word/2010/wordprocessingCanvas" xmlns:mc="http://schemas.openxmlformats.org/markup-compatibility/2006" xmlns:o="urn:schemas-microsoft-com:office:office" xmlns:r="http://schemas.openxmlformats.org/officeDocument/2006/relationships" xmlns:m="http://schemas.openxmlformats.org/officeDocument/2006/math" xmlns:v="urn:schemas-microsoft-com:vml" xmlns:wp14="http://schemas.microsoft.com/office/word/2010/wordprocessingDrawing" xmlns:wp="http://schemas.openxmlformats.org/drawingml/2006/wordprocessingDrawing" xmlns:w10="urn:schemas-microsoft-com:office:word" xmlns:w="http://schemas.openxmlformats.org/wordprocessingml/2006/main" xmlns:w14="http://schemas.microsoft.com/office/word/2010/wordml" xmlns:wpg="http://schemas.microsoft.com/office/word/2010/wordprocessingGroup" xmlns:wpi="http://schemas.microsoft.com/office/word/2010/wordprocessingInk" xmlns:wne="http://schemas.microsoft.com/office/word/2006/wordml" xmlns:wps="http://schemas.microsoft.com/office/word/2010/wordprocessingShape" mc:Ignorable="w14 wp14">
   <w:body>
     <w:sdt>
       <w:sdtPr>
@@ -3621,6 +3621,44 @@
       </w:r>
       <w:bookmarkEnd w:id="2"/>
     </w:p>
+    <w:p/>
+    <w:p>
+      <w:pPr>
+        <w:ind w:firstLine="576"/>
+        <w:rPr>
+          <w:rFonts w:ascii="Times New Roman" w:hAnsi="Times New Roman" w:cs="Times New Roman"/>
+          <w:sz w:val="24"/>
+          <w:szCs w:val="24"/>
+        </w:rPr>
+      </w:pPr>
+      <w:r>
+        <w:rPr>
+          <w:rFonts w:ascii="Times New Roman" w:hAnsi="Times New Roman" w:cs="Times New Roman"/>
+          <w:sz w:val="24"/>
+          <w:szCs w:val="24"/>
+        </w:rPr>
+        <w:t>Tower Defence is a type of real-time strategy video game that has been around since the early 1990’s. The object of the game is to prevent computer controlled enemies to get to the end of a certain linear path. To achieve this, the player will strategically place towers which will kill (or inflict some sort of damage) the enemies before they reach the end of the path. Killing (or damaging) enemies and completing certain levels and tasks will give points and money to the player which can be used to buy more towers or even upgrade current ones in anticipation of stronger enemies in upcoming levels. Hi-scores will be kept and the player will also have the option to create or edit his/her own maps. The visual theme of the game will be medieval/fantasy.</w:t>
+      </w:r>
+    </w:p>
+    <w:p>
+      <w:pPr>
+        <w:ind w:firstLine="576"/>
+        <w:rPr>
+          <w:rFonts w:ascii="Times New Roman" w:hAnsi="Times New Roman" w:cs="Times New Roman"/>
+          <w:sz w:val="24"/>
+          <w:szCs w:val="24"/>
+        </w:rPr>
+      </w:pPr>
+      <w:r>
+        <w:rPr>
+          <w:rFonts w:ascii="Times New Roman" w:hAnsi="Times New Roman" w:cs="Times New Roman"/>
+          <w:sz w:val="24"/>
+          <w:szCs w:val="24"/>
+        </w:rPr>
+        <w:t>The purpose of this document is to outline exactly how this particular version of Tower Defence will run and the requirements and constraints imposed on the programmers of the game. A full domain model, in-depth use cases and an overview of the business rules associated with this project will also be contained within this document.</w:t>
+      </w:r>
+    </w:p>
+    <w:p/>
     <w:p>
       <w:pPr>
         <w:pStyle w:val="Heading2"/>
@@ -3637,12 +3675,49 @@
       </w:r>
       <w:bookmarkEnd w:id="3"/>
     </w:p>
+    <w:p/>
+    <w:p>
+      <w:pPr>
+        <w:ind w:firstLine="576"/>
+        <w:rPr>
+          <w:rFonts w:ascii="Times New Roman" w:hAnsi="Times New Roman" w:cs="Times New Roman"/>
+          <w:sz w:val="24"/>
+          <w:szCs w:val="24"/>
+        </w:rPr>
+      </w:pPr>
+      <w:r>
+        <w:rPr>
+          <w:rFonts w:ascii="Times New Roman" w:hAnsi="Times New Roman" w:cs="Times New Roman"/>
+          <w:sz w:val="24"/>
+          <w:szCs w:val="24"/>
+        </w:rPr>
+        <w:t xml:space="preserve">This game is designed for players of all ages and of all video game skill levels. The concept of the game and the navigation of the options </w:t>
+      </w:r>
+      <w:proofErr w:type="gramStart"/>
+      <w:r>
+        <w:rPr>
+          <w:rFonts w:ascii="Times New Roman" w:hAnsi="Times New Roman" w:cs="Times New Roman"/>
+          <w:sz w:val="24"/>
+          <w:szCs w:val="24"/>
+        </w:rPr>
+        <w:t>is</w:t>
+      </w:r>
+      <w:proofErr w:type="gramEnd"/>
+      <w:r>
+        <w:rPr>
+          <w:rFonts w:ascii="Times New Roman" w:hAnsi="Times New Roman" w:cs="Times New Roman"/>
+          <w:sz w:val="24"/>
+          <w:szCs w:val="24"/>
+        </w:rPr>
+        <w:t xml:space="preserve"> simple enough for any player to pick up and play. In addition, player-chosen difficulty levels enable any player to play the game comfortably.  </w:t>
+      </w:r>
+    </w:p>
+    <w:p/>
     <w:p>
       <w:pPr>
         <w:pStyle w:val="Heading2"/>
         <w:rPr>
           <w:rFonts w:ascii="Times New Roman" w:hAnsi="Times New Roman" w:cs="Times New Roman"/>
-          <w:b w:val="0"/>
         </w:rPr>
       </w:pPr>
       <w:bookmarkStart w:id="4" w:name="_Toc411791581"/>
@@ -3654,6 +3729,21 @@
       </w:r>
       <w:bookmarkEnd w:id="4"/>
     </w:p>
+    <w:p/>
+    <w:p>
+      <w:pPr>
+        <w:ind w:firstLine="576"/>
+      </w:pPr>
+      <w:r>
+        <w:rPr>
+          <w:rFonts w:ascii="Times New Roman" w:hAnsi="Times New Roman" w:cs="Times New Roman"/>
+          <w:sz w:val="24"/>
+          <w:szCs w:val="24"/>
+        </w:rPr>
+        <w:t>The goal of this game is to recapture the timeless charm and integrity of Tower Defence all while adding some new features to keep the players on their toes. The variable difficulty level will also help in drawing in players of all ages and skill levels to maximize the scope of players.</w:t>
+      </w:r>
+    </w:p>
+    <w:p/>
     <w:p>
       <w:pPr>
         <w:rPr>
@@ -3712,10 +3802,10 @@
             <v:path o:extrusionok="f" gradientshapeok="t" o:connecttype="rect"/>
             <o:lock v:ext="edit" aspectratio="t"/>
           </v:shapetype>
-          <v:shape id="_x0000_i1025" type="#_x0000_t75" style="width:467.15pt;height:545.85pt" o:ole="">
-            <v:imagedata r:id="rId8" o:title=""/>
+          <v:shape id="_x0000_i1025" type="#_x0000_t75" style="width:467.25pt;height:545.25pt" o:ole="">
+            <v:imagedata r:id="rId9" o:title=""/>
           </v:shape>
-          <o:OLEObject Type="Embed" ProgID="Visio.Drawing.15" ShapeID="_x0000_i1025" DrawAspect="Content" ObjectID="_1485535520" r:id="rId9"/>
+          <o:OLEObject Type="Embed" ProgID="Visio.Drawing.15" ShapeID="_x0000_i1025" DrawAspect="Content" ObjectID="_1485536308" r:id="rId10"/>
         </w:object>
       </w:r>
     </w:p>
@@ -4031,10 +4121,10 @@
       </w:pPr>
       <w:r>
         <w:object w:dxaOrig="11611" w:dyaOrig="14851">
-          <v:shape id="_x0000_i1026" type="#_x0000_t75" style="width:468pt;height:587.7pt" o:ole="">
-            <v:imagedata r:id="rId10" o:title=""/>
+          <v:shape id="_x0000_i1026" type="#_x0000_t75" style="width:468pt;height:587.25pt" o:ole="">
+            <v:imagedata r:id="rId11" o:title=""/>
           </v:shape>
-          <o:OLEObject Type="Embed" ProgID="Visio.Drawing.15" ShapeID="_x0000_i1026" DrawAspect="Content" ObjectID="_1485535521" r:id="rId11"/>
+          <o:OLEObject Type="Embed" ProgID="Visio.Drawing.15" ShapeID="_x0000_i1026" DrawAspect="Content" ObjectID="_1485536309" r:id="rId12"/>
         </w:object>
       </w:r>
     </w:p>
@@ -4127,7 +4217,7 @@
       <w:tblPr>
         <w:tblStyle w:val="TableGrid"/>
         <w:tblW w:w="9351" w:type="dxa"/>
-        <w:tblLook w:val="04A0"/>
+        <w:tblLook w:val="04A0" w:firstRow="1" w:lastRow="0" w:firstColumn="1" w:lastColumn="0" w:noHBand="0" w:noVBand="1"/>
       </w:tblPr>
       <w:tblGrid>
         <w:gridCol w:w="2948"/>
@@ -4497,7 +4587,7 @@
       <w:tblPr>
         <w:tblStyle w:val="TableGrid"/>
         <w:tblW w:w="9359" w:type="dxa"/>
-        <w:tblLook w:val="04A0"/>
+        <w:tblLook w:val="04A0" w:firstRow="1" w:lastRow="0" w:firstColumn="1" w:lastColumn="0" w:noHBand="0" w:noVBand="1"/>
       </w:tblPr>
       <w:tblGrid>
         <w:gridCol w:w="988"/>
@@ -4809,7 +4899,7 @@
       <w:tblPr>
         <w:tblStyle w:val="TableGrid"/>
         <w:tblW w:w="9351" w:type="dxa"/>
-        <w:tblLook w:val="04A0"/>
+        <w:tblLook w:val="04A0" w:firstRow="1" w:lastRow="0" w:firstColumn="1" w:lastColumn="0" w:noHBand="0" w:noVBand="1"/>
       </w:tblPr>
       <w:tblGrid>
         <w:gridCol w:w="2948"/>
@@ -5210,7 +5300,7 @@
       <w:tblPr>
         <w:tblStyle w:val="TableGrid"/>
         <w:tblW w:w="9359" w:type="dxa"/>
-        <w:tblLook w:val="04A0"/>
+        <w:tblLook w:val="04A0" w:firstRow="1" w:lastRow="0" w:firstColumn="1" w:lastColumn="0" w:noHBand="0" w:noVBand="1"/>
       </w:tblPr>
       <w:tblGrid>
         <w:gridCol w:w="988"/>
@@ -5625,7 +5715,7 @@
       <w:tblPr>
         <w:tblStyle w:val="TableGrid"/>
         <w:tblW w:w="9359" w:type="dxa"/>
-        <w:tblLook w:val="04A0"/>
+        <w:tblLook w:val="04A0" w:firstRow="1" w:lastRow="0" w:firstColumn="1" w:lastColumn="0" w:noHBand="0" w:noVBand="1"/>
       </w:tblPr>
       <w:tblGrid>
         <w:gridCol w:w="988"/>
@@ -5940,7 +6030,7 @@
       <w:tblPr>
         <w:tblStyle w:val="TableGrid"/>
         <w:tblW w:w="9351" w:type="dxa"/>
-        <w:tblLook w:val="04A0"/>
+        <w:tblLook w:val="04A0" w:firstRow="1" w:lastRow="0" w:firstColumn="1" w:lastColumn="0" w:noHBand="0" w:noVBand="1"/>
       </w:tblPr>
       <w:tblGrid>
         <w:gridCol w:w="2948"/>
@@ -6035,8 +6125,6 @@
               </w:rPr>
               <w:t>UC-MM-</w:t>
             </w:r>
-            <w:bookmarkStart w:id="16" w:name="_GoBack"/>
-            <w:bookmarkEnd w:id="16"/>
             <w:r>
               <w:rPr>
                 <w:rFonts w:ascii="Times New Roman" w:hAnsi="Times New Roman" w:cs="Times New Roman"/>
@@ -6324,7 +6412,7 @@
       <w:tblPr>
         <w:tblStyle w:val="TableGrid"/>
         <w:tblW w:w="9359" w:type="dxa"/>
-        <w:tblLook w:val="04A0"/>
+        <w:tblLook w:val="04A0" w:firstRow="1" w:lastRow="0" w:firstColumn="1" w:lastColumn="0" w:noHBand="0" w:noVBand="1"/>
       </w:tblPr>
       <w:tblGrid>
         <w:gridCol w:w="988"/>
@@ -6744,7 +6832,7 @@
       <w:tblPr>
         <w:tblStyle w:val="TableGrid"/>
         <w:tblW w:w="9359" w:type="dxa"/>
-        <w:tblLook w:val="04A0"/>
+        <w:tblLook w:val="04A0" w:firstRow="1" w:lastRow="0" w:firstColumn="1" w:lastColumn="0" w:noHBand="0" w:noVBand="1"/>
       </w:tblPr>
       <w:tblGrid>
         <w:gridCol w:w="988"/>
@@ -6986,8 +7074,8 @@
           <w:rFonts w:ascii="Times New Roman" w:hAnsi="Times New Roman" w:cs="Times New Roman"/>
         </w:rPr>
       </w:pPr>
-      <w:bookmarkStart w:id="17" w:name="_Toc411726937"/>
-      <w:bookmarkStart w:id="18" w:name="_Toc411791590"/>
+      <w:bookmarkStart w:id="16" w:name="_Toc411726937"/>
+      <w:bookmarkStart w:id="17" w:name="_Toc411791590"/>
       <w:r>
         <w:rPr>
           <w:rFonts w:ascii="Times New Roman" w:hAnsi="Times New Roman" w:cs="Times New Roman"/>
@@ -6995,8 +7083,8 @@
         <w:lastRenderedPageBreak/>
         <w:t>Use Case: Edit scenery</w:t>
       </w:r>
+      <w:bookmarkEnd w:id="16"/>
       <w:bookmarkEnd w:id="17"/>
-      <w:bookmarkEnd w:id="18"/>
     </w:p>
     <w:p>
       <w:pPr>
@@ -7036,7 +7124,7 @@
       <w:tblPr>
         <w:tblStyle w:val="TableGrid"/>
         <w:tblW w:w="9351" w:type="dxa"/>
-        <w:tblLook w:val="04A0"/>
+        <w:tblLook w:val="04A0" w:firstRow="1" w:lastRow="0" w:firstColumn="1" w:lastColumn="0" w:noHBand="0" w:noVBand="1"/>
       </w:tblPr>
       <w:tblGrid>
         <w:gridCol w:w="2948"/>
@@ -7418,7 +7506,7 @@
       <w:tblPr>
         <w:tblStyle w:val="TableGrid"/>
         <w:tblW w:w="9359" w:type="dxa"/>
-        <w:tblLook w:val="04A0"/>
+        <w:tblLook w:val="04A0" w:firstRow="1" w:lastRow="0" w:firstColumn="1" w:lastColumn="0" w:noHBand="0" w:noVBand="1"/>
       </w:tblPr>
       <w:tblGrid>
         <w:gridCol w:w="988"/>
@@ -7761,7 +7849,7 @@
       <w:tblPr>
         <w:tblStyle w:val="TableGrid"/>
         <w:tblW w:w="9359" w:type="dxa"/>
-        <w:tblLook w:val="04A0"/>
+        <w:tblLook w:val="04A0" w:firstRow="1" w:lastRow="0" w:firstColumn="1" w:lastColumn="0" w:noHBand="0" w:noVBand="1"/>
       </w:tblPr>
       <w:tblGrid>
         <w:gridCol w:w="988"/>
@@ -8061,8 +8149,8 @@
           <w:rFonts w:ascii="Times New Roman" w:hAnsi="Times New Roman" w:cs="Times New Roman"/>
         </w:rPr>
       </w:pPr>
-      <w:bookmarkStart w:id="19" w:name="_Toc411791591"/>
-      <w:bookmarkStart w:id="20" w:name="_Toc411726938"/>
+      <w:bookmarkStart w:id="18" w:name="_Toc411791591"/>
+      <w:bookmarkStart w:id="19" w:name="_Toc411726938"/>
       <w:r>
         <w:rPr>
           <w:rFonts w:ascii="Times New Roman" w:hAnsi="Times New Roman" w:cs="Times New Roman"/>
@@ -8088,7 +8176,7 @@
         </w:rPr>
         <w:t>s</w:t>
       </w:r>
-      <w:bookmarkEnd w:id="19"/>
+      <w:bookmarkEnd w:id="18"/>
     </w:p>
     <w:p>
       <w:pPr>
@@ -8128,7 +8216,7 @@
       <w:tblPr>
         <w:tblStyle w:val="TableGrid"/>
         <w:tblW w:w="9351" w:type="dxa"/>
-        <w:tblLook w:val="04A0"/>
+        <w:tblLook w:val="04A0" w:firstRow="1" w:lastRow="0" w:firstColumn="1" w:lastColumn="0" w:noHBand="0" w:noVBand="1"/>
       </w:tblPr>
       <w:tblGrid>
         <w:gridCol w:w="2948"/>
@@ -8511,7 +8599,7 @@
       <w:tblPr>
         <w:tblStyle w:val="TableGrid"/>
         <w:tblW w:w="9359" w:type="dxa"/>
-        <w:tblLook w:val="04A0"/>
+        <w:tblLook w:val="04A0" w:firstRow="1" w:lastRow="0" w:firstColumn="1" w:lastColumn="0" w:noHBand="0" w:noVBand="1"/>
       </w:tblPr>
       <w:tblGrid>
         <w:gridCol w:w="988"/>
@@ -8943,7 +9031,7 @@
       <w:tblPr>
         <w:tblStyle w:val="TableGrid"/>
         <w:tblW w:w="9359" w:type="dxa"/>
-        <w:tblLook w:val="04A0"/>
+        <w:tblLook w:val="04A0" w:firstRow="1" w:lastRow="0" w:firstColumn="1" w:lastColumn="0" w:noHBand="0" w:noVBand="1"/>
       </w:tblPr>
       <w:tblGrid>
         <w:gridCol w:w="988"/>
@@ -9244,7 +9332,7 @@
       <w:tblPr>
         <w:tblStyle w:val="TableGrid"/>
         <w:tblW w:w="9359" w:type="dxa"/>
-        <w:tblLook w:val="04A0"/>
+        <w:tblLook w:val="04A0" w:firstRow="1" w:lastRow="0" w:firstColumn="1" w:lastColumn="0" w:noHBand="0" w:noVBand="1"/>
       </w:tblPr>
       <w:tblGrid>
         <w:gridCol w:w="988"/>
@@ -9564,7 +9652,7 @@
       <w:tblPr>
         <w:tblStyle w:val="TableGrid"/>
         <w:tblW w:w="9359" w:type="dxa"/>
-        <w:tblLook w:val="04A0"/>
+        <w:tblLook w:val="04A0" w:firstRow="1" w:lastRow="0" w:firstColumn="1" w:lastColumn="0" w:noHBand="0" w:noVBand="1"/>
       </w:tblPr>
       <w:tblGrid>
         <w:gridCol w:w="988"/>
@@ -9982,7 +10070,7 @@
       <w:tblPr>
         <w:tblStyle w:val="TableGrid"/>
         <w:tblW w:w="9359" w:type="dxa"/>
-        <w:tblLook w:val="04A0"/>
+        <w:tblLook w:val="04A0" w:firstRow="1" w:lastRow="0" w:firstColumn="1" w:lastColumn="0" w:noHBand="0" w:noVBand="1"/>
       </w:tblPr>
       <w:tblGrid>
         <w:gridCol w:w="988"/>
@@ -10241,7 +10329,7 @@
       <w:tblPr>
         <w:tblStyle w:val="TableGrid"/>
         <w:tblW w:w="9359" w:type="dxa"/>
-        <w:tblLook w:val="04A0"/>
+        <w:tblLook w:val="04A0" w:firstRow="1" w:lastRow="0" w:firstColumn="1" w:lastColumn="0" w:noHBand="0" w:noVBand="1"/>
       </w:tblPr>
       <w:tblGrid>
         <w:gridCol w:w="988"/>
@@ -10509,7 +10597,7 @@
           <w:rFonts w:ascii="Times New Roman" w:hAnsi="Times New Roman" w:cs="Times New Roman"/>
         </w:rPr>
       </w:pPr>
-      <w:bookmarkStart w:id="21" w:name="_Toc411791592"/>
+      <w:bookmarkStart w:id="20" w:name="_Toc411791592"/>
       <w:r>
         <w:rPr>
           <w:rFonts w:ascii="Times New Roman" w:hAnsi="Times New Roman" w:cs="Times New Roman"/>
@@ -10517,8 +10605,8 @@
         <w:lastRenderedPageBreak/>
         <w:t>Use Case: Edit path</w:t>
       </w:r>
+      <w:bookmarkEnd w:id="19"/>
       <w:bookmarkEnd w:id="20"/>
-      <w:bookmarkEnd w:id="21"/>
     </w:p>
     <w:p>
       <w:pPr>
@@ -10569,7 +10657,7 @@
       <w:tblPr>
         <w:tblStyle w:val="TableGrid"/>
         <w:tblW w:w="9351" w:type="dxa"/>
-        <w:tblLook w:val="04A0"/>
+        <w:tblLook w:val="04A0" w:firstRow="1" w:lastRow="0" w:firstColumn="1" w:lastColumn="0" w:noHBand="0" w:noVBand="1"/>
       </w:tblPr>
       <w:tblGrid>
         <w:gridCol w:w="2948"/>
@@ -10964,7 +11052,7 @@
       <w:tblPr>
         <w:tblStyle w:val="TableGrid"/>
         <w:tblW w:w="9359" w:type="dxa"/>
-        <w:tblLook w:val="04A0"/>
+        <w:tblLook w:val="04A0" w:firstRow="1" w:lastRow="0" w:firstColumn="1" w:lastColumn="0" w:noHBand="0" w:noVBand="1"/>
       </w:tblPr>
       <w:tblGrid>
         <w:gridCol w:w="988"/>
@@ -11321,7 +11409,7 @@
       <w:tblPr>
         <w:tblStyle w:val="TableGrid"/>
         <w:tblW w:w="9359" w:type="dxa"/>
-        <w:tblLook w:val="04A0"/>
+        <w:tblLook w:val="04A0" w:firstRow="1" w:lastRow="0" w:firstColumn="1" w:lastColumn="0" w:noHBand="0" w:noVBand="1"/>
       </w:tblPr>
       <w:tblGrid>
         <w:gridCol w:w="988"/>
@@ -11582,8 +11670,8 @@
           <w:rFonts w:ascii="Times New Roman" w:hAnsi="Times New Roman" w:cs="Times New Roman"/>
         </w:rPr>
       </w:pPr>
-      <w:bookmarkStart w:id="22" w:name="_Toc411726939"/>
-      <w:bookmarkStart w:id="23" w:name="_Toc411791593"/>
+      <w:bookmarkStart w:id="21" w:name="_Toc411726939"/>
+      <w:bookmarkStart w:id="22" w:name="_Toc411791593"/>
       <w:r>
         <w:rPr>
           <w:rFonts w:ascii="Times New Roman" w:hAnsi="Times New Roman" w:cs="Times New Roman"/>
@@ -11591,8 +11679,8 @@
         <w:lastRenderedPageBreak/>
         <w:t>Use Case: Save map</w:t>
       </w:r>
+      <w:bookmarkEnd w:id="21"/>
       <w:bookmarkEnd w:id="22"/>
-      <w:bookmarkEnd w:id="23"/>
     </w:p>
     <w:p>
       <w:pPr>
@@ -11643,7 +11731,7 @@
       <w:tblPr>
         <w:tblStyle w:val="TableGrid"/>
         <w:tblW w:w="9351" w:type="dxa"/>
-        <w:tblLook w:val="04A0"/>
+        <w:tblLook w:val="04A0" w:firstRow="1" w:lastRow="0" w:firstColumn="1" w:lastColumn="0" w:noHBand="0" w:noVBand="1"/>
       </w:tblPr>
       <w:tblGrid>
         <w:gridCol w:w="2948"/>
@@ -12004,7 +12092,7 @@
       <w:tblPr>
         <w:tblStyle w:val="TableGrid"/>
         <w:tblW w:w="9359" w:type="dxa"/>
-        <w:tblLook w:val="04A0"/>
+        <w:tblLook w:val="04A0" w:firstRow="1" w:lastRow="0" w:firstColumn="1" w:lastColumn="0" w:noHBand="0" w:noVBand="1"/>
       </w:tblPr>
       <w:tblGrid>
         <w:gridCol w:w="988"/>
@@ -12456,7 +12544,7 @@
       <w:tblPr>
         <w:tblStyle w:val="TableGrid"/>
         <w:tblW w:w="9359" w:type="dxa"/>
-        <w:tblLook w:val="04A0"/>
+        <w:tblLook w:val="04A0" w:firstRow="1" w:lastRow="0" w:firstColumn="1" w:lastColumn="0" w:noHBand="0" w:noVBand="1"/>
       </w:tblPr>
       <w:tblGrid>
         <w:gridCol w:w="988"/>
@@ -12683,8 +12771,8 @@
           <w:rFonts w:ascii="Times New Roman" w:hAnsi="Times New Roman" w:cs="Times New Roman"/>
         </w:rPr>
       </w:pPr>
-      <w:bookmarkStart w:id="24" w:name="_Toc411726940"/>
-      <w:bookmarkStart w:id="25" w:name="_Toc411791594"/>
+      <w:bookmarkStart w:id="23" w:name="_Toc411726940"/>
+      <w:bookmarkStart w:id="24" w:name="_Toc411791594"/>
       <w:r>
         <w:rPr>
           <w:rFonts w:ascii="Times New Roman" w:hAnsi="Times New Roman" w:cs="Times New Roman"/>
@@ -12692,8 +12780,8 @@
         <w:lastRenderedPageBreak/>
         <w:t>Use Case: Delete map</w:t>
       </w:r>
+      <w:bookmarkEnd w:id="23"/>
       <w:bookmarkEnd w:id="24"/>
-      <w:bookmarkEnd w:id="25"/>
     </w:p>
     <w:p>
       <w:pPr>
@@ -12746,7 +12834,7 @@
       <w:tblPr>
         <w:tblStyle w:val="TableGrid"/>
         <w:tblW w:w="9351" w:type="dxa"/>
-        <w:tblLook w:val="04A0"/>
+        <w:tblLook w:val="04A0" w:firstRow="1" w:lastRow="0" w:firstColumn="1" w:lastColumn="0" w:noHBand="0" w:noVBand="1"/>
       </w:tblPr>
       <w:tblGrid>
         <w:gridCol w:w="2948"/>
@@ -13109,7 +13197,7 @@
       <w:tblPr>
         <w:tblStyle w:val="TableGrid"/>
         <w:tblW w:w="9359" w:type="dxa"/>
-        <w:tblLook w:val="04A0"/>
+        <w:tblLook w:val="04A0" w:firstRow="1" w:lastRow="0" w:firstColumn="1" w:lastColumn="0" w:noHBand="0" w:noVBand="1"/>
       </w:tblPr>
       <w:tblGrid>
         <w:gridCol w:w="988"/>
@@ -13656,7 +13744,7 @@
       <w:tblPr>
         <w:tblStyle w:val="TableGrid"/>
         <w:tblW w:w="9359" w:type="dxa"/>
-        <w:tblLook w:val="04A0"/>
+        <w:tblLook w:val="04A0" w:firstRow="1" w:lastRow="0" w:firstColumn="1" w:lastColumn="0" w:noHBand="0" w:noVBand="1"/>
       </w:tblPr>
       <w:tblGrid>
         <w:gridCol w:w="988"/>
@@ -13948,7 +14036,7 @@
           <w:rFonts w:ascii="Times New Roman" w:hAnsi="Times New Roman" w:cs="Times New Roman"/>
         </w:rPr>
       </w:pPr>
-      <w:bookmarkStart w:id="26" w:name="_Toc411791595"/>
+      <w:bookmarkStart w:id="25" w:name="_Toc411791595"/>
       <w:r>
         <w:rPr>
           <w:rFonts w:ascii="Times New Roman" w:hAnsi="Times New Roman" w:cs="Times New Roman"/>
@@ -13962,7 +14050,7 @@
         </w:rPr>
         <w:t>Start new game</w:t>
       </w:r>
-      <w:bookmarkEnd w:id="26"/>
+      <w:bookmarkEnd w:id="25"/>
     </w:p>
     <w:p>
       <w:r>
@@ -14001,7 +14089,7 @@
       <w:tblPr>
         <w:tblStyle w:val="TableGrid"/>
         <w:tblW w:w="9351" w:type="dxa"/>
-        <w:tblLook w:val="04A0"/>
+        <w:tblLook w:val="04A0" w:firstRow="1" w:lastRow="0" w:firstColumn="1" w:lastColumn="0" w:noHBand="0" w:noVBand="1"/>
       </w:tblPr>
       <w:tblGrid>
         <w:gridCol w:w="2948"/>
@@ -14352,7 +14440,7 @@
       <w:tblPr>
         <w:tblStyle w:val="TableGrid"/>
         <w:tblW w:w="9359" w:type="dxa"/>
-        <w:tblLook w:val="04A0"/>
+        <w:tblLook w:val="04A0" w:firstRow="1" w:lastRow="0" w:firstColumn="1" w:lastColumn="0" w:noHBand="0" w:noVBand="1"/>
       </w:tblPr>
       <w:tblGrid>
         <w:gridCol w:w="988"/>
@@ -14912,7 +15000,7 @@
       <w:tblPr>
         <w:tblStyle w:val="TableGrid"/>
         <w:tblW w:w="9359" w:type="dxa"/>
-        <w:tblLook w:val="04A0"/>
+        <w:tblLook w:val="04A0" w:firstRow="1" w:lastRow="0" w:firstColumn="1" w:lastColumn="0" w:noHBand="0" w:noVBand="1"/>
       </w:tblPr>
       <w:tblGrid>
         <w:gridCol w:w="988"/>
@@ -15190,7 +15278,7 @@
           <w:rFonts w:ascii="Times New Roman" w:hAnsi="Times New Roman" w:cs="Times New Roman"/>
         </w:rPr>
       </w:pPr>
-      <w:bookmarkStart w:id="27" w:name="_Toc411791596"/>
+      <w:bookmarkStart w:id="26" w:name="_Toc411791596"/>
       <w:r>
         <w:rPr>
           <w:rFonts w:ascii="Times New Roman" w:hAnsi="Times New Roman" w:cs="Times New Roman"/>
@@ -15204,7 +15292,7 @@
         </w:rPr>
         <w:t>Select map</w:t>
       </w:r>
-      <w:bookmarkEnd w:id="27"/>
+      <w:bookmarkEnd w:id="26"/>
     </w:p>
     <w:p>
       <w:pPr>
@@ -15238,7 +15326,7 @@
       <w:tblPr>
         <w:tblStyle w:val="TableGrid"/>
         <w:tblW w:w="9351" w:type="dxa"/>
-        <w:tblLook w:val="04A0"/>
+        <w:tblLook w:val="04A0" w:firstRow="1" w:lastRow="0" w:firstColumn="1" w:lastColumn="0" w:noHBand="0" w:noVBand="1"/>
       </w:tblPr>
       <w:tblGrid>
         <w:gridCol w:w="2948"/>
@@ -15601,7 +15689,7 @@
       <w:tblPr>
         <w:tblStyle w:val="TableGrid"/>
         <w:tblW w:w="9359" w:type="dxa"/>
-        <w:tblLook w:val="04A0"/>
+        <w:tblLook w:val="04A0" w:firstRow="1" w:lastRow="0" w:firstColumn="1" w:lastColumn="0" w:noHBand="0" w:noVBand="1"/>
       </w:tblPr>
       <w:tblGrid>
         <w:gridCol w:w="988"/>
@@ -15996,7 +16084,7 @@
       <w:tblPr>
         <w:tblStyle w:val="TableGrid"/>
         <w:tblW w:w="9359" w:type="dxa"/>
-        <w:tblLook w:val="04A0"/>
+        <w:tblLook w:val="04A0" w:firstRow="1" w:lastRow="0" w:firstColumn="1" w:lastColumn="0" w:noHBand="0" w:noVBand="1"/>
       </w:tblPr>
       <w:tblGrid>
         <w:gridCol w:w="988"/>
@@ -16270,7 +16358,7 @@
           <w:rFonts w:ascii="Times New Roman" w:hAnsi="Times New Roman" w:cs="Times New Roman"/>
         </w:rPr>
       </w:pPr>
-      <w:bookmarkStart w:id="28" w:name="_Toc411791597"/>
+      <w:bookmarkStart w:id="27" w:name="_Toc411791597"/>
       <w:r>
         <w:rPr>
           <w:rFonts w:ascii="Times New Roman" w:hAnsi="Times New Roman" w:cs="Times New Roman"/>
@@ -16290,7 +16378,7 @@
         </w:rPr>
         <w:t xml:space="preserve"> game</w:t>
       </w:r>
-      <w:bookmarkEnd w:id="28"/>
+      <w:bookmarkEnd w:id="27"/>
     </w:p>
     <w:p>
       <w:pPr>
@@ -16322,7 +16410,7 @@
       <w:tblPr>
         <w:tblStyle w:val="TableGrid"/>
         <w:tblW w:w="9351" w:type="dxa"/>
-        <w:tblLook w:val="04A0"/>
+        <w:tblLook w:val="04A0" w:firstRow="1" w:lastRow="0" w:firstColumn="1" w:lastColumn="0" w:noHBand="0" w:noVBand="1"/>
       </w:tblPr>
       <w:tblGrid>
         <w:gridCol w:w="2948"/>
@@ -16728,7 +16816,7 @@
       <w:tblPr>
         <w:tblStyle w:val="TableGrid"/>
         <w:tblW w:w="9359" w:type="dxa"/>
-        <w:tblLook w:val="04A0"/>
+        <w:tblLook w:val="04A0" w:firstRow="1" w:lastRow="0" w:firstColumn="1" w:lastColumn="0" w:noHBand="0" w:noVBand="1"/>
       </w:tblPr>
       <w:tblGrid>
         <w:gridCol w:w="988"/>
@@ -17184,7 +17272,7 @@
       <w:tblPr>
         <w:tblStyle w:val="TableGrid"/>
         <w:tblW w:w="9359" w:type="dxa"/>
-        <w:tblLook w:val="04A0"/>
+        <w:tblLook w:val="04A0" w:firstRow="1" w:lastRow="0" w:firstColumn="1" w:lastColumn="0" w:noHBand="0" w:noVBand="1"/>
       </w:tblPr>
       <w:tblGrid>
         <w:gridCol w:w="988"/>
@@ -17462,8 +17550,8 @@
           <w:rFonts w:ascii="Times New Roman" w:hAnsi="Times New Roman" w:cs="Times New Roman"/>
         </w:rPr>
       </w:pPr>
-      <w:bookmarkStart w:id="29" w:name="_Toc411726943"/>
-      <w:bookmarkStart w:id="30" w:name="_Toc411791598"/>
+      <w:bookmarkStart w:id="28" w:name="_Toc411726943"/>
+      <w:bookmarkStart w:id="29" w:name="_Toc411791598"/>
       <w:r>
         <w:rPr>
           <w:rFonts w:ascii="Times New Roman" w:hAnsi="Times New Roman" w:cs="Times New Roman"/>
@@ -17471,8 +17559,8 @@
         <w:lastRenderedPageBreak/>
         <w:t>Use Case: Play game</w:t>
       </w:r>
+      <w:bookmarkEnd w:id="28"/>
       <w:bookmarkEnd w:id="29"/>
-      <w:bookmarkEnd w:id="30"/>
     </w:p>
     <w:p>
       <w:pPr>
@@ -17498,7 +17586,7 @@
       <w:tblPr>
         <w:tblStyle w:val="TableGrid"/>
         <w:tblW w:w="9351" w:type="dxa"/>
-        <w:tblLook w:val="04A0"/>
+        <w:tblLook w:val="04A0" w:firstRow="1" w:lastRow="0" w:firstColumn="1" w:lastColumn="0" w:noHBand="0" w:noVBand="1"/>
       </w:tblPr>
       <w:tblGrid>
         <w:gridCol w:w="2948"/>
@@ -17885,7 +17973,7 @@
       <w:tblPr>
         <w:tblStyle w:val="TableGrid"/>
         <w:tblW w:w="9359" w:type="dxa"/>
-        <w:tblLook w:val="04A0"/>
+        <w:tblLook w:val="04A0" w:firstRow="1" w:lastRow="0" w:firstColumn="1" w:lastColumn="0" w:noHBand="0" w:noVBand="1"/>
       </w:tblPr>
       <w:tblGrid>
         <w:gridCol w:w="988"/>
@@ -18281,7 +18369,7 @@
           <w:rFonts w:ascii="Times New Roman" w:hAnsi="Times New Roman" w:cs="Times New Roman"/>
         </w:rPr>
       </w:pPr>
-      <w:bookmarkStart w:id="31" w:name="_Toc411791599"/>
+      <w:bookmarkStart w:id="30" w:name="_Toc411791599"/>
       <w:r>
         <w:rPr>
           <w:rFonts w:ascii="Times New Roman" w:hAnsi="Times New Roman" w:cs="Times New Roman"/>
@@ -18295,7 +18383,7 @@
         </w:rPr>
         <w:t>Start enemy attack</w:t>
       </w:r>
-      <w:bookmarkEnd w:id="31"/>
+      <w:bookmarkEnd w:id="30"/>
     </w:p>
     <w:p>
       <w:r>
@@ -18335,7 +18423,7 @@
       <w:tblPr>
         <w:tblStyle w:val="TableGrid"/>
         <w:tblW w:w="9351" w:type="dxa"/>
-        <w:tblLook w:val="04A0"/>
+        <w:tblLook w:val="04A0" w:firstRow="1" w:lastRow="0" w:firstColumn="1" w:lastColumn="0" w:noHBand="0" w:noVBand="1"/>
       </w:tblPr>
       <w:tblGrid>
         <w:gridCol w:w="2948"/>
@@ -18692,7 +18780,7 @@
       <w:tblPr>
         <w:tblStyle w:val="TableGrid"/>
         <w:tblW w:w="9359" w:type="dxa"/>
-        <w:tblLook w:val="04A0"/>
+        <w:tblLook w:val="04A0" w:firstRow="1" w:lastRow="0" w:firstColumn="1" w:lastColumn="0" w:noHBand="0" w:noVBand="1"/>
       </w:tblPr>
       <w:tblGrid>
         <w:gridCol w:w="988"/>
@@ -19043,7 +19131,7 @@
       <w:tblPr>
         <w:tblStyle w:val="TableGrid"/>
         <w:tblW w:w="9359" w:type="dxa"/>
-        <w:tblLook w:val="04A0"/>
+        <w:tblLook w:val="04A0" w:firstRow="1" w:lastRow="0" w:firstColumn="1" w:lastColumn="0" w:noHBand="0" w:noVBand="1"/>
       </w:tblPr>
       <w:tblGrid>
         <w:gridCol w:w="988"/>
@@ -19409,8 +19497,8 @@
           <w:rFonts w:ascii="Times New Roman" w:hAnsi="Times New Roman" w:cs="Times New Roman"/>
         </w:rPr>
       </w:pPr>
-      <w:bookmarkStart w:id="32" w:name="_Toc411726945"/>
-      <w:bookmarkStart w:id="33" w:name="_Toc411791600"/>
+      <w:bookmarkStart w:id="31" w:name="_Toc411726945"/>
+      <w:bookmarkStart w:id="32" w:name="_Toc411791600"/>
       <w:r>
         <w:rPr>
           <w:rFonts w:ascii="Times New Roman" w:hAnsi="Times New Roman" w:cs="Times New Roman"/>
@@ -19418,8 +19506,8 @@
         <w:lastRenderedPageBreak/>
         <w:t>Use Case: Sell structure</w:t>
       </w:r>
+      <w:bookmarkEnd w:id="31"/>
       <w:bookmarkEnd w:id="32"/>
-      <w:bookmarkEnd w:id="33"/>
     </w:p>
     <w:p>
       <w:pPr>
@@ -19471,7 +19559,7 @@
       <w:tblPr>
         <w:tblStyle w:val="TableGrid"/>
         <w:tblW w:w="9351" w:type="dxa"/>
-        <w:tblLook w:val="04A0"/>
+        <w:tblLook w:val="04A0" w:firstRow="1" w:lastRow="0" w:firstColumn="1" w:lastColumn="0" w:noHBand="0" w:noVBand="1"/>
       </w:tblPr>
       <w:tblGrid>
         <w:gridCol w:w="2948"/>
@@ -19828,7 +19916,7 @@
       <w:tblPr>
         <w:tblStyle w:val="TableGrid"/>
         <w:tblW w:w="9359" w:type="dxa"/>
-        <w:tblLook w:val="04A0"/>
+        <w:tblLook w:val="04A0" w:firstRow="1" w:lastRow="0" w:firstColumn="1" w:lastColumn="0" w:noHBand="0" w:noVBand="1"/>
       </w:tblPr>
       <w:tblGrid>
         <w:gridCol w:w="988"/>
@@ -20232,8 +20320,8 @@
           <w:rFonts w:ascii="Times New Roman" w:hAnsi="Times New Roman" w:cs="Times New Roman"/>
         </w:rPr>
       </w:pPr>
-      <w:bookmarkStart w:id="34" w:name="_Toc411726946"/>
-      <w:bookmarkStart w:id="35" w:name="_Toc411791601"/>
+      <w:bookmarkStart w:id="33" w:name="_Toc411726946"/>
+      <w:bookmarkStart w:id="34" w:name="_Toc411791601"/>
       <w:r>
         <w:rPr>
           <w:rFonts w:ascii="Times New Roman" w:hAnsi="Times New Roman" w:cs="Times New Roman"/>
@@ -20241,8 +20329,8 @@
         <w:lastRenderedPageBreak/>
         <w:t>Use Case: Buy structure</w:t>
       </w:r>
+      <w:bookmarkEnd w:id="33"/>
       <w:bookmarkEnd w:id="34"/>
-      <w:bookmarkEnd w:id="35"/>
     </w:p>
     <w:p>
       <w:pPr>
@@ -20287,7 +20375,7 @@
       <w:tblPr>
         <w:tblStyle w:val="TableGrid"/>
         <w:tblW w:w="9351" w:type="dxa"/>
-        <w:tblLook w:val="04A0"/>
+        <w:tblLook w:val="04A0" w:firstRow="1" w:lastRow="0" w:firstColumn="1" w:lastColumn="0" w:noHBand="0" w:noVBand="1"/>
       </w:tblPr>
       <w:tblGrid>
         <w:gridCol w:w="2948"/>
@@ -20638,7 +20726,7 @@
       <w:tblPr>
         <w:tblStyle w:val="TableGrid"/>
         <w:tblW w:w="9359" w:type="dxa"/>
-        <w:tblLook w:val="04A0"/>
+        <w:tblLook w:val="04A0" w:firstRow="1" w:lastRow="0" w:firstColumn="1" w:lastColumn="0" w:noHBand="0" w:noVBand="1"/>
       </w:tblPr>
       <w:tblGrid>
         <w:gridCol w:w="988"/>
@@ -21039,7 +21127,7 @@
       <w:tblPr>
         <w:tblStyle w:val="TableGrid"/>
         <w:tblW w:w="9359" w:type="dxa"/>
-        <w:tblLook w:val="04A0"/>
+        <w:tblLook w:val="04A0" w:firstRow="1" w:lastRow="0" w:firstColumn="1" w:lastColumn="0" w:noHBand="0" w:noVBand="1"/>
       </w:tblPr>
       <w:tblGrid>
         <w:gridCol w:w="988"/>
@@ -21317,8 +21405,8 @@
           <w:rFonts w:ascii="Times New Roman" w:hAnsi="Times New Roman" w:cs="Times New Roman"/>
         </w:rPr>
       </w:pPr>
-      <w:bookmarkStart w:id="36" w:name="_Toc411726947"/>
-      <w:bookmarkStart w:id="37" w:name="_Toc411791602"/>
+      <w:bookmarkStart w:id="35" w:name="_Toc411726947"/>
+      <w:bookmarkStart w:id="36" w:name="_Toc411791602"/>
       <w:r>
         <w:rPr>
           <w:rFonts w:ascii="Times New Roman" w:hAnsi="Times New Roman" w:cs="Times New Roman"/>
@@ -21326,14 +21414,14 @@
         <w:lastRenderedPageBreak/>
         <w:t xml:space="preserve">Use Case: Place </w:t>
       </w:r>
-      <w:bookmarkEnd w:id="36"/>
+      <w:bookmarkEnd w:id="35"/>
       <w:r>
         <w:rPr>
           <w:rFonts w:ascii="Times New Roman" w:hAnsi="Times New Roman" w:cs="Times New Roman"/>
         </w:rPr>
         <w:t>object</w:t>
       </w:r>
-      <w:bookmarkEnd w:id="37"/>
+      <w:bookmarkEnd w:id="36"/>
     </w:p>
     <w:p>
       <w:pPr>
@@ -21359,7 +21447,7 @@
       <w:tblPr>
         <w:tblStyle w:val="TableGrid"/>
         <w:tblW w:w="9351" w:type="dxa"/>
-        <w:tblLook w:val="04A0"/>
+        <w:tblLook w:val="04A0" w:firstRow="1" w:lastRow="0" w:firstColumn="1" w:lastColumn="0" w:noHBand="0" w:noVBand="1"/>
       </w:tblPr>
       <w:tblGrid>
         <w:gridCol w:w="2948"/>
@@ -21760,7 +21848,7 @@
       <w:tblPr>
         <w:tblStyle w:val="TableGrid"/>
         <w:tblW w:w="9359" w:type="dxa"/>
-        <w:tblLook w:val="04A0"/>
+        <w:tblLook w:val="04A0" w:firstRow="1" w:lastRow="0" w:firstColumn="1" w:lastColumn="0" w:noHBand="0" w:noVBand="1"/>
       </w:tblPr>
       <w:tblGrid>
         <w:gridCol w:w="988"/>
@@ -22098,7 +22186,7 @@
       <w:tblPr>
         <w:tblStyle w:val="TableGrid"/>
         <w:tblW w:w="9359" w:type="dxa"/>
-        <w:tblLook w:val="04A0"/>
+        <w:tblLook w:val="04A0" w:firstRow="1" w:lastRow="0" w:firstColumn="1" w:lastColumn="0" w:noHBand="0" w:noVBand="1"/>
       </w:tblPr>
       <w:tblGrid>
         <w:gridCol w:w="988"/>
@@ -22310,7 +22398,7 @@
       <w:tblPr>
         <w:tblStyle w:val="TableGrid"/>
         <w:tblW w:w="9359" w:type="dxa"/>
-        <w:tblLook w:val="04A0"/>
+        <w:tblLook w:val="04A0" w:firstRow="1" w:lastRow="0" w:firstColumn="1" w:lastColumn="0" w:noHBand="0" w:noVBand="1"/>
       </w:tblPr>
       <w:tblGrid>
         <w:gridCol w:w="988"/>
@@ -22588,8 +22676,8 @@
           <w:rFonts w:ascii="Times New Roman" w:hAnsi="Times New Roman" w:cs="Times New Roman"/>
         </w:rPr>
       </w:pPr>
-      <w:bookmarkStart w:id="38" w:name="_Toc411726949"/>
-      <w:bookmarkStart w:id="39" w:name="_Toc411791603"/>
+      <w:bookmarkStart w:id="37" w:name="_Toc411726949"/>
+      <w:bookmarkStart w:id="38" w:name="_Toc411791603"/>
       <w:r>
         <w:rPr>
           <w:rFonts w:ascii="Times New Roman" w:hAnsi="Times New Roman" w:cs="Times New Roman"/>
@@ -22597,8 +22685,8 @@
         <w:lastRenderedPageBreak/>
         <w:t>Use Case: Exit game</w:t>
       </w:r>
+      <w:bookmarkEnd w:id="37"/>
       <w:bookmarkEnd w:id="38"/>
-      <w:bookmarkEnd w:id="39"/>
     </w:p>
     <w:p>
       <w:pPr>
@@ -22638,7 +22726,7 @@
       <w:tblPr>
         <w:tblStyle w:val="TableGrid"/>
         <w:tblW w:w="9351" w:type="dxa"/>
-        <w:tblLook w:val="04A0"/>
+        <w:tblLook w:val="04A0" w:firstRow="1" w:lastRow="0" w:firstColumn="1" w:lastColumn="0" w:noHBand="0" w:noVBand="1"/>
       </w:tblPr>
       <w:tblGrid>
         <w:gridCol w:w="2948"/>
@@ -22987,7 +23075,7 @@
       <w:tblPr>
         <w:tblStyle w:val="TableGrid"/>
         <w:tblW w:w="9359" w:type="dxa"/>
-        <w:tblLook w:val="04A0"/>
+        <w:tblLook w:val="04A0" w:firstRow="1" w:lastRow="0" w:firstColumn="1" w:lastColumn="0" w:noHBand="0" w:noVBand="1"/>
       </w:tblPr>
       <w:tblGrid>
         <w:gridCol w:w="988"/>
@@ -23396,8 +23484,8 @@
           <w:rFonts w:ascii="Times New Roman" w:hAnsi="Times New Roman" w:cs="Times New Roman"/>
         </w:rPr>
       </w:pPr>
-      <w:bookmarkStart w:id="40" w:name="_Toc411726950"/>
-      <w:bookmarkStart w:id="41" w:name="_Toc411791604"/>
+      <w:bookmarkStart w:id="39" w:name="_Toc411726950"/>
+      <w:bookmarkStart w:id="40" w:name="_Toc411791604"/>
       <w:r>
         <w:rPr>
           <w:rFonts w:ascii="Times New Roman" w:hAnsi="Times New Roman" w:cs="Times New Roman"/>
@@ -23405,8 +23493,8 @@
         <w:lastRenderedPageBreak/>
         <w:t>Use Case: Save game</w:t>
       </w:r>
+      <w:bookmarkEnd w:id="39"/>
       <w:bookmarkEnd w:id="40"/>
-      <w:bookmarkEnd w:id="41"/>
     </w:p>
     <w:p>
       <w:pPr>
@@ -23432,7 +23520,7 @@
       <w:tblPr>
         <w:tblStyle w:val="TableGrid"/>
         <w:tblW w:w="9351" w:type="dxa"/>
-        <w:tblLook w:val="04A0"/>
+        <w:tblLook w:val="04A0" w:firstRow="1" w:lastRow="0" w:firstColumn="1" w:lastColumn="0" w:noHBand="0" w:noVBand="1"/>
       </w:tblPr>
       <w:tblGrid>
         <w:gridCol w:w="2948"/>
@@ -23781,7 +23869,7 @@
       <w:tblPr>
         <w:tblStyle w:val="TableGrid"/>
         <w:tblW w:w="9359" w:type="dxa"/>
-        <w:tblLook w:val="04A0"/>
+        <w:tblLook w:val="04A0" w:firstRow="1" w:lastRow="0" w:firstColumn="1" w:lastColumn="0" w:noHBand="0" w:noVBand="1"/>
       </w:tblPr>
       <w:tblGrid>
         <w:gridCol w:w="988"/>
@@ -24120,7 +24208,7 @@
       <w:tblPr>
         <w:tblStyle w:val="TableGrid"/>
         <w:tblW w:w="9359" w:type="dxa"/>
-        <w:tblLook w:val="04A0"/>
+        <w:tblLook w:val="04A0" w:firstRow="1" w:lastRow="0" w:firstColumn="1" w:lastColumn="0" w:noHBand="0" w:noVBand="1"/>
       </w:tblPr>
       <w:tblGrid>
         <w:gridCol w:w="988"/>
@@ -24389,7 +24477,7 @@
       <w:tblPr>
         <w:tblStyle w:val="TableGrid"/>
         <w:tblW w:w="9359" w:type="dxa"/>
-        <w:tblLook w:val="04A0"/>
+        <w:tblLook w:val="04A0" w:firstRow="1" w:lastRow="0" w:firstColumn="1" w:lastColumn="0" w:noHBand="0" w:noVBand="1"/>
       </w:tblPr>
       <w:tblGrid>
         <w:gridCol w:w="988"/>
@@ -24738,8 +24826,8 @@
           <w:rFonts w:ascii="Times New Roman" w:hAnsi="Times New Roman" w:cs="Times New Roman"/>
         </w:rPr>
       </w:pPr>
-      <w:bookmarkStart w:id="42" w:name="_Toc411726951"/>
-      <w:bookmarkStart w:id="43" w:name="_Toc411791605"/>
+      <w:bookmarkStart w:id="41" w:name="_Toc411726951"/>
+      <w:bookmarkStart w:id="42" w:name="_Toc411791605"/>
       <w:r>
         <w:rPr>
           <w:rFonts w:ascii="Times New Roman" w:hAnsi="Times New Roman" w:cs="Times New Roman"/>
@@ -24747,8 +24835,8 @@
         <w:lastRenderedPageBreak/>
         <w:t>Use Case: View score</w:t>
       </w:r>
+      <w:bookmarkEnd w:id="41"/>
       <w:bookmarkEnd w:id="42"/>
-      <w:bookmarkEnd w:id="43"/>
     </w:p>
     <w:p>
       <w:pPr>
@@ -24800,7 +24888,7 @@
       <w:tblPr>
         <w:tblStyle w:val="TableGrid"/>
         <w:tblW w:w="9351" w:type="dxa"/>
-        <w:tblLook w:val="04A0"/>
+        <w:tblLook w:val="04A0" w:firstRow="1" w:lastRow="0" w:firstColumn="1" w:lastColumn="0" w:noHBand="0" w:noVBand="1"/>
       </w:tblPr>
       <w:tblGrid>
         <w:gridCol w:w="2948"/>
@@ -25149,7 +25237,7 @@
       <w:tblPr>
         <w:tblStyle w:val="TableGrid"/>
         <w:tblW w:w="9359" w:type="dxa"/>
-        <w:tblLook w:val="04A0"/>
+        <w:tblLook w:val="04A0" w:firstRow="1" w:lastRow="0" w:firstColumn="1" w:lastColumn="0" w:noHBand="0" w:noVBand="1"/>
       </w:tblPr>
       <w:tblGrid>
         <w:gridCol w:w="988"/>
@@ -25427,8 +25515,8 @@
           <w:rFonts w:ascii="Times New Roman" w:hAnsi="Times New Roman" w:cs="Times New Roman"/>
         </w:rPr>
       </w:pPr>
-      <w:bookmarkStart w:id="44" w:name="_Toc411726952"/>
-      <w:bookmarkStart w:id="45" w:name="_Toc411791606"/>
+      <w:bookmarkStart w:id="43" w:name="_Toc411726952"/>
+      <w:bookmarkStart w:id="44" w:name="_Toc411791606"/>
       <w:r>
         <w:rPr>
           <w:rFonts w:ascii="Times New Roman" w:hAnsi="Times New Roman" w:cs="Times New Roman"/>
@@ -25442,8 +25530,8 @@
         </w:rPr>
         <w:t>Inspect Structure</w:t>
       </w:r>
+      <w:bookmarkEnd w:id="43"/>
       <w:bookmarkEnd w:id="44"/>
-      <w:bookmarkEnd w:id="45"/>
     </w:p>
     <w:p>
       <w:pPr>
@@ -25469,7 +25557,7 @@
       <w:tblPr>
         <w:tblStyle w:val="TableGrid"/>
         <w:tblW w:w="9351" w:type="dxa"/>
-        <w:tblLook w:val="04A0"/>
+        <w:tblLook w:val="04A0" w:firstRow="1" w:lastRow="0" w:firstColumn="1" w:lastColumn="0" w:noHBand="0" w:noVBand="1"/>
       </w:tblPr>
       <w:tblGrid>
         <w:gridCol w:w="2948"/>
@@ -25820,7 +25908,7 @@
       <w:tblPr>
         <w:tblStyle w:val="TableGrid"/>
         <w:tblW w:w="9359" w:type="dxa"/>
-        <w:tblLook w:val="04A0"/>
+        <w:tblLook w:val="04A0" w:firstRow="1" w:lastRow="0" w:firstColumn="1" w:lastColumn="0" w:noHBand="0" w:noVBand="1"/>
       </w:tblPr>
       <w:tblGrid>
         <w:gridCol w:w="988"/>
@@ -26104,7 +26192,7 @@
       <w:tblPr>
         <w:tblStyle w:val="TableGrid"/>
         <w:tblW w:w="9359" w:type="dxa"/>
-        <w:tblLook w:val="04A0"/>
+        <w:tblLook w:val="04A0" w:firstRow="1" w:lastRow="0" w:firstColumn="1" w:lastColumn="0" w:noHBand="0" w:noVBand="1"/>
       </w:tblPr>
       <w:tblGrid>
         <w:gridCol w:w="988"/>
@@ -26315,8 +26403,8 @@
       <w:r>
         <w:br w:type="page"/>
       </w:r>
-      <w:bookmarkStart w:id="46" w:name="_Toc411726953"/>
-      <w:bookmarkStart w:id="47" w:name="_Toc411791607"/>
+      <w:bookmarkStart w:id="45" w:name="_Toc411726953"/>
+      <w:bookmarkStart w:id="46" w:name="_Toc411791607"/>
       <w:r>
         <w:rPr>
           <w:rFonts w:ascii="Times New Roman" w:hAnsi="Times New Roman" w:cs="Times New Roman"/>
@@ -26330,8 +26418,8 @@
         </w:rPr>
         <w:t>Upgrade Structure</w:t>
       </w:r>
+      <w:bookmarkEnd w:id="45"/>
       <w:bookmarkEnd w:id="46"/>
-      <w:bookmarkEnd w:id="47"/>
     </w:p>
     <w:p>
       <w:pPr>
@@ -26357,7 +26445,7 @@
       <w:tblPr>
         <w:tblStyle w:val="TableGrid"/>
         <w:tblW w:w="9351" w:type="dxa"/>
-        <w:tblLook w:val="04A0"/>
+        <w:tblLook w:val="04A0" w:firstRow="1" w:lastRow="0" w:firstColumn="1" w:lastColumn="0" w:noHBand="0" w:noVBand="1"/>
       </w:tblPr>
       <w:tblGrid>
         <w:gridCol w:w="2948"/>
@@ -26708,7 +26796,7 @@
       <w:tblPr>
         <w:tblStyle w:val="TableGrid"/>
         <w:tblW w:w="9359" w:type="dxa"/>
-        <w:tblLook w:val="04A0"/>
+        <w:tblLook w:val="04A0" w:firstRow="1" w:lastRow="0" w:firstColumn="1" w:lastColumn="0" w:noHBand="0" w:noVBand="1"/>
       </w:tblPr>
       <w:tblGrid>
         <w:gridCol w:w="988"/>
@@ -27047,7 +27135,7 @@
       <w:tblPr>
         <w:tblStyle w:val="TableGrid"/>
         <w:tblW w:w="9359" w:type="dxa"/>
-        <w:tblLook w:val="04A0"/>
+        <w:tblLook w:val="04A0" w:firstRow="1" w:lastRow="0" w:firstColumn="1" w:lastColumn="0" w:noHBand="0" w:noVBand="1"/>
       </w:tblPr>
       <w:tblGrid>
         <w:gridCol w:w="988"/>
@@ -27318,8 +27406,8 @@
           <w:rFonts w:ascii="Times New Roman" w:hAnsi="Times New Roman" w:cs="Times New Roman"/>
         </w:rPr>
       </w:pPr>
-      <w:bookmarkStart w:id="48" w:name="_Toc411726954"/>
-      <w:bookmarkStart w:id="49" w:name="_Toc411791608"/>
+      <w:bookmarkStart w:id="47" w:name="_Toc411726954"/>
+      <w:bookmarkStart w:id="48" w:name="_Toc411791608"/>
       <w:r>
         <w:rPr>
           <w:rFonts w:ascii="Times New Roman" w:hAnsi="Times New Roman" w:cs="Times New Roman"/>
@@ -27333,8 +27421,8 @@
         </w:rPr>
         <w:t>Inspect Enemy</w:t>
       </w:r>
+      <w:bookmarkEnd w:id="47"/>
       <w:bookmarkEnd w:id="48"/>
-      <w:bookmarkEnd w:id="49"/>
     </w:p>
     <w:p>
       <w:pPr>
@@ -27360,7 +27448,7 @@
       <w:tblPr>
         <w:tblStyle w:val="TableGrid"/>
         <w:tblW w:w="9351" w:type="dxa"/>
-        <w:tblLook w:val="04A0"/>
+        <w:tblLook w:val="04A0" w:firstRow="1" w:lastRow="0" w:firstColumn="1" w:lastColumn="0" w:noHBand="0" w:noVBand="1"/>
       </w:tblPr>
       <w:tblGrid>
         <w:gridCol w:w="2948"/>
@@ -27711,7 +27799,7 @@
       <w:tblPr>
         <w:tblStyle w:val="TableGrid"/>
         <w:tblW w:w="9359" w:type="dxa"/>
-        <w:tblLook w:val="04A0"/>
+        <w:tblLook w:val="04A0" w:firstRow="1" w:lastRow="0" w:firstColumn="1" w:lastColumn="0" w:noHBand="0" w:noVBand="1"/>
       </w:tblPr>
       <w:tblGrid>
         <w:gridCol w:w="988"/>
@@ -27995,7 +28083,7 @@
       <w:tblPr>
         <w:tblStyle w:val="TableGrid"/>
         <w:tblW w:w="9359" w:type="dxa"/>
-        <w:tblLook w:val="04A0"/>
+        <w:tblLook w:val="04A0" w:firstRow="1" w:lastRow="0" w:firstColumn="1" w:lastColumn="0" w:noHBand="0" w:noVBand="1"/>
       </w:tblPr>
       <w:tblGrid>
         <w:gridCol w:w="988"/>
@@ -28217,14 +28305,14 @@
           <w:rFonts w:ascii="Times New Roman" w:hAnsi="Times New Roman" w:cs="Times New Roman"/>
         </w:rPr>
       </w:pPr>
-      <w:bookmarkStart w:id="50" w:name="_Toc411791609"/>
+      <w:bookmarkStart w:id="49" w:name="_Toc411791609"/>
       <w:r>
         <w:rPr>
           <w:rFonts w:ascii="Times New Roman" w:hAnsi="Times New Roman" w:cs="Times New Roman"/>
         </w:rPr>
         <w:t>User Story Conversion</w:t>
       </w:r>
-      <w:bookmarkEnd w:id="50"/>
+      <w:bookmarkEnd w:id="49"/>
     </w:p>
     <w:p>
       <w:pPr>
@@ -28233,14 +28321,14 @@
           <w:rFonts w:ascii="Times New Roman" w:hAnsi="Times New Roman" w:cs="Times New Roman"/>
         </w:rPr>
       </w:pPr>
-      <w:bookmarkStart w:id="51" w:name="_Toc411791610"/>
+      <w:bookmarkStart w:id="50" w:name="_Toc411791610"/>
       <w:r>
         <w:rPr>
           <w:rFonts w:ascii="Times New Roman" w:hAnsi="Times New Roman" w:cs="Times New Roman"/>
         </w:rPr>
         <w:t>Business Rules</w:t>
       </w:r>
-      <w:bookmarkEnd w:id="51"/>
+      <w:bookmarkEnd w:id="50"/>
       <w:r>
         <w:rPr>
           <w:rFonts w:ascii="Times New Roman" w:hAnsi="Times New Roman" w:cs="Times New Roman"/>
@@ -28252,7 +28340,7 @@
       <w:tblPr>
         <w:tblStyle w:val="TableGrid"/>
         <w:tblW w:w="9464" w:type="dxa"/>
-        <w:tblLook w:val="04A0"/>
+        <w:tblLook w:val="04A0" w:firstRow="1" w:lastRow="0" w:firstColumn="1" w:lastColumn="0" w:noHBand="0" w:noVBand="1"/>
       </w:tblPr>
       <w:tblGrid>
         <w:gridCol w:w="999"/>
@@ -29045,7 +29133,7 @@
           <w:rFonts w:ascii="Times New Roman" w:hAnsi="Times New Roman" w:cs="Times New Roman"/>
         </w:rPr>
       </w:pPr>
-      <w:bookmarkStart w:id="52" w:name="_Toc411791611"/>
+      <w:bookmarkStart w:id="51" w:name="_Toc411791611"/>
       <w:r>
         <w:rPr>
           <w:rFonts w:ascii="Times New Roman" w:hAnsi="Times New Roman" w:cs="Times New Roman"/>
@@ -29053,7 +29141,7 @@
         <w:lastRenderedPageBreak/>
         <w:t>Non-Functional Requirements</w:t>
       </w:r>
-      <w:bookmarkEnd w:id="52"/>
+      <w:bookmarkEnd w:id="51"/>
     </w:p>
     <w:p>
       <w:pPr>
@@ -29063,6 +29151,44 @@
           <w:color w:val="000000" w:themeColor="text1"/>
         </w:rPr>
       </w:pPr>
+    </w:p>
+    <w:p>
+      <w:pPr>
+        <w:ind w:firstLine="432"/>
+        <w:rPr>
+          <w:rFonts w:ascii="Times New Roman" w:hAnsi="Times New Roman" w:cs="Times New Roman"/>
+          <w:color w:val="000000" w:themeColor="text1"/>
+          <w:sz w:val="24"/>
+          <w:szCs w:val="24"/>
+        </w:rPr>
+      </w:pPr>
+      <w:r>
+        <w:rPr>
+          <w:rFonts w:ascii="Times New Roman" w:hAnsi="Times New Roman" w:cs="Times New Roman"/>
+          <w:color w:val="000000" w:themeColor="text1"/>
+          <w:sz w:val="24"/>
+          <w:szCs w:val="24"/>
+        </w:rPr>
+        <w:t xml:space="preserve">With regards to the non-functional requirements, it is essential that the game be user friendly. This includes menus and options that are easily navigable and that are simple to understand. The game must look nice and presentable and in-game options must be organized in a way which will not confuse the user. </w:t>
+      </w:r>
+    </w:p>
+    <w:p>
+      <w:pPr>
+        <w:rPr>
+          <w:rFonts w:ascii="Times New Roman" w:hAnsi="Times New Roman" w:cs="Times New Roman"/>
+          <w:b/>
+          <w:color w:val="000000" w:themeColor="text1"/>
+        </w:rPr>
+      </w:pPr>
+      <w:r>
+        <w:rPr>
+          <w:rFonts w:ascii="Times New Roman" w:hAnsi="Times New Roman" w:cs="Times New Roman"/>
+          <w:color w:val="000000" w:themeColor="text1"/>
+          <w:sz w:val="24"/>
+          <w:szCs w:val="24"/>
+        </w:rPr>
+        <w:t xml:space="preserve">In addition, the game will be in English. It is thus imperative to avoid any spelling or grammar mistakes in the text of the game. </w:t>
+      </w:r>
       <w:r>
         <w:rPr>
           <w:rFonts w:ascii="Times New Roman" w:hAnsi="Times New Roman" w:cs="Times New Roman"/>
@@ -29079,7 +29205,7 @@
           <w:rFonts w:ascii="Times New Roman" w:hAnsi="Times New Roman" w:cs="Times New Roman"/>
         </w:rPr>
       </w:pPr>
-      <w:bookmarkStart w:id="53" w:name="_Toc411791612"/>
+      <w:bookmarkStart w:id="52" w:name="_Toc411791612"/>
       <w:r>
         <w:rPr>
           <w:rFonts w:ascii="Times New Roman" w:hAnsi="Times New Roman" w:cs="Times New Roman"/>
@@ -29087,7 +29213,192 @@
         <w:lastRenderedPageBreak/>
         <w:t>Design Constraints</w:t>
       </w:r>
-      <w:bookmarkEnd w:id="53"/>
+      <w:bookmarkEnd w:id="52"/>
+    </w:p>
+    <w:p>
+      <w:pPr>
+        <w:rPr>
+          <w:rFonts w:ascii="Times New Roman" w:hAnsi="Times New Roman" w:cs="Times New Roman"/>
+          <w:b/>
+          <w:color w:val="000000" w:themeColor="text1"/>
+        </w:rPr>
+      </w:pPr>
+    </w:p>
+    <w:p>
+      <w:pPr>
+        <w:ind w:firstLine="432"/>
+        <w:rPr>
+          <w:rFonts w:ascii="Times New Roman" w:hAnsi="Times New Roman" w:cs="Times New Roman"/>
+          <w:color w:val="000000" w:themeColor="text1"/>
+          <w:sz w:val="24"/>
+          <w:szCs w:val="24"/>
+        </w:rPr>
+      </w:pPr>
+      <w:r>
+        <w:rPr>
+          <w:rFonts w:ascii="Times New Roman" w:hAnsi="Times New Roman" w:cs="Times New Roman"/>
+          <w:color w:val="000000" w:themeColor="text1"/>
+          <w:sz w:val="24"/>
+          <w:szCs w:val="24"/>
+        </w:rPr>
+        <w:t>In terms of constraints, the first and most important thing to note is that this game must be completed by the first week of April. It is essential that this time constraint be respected.</w:t>
+      </w:r>
+    </w:p>
+    <w:p>
+      <w:pPr>
+        <w:ind w:firstLine="432"/>
+        <w:rPr>
+          <w:rFonts w:ascii="Times New Roman" w:hAnsi="Times New Roman" w:cs="Times New Roman"/>
+          <w:color w:val="000000" w:themeColor="text1"/>
+          <w:sz w:val="24"/>
+          <w:szCs w:val="24"/>
+        </w:rPr>
+      </w:pPr>
+      <w:r>
+        <w:rPr>
+          <w:rFonts w:ascii="Times New Roman" w:hAnsi="Times New Roman" w:cs="Times New Roman"/>
+          <w:color w:val="000000" w:themeColor="text1"/>
+          <w:sz w:val="24"/>
+          <w:szCs w:val="24"/>
+        </w:rPr>
+        <w:tab/>
+        <w:t>It is also required that this game be programmed in JAVA and that all in-game sprites be designed using the Swing library and public-use images. While little intricate features of the game are open to programmer imagination, the integrity of the original Tower Defence game must be maintained. The following features must be present:</w:t>
+      </w:r>
+    </w:p>
+    <w:p>
+      <w:pPr>
+        <w:pStyle w:val="ListParagraph"/>
+        <w:numPr>
+          <w:ilvl w:val="0"/>
+          <w:numId w:val="14"/>
+        </w:numPr>
+        <w:rPr>
+          <w:rFonts w:ascii="Times New Roman" w:hAnsi="Times New Roman" w:cs="Times New Roman"/>
+          <w:b/>
+          <w:color w:val="000000" w:themeColor="text1"/>
+        </w:rPr>
+      </w:pPr>
+      <w:r>
+        <w:rPr>
+          <w:rFonts w:ascii="Times New Roman" w:hAnsi="Times New Roman" w:cs="Times New Roman"/>
+          <w:color w:val="000000" w:themeColor="text1"/>
+          <w:sz w:val="24"/>
+          <w:szCs w:val="24"/>
+        </w:rPr>
+        <w:t>Main menu and Hi-scores complete with a user login feature.</w:t>
+      </w:r>
+    </w:p>
+    <w:p>
+      <w:pPr>
+        <w:pStyle w:val="ListParagraph"/>
+        <w:numPr>
+          <w:ilvl w:val="0"/>
+          <w:numId w:val="14"/>
+        </w:numPr>
+        <w:rPr>
+          <w:rFonts w:ascii="Times New Roman" w:hAnsi="Times New Roman" w:cs="Times New Roman"/>
+          <w:b/>
+          <w:color w:val="000000" w:themeColor="text1"/>
+        </w:rPr>
+      </w:pPr>
+      <w:r>
+        <w:rPr>
+          <w:rFonts w:ascii="Times New Roman" w:hAnsi="Times New Roman" w:cs="Times New Roman"/>
+          <w:color w:val="000000" w:themeColor="text1"/>
+          <w:sz w:val="24"/>
+          <w:szCs w:val="24"/>
+        </w:rPr>
+        <w:t>A functional map editor which can differentiate between valid and non-valid maps. The path and the scenery must be separate. (Path must have one entry and one exit point)</w:t>
+      </w:r>
+    </w:p>
+    <w:p>
+      <w:pPr>
+        <w:pStyle w:val="ListParagraph"/>
+        <w:numPr>
+          <w:ilvl w:val="0"/>
+          <w:numId w:val="14"/>
+        </w:numPr>
+        <w:rPr>
+          <w:rFonts w:ascii="Times New Roman" w:hAnsi="Times New Roman" w:cs="Times New Roman"/>
+          <w:b/>
+          <w:color w:val="000000" w:themeColor="text1"/>
+        </w:rPr>
+      </w:pPr>
+      <w:r>
+        <w:rPr>
+          <w:rFonts w:ascii="Times New Roman" w:hAnsi="Times New Roman" w:cs="Times New Roman"/>
+          <w:color w:val="000000" w:themeColor="text1"/>
+          <w:sz w:val="24"/>
+          <w:szCs w:val="24"/>
+        </w:rPr>
+        <w:t>Currency system to buy different types of towers with different attributes. (Status ailment, range, strength, projectile type etc…)</w:t>
+      </w:r>
+    </w:p>
+    <w:p>
+      <w:pPr>
+        <w:pStyle w:val="ListParagraph"/>
+        <w:numPr>
+          <w:ilvl w:val="0"/>
+          <w:numId w:val="14"/>
+        </w:numPr>
+        <w:rPr>
+          <w:rFonts w:ascii="Times New Roman" w:hAnsi="Times New Roman" w:cs="Times New Roman"/>
+          <w:b/>
+          <w:color w:val="000000" w:themeColor="text1"/>
+        </w:rPr>
+      </w:pPr>
+      <w:r>
+        <w:rPr>
+          <w:rFonts w:ascii="Times New Roman" w:hAnsi="Times New Roman" w:cs="Times New Roman"/>
+          <w:color w:val="000000" w:themeColor="text1"/>
+          <w:sz w:val="24"/>
+          <w:szCs w:val="24"/>
+        </w:rPr>
+        <w:t>Enemies (Wave-based) that will oppose the player. There will be several types of enemies each with their own unique attributes. (Hit points, speed, kill worth etc…)</w:t>
+      </w:r>
+    </w:p>
+    <w:p>
+      <w:pPr>
+        <w:pStyle w:val="ListParagraph"/>
+        <w:numPr>
+          <w:ilvl w:val="0"/>
+          <w:numId w:val="14"/>
+        </w:numPr>
+        <w:rPr>
+          <w:rFonts w:ascii="Times New Roman" w:hAnsi="Times New Roman" w:cs="Times New Roman"/>
+          <w:b/>
+          <w:color w:val="000000" w:themeColor="text1"/>
+        </w:rPr>
+      </w:pPr>
+      <w:r>
+        <w:rPr>
+          <w:rFonts w:ascii="Times New Roman" w:hAnsi="Times New Roman" w:cs="Times New Roman"/>
+          <w:color w:val="000000" w:themeColor="text1"/>
+          <w:sz w:val="24"/>
+          <w:szCs w:val="24"/>
+        </w:rPr>
+        <w:t>Towers can only be put on the scenery and enemies can only travel on the path.</w:t>
+      </w:r>
+    </w:p>
+    <w:p>
+      <w:pPr>
+        <w:ind w:firstLine="432"/>
+        <w:rPr>
+          <w:rFonts w:ascii="Times New Roman" w:hAnsi="Times New Roman" w:cs="Times New Roman"/>
+          <w:color w:val="000000" w:themeColor="text1"/>
+          <w:sz w:val="24"/>
+          <w:szCs w:val="24"/>
+        </w:rPr>
+      </w:pPr>
+      <w:r>
+        <w:rPr>
+          <w:rFonts w:ascii="Times New Roman" w:hAnsi="Times New Roman" w:cs="Times New Roman"/>
+          <w:color w:val="000000" w:themeColor="text1"/>
+          <w:sz w:val="24"/>
+          <w:szCs w:val="24"/>
+        </w:rPr>
+        <w:t>While these features must be present the final design can also include additional features.</w:t>
+      </w:r>
     </w:p>
     <w:p>
       <w:pPr>
@@ -29113,7 +29424,7 @@
           <w:rFonts w:ascii="Times New Roman" w:hAnsi="Times New Roman" w:cs="Times New Roman"/>
         </w:rPr>
       </w:pPr>
-      <w:bookmarkStart w:id="54" w:name="_Toc411791613"/>
+      <w:bookmarkStart w:id="53" w:name="_Toc411791613"/>
       <w:r>
         <w:rPr>
           <w:rFonts w:ascii="Times New Roman" w:hAnsi="Times New Roman" w:cs="Times New Roman"/>
@@ -29121,7 +29432,7 @@
         <w:lastRenderedPageBreak/>
         <w:t>Glossary</w:t>
       </w:r>
-      <w:bookmarkEnd w:id="54"/>
+      <w:bookmarkEnd w:id="53"/>
     </w:p>
     <w:p>
       <w:pPr>
@@ -29130,14 +29441,14 @@
           <w:rFonts w:ascii="Times New Roman" w:hAnsi="Times New Roman" w:cs="Times New Roman"/>
         </w:rPr>
       </w:pPr>
-      <w:bookmarkStart w:id="55" w:name="_Toc411791614"/>
+      <w:bookmarkStart w:id="54" w:name="_Toc411791614"/>
       <w:r>
         <w:rPr>
           <w:rFonts w:ascii="Times New Roman" w:hAnsi="Times New Roman" w:cs="Times New Roman"/>
         </w:rPr>
         <w:t>Business Entities</w:t>
       </w:r>
-      <w:bookmarkEnd w:id="55"/>
+      <w:bookmarkEnd w:id="54"/>
     </w:p>
     <w:p>
       <w:pPr>
@@ -29150,7 +29461,7 @@
       <w:tblPr>
         <w:tblStyle w:val="TableGrid"/>
         <w:tblW w:w="9372" w:type="dxa"/>
-        <w:tblLook w:val="04A0"/>
+        <w:tblLook w:val="04A0" w:firstRow="1" w:lastRow="0" w:firstColumn="1" w:lastColumn="0" w:noHBand="0" w:noVBand="1"/>
       </w:tblPr>
       <w:tblGrid>
         <w:gridCol w:w="2268"/>
@@ -29815,7 +30126,7 @@
           <w:rFonts w:ascii="Times New Roman" w:hAnsi="Times New Roman" w:cs="Times New Roman"/>
         </w:rPr>
       </w:pPr>
-      <w:bookmarkStart w:id="56" w:name="_Toc411791615"/>
+      <w:bookmarkStart w:id="55" w:name="_Toc411791615"/>
       <w:r>
         <w:rPr>
           <w:rFonts w:ascii="Times New Roman" w:hAnsi="Times New Roman" w:cs="Times New Roman"/>
@@ -29823,19 +30134,13 @@
         <w:lastRenderedPageBreak/>
         <w:t>References</w:t>
       </w:r>
+      <w:bookmarkStart w:id="56" w:name="_GoBack"/>
+      <w:bookmarkEnd w:id="55"/>
       <w:bookmarkEnd w:id="56"/>
     </w:p>
-    <w:p>
-      <w:pPr>
-        <w:pStyle w:val="Heading1"/>
-        <w:rPr>
-          <w:rFonts w:ascii="Times New Roman" w:hAnsi="Times New Roman" w:cs="Times New Roman"/>
-        </w:rPr>
-      </w:pPr>
-    </w:p>
     <w:sectPr>
-      <w:headerReference w:type="default" r:id="rId12"/>
-      <w:footerReference w:type="default" r:id="rId13"/>
+      <w:headerReference w:type="default" r:id="rId13"/>
+      <w:footerReference w:type="default" r:id="rId14"/>
       <w:pgSz w:w="12240" w:h="15840"/>
       <w:pgMar w:top="1440" w:right="1440" w:bottom="1440" w:left="1440" w:header="708" w:footer="708" w:gutter="0"/>
       <w:cols w:space="708"/>
@@ -29846,8 +30151,8 @@
 </file>
 
 <file path=word/endnotes.xml><?xml version="1.0" encoding="utf-8"?>
-<w:endnotes xmlns:ve="http://schemas.openxmlformats.org/markup-compatibility/2006" xmlns:o="urn:schemas-microsoft-com:office:office" xmlns:r="http://schemas.openxmlformats.org/officeDocument/2006/relationships" xmlns:m="http://schemas.openxmlformats.org/officeDocument/2006/math" xmlns:v="urn:schemas-microsoft-com:vml" xmlns:wp="http://schemas.openxmlformats.org/drawingml/2006/wordprocessingDrawing" xmlns:w10="urn:schemas-microsoft-com:office:word" xmlns:w="http://schemas.openxmlformats.org/wordprocessingml/2006/main" xmlns:wne="http://schemas.microsoft.com/office/word/2006/wordml">
-  <w:endnote w:type="separator" w:id="0">
+<w:endnotes xmlns:wpc="http://schemas.microsoft.com/office/word/2010/wordprocessingCanvas" xmlns:mc="http://schemas.openxmlformats.org/markup-compatibility/2006" xmlns:o="urn:schemas-microsoft-com:office:office" xmlns:r="http://schemas.openxmlformats.org/officeDocument/2006/relationships" xmlns:m="http://schemas.openxmlformats.org/officeDocument/2006/math" xmlns:v="urn:schemas-microsoft-com:vml" xmlns:wp14="http://schemas.microsoft.com/office/word/2010/wordprocessingDrawing" xmlns:wp="http://schemas.openxmlformats.org/drawingml/2006/wordprocessingDrawing" xmlns:w10="urn:schemas-microsoft-com:office:word" xmlns:w="http://schemas.openxmlformats.org/wordprocessingml/2006/main" xmlns:w14="http://schemas.microsoft.com/office/word/2010/wordml" xmlns:wpg="http://schemas.microsoft.com/office/word/2010/wordprocessingGroup" xmlns:wpi="http://schemas.microsoft.com/office/word/2010/wordprocessingInk" xmlns:wne="http://schemas.microsoft.com/office/word/2006/wordml" xmlns:wps="http://schemas.microsoft.com/office/word/2010/wordprocessingShape" mc:Ignorable="w14 wp14">
+  <w:endnote w:type="separator" w:id="-1">
     <w:p>
       <w:pPr>
         <w:spacing w:after="0" w:line="240" w:lineRule="auto"/>
@@ -29857,7 +30162,7 @@
       </w:r>
     </w:p>
   </w:endnote>
-  <w:endnote w:type="continuationSeparator" w:id="1">
+  <w:endnote w:type="continuationSeparator" w:id="0">
     <w:p>
       <w:pPr>
         <w:spacing w:after="0" w:line="240" w:lineRule="auto"/>
@@ -29871,7 +30176,7 @@
 </file>
 
 <file path=word/footer1.xml><?xml version="1.0" encoding="utf-8"?>
-<w:ftr xmlns:ve="http://schemas.openxmlformats.org/markup-compatibility/2006" xmlns:o="urn:schemas-microsoft-com:office:office" xmlns:r="http://schemas.openxmlformats.org/officeDocument/2006/relationships" xmlns:m="http://schemas.openxmlformats.org/officeDocument/2006/math" xmlns:v="urn:schemas-microsoft-com:vml" xmlns:wp="http://schemas.openxmlformats.org/drawingml/2006/wordprocessingDrawing" xmlns:w10="urn:schemas-microsoft-com:office:word" xmlns:w="http://schemas.openxmlformats.org/wordprocessingml/2006/main" xmlns:wne="http://schemas.microsoft.com/office/word/2006/wordml">
+<w:ftr xmlns:wpc="http://schemas.microsoft.com/office/word/2010/wordprocessingCanvas" xmlns:mc="http://schemas.openxmlformats.org/markup-compatibility/2006" xmlns:o="urn:schemas-microsoft-com:office:office" xmlns:r="http://schemas.openxmlformats.org/officeDocument/2006/relationships" xmlns:m="http://schemas.openxmlformats.org/officeDocument/2006/math" xmlns:v="urn:schemas-microsoft-com:vml" xmlns:wp14="http://schemas.microsoft.com/office/word/2010/wordprocessingDrawing" xmlns:wp="http://schemas.openxmlformats.org/drawingml/2006/wordprocessingDrawing" xmlns:w10="urn:schemas-microsoft-com:office:word" xmlns:w="http://schemas.openxmlformats.org/wordprocessingml/2006/main" xmlns:w14="http://schemas.microsoft.com/office/word/2010/wordml" xmlns:wpg="http://schemas.microsoft.com/office/word/2010/wordprocessingGroup" xmlns:wpi="http://schemas.microsoft.com/office/word/2010/wordprocessingInk" xmlns:wne="http://schemas.microsoft.com/office/word/2006/wordml" xmlns:wps="http://schemas.microsoft.com/office/word/2010/wordprocessingShape" mc:Ignorable="w14 wp14">
   <w:p>
     <w:pPr>
       <w:pStyle w:val="Footer"/>
@@ -29912,7 +30217,7 @@
           <w:rPr>
             <w:noProof/>
           </w:rPr>
-          <w:t>33</w:t>
+          <w:t>36</w:t>
         </w:r>
         <w:r>
           <w:rPr>
@@ -29932,8 +30237,8 @@
 </file>
 
 <file path=word/footnotes.xml><?xml version="1.0" encoding="utf-8"?>
-<w:footnotes xmlns:ve="http://schemas.openxmlformats.org/markup-compatibility/2006" xmlns:o="urn:schemas-microsoft-com:office:office" xmlns:r="http://schemas.openxmlformats.org/officeDocument/2006/relationships" xmlns:m="http://schemas.openxmlformats.org/officeDocument/2006/math" xmlns:v="urn:schemas-microsoft-com:vml" xmlns:wp="http://schemas.openxmlformats.org/drawingml/2006/wordprocessingDrawing" xmlns:w10="urn:schemas-microsoft-com:office:word" xmlns:w="http://schemas.openxmlformats.org/wordprocessingml/2006/main" xmlns:wne="http://schemas.microsoft.com/office/word/2006/wordml">
-  <w:footnote w:type="separator" w:id="0">
+<w:footnotes xmlns:wpc="http://schemas.microsoft.com/office/word/2010/wordprocessingCanvas" xmlns:mc="http://schemas.openxmlformats.org/markup-compatibility/2006" xmlns:o="urn:schemas-microsoft-com:office:office" xmlns:r="http://schemas.openxmlformats.org/officeDocument/2006/relationships" xmlns:m="http://schemas.openxmlformats.org/officeDocument/2006/math" xmlns:v="urn:schemas-microsoft-com:vml" xmlns:wp14="http://schemas.microsoft.com/office/word/2010/wordprocessingDrawing" xmlns:wp="http://schemas.openxmlformats.org/drawingml/2006/wordprocessingDrawing" xmlns:w10="urn:schemas-microsoft-com:office:word" xmlns:w="http://schemas.openxmlformats.org/wordprocessingml/2006/main" xmlns:w14="http://schemas.microsoft.com/office/word/2010/wordml" xmlns:wpg="http://schemas.microsoft.com/office/word/2010/wordprocessingGroup" xmlns:wpi="http://schemas.microsoft.com/office/word/2010/wordprocessingInk" xmlns:wne="http://schemas.microsoft.com/office/word/2006/wordml" xmlns:wps="http://schemas.microsoft.com/office/word/2010/wordprocessingShape" mc:Ignorable="w14 wp14">
+  <w:footnote w:type="separator" w:id="-1">
     <w:p>
       <w:pPr>
         <w:spacing w:after="0" w:line="240" w:lineRule="auto"/>
@@ -29943,7 +30248,7 @@
       </w:r>
     </w:p>
   </w:footnote>
-  <w:footnote w:type="continuationSeparator" w:id="1">
+  <w:footnote w:type="continuationSeparator" w:id="0">
     <w:p>
       <w:pPr>
         <w:spacing w:after="0" w:line="240" w:lineRule="auto"/>
@@ -29957,7 +30262,7 @@
 </file>
 
 <file path=word/header1.xml><?xml version="1.0" encoding="utf-8"?>
-<w:hdr xmlns:ve="http://schemas.openxmlformats.org/markup-compatibility/2006" xmlns:o="urn:schemas-microsoft-com:office:office" xmlns:r="http://schemas.openxmlformats.org/officeDocument/2006/relationships" xmlns:m="http://schemas.openxmlformats.org/officeDocument/2006/math" xmlns:v="urn:schemas-microsoft-com:vml" xmlns:wp="http://schemas.openxmlformats.org/drawingml/2006/wordprocessingDrawing" xmlns:w10="urn:schemas-microsoft-com:office:word" xmlns:w="http://schemas.openxmlformats.org/wordprocessingml/2006/main" xmlns:wne="http://schemas.microsoft.com/office/word/2006/wordml">
+<w:hdr xmlns:wpc="http://schemas.microsoft.com/office/word/2010/wordprocessingCanvas" xmlns:mc="http://schemas.openxmlformats.org/markup-compatibility/2006" xmlns:o="urn:schemas-microsoft-com:office:office" xmlns:r="http://schemas.openxmlformats.org/officeDocument/2006/relationships" xmlns:m="http://schemas.openxmlformats.org/officeDocument/2006/math" xmlns:v="urn:schemas-microsoft-com:vml" xmlns:wp14="http://schemas.microsoft.com/office/word/2010/wordprocessingDrawing" xmlns:wp="http://schemas.openxmlformats.org/drawingml/2006/wordprocessingDrawing" xmlns:w10="urn:schemas-microsoft-com:office:word" xmlns:w="http://schemas.openxmlformats.org/wordprocessingml/2006/main" xmlns:w14="http://schemas.microsoft.com/office/word/2010/wordml" xmlns:wpg="http://schemas.microsoft.com/office/word/2010/wordprocessingGroup" xmlns:wpi="http://schemas.microsoft.com/office/word/2010/wordprocessingInk" xmlns:wne="http://schemas.microsoft.com/office/word/2006/wordml" xmlns:wps="http://schemas.microsoft.com/office/word/2010/wordprocessingShape" mc:Ignorable="w14 wp14">
   <w:p>
     <w:pPr>
       <w:pStyle w:val="Header"/>
@@ -29975,8 +30280,122 @@
 </file>
 
 <file path=word/numbering.xml><?xml version="1.0" encoding="utf-8"?>
-<w:numbering xmlns:ve="http://schemas.openxmlformats.org/markup-compatibility/2006" xmlns:o="urn:schemas-microsoft-com:office:office" xmlns:r="http://schemas.openxmlformats.org/officeDocument/2006/relationships" xmlns:m="http://schemas.openxmlformats.org/officeDocument/2006/math" xmlns:v="urn:schemas-microsoft-com:vml" xmlns:wp="http://schemas.openxmlformats.org/drawingml/2006/wordprocessingDrawing" xmlns:w10="urn:schemas-microsoft-com:office:word" xmlns:w="http://schemas.openxmlformats.org/wordprocessingml/2006/main" xmlns:wne="http://schemas.microsoft.com/office/word/2006/wordml">
+<w:numbering xmlns:wpc="http://schemas.microsoft.com/office/word/2010/wordprocessingCanvas" xmlns:mc="http://schemas.openxmlformats.org/markup-compatibility/2006" xmlns:o="urn:schemas-microsoft-com:office:office" xmlns:r="http://schemas.openxmlformats.org/officeDocument/2006/relationships" xmlns:m="http://schemas.openxmlformats.org/officeDocument/2006/math" xmlns:v="urn:schemas-microsoft-com:vml" xmlns:wp14="http://schemas.microsoft.com/office/word/2010/wordprocessingDrawing" xmlns:wp="http://schemas.openxmlformats.org/drawingml/2006/wordprocessingDrawing" xmlns:w10="urn:schemas-microsoft-com:office:word" xmlns:w="http://schemas.openxmlformats.org/wordprocessingml/2006/main" xmlns:w14="http://schemas.microsoft.com/office/word/2010/wordml" xmlns:wpg="http://schemas.microsoft.com/office/word/2010/wordprocessingGroup" xmlns:wpi="http://schemas.microsoft.com/office/word/2010/wordprocessingInk" xmlns:wne="http://schemas.microsoft.com/office/word/2006/wordml" xmlns:wps="http://schemas.microsoft.com/office/word/2010/wordprocessingShape" mc:Ignorable="w14 wp14">
   <w:abstractNum w:abstractNumId="0">
+    <w:nsid w:val="0699483E"/>
+    <w:multiLevelType w:val="hybridMultilevel"/>
+    <w:tmpl w:val="8DE88ABC"/>
+    <w:lvl w:ilvl="0" w:tplc="93606036">
+      <w:numFmt w:val="bullet"/>
+      <w:lvlText w:val="-"/>
+      <w:lvlJc w:val="left"/>
+      <w:pPr>
+        <w:ind w:left="792" w:hanging="360"/>
+      </w:pPr>
+      <w:rPr>
+        <w:rFonts w:ascii="Times New Roman" w:eastAsiaTheme="minorEastAsia" w:hAnsi="Times New Roman" w:cs="Times New Roman" w:hint="default"/>
+        <w:b w:val="0"/>
+        <w:sz w:val="24"/>
+      </w:rPr>
+    </w:lvl>
+    <w:lvl w:ilvl="1" w:tplc="10090003" w:tentative="1">
+      <w:start w:val="1"/>
+      <w:numFmt w:val="bullet"/>
+      <w:lvlText w:val="o"/>
+      <w:lvlJc w:val="left"/>
+      <w:pPr>
+        <w:ind w:left="1512" w:hanging="360"/>
+      </w:pPr>
+      <w:rPr>
+        <w:rFonts w:ascii="Courier New" w:hAnsi="Courier New" w:cs="Courier New" w:hint="default"/>
+      </w:rPr>
+    </w:lvl>
+    <w:lvl w:ilvl="2" w:tplc="10090005" w:tentative="1">
+      <w:start w:val="1"/>
+      <w:numFmt w:val="bullet"/>
+      <w:lvlText w:val=""/>
+      <w:lvlJc w:val="left"/>
+      <w:pPr>
+        <w:ind w:left="2232" w:hanging="360"/>
+      </w:pPr>
+      <w:rPr>
+        <w:rFonts w:ascii="Wingdings" w:hAnsi="Wingdings" w:hint="default"/>
+      </w:rPr>
+    </w:lvl>
+    <w:lvl w:ilvl="3" w:tplc="10090001" w:tentative="1">
+      <w:start w:val="1"/>
+      <w:numFmt w:val="bullet"/>
+      <w:lvlText w:val=""/>
+      <w:lvlJc w:val="left"/>
+      <w:pPr>
+        <w:ind w:left="2952" w:hanging="360"/>
+      </w:pPr>
+      <w:rPr>
+        <w:rFonts w:ascii="Symbol" w:hAnsi="Symbol" w:hint="default"/>
+      </w:rPr>
+    </w:lvl>
+    <w:lvl w:ilvl="4" w:tplc="10090003" w:tentative="1">
+      <w:start w:val="1"/>
+      <w:numFmt w:val="bullet"/>
+      <w:lvlText w:val="o"/>
+      <w:lvlJc w:val="left"/>
+      <w:pPr>
+        <w:ind w:left="3672" w:hanging="360"/>
+      </w:pPr>
+      <w:rPr>
+        <w:rFonts w:ascii="Courier New" w:hAnsi="Courier New" w:cs="Courier New" w:hint="default"/>
+      </w:rPr>
+    </w:lvl>
+    <w:lvl w:ilvl="5" w:tplc="10090005" w:tentative="1">
+      <w:start w:val="1"/>
+      <w:numFmt w:val="bullet"/>
+      <w:lvlText w:val=""/>
+      <w:lvlJc w:val="left"/>
+      <w:pPr>
+        <w:ind w:left="4392" w:hanging="360"/>
+      </w:pPr>
+      <w:rPr>
+        <w:rFonts w:ascii="Wingdings" w:hAnsi="Wingdings" w:hint="default"/>
+      </w:rPr>
+    </w:lvl>
+    <w:lvl w:ilvl="6" w:tplc="10090001" w:tentative="1">
+      <w:start w:val="1"/>
+      <w:numFmt w:val="bullet"/>
+      <w:lvlText w:val=""/>
+      <w:lvlJc w:val="left"/>
+      <w:pPr>
+        <w:ind w:left="5112" w:hanging="360"/>
+      </w:pPr>
+      <w:rPr>
+        <w:rFonts w:ascii="Symbol" w:hAnsi="Symbol" w:hint="default"/>
+      </w:rPr>
+    </w:lvl>
+    <w:lvl w:ilvl="7" w:tplc="10090003" w:tentative="1">
+      <w:start w:val="1"/>
+      <w:numFmt w:val="bullet"/>
+      <w:lvlText w:val="o"/>
+      <w:lvlJc w:val="left"/>
+      <w:pPr>
+        <w:ind w:left="5832" w:hanging="360"/>
+      </w:pPr>
+      <w:rPr>
+        <w:rFonts w:ascii="Courier New" w:hAnsi="Courier New" w:cs="Courier New" w:hint="default"/>
+      </w:rPr>
+    </w:lvl>
+    <w:lvl w:ilvl="8" w:tplc="10090005" w:tentative="1">
+      <w:start w:val="1"/>
+      <w:numFmt w:val="bullet"/>
+      <w:lvlText w:val=""/>
+      <w:lvlJc w:val="left"/>
+      <w:pPr>
+        <w:ind w:left="6552" w:hanging="360"/>
+      </w:pPr>
+      <w:rPr>
+        <w:rFonts w:ascii="Wingdings" w:hAnsi="Wingdings" w:hint="default"/>
+      </w:rPr>
+    </w:lvl>
+  </w:abstractNum>
+  <w:abstractNum w:abstractNumId="1">
     <w:nsid w:val="1482775B"/>
     <w:multiLevelType w:val="multilevel"/>
     <w:tmpl w:val="17266790"/>
@@ -30071,7 +30490,7 @@
       </w:pPr>
     </w:lvl>
   </w:abstractNum>
-  <w:abstractNum w:abstractNumId="1">
+  <w:abstractNum w:abstractNumId="2">
     <w:nsid w:val="30514F6B"/>
     <w:multiLevelType w:val="hybridMultilevel"/>
     <w:tmpl w:val="38E05252"/>
@@ -30160,7 +30579,7 @@
       </w:pPr>
     </w:lvl>
   </w:abstractNum>
-  <w:abstractNum w:abstractNumId="2">
+  <w:abstractNum w:abstractNumId="3">
     <w:nsid w:val="4A212044"/>
     <w:multiLevelType w:val="hybridMultilevel"/>
     <w:tmpl w:val="EFD20480"/>
@@ -30273,7 +30692,7 @@
       </w:rPr>
     </w:lvl>
   </w:abstractNum>
-  <w:abstractNum w:abstractNumId="3">
+  <w:abstractNum w:abstractNumId="4">
     <w:nsid w:val="6B13184A"/>
     <w:multiLevelType w:val="hybridMultilevel"/>
     <w:tmpl w:val="3A227A4E"/>
@@ -30363,49 +30782,52 @@
     </w:lvl>
   </w:abstractNum>
   <w:num w:numId="1">
-    <w:abstractNumId w:val="0"/>
+    <w:abstractNumId w:val="1"/>
   </w:num>
   <w:num w:numId="2">
-    <w:abstractNumId w:val="0"/>
+    <w:abstractNumId w:val="1"/>
   </w:num>
   <w:num w:numId="3">
-    <w:abstractNumId w:val="0"/>
+    <w:abstractNumId w:val="1"/>
   </w:num>
   <w:num w:numId="4">
-    <w:abstractNumId w:val="0"/>
+    <w:abstractNumId w:val="1"/>
   </w:num>
   <w:num w:numId="5">
-    <w:abstractNumId w:val="0"/>
+    <w:abstractNumId w:val="1"/>
   </w:num>
   <w:num w:numId="6">
-    <w:abstractNumId w:val="0"/>
+    <w:abstractNumId w:val="1"/>
   </w:num>
   <w:num w:numId="7">
-    <w:abstractNumId w:val="0"/>
+    <w:abstractNumId w:val="1"/>
   </w:num>
   <w:num w:numId="8">
-    <w:abstractNumId w:val="0"/>
+    <w:abstractNumId w:val="1"/>
   </w:num>
   <w:num w:numId="9">
-    <w:abstractNumId w:val="0"/>
+    <w:abstractNumId w:val="1"/>
   </w:num>
   <w:num w:numId="10">
-    <w:abstractNumId w:val="0"/>
+    <w:abstractNumId w:val="1"/>
   </w:num>
   <w:num w:numId="11">
+    <w:abstractNumId w:val="4"/>
+  </w:num>
+  <w:num w:numId="12">
+    <w:abstractNumId w:val="2"/>
+  </w:num>
+  <w:num w:numId="13">
     <w:abstractNumId w:val="3"/>
   </w:num>
-  <w:num w:numId="12">
-    <w:abstractNumId w:val="1"/>
-  </w:num>
-  <w:num w:numId="13">
-    <w:abstractNumId w:val="2"/>
+  <w:num w:numId="14">
+    <w:abstractNumId w:val="0"/>
   </w:num>
 </w:numbering>
 </file>
 
 <file path=word/styles.xml><?xml version="1.0" encoding="utf-8"?>
-<w:styles xmlns:r="http://schemas.openxmlformats.org/officeDocument/2006/relationships" xmlns:w="http://schemas.openxmlformats.org/wordprocessingml/2006/main">
+<w:styles xmlns:mc="http://schemas.openxmlformats.org/markup-compatibility/2006" xmlns:r="http://schemas.openxmlformats.org/officeDocument/2006/relationships" xmlns:w="http://schemas.openxmlformats.org/wordprocessingml/2006/main" xmlns:w14="http://schemas.microsoft.com/office/word/2010/wordml" mc:Ignorable="w14">
   <w:docDefaults>
     <w:rPrDefault>
       <w:rPr>
@@ -30825,7 +31247,6 @@
     <w:uiPriority w:val="99"/>
     <w:semiHidden/>
     <w:unhideWhenUsed/>
-    <w:qFormat/>
     <w:tblPr>
       <w:tblInd w:w="0" w:type="dxa"/>
       <w:tblCellMar>
@@ -31401,6 +31822,196 @@
 </w:styles>
 </file>
 
+<file path=word/stylesWithEffects.xml><?xml version="1.0" encoding="utf-8"?>
+<w:styles xmlns:wpc="http://schemas.microsoft.com/office/word/2010/wordprocessingCanvas" xmlns:mc="http://schemas.openxmlformats.org/markup-compatibility/2006" xmlns:o="urn:schemas-microsoft-com:office:office" xmlns:r="http://schemas.openxmlformats.org/officeDocument/2006/relationships" xmlns:m="http://schemas.openxmlformats.org/officeDocument/2006/math" xmlns:v="urn:schemas-microsoft-com:vml" xmlns:wp14="http://schemas.microsoft.com/office/word/2010/wordprocessingDrawing" xmlns:wp="http://schemas.openxmlformats.org/drawingml/2006/wordprocessingDrawing" xmlns:w10="urn:schemas-microsoft-com:office:word" xmlns:w="http://schemas.openxmlformats.org/wordprocessingml/2006/main" xmlns:w14="http://schemas.microsoft.com/office/word/2010/wordml" xmlns:wpg="http://schemas.microsoft.com/office/word/2010/wordprocessingGroup" xmlns:wpi="http://schemas.microsoft.com/office/word/2010/wordprocessingInk" xmlns:wne="http://schemas.microsoft.com/office/word/2006/wordml" xmlns:wps="http://schemas.microsoft.com/office/word/2010/wordprocessingShape" mc:Ignorable="w14 wp14">
+  <w:docDefaults>
+    <w:rPrDefault>
+      <w:rPr>
+        <w:rFonts w:asciiTheme="minorHAnsi" w:eastAsiaTheme="minorEastAsia" w:hAnsiTheme="minorHAnsi" w:cstheme="minorBidi"/>
+        <w:sz w:val="22"/>
+        <w:szCs w:val="22"/>
+        <w:lang w:val="en-CA" w:eastAsia="en-CA" w:bidi="ar-SA"/>
+      </w:rPr>
+    </w:rPrDefault>
+    <w:pPrDefault>
+      <w:pPr>
+        <w:spacing w:after="200" w:line="276" w:lineRule="auto"/>
+      </w:pPr>
+    </w:pPrDefault>
+  </w:docDefaults>
+  <w:latentStyles w:defLockedState="0" w:defUIPriority="99" w:defSemiHidden="1" w:defUnhideWhenUsed="1" w:defQFormat="0" w:count="267">
+    <w:lsdException w:name="Normal" w:semiHidden="0" w:uiPriority="0" w:unhideWhenUsed="0" w:qFormat="1"/>
+    <w:lsdException w:name="heading 1" w:semiHidden="0" w:uiPriority="9" w:unhideWhenUsed="0" w:qFormat="1"/>
+    <w:lsdException w:name="heading 2" w:uiPriority="9" w:qFormat="1"/>
+    <w:lsdException w:name="heading 3" w:uiPriority="9" w:qFormat="1"/>
+    <w:lsdException w:name="heading 4" w:uiPriority="9" w:qFormat="1"/>
+    <w:lsdException w:name="heading 5" w:uiPriority="9" w:qFormat="1"/>
+    <w:lsdException w:name="heading 6" w:uiPriority="9" w:qFormat="1"/>
+    <w:lsdException w:name="heading 7" w:uiPriority="9" w:qFormat="1"/>
+    <w:lsdException w:name="heading 8" w:uiPriority="9" w:qFormat="1"/>
+    <w:lsdException w:name="heading 9" w:uiPriority="9" w:qFormat="1"/>
+    <w:lsdException w:name="toc 1" w:uiPriority="39"/>
+    <w:lsdException w:name="toc 2" w:uiPriority="39"/>
+    <w:lsdException w:name="toc 3" w:uiPriority="39"/>
+    <w:lsdException w:name="toc 4" w:uiPriority="39"/>
+    <w:lsdException w:name="toc 5" w:uiPriority="39"/>
+    <w:lsdException w:name="toc 6" w:uiPriority="39"/>
+    <w:lsdException w:name="toc 7" w:uiPriority="39"/>
+    <w:lsdException w:name="toc 8" w:uiPriority="39"/>
+    <w:lsdException w:name="toc 9" w:uiPriority="39"/>
+    <w:lsdException w:name="caption" w:uiPriority="35" w:qFormat="1"/>
+    <w:lsdException w:name="Title" w:semiHidden="0" w:uiPriority="10" w:unhideWhenUsed="0" w:qFormat="1"/>
+    <w:lsdException w:name="Default Paragraph Font" w:uiPriority="1"/>
+    <w:lsdException w:name="Subtitle" w:semiHidden="0" w:uiPriority="11" w:unhideWhenUsed="0" w:qFormat="1"/>
+    <w:lsdException w:name="Strong" w:semiHidden="0" w:uiPriority="22" w:unhideWhenUsed="0" w:qFormat="1"/>
+    <w:lsdException w:name="Emphasis" w:semiHidden="0" w:uiPriority="20" w:unhideWhenUsed="0" w:qFormat="1"/>
+    <w:lsdException w:name="Table Grid" w:semiHidden="0" w:uiPriority="59" w:unhideWhenUsed="0"/>
+    <w:lsdException w:name="Placeholder Text" w:unhideWhenUsed="0"/>
+    <w:lsdException w:name="No Spacing" w:semiHidden="0" w:uiPriority="1" w:unhideWhenUsed="0" w:qFormat="1"/>
+    <w:lsdException w:name="Light Shading" w:semiHidden="0" w:uiPriority="60" w:unhideWhenUsed="0"/>
+    <w:lsdException w:name="Light List" w:semiHidden="0" w:uiPriority="61" w:unhideWhenUsed="0"/>
+    <w:lsdException w:name="Light Grid" w:semiHidden="0" w:uiPriority="62" w:unhideWhenUsed="0"/>
+    <w:lsdException w:name="Medium Shading 1" w:semiHidden="0" w:uiPriority="63" w:unhideWhenUsed="0"/>
+    <w:lsdException w:name="Medium Shading 2" w:semiHidden="0" w:uiPriority="64" w:unhideWhenUsed="0"/>
+    <w:lsdException w:name="Medium List 1" w:semiHidden="0" w:uiPriority="65" w:unhideWhenUsed="0"/>
+    <w:lsdException w:name="Medium List 2" w:semiHidden="0" w:uiPriority="66" w:unhideWhenUsed="0"/>
+    <w:lsdException w:name="Medium Grid 1" w:semiHidden="0" w:uiPriority="67" w:unhideWhenUsed="0"/>
+    <w:lsdException w:name="Medium Grid 2" w:semiHidden="0" w:uiPriority="68" w:unhideWhenUsed="0"/>
+    <w:lsdException w:name="Medium Grid 3" w:semiHidden="0" w:uiPriority="69" w:unhideWhenUsed="0"/>
+    <w:lsdException w:name="Dark List" w:semiHidden="0" w:uiPriority="70" w:unhideWhenUsed="0"/>
+    <w:lsdException w:name="Colorful Shading" w:semiHidden="0" w:uiPriority="71" w:unhideWhenUsed="0"/>
+    <w:lsdException w:name="Colorful List" w:semiHidden="0" w:uiPriority="72" w:unhideWhenUsed="0"/>
+    <w:lsdException w:name="Colorful Grid" w:semiHidden="0" w:uiPriority="73" w:unhideWhenUsed="0"/>
+    <w:lsdException w:name="Light Shading Accent 1" w:semiHidden="0" w:uiPriority="60" w:unhideWhenUsed="0"/>
+    <w:lsdException w:name="Light List Accent 1" w:semiHidden="0" w:uiPriority="61" w:unhideWhenUsed="0"/>
+    <w:lsdException w:name="Light Grid Accent 1" w:semiHidden="0" w:uiPriority="62" w:unhideWhenUsed="0"/>
+    <w:lsdException w:name="Medium Shading 1 Accent 1" w:semiHidden="0" w:uiPriority="63" w:unhideWhenUsed="0"/>
+    <w:lsdException w:name="Medium Shading 2 Accent 1" w:semiHidden="0" w:uiPriority="64" w:unhideWhenUsed="0"/>
+    <w:lsdException w:name="Medium List 1 Accent 1" w:semiHidden="0" w:uiPriority="65" w:unhideWhenUsed="0"/>
+    <w:lsdException w:name="Revision" w:unhideWhenUsed="0"/>
+    <w:lsdException w:name="List Paragraph" w:semiHidden="0" w:uiPriority="34" w:unhideWhenUsed="0" w:qFormat="1"/>
+    <w:lsdException w:name="Quote" w:semiHidden="0" w:uiPriority="29" w:unhideWhenUsed="0" w:qFormat="1"/>
+    <w:lsdException w:name="Intense Quote" w:semiHidden="0" w:uiPriority="30" w:unhideWhenUsed="0" w:qFormat="1"/>
+    <w:lsdException w:name="Medium List 2 Accent 1" w:semiHidden="0" w:uiPriority="66" w:unhideWhenUsed="0"/>
+    <w:lsdException w:name="Medium Grid 1 Accent 1" w:semiHidden="0" w:uiPriority="67" w:unhideWhenUsed="0"/>
+    <w:lsdException w:name="Medium Grid 2 Accent 1" w:semiHidden="0" w:uiPriority="68" w:unhideWhenUsed="0"/>
+    <w:lsdException w:name="Medium Grid 3 Accent 1" w:semiHidden="0" w:uiPriority="69" w:unhideWhenUsed="0"/>
+    <w:lsdException w:name="Dark List Accent 1" w:semiHidden="0" w:uiPriority="70" w:unhideWhenUsed="0"/>
+    <w:lsdException w:name="Colorful Shading Accent 1" w:semiHidden="0" w:uiPriority="71" w:unhideWhenUsed="0"/>
+    <w:lsdException w:name="Colorful List Accent 1" w:semiHidden="0" w:uiPriority="72" w:unhideWhenUsed="0"/>
+    <w:lsdException w:name="Colorful Grid Accent 1" w:semiHidden="0" w:uiPriority="73" w:unhideWhenUsed="0"/>
+    <w:lsdException w:name="Light Shading Accent 2" w:semiHidden="0" w:uiPriority="60" w:unhideWhenUsed="0"/>
+    <w:lsdException w:name="Light List Accent 2" w:semiHidden="0" w:uiPriority="61" w:unhideWhenUsed="0"/>
+    <w:lsdException w:name="Light Grid Accent 2" w:semiHidden="0" w:uiPriority="62" w:unhideWhenUsed="0"/>
+    <w:lsdException w:name="Medium Shading 1 Accent 2" w:semiHidden="0" w:uiPriority="63" w:unhideWhenUsed="0"/>
+    <w:lsdException w:name="Medium Shading 2 Accent 2" w:semiHidden="0" w:uiPriority="64" w:unhideWhenUsed="0"/>
+    <w:lsdException w:name="Medium List 1 Accent 2" w:semiHidden="0" w:uiPriority="65" w:unhideWhenUsed="0"/>
+    <w:lsdException w:name="Medium List 2 Accent 2" w:semiHidden="0" w:uiPriority="66" w:unhideWhenUsed="0"/>
+    <w:lsdException w:name="Medium Grid 1 Accent 2" w:semiHidden="0" w:uiPriority="67" w:unhideWhenUsed="0"/>
+    <w:lsdException w:name="Medium Grid 2 Accent 2" w:semiHidden="0" w:uiPriority="68" w:unhideWhenUsed="0"/>
+    <w:lsdException w:name="Medium Grid 3 Accent 2" w:semiHidden="0" w:uiPriority="69" w:unhideWhenUsed="0"/>
+    <w:lsdException w:name="Dark List Accent 2" w:semiHidden="0" w:uiPriority="70" w:unhideWhenUsed="0"/>
+    <w:lsdException w:name="Colorful Shading Accent 2" w:semiHidden="0" w:uiPriority="71" w:unhideWhenUsed="0"/>
+    <w:lsdException w:name="Colorful List Accent 2" w:semiHidden="0" w:uiPriority="72" w:unhideWhenUsed="0"/>
+    <w:lsdException w:name="Colorful Grid Accent 2" w:semiHidden="0" w:uiPriority="73" w:unhideWhenUsed="0"/>
+    <w:lsdException w:name="Light Shading Accent 3" w:semiHidden="0" w:uiPriority="60" w:unhideWhenUsed="0"/>
+    <w:lsdException w:name="Light List Accent 3" w:semiHidden="0" w:uiPriority="61" w:unhideWhenUsed="0"/>
+    <w:lsdException w:name="Light Grid Accent 3" w:semiHidden="0" w:uiPriority="62" w:unhideWhenUsed="0"/>
+    <w:lsdException w:name="Medium Shading 1 Accent 3" w:semiHidden="0" w:uiPriority="63" w:unhideWhenUsed="0"/>
+    <w:lsdException w:name="Medium Shading 2 Accent 3" w:semiHidden="0" w:uiPriority="64" w:unhideWhenUsed="0"/>
+    <w:lsdException w:name="Medium List 1 Accent 3" w:semiHidden="0" w:uiPriority="65" w:unhideWhenUsed="0"/>
+    <w:lsdException w:name="Medium List 2 Accent 3" w:semiHidden="0" w:uiPriority="66" w:unhideWhenUsed="0"/>
+    <w:lsdException w:name="Medium Grid 1 Accent 3" w:semiHidden="0" w:uiPriority="67" w:unhideWhenUsed="0"/>
+    <w:lsdException w:name="Medium Grid 2 Accent 3" w:semiHidden="0" w:uiPriority="68" w:unhideWhenUsed="0"/>
+    <w:lsdException w:name="Medium Grid 3 Accent 3" w:semiHidden="0" w:uiPriority="69" w:unhideWhenUsed="0"/>
+    <w:lsdException w:name="Dark List Accent 3" w:semiHidden="0" w:uiPriority="70" w:unhideWhenUsed="0"/>
+    <w:lsdException w:name="Colorful Shading Accent 3" w:semiHidden="0" w:uiPriority="71" w:unhideWhenUsed="0"/>
+    <w:lsdException w:name="Colorful List Accent 3" w:semiHidden="0" w:uiPriority="72" w:unhideWhenUsed="0"/>
+    <w:lsdException w:name="Colorful Grid Accent 3" w:semiHidden="0" w:uiPriority="73" w:unhideWhenUsed="0"/>
+    <w:lsdException w:name="Light Shading Accent 4" w:semiHidden="0" w:uiPriority="60" w:unhideWhenUsed="0"/>
+    <w:lsdException w:name="Light List Accent 4" w:semiHidden="0" w:uiPriority="61" w:unhideWhenUsed="0"/>
+    <w:lsdException w:name="Light Grid Accent 4" w:semiHidden="0" w:uiPriority="62" w:unhideWhenUsed="0"/>
+    <w:lsdException w:name="Medium Shading 1 Accent 4" w:semiHidden="0" w:uiPriority="63" w:unhideWhenUsed="0"/>
+    <w:lsdException w:name="Medium Shading 2 Accent 4" w:semiHidden="0" w:uiPriority="64" w:unhideWhenUsed="0"/>
+    <w:lsdException w:name="Medium List 1 Accent 4" w:semiHidden="0" w:uiPriority="65" w:unhideWhenUsed="0"/>
+    <w:lsdException w:name="Medium List 2 Accent 4" w:semiHidden="0" w:uiPriority="66" w:unhideWhenUsed="0"/>
+    <w:lsdException w:name="Medium Grid 1 Accent 4" w:semiHidden="0" w:uiPriority="67" w:unhideWhenUsed="0"/>
+    <w:lsdException w:name="Medium Grid 2 Accent 4" w:semiHidden="0" w:uiPriority="68" w:unhideWhenUsed="0"/>
+    <w:lsdException w:name="Medium Grid 3 Accent 4" w:semiHidden="0" w:uiPriority="69" w:unhideWhenUsed="0"/>
+    <w:lsdException w:name="Dark List Accent 4" w:semiHidden="0" w:uiPriority="70" w:unhideWhenUsed="0"/>
+    <w:lsdException w:name="Colorful Shading Accent 4" w:semiHidden="0" w:uiPriority="71" w:unhideWhenUsed="0"/>
+    <w:lsdException w:name="Colorful List Accent 4" w:semiHidden="0" w:uiPriority="72" w:unhideWhenUsed="0"/>
+    <w:lsdException w:name="Colorful Grid Accent 4" w:semiHidden="0" w:uiPriority="73" w:unhideWhenUsed="0"/>
+    <w:lsdException w:name="Light Shading Accent 5" w:semiHidden="0" w:uiPriority="60" w:unhideWhenUsed="0"/>
+    <w:lsdException w:name="Light List Accent 5" w:semiHidden="0" w:uiPriority="61" w:unhideWhenUsed="0"/>
+    <w:lsdException w:name="Light Grid Accent 5" w:semiHidden="0" w:uiPriority="62" w:unhideWhenUsed="0"/>
+    <w:lsdException w:name="Medium Shading 1 Accent 5" w:semiHidden="0" w:uiPriority="63" w:unhideWhenUsed="0"/>
+    <w:lsdException w:name="Medium Shading 2 Accent 5" w:semiHidden="0" w:uiPriority="64" w:unhideWhenUsed="0"/>
+    <w:lsdException w:name="Medium List 1 Accent 5" w:semiHidden="0" w:uiPriority="65" w:unhideWhenUsed="0"/>
+    <w:lsdException w:name="Medium List 2 Accent 5" w:semiHidden="0" w:uiPriority="66" w:unhideWhenUsed="0"/>
+    <w:lsdException w:name="Medium Grid 1 Accent 5" w:semiHidden="0" w:uiPriority="67" w:unhideWhenUsed="0"/>
+    <w:lsdException w:name="Medium Grid 2 Accent 5" w:semiHidden="0" w:uiPriority="68" w:unhideWhenUsed="0"/>
+    <w:lsdException w:name="Medium Grid 3 Accent 5" w:semiHidden="0" w:uiPriority="69" w:unhideWhenUsed="0"/>
+    <w:lsdException w:name="Dark List Accent 5" w:semiHidden="0" w:uiPriority="70" w:unhideWhenUsed="0"/>
+    <w:lsdException w:name="Colorful Shading Accent 5" w:semiHidden="0" w:uiPriority="71" w:unhideWhenUsed="0"/>
+    <w:lsdException w:name="Colorful List Accent 5" w:semiHidden="0" w:uiPriority="72" w:unhideWhenUsed="0"/>
+    <w:lsdException w:name="Colorful Grid Accent 5" w:semiHidden="0" w:uiPriority="73" w:unhideWhenUsed="0"/>
+    <w:lsdException w:name="Light Shading Accent 6" w:semiHidden="0" w:uiPriority="60" w:unhideWhenUsed="0"/>
+    <w:lsdException w:name="Light List Accent 6" w:semiHidden="0" w:uiPriority="61" w:unhideWhenUsed="0"/>
+    <w:lsdException w:name="Light Grid Accent 6" w:semiHidden="0" w:uiPriority="62" w:unhideWhenUsed="0"/>
+    <w:lsdException w:name="Medium Shading 1 Accent 6" w:semiHidden="0" w:uiPriority="63" w:unhideWhenUsed="0"/>
+    <w:lsdException w:name="Medium Shading 2 Accent 6" w:semiHidden="0" w:uiPriority="64" w:unhideWhenUsed="0"/>
+    <w:lsdException w:name="Medium List 1 Accent 6" w:semiHidden="0" w:uiPriority="65" w:unhideWhenUsed="0"/>
+    <w:lsdException w:name="Medium List 2 Accent 6" w:semiHidden="0" w:uiPriority="66" w:unhideWhenUsed="0"/>
+    <w:lsdException w:name="Medium Grid 1 Accent 6" w:semiHidden="0" w:uiPriority="67" w:unhideWhenUsed="0"/>
+    <w:lsdException w:name="Medium Grid 2 Accent 6" w:semiHidden="0" w:uiPriority="68" w:unhideWhenUsed="0"/>
+    <w:lsdException w:name="Medium Grid 3 Accent 6" w:semiHidden="0" w:uiPriority="69" w:unhideWhenUsed="0"/>
+    <w:lsdException w:name="Dark List Accent 6" w:semiHidden="0" w:uiPriority="70" w:unhideWhenUsed="0"/>
+    <w:lsdException w:name="Colorful Shading Accent 6" w:semiHidden="0" w:uiPriority="71" w:unhideWhenUsed="0"/>
+    <w:lsdException w:name="Colorful List Accent 6" w:semiHidden="0" w:uiPriority="72" w:unhideWhenUsed="0"/>
+    <w:lsdException w:name="Colorful Grid Accent 6" w:semiHidden="0" w:uiPriority="73" w:unhideWhenUsed="0"/>
+    <w:lsdException w:name="Subtle Emphasis" w:semiHidden="0" w:uiPriority="19" w:unhideWhenUsed="0" w:qFormat="1"/>
+    <w:lsdException w:name="Intense Emphasis" w:semiHidden="0" w:uiPriority="21" w:unhideWhenUsed="0" w:qFormat="1"/>
+    <w:lsdException w:name="Subtle Reference" w:semiHidden="0" w:uiPriority="31" w:unhideWhenUsed="0" w:qFormat="1"/>
+    <w:lsdException w:name="Intense Reference" w:semiHidden="0" w:uiPriority="32" w:unhideWhenUsed="0" w:qFormat="1"/>
+    <w:lsdException w:name="Book Title" w:semiHidden="0" w:uiPriority="33" w:unhideWhenUsed="0" w:qFormat="1"/>
+    <w:lsdException w:name="Bibliography" w:uiPriority="37"/>
+    <w:lsdException w:name="TOC Heading" w:uiPriority="39" w:qFormat="1"/>
+  </w:latentStyles>
+  <w:style w:type="paragraph" w:default="1" w:styleId="Normal">
+    <w:name w:val="Normal"/>
+    <w:qFormat/>
+  </w:style>
+  <w:style w:type="character" w:default="1" w:styleId="DefaultParagraphFont">
+    <w:name w:val="Default Paragraph Font"/>
+    <w:uiPriority w:val="1"/>
+    <w:semiHidden/>
+    <w:unhideWhenUsed/>
+  </w:style>
+  <w:style w:type="table" w:default="1" w:styleId="TableNormal">
+    <w:name w:val="Normal Table"/>
+    <w:uiPriority w:val="99"/>
+    <w:semiHidden/>
+    <w:unhideWhenUsed/>
+    <w:tblPr>
+      <w:tblInd w:w="0" w:type="dxa"/>
+      <w:tblCellMar>
+        <w:top w:w="0" w:type="dxa"/>
+        <w:left w:w="108" w:type="dxa"/>
+        <w:bottom w:w="0" w:type="dxa"/>
+        <w:right w:w="108" w:type="dxa"/>
+      </w:tblCellMar>
+    </w:tblPr>
+  </w:style>
+  <w:style w:type="numbering" w:default="1" w:styleId="NoList">
+    <w:name w:val="No List"/>
+    <w:uiPriority w:val="99"/>
+    <w:semiHidden/>
+    <w:unhideWhenUsed/>
+  </w:style>
+</w:styles>
+</file>
+
 <file path=word/theme/theme1.xml><?xml version="1.0" encoding="utf-8"?>
 <a:theme xmlns:a="http://schemas.openxmlformats.org/drawingml/2006/main" name="Office Theme">
   <a:themeElements>
@@ -31656,7 +32267,7 @@
   <a:extraClrSchemeLst/>
   <a:extLst>
     <a:ext uri="{05A4C25C-085E-4340-85A3-A5531E510DB2}">
-      <thm15:themeFamily xmlns:thm15="http://schemas.microsoft.com/office/thememl/2012/main" xmlns="" name="Office Theme" id="{62F939B6-93AF-4DB8-9C6B-D6C7DFDC589F}" vid="{4A3C46E8-61CC-4603-A589-7422A47A8E4A}"/>
+      <thm15:themeFamily xmlns="" xmlns:thm15="http://schemas.microsoft.com/office/thememl/2012/main" name="Office Theme" id="{62F939B6-93AF-4DB8-9C6B-D6C7DFDC589F}" vid="{4A3C46E8-61CC-4603-A589-7422A47A8E4A}"/>
     </a:ext>
   </a:extLst>
 </a:theme>
@@ -31667,7 +32278,7 @@
 </file>
 
 <file path=customXml/itemProps1.xml><?xml version="1.0" encoding="utf-8"?>
-<ds:datastoreItem xmlns:ds="http://schemas.openxmlformats.org/officeDocument/2006/customXml" ds:itemID="{2E92339C-1004-4DE6-BE4E-3524402AB4E4}">
+<ds:datastoreItem xmlns:ds="http://schemas.openxmlformats.org/officeDocument/2006/customXml" ds:itemID="{1BE80789-C6F7-4CD4-98A1-EFE16AA1636A}">
   <ds:schemaRefs>
     <ds:schemaRef ds:uri="http://schemas.openxmlformats.org/officeDocument/2006/bibliography"/>
   </ds:schemaRefs>

</xml_diff>

<commit_message>
final version of PDF
</commit_message>
<xml_diff>
--- a/ProjectDocumentation/SoftwareRequirements.docx
+++ b/ProjectDocumentation/SoftwareRequirements.docx
@@ -2,6 +2,449 @@
 <file path=word/document.xml><?xml version="1.0" encoding="utf-8"?>
 <w:document xmlns:wpc="http://schemas.microsoft.com/office/word/2010/wordprocessingCanvas" xmlns:mc="http://schemas.openxmlformats.org/markup-compatibility/2006" xmlns:o="urn:schemas-microsoft-com:office:office" xmlns:r="http://schemas.openxmlformats.org/officeDocument/2006/relationships" xmlns:m="http://schemas.openxmlformats.org/officeDocument/2006/math" xmlns:v="urn:schemas-microsoft-com:vml" xmlns:wp14="http://schemas.microsoft.com/office/word/2010/wordprocessingDrawing" xmlns:wp="http://schemas.openxmlformats.org/drawingml/2006/wordprocessingDrawing" xmlns:w10="urn:schemas-microsoft-com:office:word" xmlns:w="http://schemas.openxmlformats.org/wordprocessingml/2006/main" xmlns:w14="http://schemas.microsoft.com/office/word/2010/wordml" xmlns:w15="http://schemas.microsoft.com/office/word/2012/wordml" xmlns:wpg="http://schemas.microsoft.com/office/word/2010/wordprocessingGroup" xmlns:wpi="http://schemas.microsoft.com/office/word/2010/wordprocessingInk" xmlns:wne="http://schemas.microsoft.com/office/word/2006/wordml" xmlns:wps="http://schemas.microsoft.com/office/word/2010/wordprocessingShape" mc:Ignorable="w14 w15 wp14">
   <w:body>
+    <w:sdt>
+      <w:sdtPr>
+        <w:id w:val="-1384942145"/>
+        <w:docPartObj>
+          <w:docPartGallery w:val="Cover Pages"/>
+          <w:docPartUnique/>
+        </w:docPartObj>
+      </w:sdtPr>
+      <w:sdtEndPr>
+        <w:rPr>
+          <w:rFonts w:ascii="Times New Roman" w:hAnsi="Times New Roman" w:cs="Times New Roman"/>
+          <w:bCs/>
+          <w:smallCaps/>
+          <w:sz w:val="24"/>
+          <w:szCs w:val="24"/>
+        </w:rPr>
+      </w:sdtEndPr>
+      <w:sdtContent>
+        <w:p>
+          <w:r>
+            <w:rPr>
+              <w:noProof/>
+            </w:rPr>
+            <w:pict>
+              <v:group id="Group 149" o:spid="_x0000_s1031" style="position:absolute;margin-left:0;margin-top:0;width:8in;height:95.7pt;z-index:251662336;mso-width-percent:941;mso-height-percent:121;mso-top-percent:23;mso-position-horizontal:center;mso-position-horizontal-relative:page;mso-position-vertical-relative:page;mso-width-percent:941;mso-height-percent:121;mso-top-percent:23" coordorigin="" coordsize="73152,12161" o:gfxdata="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">
+                <v:shape id="Rectangle 51" o:spid="_x0000_s1032" style="position:absolute;width:73152;height:11303;visibility:visible;mso-wrap-style:square;v-text-anchor:middle" coordsize="7312660,1129665" o:gfxdata="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" path="m,l7312660,r,1129665l3619500,733425,,1091565,,xe" fillcolor="#5b9bd5 [3204]" stroked="f" strokeweight="1pt">
+                  <v:stroke joinstyle="miter"/>
+                  <v:path arrowok="t" o:connecttype="custom" o:connectlocs="0,0;7315200,0;7315200,1130373;3620757,733885;0,1092249;0,0" o:connectangles="0,0,0,0,0,0"/>
+                </v:shape>
+                <v:rect id="Rectangle 151" o:spid="_x0000_s1033" style="position:absolute;width:73152;height:12161;visibility:visible;mso-wrap-style:square;v-text-anchor:middle" o:gfxdata="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" stroked="f" strokeweight="1pt">
+                  <v:fill r:id="rId8" o:title="" recolor="t" rotate="t" type="frame"/>
+                </v:rect>
+                <w10:wrap anchorx="page" anchory="page"/>
+              </v:group>
+            </w:pict>
+          </w:r>
+          <w:r>
+            <w:rPr>
+              <w:noProof/>
+            </w:rPr>
+            <w:pict>
+              <v:shapetype id="_x0000_t202" coordsize="21600,21600" o:spt="202" path="m,l,21600r21600,l21600,xe">
+                <v:stroke joinstyle="miter"/>
+                <v:path gradientshapeok="t" o:connecttype="rect"/>
+              </v:shapetype>
+              <v:shape id="Text Box 152" o:spid="_x0000_s1030" type="#_x0000_t202" style="position:absolute;margin-left:0;margin-top:0;width:8in;height:1in;z-index:251660288;visibility:visible;mso-wrap-style:square;mso-width-percent:941;mso-height-percent:92;mso-top-percent:818;mso-wrap-distance-left:9pt;mso-wrap-distance-top:0;mso-wrap-distance-right:9pt;mso-wrap-distance-bottom:0;mso-position-horizontal:center;mso-position-horizontal-relative:page;mso-position-vertical-relative:page;mso-width-percent:941;mso-height-percent:92;mso-top-percent:818;mso-width-relative:page;mso-height-relative:page;v-text-anchor:bottom" o:gfxdata="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" filled="f" stroked="f" strokeweight=".5pt">
+                <v:textbox inset="126pt,0,54pt,0">
+                  <w:txbxContent>
+                    <w:sdt>
+                      <w:sdtPr>
+                        <w:rPr>
+                          <w:color w:val="595959" w:themeColor="text1" w:themeTint="A6"/>
+                          <w:sz w:val="28"/>
+                          <w:szCs w:val="28"/>
+                        </w:rPr>
+                        <w:alias w:val="Author"/>
+                        <w:tag w:val=""/>
+                        <w:id w:val="789243997"/>
+                        <w:showingPlcHdr/>
+                        <w:dataBinding w:prefixMappings="xmlns:ns0='http://purl.org/dc/elements/1.1/' xmlns:ns1='http://schemas.openxmlformats.org/package/2006/metadata/core-properties' " w:xpath="/ns1:coreProperties[1]/ns0:creator[1]" w:storeItemID="{6C3C8BC8-F283-45AE-878A-BAB7291924A1}"/>
+                        <w:text/>
+                      </w:sdtPr>
+                      <w:sdtContent>
+                        <w:p>
+                          <w:pPr>
+                            <w:pStyle w:val="NoSpacing"/>
+                            <w:jc w:val="right"/>
+                            <w:rPr>
+                              <w:color w:val="595959" w:themeColor="text1" w:themeTint="A6"/>
+                              <w:sz w:val="28"/>
+                              <w:szCs w:val="28"/>
+                            </w:rPr>
+                          </w:pPr>
+                          <w:r>
+                            <w:rPr>
+                              <w:color w:val="595959" w:themeColor="text1" w:themeTint="A6"/>
+                              <w:sz w:val="28"/>
+                              <w:szCs w:val="28"/>
+                            </w:rPr>
+                            <w:t xml:space="preserve">     </w:t>
+                          </w:r>
+                        </w:p>
+                      </w:sdtContent>
+                    </w:sdt>
+                    <w:p>
+                      <w:pPr>
+                        <w:pStyle w:val="NoSpacing"/>
+                        <w:jc w:val="right"/>
+                        <w:rPr>
+                          <w:color w:val="595959" w:themeColor="text1" w:themeTint="A6"/>
+                          <w:sz w:val="18"/>
+                          <w:szCs w:val="18"/>
+                        </w:rPr>
+                      </w:pPr>
+                      <w:sdt>
+                        <w:sdtPr>
+                          <w:rPr>
+                            <w:color w:val="595959" w:themeColor="text1" w:themeTint="A6"/>
+                            <w:sz w:val="18"/>
+                            <w:szCs w:val="18"/>
+                          </w:rPr>
+                          <w:alias w:val="Email"/>
+                          <w:tag w:val="Email"/>
+                          <w:id w:val="942260680"/>
+                          <w:showingPlcHdr/>
+                          <w:dataBinding w:prefixMappings="xmlns:ns0='http://schemas.microsoft.com/office/2006/coverPageProps' " w:xpath="/ns0:CoverPageProperties[1]/ns0:CompanyEmail[1]" w:storeItemID="{55AF091B-3C7A-41E3-B477-F2FDAA23CFDA}"/>
+                          <w:text/>
+                        </w:sdtPr>
+                        <w:sdtContent>
+                          <w:r>
+                            <w:rPr>
+                              <w:color w:val="595959" w:themeColor="text1" w:themeTint="A6"/>
+                              <w:sz w:val="18"/>
+                              <w:szCs w:val="18"/>
+                            </w:rPr>
+                            <w:t xml:space="preserve">     </w:t>
+                          </w:r>
+                        </w:sdtContent>
+                      </w:sdt>
+                    </w:p>
+                  </w:txbxContent>
+                </v:textbox>
+                <w10:wrap type="square" anchorx="page" anchory="page"/>
+              </v:shape>
+            </w:pict>
+          </w:r>
+          <w:r>
+            <w:rPr>
+              <w:noProof/>
+            </w:rPr>
+            <w:pict>
+              <v:shape id="Text Box 154" o:spid="_x0000_s1028" type="#_x0000_t202" style="position:absolute;margin-left:0;margin-top:0;width:8in;height:286.5pt;z-index:251659264;visibility:visible;mso-wrap-style:square;mso-width-percent:941;mso-height-percent:363;mso-top-percent:300;mso-wrap-distance-left:9pt;mso-wrap-distance-top:0;mso-wrap-distance-right:9pt;mso-wrap-distance-bottom:0;mso-position-horizontal:center;mso-position-horizontal-relative:page;mso-position-vertical-relative:page;mso-width-percent:941;mso-height-percent:363;mso-top-percent:300;mso-width-relative:page;mso-height-relative:page;v-text-anchor:bottom" o:gfxdata="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" filled="f" stroked="f" strokeweight=".5pt">
+                <v:textbox inset="126pt,0,54pt,0">
+                  <w:txbxContent>
+                    <w:p>
+                      <w:pPr>
+                        <w:jc w:val="right"/>
+                        <w:rPr>
+                          <w:rFonts w:ascii="Times New Roman" w:hAnsi="Times New Roman" w:cs="Times New Roman"/>
+                          <w:color w:val="000000" w:themeColor="text1"/>
+                          <w:sz w:val="56"/>
+                          <w:szCs w:val="64"/>
+                        </w:rPr>
+                      </w:pPr>
+                      <w:sdt>
+                        <w:sdtPr>
+                          <w:rPr>
+                            <w:rFonts w:ascii="Times New Roman" w:hAnsi="Times New Roman" w:cs="Times New Roman"/>
+                            <w:caps/>
+                            <w:color w:val="000000" w:themeColor="text1"/>
+                            <w:sz w:val="56"/>
+                            <w:szCs w:val="64"/>
+                          </w:rPr>
+                          <w:alias w:val="Title"/>
+                          <w:tag w:val=""/>
+                          <w:id w:val="630141079"/>
+                          <w:dataBinding w:prefixMappings="xmlns:ns0='http://purl.org/dc/elements/1.1/' xmlns:ns1='http://schemas.openxmlformats.org/package/2006/metadata/core-properties' " w:xpath="/ns1:coreProperties[1]/ns0:title[1]" w:storeItemID="{6C3C8BC8-F283-45AE-878A-BAB7291924A1}"/>
+                          <w:text w:multiLine="1"/>
+                        </w:sdtPr>
+                        <w:sdtEndPr>
+                          <w:rPr>
+                            <w:caps w:val="0"/>
+                          </w:rPr>
+                        </w:sdtEndPr>
+                        <w:sdtContent>
+                          <w:r>
+                            <w:rPr>
+                              <w:rFonts w:ascii="Times New Roman" w:hAnsi="Times New Roman" w:cs="Times New Roman"/>
+                              <w:caps/>
+                              <w:color w:val="000000" w:themeColor="text1"/>
+                              <w:sz w:val="56"/>
+                              <w:szCs w:val="64"/>
+                            </w:rPr>
+                            <w:t>Tower defense project</w:t>
+                          </w:r>
+                          <w:proofErr w:type="gramStart"/>
+                          <w:r>
+                            <w:rPr>
+                              <w:rFonts w:ascii="Times New Roman" w:hAnsi="Times New Roman" w:cs="Times New Roman"/>
+                              <w:caps/>
+                              <w:color w:val="000000" w:themeColor="text1"/>
+                              <w:sz w:val="56"/>
+                              <w:szCs w:val="64"/>
+                            </w:rPr>
+                            <w:t>:</w:t>
+                          </w:r>
+                          <w:proofErr w:type="gramEnd"/>
+                          <w:r>
+                            <w:rPr>
+                              <w:rFonts w:ascii="Times New Roman" w:hAnsi="Times New Roman" w:cs="Times New Roman"/>
+                              <w:caps/>
+                              <w:color w:val="000000" w:themeColor="text1"/>
+                              <w:sz w:val="56"/>
+                              <w:szCs w:val="64"/>
+                            </w:rPr>
+                            <w:br/>
+                            <w:t>Software requirements</w:t>
+                          </w:r>
+                        </w:sdtContent>
+                      </w:sdt>
+                    </w:p>
+                  </w:txbxContent>
+                </v:textbox>
+                <w10:wrap type="square" anchorx="page" anchory="page"/>
+              </v:shape>
+            </w:pict>
+          </w:r>
+        </w:p>
+        <w:p>
+          <w:pPr>
+            <w:rPr>
+              <w:rFonts w:ascii="Times New Roman" w:hAnsi="Times New Roman" w:cs="Times New Roman"/>
+              <w:b/>
+              <w:sz w:val="24"/>
+              <w:szCs w:val="24"/>
+            </w:rPr>
+          </w:pPr>
+          <w:r>
+            <w:rPr>
+              <w:noProof/>
+            </w:rPr>
+            <w:pict>
+              <v:shape id="Text Box 2" o:spid="_x0000_s1034" type="#_x0000_t202" style="position:absolute;margin-left:114.75pt;margin-top:429.75pt;width:347.8pt;height:125.85pt;z-index:251664384;visibility:visible;mso-height-percent:200;mso-wrap-distance-left:9pt;mso-wrap-distance-top:3.6pt;mso-wrap-distance-right:9pt;mso-wrap-distance-bottom:3.6pt;mso-position-horizontal-relative:text;mso-position-vertical-relative:text;mso-height-percent:200;mso-width-relative:margin;mso-height-relative:margin;v-text-anchor:top" stroked="f">
+                <v:textbox style="mso-fit-shape-to-text:t">
+                  <w:txbxContent>
+                    <w:sdt>
+                      <w:sdtPr>
+                        <w:rPr>
+                          <w:rFonts w:ascii="Times New Roman" w:hAnsi="Times New Roman" w:cs="Times New Roman"/>
+                          <w:color w:val="000000" w:themeColor="text1"/>
+                          <w:sz w:val="32"/>
+                          <w:szCs w:val="36"/>
+                        </w:rPr>
+                        <w:alias w:val="Subtitle"/>
+                        <w:tag w:val=""/>
+                        <w:id w:val="1759551507"/>
+                        <w:dataBinding w:prefixMappings="xmlns:ns0='http://purl.org/dc/elements/1.1/' xmlns:ns1='http://schemas.openxmlformats.org/package/2006/metadata/core-properties' " w:xpath="/ns1:coreProperties[1]/ns0:subject[1]" w:storeItemID="{6C3C8BC8-F283-45AE-878A-BAB7291924A1}"/>
+                        <w:text/>
+                      </w:sdtPr>
+                      <w:sdtContent>
+                        <w:p>
+                          <w:pPr>
+                            <w:jc w:val="right"/>
+                            <w:rPr>
+                              <w:rFonts w:ascii="Times New Roman" w:hAnsi="Times New Roman" w:cs="Times New Roman"/>
+                              <w:color w:val="000000" w:themeColor="text1"/>
+                              <w:sz w:val="32"/>
+                              <w:szCs w:val="36"/>
+                            </w:rPr>
+                          </w:pPr>
+                          <w:r>
+                            <w:rPr>
+                              <w:rFonts w:ascii="Times New Roman" w:hAnsi="Times New Roman" w:cs="Times New Roman"/>
+                              <w:color w:val="000000" w:themeColor="text1"/>
+                              <w:sz w:val="32"/>
+                              <w:szCs w:val="36"/>
+                            </w:rPr>
+                            <w:t>Andrei Chubarau 260581375</w:t>
+                          </w:r>
+                        </w:p>
+                      </w:sdtContent>
+                    </w:sdt>
+                    <w:p>
+                      <w:pPr>
+                        <w:jc w:val="right"/>
+                        <w:rPr>
+                          <w:rFonts w:ascii="Times New Roman" w:hAnsi="Times New Roman" w:cs="Times New Roman"/>
+                          <w:color w:val="000000" w:themeColor="text1"/>
+                          <w:sz w:val="32"/>
+                          <w:szCs w:val="36"/>
+                        </w:rPr>
+                      </w:pPr>
+                      <w:proofErr w:type="spellStart"/>
+                      <w:r>
+                        <w:rPr>
+                          <w:rFonts w:ascii="Times New Roman" w:hAnsi="Times New Roman" w:cs="Times New Roman"/>
+                          <w:color w:val="000000" w:themeColor="text1"/>
+                          <w:sz w:val="32"/>
+                          <w:szCs w:val="36"/>
+                        </w:rPr>
+                        <w:t>Yordan</w:t>
+                      </w:r>
+                      <w:proofErr w:type="spellEnd"/>
+                      <w:r>
+                        <w:rPr>
+                          <w:rFonts w:ascii="Times New Roman" w:hAnsi="Times New Roman" w:cs="Times New Roman"/>
+                          <w:color w:val="000000" w:themeColor="text1"/>
+                          <w:sz w:val="32"/>
+                          <w:szCs w:val="36"/>
+                        </w:rPr>
+                        <w:t xml:space="preserve"> </w:t>
+                      </w:r>
+                      <w:proofErr w:type="spellStart"/>
+                      <w:r>
+                        <w:rPr>
+                          <w:rFonts w:ascii="Times New Roman" w:hAnsi="Times New Roman" w:cs="Times New Roman"/>
+                          <w:color w:val="000000" w:themeColor="text1"/>
+                          <w:sz w:val="32"/>
+                          <w:szCs w:val="36"/>
+                        </w:rPr>
+                        <w:t>Neshev</w:t>
+                      </w:r>
+                      <w:proofErr w:type="spellEnd"/>
+                      <w:r>
+                        <w:rPr>
+                          <w:rFonts w:ascii="Times New Roman" w:hAnsi="Times New Roman" w:cs="Times New Roman"/>
+                          <w:color w:val="000000" w:themeColor="text1"/>
+                          <w:sz w:val="32"/>
+                          <w:szCs w:val="36"/>
+                        </w:rPr>
+                        <w:t xml:space="preserve"> </w:t>
+                      </w:r>
+                      <w:r>
+                        <w:rPr>
+                          <w:rFonts w:ascii="Times New Roman" w:hAnsi="Times New Roman" w:cs="Times New Roman"/>
+                          <w:color w:val="000000" w:themeColor="text1"/>
+                          <w:sz w:val="32"/>
+                          <w:szCs w:val="36"/>
+                        </w:rPr>
+                        <w:t>260587938</w:t>
+                      </w:r>
+                    </w:p>
+                    <w:p>
+                      <w:pPr>
+                        <w:jc w:val="right"/>
+                        <w:rPr>
+                          <w:rFonts w:ascii="Times New Roman" w:hAnsi="Times New Roman" w:cs="Times New Roman"/>
+                          <w:color w:val="000000" w:themeColor="text1"/>
+                          <w:sz w:val="32"/>
+                          <w:szCs w:val="36"/>
+                        </w:rPr>
+                      </w:pPr>
+                      <w:r>
+                        <w:rPr>
+                          <w:rFonts w:ascii="Times New Roman" w:hAnsi="Times New Roman" w:cs="Times New Roman"/>
+                          <w:color w:val="000000" w:themeColor="text1"/>
+                          <w:sz w:val="32"/>
+                          <w:szCs w:val="36"/>
+                        </w:rPr>
+                        <w:t xml:space="preserve">Dang </w:t>
+                      </w:r>
+                      <w:proofErr w:type="spellStart"/>
+                      <w:r>
+                        <w:rPr>
+                          <w:rFonts w:ascii="Times New Roman" w:hAnsi="Times New Roman" w:cs="Times New Roman"/>
+                          <w:color w:val="000000" w:themeColor="text1"/>
+                          <w:sz w:val="32"/>
+                          <w:szCs w:val="36"/>
+                        </w:rPr>
+                        <w:t>Khoa</w:t>
+                      </w:r>
+                      <w:proofErr w:type="spellEnd"/>
+                      <w:r>
+                        <w:rPr>
+                          <w:rFonts w:ascii="Times New Roman" w:hAnsi="Times New Roman" w:cs="Times New Roman"/>
+                          <w:color w:val="000000" w:themeColor="text1"/>
+                          <w:sz w:val="32"/>
+                          <w:szCs w:val="36"/>
+                        </w:rPr>
+                        <w:t xml:space="preserve"> Do </w:t>
+                      </w:r>
+                      <w:r>
+                        <w:rPr>
+                          <w:rFonts w:ascii="Times New Roman" w:hAnsi="Times New Roman" w:cs="Times New Roman"/>
+                          <w:color w:val="000000" w:themeColor="text1"/>
+                          <w:sz w:val="32"/>
+                          <w:szCs w:val="36"/>
+                        </w:rPr>
+                        <w:t>260584925</w:t>
+                      </w:r>
+                    </w:p>
+                    <w:p>
+                      <w:pPr>
+                        <w:jc w:val="right"/>
+                        <w:rPr>
+                          <w:rFonts w:ascii="Times New Roman" w:hAnsi="Times New Roman" w:cs="Times New Roman"/>
+                          <w:smallCaps/>
+                          <w:color w:val="000000" w:themeColor="text1"/>
+                          <w:sz w:val="32"/>
+                          <w:szCs w:val="36"/>
+                        </w:rPr>
+                      </w:pPr>
+                      <w:r>
+                        <w:rPr>
+                          <w:rFonts w:ascii="Times New Roman" w:hAnsi="Times New Roman" w:cs="Times New Roman"/>
+                          <w:color w:val="000000" w:themeColor="text1"/>
+                          <w:sz w:val="32"/>
+                          <w:szCs w:val="36"/>
+                        </w:rPr>
+                        <w:t xml:space="preserve">Steven </w:t>
+                      </w:r>
+                      <w:proofErr w:type="spellStart"/>
+                      <w:r>
+                        <w:rPr>
+                          <w:rFonts w:ascii="Times New Roman" w:hAnsi="Times New Roman" w:cs="Times New Roman"/>
+                          <w:color w:val="000000" w:themeColor="text1"/>
+                          <w:sz w:val="32"/>
+                          <w:szCs w:val="36"/>
+                        </w:rPr>
+                        <w:t>Voyer</w:t>
+                      </w:r>
+                      <w:proofErr w:type="spellEnd"/>
+                      <w:r>
+                        <w:rPr>
+                          <w:rFonts w:ascii="Times New Roman" w:hAnsi="Times New Roman" w:cs="Times New Roman"/>
+                          <w:color w:val="000000" w:themeColor="text1"/>
+                          <w:sz w:val="32"/>
+                          <w:szCs w:val="36"/>
+                        </w:rPr>
+                        <w:t xml:space="preserve"> </w:t>
+                      </w:r>
+                      <w:r>
+                        <w:rPr>
+                          <w:rFonts w:ascii="Times New Roman" w:hAnsi="Times New Roman" w:cs="Times New Roman"/>
+                          <w:color w:val="000000" w:themeColor="text1"/>
+                          <w:sz w:val="32"/>
+                          <w:szCs w:val="36"/>
+                        </w:rPr>
+                        <w:t>260531264</w:t>
+                      </w:r>
+                    </w:p>
+                    <w:p/>
+                  </w:txbxContent>
+                </v:textbox>
+                <w10:wrap type="square"/>
+              </v:shape>
+            </w:pict>
+          </w:r>
+          <w:r>
+            <w:rPr>
+              <w:rFonts w:ascii="Times New Roman" w:hAnsi="Times New Roman" w:cs="Times New Roman"/>
+              <w:bCs/>
+              <w:smallCaps/>
+              <w:sz w:val="24"/>
+              <w:szCs w:val="24"/>
+            </w:rPr>
+            <w:br w:type="page"/>
+          </w:r>
+        </w:p>
+        <w:bookmarkStart w:id="0" w:name="_GoBack" w:displacedByCustomXml="next"/>
+        <w:bookmarkEnd w:id="0" w:displacedByCustomXml="next"/>
+      </w:sdtContent>
+    </w:sdt>
     <w:sdt>
       <w:sdtPr>
         <w:rPr>
@@ -3640,7 +4083,7 @@
           <w:rFonts w:ascii="Times New Roman" w:hAnsi="Times New Roman" w:cs="Times New Roman"/>
         </w:rPr>
       </w:pPr>
-      <w:bookmarkStart w:id="0" w:name="_Toc411801626"/>
+      <w:bookmarkStart w:id="1" w:name="_Toc411801626"/>
       <w:r>
         <w:rPr>
           <w:rFonts w:ascii="Times New Roman" w:hAnsi="Times New Roman" w:cs="Times New Roman"/>
@@ -3648,7 +4091,7 @@
         <w:lastRenderedPageBreak/>
         <w:t>Project Description</w:t>
       </w:r>
-      <w:bookmarkEnd w:id="0"/>
+      <w:bookmarkEnd w:id="1"/>
     </w:p>
     <w:p>
       <w:pPr>
@@ -3658,14 +4101,14 @@
           <w:rFonts w:ascii="Times New Roman" w:hAnsi="Times New Roman" w:cs="Times New Roman"/>
         </w:rPr>
       </w:pPr>
-      <w:bookmarkStart w:id="1" w:name="_Toc411801627"/>
+      <w:bookmarkStart w:id="2" w:name="_Toc411801627"/>
       <w:r>
         <w:rPr>
           <w:rFonts w:ascii="Times New Roman" w:hAnsi="Times New Roman" w:cs="Times New Roman"/>
         </w:rPr>
         <w:t>Introduction</w:t>
       </w:r>
-      <w:bookmarkEnd w:id="1"/>
+      <w:bookmarkEnd w:id="2"/>
     </w:p>
     <w:p>
       <w:pPr>
@@ -4142,96 +4585,12 @@
           <w:rFonts w:ascii="Times New Roman" w:hAnsi="Times New Roman" w:cs="Times New Roman"/>
         </w:rPr>
       </w:pPr>
-      <w:bookmarkStart w:id="2" w:name="_Toc411801628"/>
+      <w:bookmarkStart w:id="3" w:name="_Toc411801628"/>
       <w:r>
         <w:rPr>
           <w:rFonts w:ascii="Times New Roman" w:hAnsi="Times New Roman" w:cs="Times New Roman"/>
         </w:rPr>
         <w:t>Context</w:t>
-      </w:r>
-      <w:bookmarkEnd w:id="2"/>
-    </w:p>
-    <w:p>
-      <w:pPr>
-        <w:spacing w:after="240"/>
-        <w:ind w:firstLine="576"/>
-        <w:rPr>
-          <w:rFonts w:ascii="Times New Roman" w:hAnsi="Times New Roman" w:cs="Times New Roman"/>
-          <w:sz w:val="24"/>
-          <w:szCs w:val="24"/>
-        </w:rPr>
-      </w:pPr>
-      <w:r>
-        <w:rPr>
-          <w:rFonts w:ascii="Times New Roman" w:hAnsi="Times New Roman" w:cs="Times New Roman"/>
-          <w:sz w:val="24"/>
-          <w:szCs w:val="24"/>
-        </w:rPr>
-        <w:t xml:space="preserve">This </w:t>
-      </w:r>
-      <w:r>
-        <w:rPr>
-          <w:rFonts w:ascii="Times New Roman" w:hAnsi="Times New Roman" w:cs="Times New Roman"/>
-          <w:sz w:val="24"/>
-          <w:szCs w:val="24"/>
-        </w:rPr>
-        <w:t>ga</w:t>
-      </w:r>
-      <w:r>
-        <w:rPr>
-          <w:rFonts w:ascii="Times New Roman" w:hAnsi="Times New Roman" w:cs="Times New Roman"/>
-          <w:sz w:val="24"/>
-          <w:szCs w:val="24"/>
-        </w:rPr>
-        <w:t>m</w:t>
-      </w:r>
-      <w:r>
-        <w:rPr>
-          <w:rFonts w:ascii="Times New Roman" w:hAnsi="Times New Roman" w:cs="Times New Roman"/>
-          <w:sz w:val="24"/>
-          <w:szCs w:val="24"/>
-        </w:rPr>
-        <w:t>e</w:t>
-      </w:r>
-      <w:r>
-        <w:rPr>
-          <w:rFonts w:ascii="Times New Roman" w:hAnsi="Times New Roman" w:cs="Times New Roman"/>
-          <w:sz w:val="24"/>
-          <w:szCs w:val="24"/>
-        </w:rPr>
-        <w:t xml:space="preserve"> is designed for players of all ages and of all video game skill levels. The concept of the game and </w:t>
-      </w:r>
-      <w:r>
-        <w:rPr>
-          <w:rFonts w:ascii="Times New Roman" w:hAnsi="Times New Roman" w:cs="Times New Roman"/>
-          <w:sz w:val="24"/>
-          <w:szCs w:val="24"/>
-        </w:rPr>
-        <w:t>the navigation of the options are</w:t>
-      </w:r>
-      <w:r>
-        <w:rPr>
-          <w:rFonts w:ascii="Times New Roman" w:hAnsi="Times New Roman" w:cs="Times New Roman"/>
-          <w:sz w:val="24"/>
-          <w:szCs w:val="24"/>
-        </w:rPr>
-        <w:t xml:space="preserve"> simple enough for any player to pick up and play. In addition, player-chosen difficulty levels enable any player to play the game comfortably.  </w:t>
-      </w:r>
-    </w:p>
-    <w:p>
-      <w:pPr>
-        <w:pStyle w:val="Heading2"/>
-        <w:spacing w:after="240"/>
-        <w:rPr>
-          <w:rFonts w:ascii="Times New Roman" w:hAnsi="Times New Roman" w:cs="Times New Roman"/>
-        </w:rPr>
-      </w:pPr>
-      <w:bookmarkStart w:id="3" w:name="_Toc411801629"/>
-      <w:r>
-        <w:rPr>
-          <w:rFonts w:ascii="Times New Roman" w:hAnsi="Times New Roman" w:cs="Times New Roman"/>
-        </w:rPr>
-        <w:t>Business Goals</w:t>
       </w:r>
       <w:bookmarkEnd w:id="3"/>
     </w:p>
@@ -4251,6 +4610,90 @@
           <w:sz w:val="24"/>
           <w:szCs w:val="24"/>
         </w:rPr>
+        <w:t xml:space="preserve">This </w:t>
+      </w:r>
+      <w:r>
+        <w:rPr>
+          <w:rFonts w:ascii="Times New Roman" w:hAnsi="Times New Roman" w:cs="Times New Roman"/>
+          <w:sz w:val="24"/>
+          <w:szCs w:val="24"/>
+        </w:rPr>
+        <w:t>ga</w:t>
+      </w:r>
+      <w:r>
+        <w:rPr>
+          <w:rFonts w:ascii="Times New Roman" w:hAnsi="Times New Roman" w:cs="Times New Roman"/>
+          <w:sz w:val="24"/>
+          <w:szCs w:val="24"/>
+        </w:rPr>
+        <w:t>m</w:t>
+      </w:r>
+      <w:r>
+        <w:rPr>
+          <w:rFonts w:ascii="Times New Roman" w:hAnsi="Times New Roman" w:cs="Times New Roman"/>
+          <w:sz w:val="24"/>
+          <w:szCs w:val="24"/>
+        </w:rPr>
+        <w:t>e</w:t>
+      </w:r>
+      <w:r>
+        <w:rPr>
+          <w:rFonts w:ascii="Times New Roman" w:hAnsi="Times New Roman" w:cs="Times New Roman"/>
+          <w:sz w:val="24"/>
+          <w:szCs w:val="24"/>
+        </w:rPr>
+        <w:t xml:space="preserve"> is designed for players of all ages and of all video game skill levels. The concept of the game and </w:t>
+      </w:r>
+      <w:r>
+        <w:rPr>
+          <w:rFonts w:ascii="Times New Roman" w:hAnsi="Times New Roman" w:cs="Times New Roman"/>
+          <w:sz w:val="24"/>
+          <w:szCs w:val="24"/>
+        </w:rPr>
+        <w:t>the navigation of the options are</w:t>
+      </w:r>
+      <w:r>
+        <w:rPr>
+          <w:rFonts w:ascii="Times New Roman" w:hAnsi="Times New Roman" w:cs="Times New Roman"/>
+          <w:sz w:val="24"/>
+          <w:szCs w:val="24"/>
+        </w:rPr>
+        <w:t xml:space="preserve"> simple enough for any player to pick up and play. In addition, player-chosen difficulty levels enable any player to play the game comfortably.  </w:t>
+      </w:r>
+    </w:p>
+    <w:p>
+      <w:pPr>
+        <w:pStyle w:val="Heading2"/>
+        <w:spacing w:after="240"/>
+        <w:rPr>
+          <w:rFonts w:ascii="Times New Roman" w:hAnsi="Times New Roman" w:cs="Times New Roman"/>
+        </w:rPr>
+      </w:pPr>
+      <w:bookmarkStart w:id="4" w:name="_Toc411801629"/>
+      <w:r>
+        <w:rPr>
+          <w:rFonts w:ascii="Times New Roman" w:hAnsi="Times New Roman" w:cs="Times New Roman"/>
+        </w:rPr>
+        <w:t>Business Goals</w:t>
+      </w:r>
+      <w:bookmarkEnd w:id="4"/>
+    </w:p>
+    <w:p>
+      <w:pPr>
+        <w:spacing w:after="240"/>
+        <w:ind w:firstLine="576"/>
+        <w:rPr>
+          <w:rFonts w:ascii="Times New Roman" w:hAnsi="Times New Roman" w:cs="Times New Roman"/>
+          <w:sz w:val="24"/>
+          <w:szCs w:val="24"/>
+        </w:rPr>
+      </w:pPr>
+      <w:r>
+        <w:rPr>
+          <w:rFonts w:ascii="Times New Roman" w:hAnsi="Times New Roman" w:cs="Times New Roman"/>
+          <w:sz w:val="24"/>
+          <w:szCs w:val="24"/>
+        </w:rPr>
         <w:t xml:space="preserve">The goal of this </w:t>
       </w:r>
       <w:r>
@@ -4385,7 +4828,7 @@
           <w:rFonts w:ascii="Times New Roman" w:hAnsi="Times New Roman" w:cs="Times New Roman"/>
         </w:rPr>
       </w:pPr>
-      <w:bookmarkStart w:id="4" w:name="_Toc411801630"/>
+      <w:bookmarkStart w:id="5" w:name="_Toc411801630"/>
       <w:r>
         <w:rPr>
           <w:rFonts w:ascii="Times New Roman" w:hAnsi="Times New Roman" w:cs="Times New Roman"/>
@@ -4393,7 +4836,7 @@
         <w:lastRenderedPageBreak/>
         <w:t>Domain Model</w:t>
       </w:r>
-      <w:bookmarkEnd w:id="4"/>
+      <w:bookmarkEnd w:id="5"/>
     </w:p>
     <w:p/>
     <w:p>
@@ -4423,10 +4866,10 @@
             <v:path o:extrusionok="f" gradientshapeok="t" o:connecttype="rect"/>
             <o:lock v:ext="edit" aspectratio="t"/>
           </v:shapetype>
-          <v:shape id="_x0000_i1025" type="#_x0000_t75" style="width:467.05pt;height:545.3pt" o:ole="">
-            <v:imagedata r:id="rId8" o:title=""/>
+          <v:shape id="_x0000_i1025" type="#_x0000_t75" style="width:467.45pt;height:544.85pt" o:ole="">
+            <v:imagedata r:id="rId9" o:title=""/>
           </v:shape>
-          <o:OLEObject Type="Embed" ProgID="Visio.Drawing.15" ShapeID="_x0000_i1025" DrawAspect="Content" ObjectID="_1485547514" r:id="rId9"/>
+          <o:OLEObject Type="Embed" ProgID="Visio.Drawing.15" ShapeID="_x0000_i1025" DrawAspect="Content" ObjectID="_1485547857" r:id="rId10"/>
         </w:object>
       </w:r>
     </w:p>
@@ -4904,14 +5347,14 @@
           <w:rFonts w:ascii="Times New Roman" w:hAnsi="Times New Roman" w:cs="Times New Roman"/>
         </w:rPr>
       </w:pPr>
-      <w:bookmarkStart w:id="5" w:name="_Toc411801631"/>
+      <w:bookmarkStart w:id="6" w:name="_Toc411801631"/>
       <w:r>
         <w:rPr>
           <w:rFonts w:ascii="Times New Roman" w:hAnsi="Times New Roman" w:cs="Times New Roman"/>
         </w:rPr>
         <w:t>Actors</w:t>
       </w:r>
-      <w:bookmarkEnd w:id="5"/>
+      <w:bookmarkEnd w:id="6"/>
     </w:p>
     <w:p>
       <w:pPr>
@@ -4952,7 +5395,7 @@
           <w:rFonts w:ascii="Times New Roman" w:hAnsi="Times New Roman" w:cs="Times New Roman"/>
         </w:rPr>
       </w:pPr>
-      <w:bookmarkStart w:id="6" w:name="_Toc411801632"/>
+      <w:bookmarkStart w:id="7" w:name="_Toc411801632"/>
       <w:r>
         <w:rPr>
           <w:rFonts w:ascii="Times New Roman" w:hAnsi="Times New Roman" w:cs="Times New Roman"/>
@@ -4960,7 +5403,7 @@
         <w:lastRenderedPageBreak/>
         <w:t>Functional Requirements</w:t>
       </w:r>
-      <w:bookmarkEnd w:id="6"/>
+      <w:bookmarkEnd w:id="7"/>
     </w:p>
     <w:p>
       <w:pPr>
@@ -4970,14 +5413,14 @@
           <w:b w:val="0"/>
         </w:rPr>
       </w:pPr>
-      <w:bookmarkStart w:id="7" w:name="_Toc411801633"/>
+      <w:bookmarkStart w:id="8" w:name="_Toc411801633"/>
       <w:r>
         <w:rPr>
           <w:rFonts w:ascii="Times New Roman" w:hAnsi="Times New Roman" w:cs="Times New Roman"/>
         </w:rPr>
         <w:t>Overview</w:t>
       </w:r>
-      <w:bookmarkEnd w:id="7"/>
+      <w:bookmarkEnd w:id="8"/>
     </w:p>
     <w:p>
       <w:pPr>
@@ -4987,10 +5430,10 @@
       </w:pPr>
       <w:r>
         <w:object w:dxaOrig="11611" w:dyaOrig="14851">
-          <v:shape id="_x0000_i1026" type="#_x0000_t75" style="width:467.7pt;height:587.25pt" o:ole="">
-            <v:imagedata r:id="rId10" o:title=""/>
+          <v:shape id="_x0000_i1026" type="#_x0000_t75" style="width:467.45pt;height:587.8pt" o:ole="">
+            <v:imagedata r:id="rId11" o:title=""/>
           </v:shape>
-          <o:OLEObject Type="Embed" ProgID="Visio.Drawing.15" ShapeID="_x0000_i1026" DrawAspect="Content" ObjectID="_1485547515" r:id="rId11"/>
+          <o:OLEObject Type="Embed" ProgID="Visio.Drawing.15" ShapeID="_x0000_i1026" DrawAspect="Content" ObjectID="_1485547858" r:id="rId12"/>
         </w:object>
       </w:r>
     </w:p>
@@ -5001,7 +5444,7 @@
           <w:rFonts w:ascii="Times New Roman" w:hAnsi="Times New Roman" w:cs="Times New Roman"/>
         </w:rPr>
       </w:pPr>
-      <w:bookmarkStart w:id="8" w:name="_Toc411801634"/>
+      <w:bookmarkStart w:id="9" w:name="_Toc411801634"/>
       <w:r>
         <w:rPr>
           <w:rFonts w:ascii="Times New Roman" w:hAnsi="Times New Roman" w:cs="Times New Roman"/>
@@ -5009,7 +5452,7 @@
         <w:lastRenderedPageBreak/>
         <w:t>Use Cases</w:t>
       </w:r>
-      <w:bookmarkEnd w:id="8"/>
+      <w:bookmarkEnd w:id="9"/>
     </w:p>
     <w:p>
       <w:pPr>
@@ -5023,11 +5466,11 @@
           <w:rFonts w:ascii="Times New Roman" w:hAnsi="Times New Roman" w:cs="Times New Roman"/>
         </w:rPr>
       </w:pPr>
-      <w:bookmarkStart w:id="9" w:name="_Use_Case:_Enter"/>
-      <w:bookmarkStart w:id="10" w:name="_Toc411726934"/>
-      <w:bookmarkStart w:id="11" w:name="_Toc411801635"/>
-      <w:bookmarkStart w:id="12" w:name="_Toc411801643"/>
-      <w:bookmarkEnd w:id="9"/>
+      <w:bookmarkStart w:id="10" w:name="_Use_Case:_Enter"/>
+      <w:bookmarkStart w:id="11" w:name="_Toc411726934"/>
+      <w:bookmarkStart w:id="12" w:name="_Toc411801635"/>
+      <w:bookmarkStart w:id="13" w:name="_Toc411801643"/>
+      <w:bookmarkEnd w:id="10"/>
       <w:r>
         <w:rPr>
           <w:rFonts w:ascii="Times New Roman" w:hAnsi="Times New Roman" w:cs="Times New Roman"/>
@@ -5040,7 +5483,7 @@
         </w:rPr>
         <w:t>Login</w:t>
       </w:r>
-      <w:bookmarkEnd w:id="12"/>
+      <w:bookmarkEnd w:id="13"/>
     </w:p>
     <w:p>
       <w:pPr>
@@ -6266,7 +6709,7 @@
         <w:lastRenderedPageBreak/>
         <w:t xml:space="preserve"> </w:t>
       </w:r>
-      <w:bookmarkStart w:id="13" w:name="_Toc411801644"/>
+      <w:bookmarkStart w:id="14" w:name="_Toc411801644"/>
       <w:r>
         <w:rPr>
           <w:rFonts w:ascii="Times New Roman" w:hAnsi="Times New Roman" w:cs="Times New Roman"/>
@@ -6279,7 +6722,7 @@
         </w:rPr>
         <w:t>Create New Profile</w:t>
       </w:r>
-      <w:bookmarkEnd w:id="13"/>
+      <w:bookmarkEnd w:id="14"/>
     </w:p>
     <w:p>
       <w:pPr>
@@ -7847,8 +8290,8 @@
         </w:rPr>
         <w:t>Enter Map Manager</w:t>
       </w:r>
-      <w:bookmarkEnd w:id="10"/>
       <w:bookmarkEnd w:id="11"/>
+      <w:bookmarkEnd w:id="12"/>
     </w:p>
     <w:p>
       <w:pPr>
@@ -8669,8 +9112,8 @@
           <w:rFonts w:ascii="Times New Roman" w:hAnsi="Times New Roman" w:cs="Times New Roman"/>
         </w:rPr>
       </w:pPr>
-      <w:bookmarkStart w:id="14" w:name="_Toc411726935"/>
-      <w:bookmarkStart w:id="15" w:name="_Toc411801636"/>
+      <w:bookmarkStart w:id="15" w:name="_Toc411726935"/>
+      <w:bookmarkStart w:id="16" w:name="_Toc411801636"/>
       <w:r>
         <w:rPr>
           <w:rFonts w:ascii="Times New Roman" w:hAnsi="Times New Roman" w:cs="Times New Roman"/>
@@ -8678,8 +9121,8 @@
         <w:lastRenderedPageBreak/>
         <w:t>Use Case: Create new map</w:t>
       </w:r>
-      <w:bookmarkEnd w:id="14"/>
       <w:bookmarkEnd w:id="15"/>
+      <w:bookmarkEnd w:id="16"/>
     </w:p>
     <w:p>
       <w:pPr>
@@ -9535,12 +9978,21 @@
         </w:rPr>
         <w:t xml:space="preserve"> </w:t>
       </w:r>
+      <w:proofErr w:type="gramStart"/>
       <w:r>
         <w:rPr>
           <w:rFonts w:ascii="Times New Roman" w:hAnsi="Times New Roman" w:cs="Times New Roman"/>
           <w:b/>
         </w:rPr>
-        <w:t>The chosen map properties are invalid</w:t>
+        <w:t>The</w:t>
+      </w:r>
+      <w:proofErr w:type="gramEnd"/>
+      <w:r>
+        <w:rPr>
+          <w:rFonts w:ascii="Times New Roman" w:hAnsi="Times New Roman" w:cs="Times New Roman"/>
+          <w:b/>
+        </w:rPr>
+        <w:t xml:space="preserve"> chosen map properties are invalid</w:t>
       </w:r>
     </w:p>
     <w:tbl>
@@ -9826,10 +10278,10 @@
           <w:rFonts w:ascii="Times New Roman" w:hAnsi="Times New Roman" w:cs="Times New Roman"/>
         </w:rPr>
       </w:pPr>
-      <w:bookmarkStart w:id="16" w:name="_Use_Case:_Edit"/>
-      <w:bookmarkStart w:id="17" w:name="_Toc411726936"/>
-      <w:bookmarkStart w:id="18" w:name="_Toc411801637"/>
-      <w:bookmarkEnd w:id="16"/>
+      <w:bookmarkStart w:id="17" w:name="_Use_Case:_Edit"/>
+      <w:bookmarkStart w:id="18" w:name="_Toc411726936"/>
+      <w:bookmarkStart w:id="19" w:name="_Toc411801637"/>
+      <w:bookmarkEnd w:id="17"/>
       <w:r>
         <w:rPr>
           <w:rFonts w:ascii="Times New Roman" w:hAnsi="Times New Roman" w:cs="Times New Roman"/>
@@ -9837,8 +10289,8 @@
         <w:lastRenderedPageBreak/>
         <w:t>Use Case: Edit map</w:t>
       </w:r>
-      <w:bookmarkEnd w:id="17"/>
       <w:bookmarkEnd w:id="18"/>
+      <w:bookmarkEnd w:id="19"/>
     </w:p>
     <w:p>
       <w:pPr>
@@ -10971,10 +11423,10 @@
           <w:rFonts w:ascii="Times New Roman" w:hAnsi="Times New Roman" w:cs="Times New Roman"/>
         </w:rPr>
       </w:pPr>
-      <w:bookmarkStart w:id="19" w:name="_Use_Case:_Edit_1"/>
-      <w:bookmarkStart w:id="20" w:name="_Toc411726937"/>
-      <w:bookmarkStart w:id="21" w:name="_Toc411801638"/>
-      <w:bookmarkEnd w:id="19"/>
+      <w:bookmarkStart w:id="20" w:name="_Use_Case:_Edit_1"/>
+      <w:bookmarkStart w:id="21" w:name="_Toc411726937"/>
+      <w:bookmarkStart w:id="22" w:name="_Toc411801638"/>
+      <w:bookmarkEnd w:id="20"/>
       <w:r>
         <w:rPr>
           <w:rFonts w:ascii="Times New Roman" w:hAnsi="Times New Roman" w:cs="Times New Roman"/>
@@ -10982,8 +11434,8 @@
         <w:lastRenderedPageBreak/>
         <w:t>Use Case: Edit scenery</w:t>
       </w:r>
-      <w:bookmarkEnd w:id="20"/>
       <w:bookmarkEnd w:id="21"/>
+      <w:bookmarkEnd w:id="22"/>
     </w:p>
     <w:p>
       <w:pPr>
@@ -10995,7 +11447,21 @@
         <w:rPr>
           <w:rFonts w:ascii="Times New Roman" w:hAnsi="Times New Roman" w:cs="Times New Roman"/>
         </w:rPr>
-        <w:t>&lt;&lt;extends&gt;&gt; Edit map</w:t>
+        <w:t>&lt;&lt;</w:t>
+      </w:r>
+      <w:proofErr w:type="gramStart"/>
+      <w:r>
+        <w:rPr>
+          <w:rFonts w:ascii="Times New Roman" w:hAnsi="Times New Roman" w:cs="Times New Roman"/>
+        </w:rPr>
+        <w:t>extends</w:t>
+      </w:r>
+      <w:proofErr w:type="gramEnd"/>
+      <w:r>
+        <w:rPr>
+          <w:rFonts w:ascii="Times New Roman" w:hAnsi="Times New Roman" w:cs="Times New Roman"/>
+        </w:rPr>
+        <w:t>&gt;&gt; Edit map</w:t>
       </w:r>
       <w:r>
         <w:rPr>
@@ -12093,8 +12559,8 @@
           <w:rFonts w:ascii="Times New Roman" w:hAnsi="Times New Roman" w:cs="Times New Roman"/>
         </w:rPr>
       </w:pPr>
-      <w:bookmarkStart w:id="22" w:name="_Toc411726938"/>
-      <w:bookmarkStart w:id="23" w:name="_Toc411801639"/>
+      <w:bookmarkStart w:id="23" w:name="_Toc411726938"/>
+      <w:bookmarkStart w:id="24" w:name="_Toc411801639"/>
       <w:r>
         <w:rPr>
           <w:rFonts w:ascii="Times New Roman" w:hAnsi="Times New Roman" w:cs="Times New Roman"/>
@@ -12120,7 +12586,7 @@
         </w:rPr>
         <w:t>s</w:t>
       </w:r>
-      <w:bookmarkEnd w:id="23"/>
+      <w:bookmarkEnd w:id="24"/>
     </w:p>
     <w:p>
       <w:pPr>
@@ -12132,7 +12598,21 @@
         <w:rPr>
           <w:rFonts w:ascii="Times New Roman" w:hAnsi="Times New Roman" w:cs="Times New Roman"/>
         </w:rPr>
-        <w:t>&lt;&lt;extends&gt;&gt; Edit map</w:t>
+        <w:t>&lt;&lt;</w:t>
+      </w:r>
+      <w:proofErr w:type="gramStart"/>
+      <w:r>
+        <w:rPr>
+          <w:rFonts w:ascii="Times New Roman" w:hAnsi="Times New Roman" w:cs="Times New Roman"/>
+        </w:rPr>
+        <w:t>extends</w:t>
+      </w:r>
+      <w:proofErr w:type="gramEnd"/>
+      <w:r>
+        <w:rPr>
+          <w:rFonts w:ascii="Times New Roman" w:hAnsi="Times New Roman" w:cs="Times New Roman"/>
+        </w:rPr>
+        <w:t>&gt;&gt; Edit map</w:t>
       </w:r>
       <w:r>
         <w:rPr>
@@ -14622,7 +15102,7 @@
           <w:rFonts w:ascii="Times New Roman" w:hAnsi="Times New Roman" w:cs="Times New Roman"/>
         </w:rPr>
       </w:pPr>
-      <w:bookmarkStart w:id="24" w:name="_Toc411801640"/>
+      <w:bookmarkStart w:id="25" w:name="_Toc411801640"/>
       <w:r>
         <w:rPr>
           <w:rFonts w:ascii="Times New Roman" w:hAnsi="Times New Roman" w:cs="Times New Roman"/>
@@ -14630,8 +15110,8 @@
         <w:lastRenderedPageBreak/>
         <w:t>Use Case: Edit path</w:t>
       </w:r>
-      <w:bookmarkEnd w:id="22"/>
-      <w:bookmarkEnd w:id="24"/>
+      <w:bookmarkEnd w:id="23"/>
+      <w:bookmarkEnd w:id="25"/>
     </w:p>
     <w:p>
       <w:pPr>
@@ -14643,7 +15123,21 @@
         <w:rPr>
           <w:rFonts w:ascii="Times New Roman" w:hAnsi="Times New Roman" w:cs="Times New Roman"/>
         </w:rPr>
-        <w:t>&lt;&lt;extends&gt;&gt;</w:t>
+        <w:t>&lt;&lt;</w:t>
+      </w:r>
+      <w:proofErr w:type="gramStart"/>
+      <w:r>
+        <w:rPr>
+          <w:rFonts w:ascii="Times New Roman" w:hAnsi="Times New Roman" w:cs="Times New Roman"/>
+        </w:rPr>
+        <w:t>extends</w:t>
+      </w:r>
+      <w:proofErr w:type="gramEnd"/>
+      <w:r>
+        <w:rPr>
+          <w:rFonts w:ascii="Times New Roman" w:hAnsi="Times New Roman" w:cs="Times New Roman"/>
+        </w:rPr>
+        <w:t>&gt;&gt;</w:t>
       </w:r>
       <w:r>
         <w:rPr>
@@ -15766,8 +16260,8 @@
           <w:rFonts w:ascii="Times New Roman" w:hAnsi="Times New Roman" w:cs="Times New Roman"/>
         </w:rPr>
       </w:pPr>
-      <w:bookmarkStart w:id="25" w:name="_Toc411726939"/>
-      <w:bookmarkStart w:id="26" w:name="_Toc411801641"/>
+      <w:bookmarkStart w:id="26" w:name="_Toc411726939"/>
+      <w:bookmarkStart w:id="27" w:name="_Toc411801641"/>
       <w:r>
         <w:rPr>
           <w:rFonts w:ascii="Times New Roman" w:hAnsi="Times New Roman" w:cs="Times New Roman"/>
@@ -15775,8 +16269,8 @@
         <w:lastRenderedPageBreak/>
         <w:t>Use Case: Save map</w:t>
       </w:r>
-      <w:bookmarkEnd w:id="25"/>
       <w:bookmarkEnd w:id="26"/>
+      <w:bookmarkEnd w:id="27"/>
     </w:p>
     <w:p>
       <w:pPr>
@@ -15788,7 +16282,21 @@
         <w:rPr>
           <w:rFonts w:ascii="Times New Roman" w:hAnsi="Times New Roman" w:cs="Times New Roman"/>
         </w:rPr>
-        <w:t>&lt;&lt;extends&gt;&gt; Edit map</w:t>
+        <w:t>&lt;&lt;</w:t>
+      </w:r>
+      <w:proofErr w:type="gramStart"/>
+      <w:r>
+        <w:rPr>
+          <w:rFonts w:ascii="Times New Roman" w:hAnsi="Times New Roman" w:cs="Times New Roman"/>
+        </w:rPr>
+        <w:t>extends</w:t>
+      </w:r>
+      <w:proofErr w:type="gramEnd"/>
+      <w:r>
+        <w:rPr>
+          <w:rFonts w:ascii="Times New Roman" w:hAnsi="Times New Roman" w:cs="Times New Roman"/>
+        </w:rPr>
+        <w:t>&gt;&gt; Edit map</w:t>
       </w:r>
       <w:r>
         <w:rPr>
@@ -16910,8 +17418,8 @@
           <w:rFonts w:ascii="Times New Roman" w:hAnsi="Times New Roman" w:cs="Times New Roman"/>
         </w:rPr>
       </w:pPr>
-      <w:bookmarkStart w:id="27" w:name="_Toc411726940"/>
-      <w:bookmarkStart w:id="28" w:name="_Toc411801642"/>
+      <w:bookmarkStart w:id="28" w:name="_Toc411726940"/>
+      <w:bookmarkStart w:id="29" w:name="_Toc411801642"/>
       <w:r>
         <w:rPr>
           <w:rFonts w:ascii="Times New Roman" w:hAnsi="Times New Roman" w:cs="Times New Roman"/>
@@ -16919,8 +17427,8 @@
         <w:lastRenderedPageBreak/>
         <w:t>Use Case: Delete map</w:t>
       </w:r>
-      <w:bookmarkEnd w:id="27"/>
       <w:bookmarkEnd w:id="28"/>
+      <w:bookmarkEnd w:id="29"/>
     </w:p>
     <w:p>
       <w:pPr>
@@ -16935,7 +17443,21 @@
         <w:rPr>
           <w:rFonts w:ascii="Times New Roman" w:hAnsi="Times New Roman" w:cs="Times New Roman"/>
         </w:rPr>
-        <w:t>&lt;&lt;includes&gt;&gt; Enter MapManager</w:t>
+        <w:t>&lt;&lt;</w:t>
+      </w:r>
+      <w:proofErr w:type="gramStart"/>
+      <w:r>
+        <w:rPr>
+          <w:rFonts w:ascii="Times New Roman" w:hAnsi="Times New Roman" w:cs="Times New Roman"/>
+        </w:rPr>
+        <w:t>includes</w:t>
+      </w:r>
+      <w:proofErr w:type="gramEnd"/>
+      <w:r>
+        <w:rPr>
+          <w:rFonts w:ascii="Times New Roman" w:hAnsi="Times New Roman" w:cs="Times New Roman"/>
+        </w:rPr>
+        <w:t>&gt;&gt; Enter MapManager</w:t>
       </w:r>
     </w:p>
     <w:p>
@@ -18190,11 +18712,11 @@
           <w:rFonts w:ascii="Times New Roman" w:hAnsi="Times New Roman" w:cs="Times New Roman"/>
         </w:rPr>
       </w:pPr>
-      <w:bookmarkStart w:id="29" w:name="_Use_Case:_Login"/>
-      <w:bookmarkStart w:id="30" w:name="_Use_Case:_Start"/>
-      <w:bookmarkStart w:id="31" w:name="_Toc411801645"/>
-      <w:bookmarkEnd w:id="29"/>
+      <w:bookmarkStart w:id="30" w:name="_Use_Case:_Login"/>
+      <w:bookmarkStart w:id="31" w:name="_Use_Case:_Start"/>
+      <w:bookmarkStart w:id="32" w:name="_Toc411801645"/>
       <w:bookmarkEnd w:id="30"/>
+      <w:bookmarkEnd w:id="31"/>
       <w:r>
         <w:rPr>
           <w:rFonts w:ascii="Times New Roman" w:hAnsi="Times New Roman" w:cs="Times New Roman"/>
@@ -18208,11 +18730,19 @@
         </w:rPr>
         <w:t>Start new game</w:t>
       </w:r>
-      <w:bookmarkEnd w:id="31"/>
+      <w:bookmarkEnd w:id="32"/>
     </w:p>
     <w:p>
       <w:r>
-        <w:t>&lt;&lt;includes&gt;&gt; Select map</w:t>
+        <w:t>&lt;&lt;</w:t>
+      </w:r>
+      <w:proofErr w:type="gramStart"/>
+      <w:r>
+        <w:t>includes</w:t>
+      </w:r>
+      <w:proofErr w:type="gramEnd"/>
+      <w:r>
+        <w:t>&gt;&gt; Select map</w:t>
       </w:r>
     </w:p>
     <w:p>
@@ -19722,9 +20252,9 @@
           <w:rFonts w:ascii="Times New Roman" w:hAnsi="Times New Roman" w:cs="Times New Roman"/>
         </w:rPr>
       </w:pPr>
-      <w:bookmarkStart w:id="32" w:name="_Use_Case:_Select"/>
-      <w:bookmarkStart w:id="33" w:name="_Toc411801646"/>
-      <w:bookmarkEnd w:id="32"/>
+      <w:bookmarkStart w:id="33" w:name="_Use_Case:_Select"/>
+      <w:bookmarkStart w:id="34" w:name="_Toc411801646"/>
+      <w:bookmarkEnd w:id="33"/>
       <w:r>
         <w:rPr>
           <w:rFonts w:ascii="Times New Roman" w:hAnsi="Times New Roman" w:cs="Times New Roman"/>
@@ -19738,7 +20268,7 @@
         </w:rPr>
         <w:t>Select map</w:t>
       </w:r>
-      <w:bookmarkEnd w:id="33"/>
+      <w:bookmarkEnd w:id="34"/>
     </w:p>
     <w:p>
       <w:pPr>
@@ -20823,9 +21353,9 @@
           <w:rFonts w:ascii="Times New Roman" w:hAnsi="Times New Roman" w:cs="Times New Roman"/>
         </w:rPr>
       </w:pPr>
-      <w:bookmarkStart w:id="34" w:name="_Use_Case:_Load"/>
-      <w:bookmarkStart w:id="35" w:name="_Toc411801647"/>
-      <w:bookmarkEnd w:id="34"/>
+      <w:bookmarkStart w:id="35" w:name="_Use_Case:_Load"/>
+      <w:bookmarkStart w:id="36" w:name="_Toc411801647"/>
+      <w:bookmarkEnd w:id="35"/>
       <w:r>
         <w:rPr>
           <w:rFonts w:ascii="Times New Roman" w:hAnsi="Times New Roman" w:cs="Times New Roman"/>
@@ -20845,7 +21375,7 @@
         </w:rPr>
         <w:t xml:space="preserve"> game</w:t>
       </w:r>
-      <w:bookmarkEnd w:id="35"/>
+      <w:bookmarkEnd w:id="36"/>
     </w:p>
     <w:p>
       <w:pPr>
@@ -22040,10 +22570,10 @@
           <w:rFonts w:ascii="Times New Roman" w:hAnsi="Times New Roman" w:cs="Times New Roman"/>
         </w:rPr>
       </w:pPr>
-      <w:bookmarkStart w:id="36" w:name="_Use_Case:_Play"/>
-      <w:bookmarkStart w:id="37" w:name="_Toc411726943"/>
-      <w:bookmarkStart w:id="38" w:name="_Toc411801648"/>
-      <w:bookmarkEnd w:id="36"/>
+      <w:bookmarkStart w:id="37" w:name="_Use_Case:_Play"/>
+      <w:bookmarkStart w:id="38" w:name="_Toc411726943"/>
+      <w:bookmarkStart w:id="39" w:name="_Toc411801648"/>
+      <w:bookmarkEnd w:id="37"/>
       <w:r>
         <w:rPr>
           <w:rFonts w:ascii="Times New Roman" w:hAnsi="Times New Roman" w:cs="Times New Roman"/>
@@ -22051,8 +22581,8 @@
         <w:lastRenderedPageBreak/>
         <w:t>Use Case: Play game</w:t>
       </w:r>
-      <w:bookmarkEnd w:id="37"/>
       <w:bookmarkEnd w:id="38"/>
+      <w:bookmarkEnd w:id="39"/>
     </w:p>
     <w:p>
       <w:pPr>
@@ -22892,9 +23422,9 @@
           <w:rFonts w:ascii="Times New Roman" w:hAnsi="Times New Roman" w:cs="Times New Roman"/>
         </w:rPr>
       </w:pPr>
-      <w:bookmarkStart w:id="39" w:name="_Use_Case:_Start_1"/>
-      <w:bookmarkStart w:id="40" w:name="_Toc411801649"/>
-      <w:bookmarkEnd w:id="39"/>
+      <w:bookmarkStart w:id="40" w:name="_Use_Case:_Start_1"/>
+      <w:bookmarkStart w:id="41" w:name="_Toc411801649"/>
+      <w:bookmarkEnd w:id="40"/>
       <w:r>
         <w:rPr>
           <w:rFonts w:ascii="Times New Roman" w:hAnsi="Times New Roman" w:cs="Times New Roman"/>
@@ -22908,15 +23438,20 @@
         </w:rPr>
         <w:t>Start enemy attack</w:t>
       </w:r>
-      <w:bookmarkEnd w:id="40"/>
+      <w:bookmarkEnd w:id="41"/>
     </w:p>
     <w:p>
       <w:r>
-        <w:t>&lt;&lt;extend</w:t>
+        <w:t>&lt;&lt;</w:t>
+      </w:r>
+      <w:proofErr w:type="gramStart"/>
+      <w:r>
+        <w:t>extend</w:t>
       </w:r>
       <w:r>
         <w:t>s</w:t>
       </w:r>
+      <w:proofErr w:type="gramEnd"/>
       <w:r>
         <w:t>&gt;&gt; Play game</w:t>
       </w:r>
@@ -22935,13 +23470,37 @@
           <w:rFonts w:ascii="Times New Roman" w:hAnsi="Times New Roman" w:cs="Times New Roman"/>
           <w:b/>
         </w:rPr>
-        <w:t>Successful Outcomes:</w:t>
-      </w:r>
-      <w:r>
-        <w:rPr>
-          <w:rFonts w:ascii="Times New Roman" w:hAnsi="Times New Roman" w:cs="Times New Roman"/>
-        </w:rPr>
-        <w:t>Primary Actor starts an enemy attack</w:t>
+        <w:t xml:space="preserve">Successful </w:t>
+      </w:r>
+      <w:proofErr w:type="spellStart"/>
+      <w:r>
+        <w:rPr>
+          <w:rFonts w:ascii="Times New Roman" w:hAnsi="Times New Roman" w:cs="Times New Roman"/>
+          <w:b/>
+        </w:rPr>
+        <w:t>Outcomes</w:t>
+      </w:r>
+      <w:proofErr w:type="gramStart"/>
+      <w:r>
+        <w:rPr>
+          <w:rFonts w:ascii="Times New Roman" w:hAnsi="Times New Roman" w:cs="Times New Roman"/>
+          <w:b/>
+        </w:rPr>
+        <w:t>:</w:t>
+      </w:r>
+      <w:r>
+        <w:rPr>
+          <w:rFonts w:ascii="Times New Roman" w:hAnsi="Times New Roman" w:cs="Times New Roman"/>
+        </w:rPr>
+        <w:t>Primary</w:t>
+      </w:r>
+      <w:proofErr w:type="spellEnd"/>
+      <w:proofErr w:type="gramEnd"/>
+      <w:r>
+        <w:rPr>
+          <w:rFonts w:ascii="Times New Roman" w:hAnsi="Times New Roman" w:cs="Times New Roman"/>
+        </w:rPr>
+        <w:t xml:space="preserve"> Actor starts an enemy attack</w:t>
       </w:r>
     </w:p>
     <w:tbl>
@@ -24055,8 +24614,8 @@
           <w:rFonts w:ascii="Times New Roman" w:hAnsi="Times New Roman" w:cs="Times New Roman"/>
         </w:rPr>
       </w:pPr>
-      <w:bookmarkStart w:id="41" w:name="_Toc411726945"/>
-      <w:bookmarkStart w:id="42" w:name="_Toc411801650"/>
+      <w:bookmarkStart w:id="42" w:name="_Toc411726945"/>
+      <w:bookmarkStart w:id="43" w:name="_Toc411801650"/>
       <w:r>
         <w:rPr>
           <w:rFonts w:ascii="Times New Roman" w:hAnsi="Times New Roman" w:cs="Times New Roman"/>
@@ -24064,8 +24623,8 @@
         <w:lastRenderedPageBreak/>
         <w:t>Use Case: Sell structure</w:t>
       </w:r>
-      <w:bookmarkEnd w:id="41"/>
       <w:bookmarkEnd w:id="42"/>
+      <w:bookmarkEnd w:id="43"/>
     </w:p>
     <w:p>
       <w:pPr>
@@ -24080,11 +24639,19 @@
         </w:rPr>
         <w:t>&lt;&lt;</w:t>
       </w:r>
-      <w:r>
-        <w:rPr>
-          <w:rFonts w:ascii="Times New Roman" w:hAnsi="Times New Roman" w:cs="Times New Roman"/>
-        </w:rPr>
-        <w:t>extends&gt;&gt; Play game</w:t>
+      <w:proofErr w:type="gramStart"/>
+      <w:r>
+        <w:rPr>
+          <w:rFonts w:ascii="Times New Roman" w:hAnsi="Times New Roman" w:cs="Times New Roman"/>
+        </w:rPr>
+        <w:t>extends</w:t>
+      </w:r>
+      <w:proofErr w:type="gramEnd"/>
+      <w:r>
+        <w:rPr>
+          <w:rFonts w:ascii="Times New Roman" w:hAnsi="Times New Roman" w:cs="Times New Roman"/>
+        </w:rPr>
+        <w:t>&gt;&gt; Play game</w:t>
       </w:r>
       <w:r>
         <w:rPr>
@@ -24110,13 +24677,37 @@
           <w:rFonts w:ascii="Times New Roman" w:hAnsi="Times New Roman" w:cs="Times New Roman"/>
           <w:b/>
         </w:rPr>
-        <w:t>Successful Outcomes:</w:t>
-      </w:r>
-      <w:r>
-        <w:rPr>
-          <w:rFonts w:ascii="Times New Roman" w:hAnsi="Times New Roman" w:cs="Times New Roman"/>
-        </w:rPr>
-        <w:t>Primary Actor sells an existing structure</w:t>
+        <w:t xml:space="preserve">Successful </w:t>
+      </w:r>
+      <w:proofErr w:type="spellStart"/>
+      <w:r>
+        <w:rPr>
+          <w:rFonts w:ascii="Times New Roman" w:hAnsi="Times New Roman" w:cs="Times New Roman"/>
+          <w:b/>
+        </w:rPr>
+        <w:t>Outcomes</w:t>
+      </w:r>
+      <w:proofErr w:type="gramStart"/>
+      <w:r>
+        <w:rPr>
+          <w:rFonts w:ascii="Times New Roman" w:hAnsi="Times New Roman" w:cs="Times New Roman"/>
+          <w:b/>
+        </w:rPr>
+        <w:t>:</w:t>
+      </w:r>
+      <w:r>
+        <w:rPr>
+          <w:rFonts w:ascii="Times New Roman" w:hAnsi="Times New Roman" w:cs="Times New Roman"/>
+        </w:rPr>
+        <w:t>Primary</w:t>
+      </w:r>
+      <w:proofErr w:type="spellEnd"/>
+      <w:proofErr w:type="gramEnd"/>
+      <w:r>
+        <w:rPr>
+          <w:rFonts w:ascii="Times New Roman" w:hAnsi="Times New Roman" w:cs="Times New Roman"/>
+        </w:rPr>
+        <w:t xml:space="preserve"> Actor sells an existing structure</w:t>
       </w:r>
     </w:p>
     <w:tbl>
@@ -24932,8 +25523,8 @@
           <w:rFonts w:ascii="Times New Roman" w:hAnsi="Times New Roman" w:cs="Times New Roman"/>
         </w:rPr>
       </w:pPr>
-      <w:bookmarkStart w:id="43" w:name="_Toc411726946"/>
-      <w:bookmarkStart w:id="44" w:name="_Toc411801651"/>
+      <w:bookmarkStart w:id="44" w:name="_Toc411726946"/>
+      <w:bookmarkStart w:id="45" w:name="_Toc411801651"/>
       <w:r>
         <w:rPr>
           <w:rFonts w:ascii="Times New Roman" w:hAnsi="Times New Roman" w:cs="Times New Roman"/>
@@ -24941,8 +25532,8 @@
         <w:lastRenderedPageBreak/>
         <w:t>Use Case: Buy structure</w:t>
       </w:r>
-      <w:bookmarkEnd w:id="43"/>
       <w:bookmarkEnd w:id="44"/>
+      <w:bookmarkEnd w:id="45"/>
     </w:p>
     <w:p>
       <w:pPr>
@@ -24954,7 +25545,21 @@
         <w:rPr>
           <w:rFonts w:ascii="Times New Roman" w:hAnsi="Times New Roman" w:cs="Times New Roman"/>
         </w:rPr>
-        <w:t>&lt;&lt;extends&gt;&gt; Play game</w:t>
+        <w:t>&lt;&lt;</w:t>
+      </w:r>
+      <w:proofErr w:type="gramStart"/>
+      <w:r>
+        <w:rPr>
+          <w:rFonts w:ascii="Times New Roman" w:hAnsi="Times New Roman" w:cs="Times New Roman"/>
+        </w:rPr>
+        <w:t>extends</w:t>
+      </w:r>
+      <w:proofErr w:type="gramEnd"/>
+      <w:r>
+        <w:rPr>
+          <w:rFonts w:ascii="Times New Roman" w:hAnsi="Times New Roman" w:cs="Times New Roman"/>
+        </w:rPr>
+        <w:t>&gt;&gt; Play game</w:t>
       </w:r>
       <w:r>
         <w:rPr>
@@ -24986,13 +25591,37 @@
           <w:rFonts w:ascii="Times New Roman" w:hAnsi="Times New Roman" w:cs="Times New Roman"/>
           <w:b/>
         </w:rPr>
-        <w:t>Successful Outcomes:</w:t>
-      </w:r>
-      <w:r>
-        <w:rPr>
-          <w:rFonts w:ascii="Times New Roman" w:hAnsi="Times New Roman" w:cs="Times New Roman"/>
-        </w:rPr>
-        <w:t>Primary Actor buys a structure</w:t>
+        <w:t xml:space="preserve">Successful </w:t>
+      </w:r>
+      <w:proofErr w:type="spellStart"/>
+      <w:r>
+        <w:rPr>
+          <w:rFonts w:ascii="Times New Roman" w:hAnsi="Times New Roman" w:cs="Times New Roman"/>
+          <w:b/>
+        </w:rPr>
+        <w:t>Outcomes</w:t>
+      </w:r>
+      <w:proofErr w:type="gramStart"/>
+      <w:r>
+        <w:rPr>
+          <w:rFonts w:ascii="Times New Roman" w:hAnsi="Times New Roman" w:cs="Times New Roman"/>
+          <w:b/>
+        </w:rPr>
+        <w:t>:</w:t>
+      </w:r>
+      <w:r>
+        <w:rPr>
+          <w:rFonts w:ascii="Times New Roman" w:hAnsi="Times New Roman" w:cs="Times New Roman"/>
+        </w:rPr>
+        <w:t>Primary</w:t>
+      </w:r>
+      <w:proofErr w:type="spellEnd"/>
+      <w:proofErr w:type="gramEnd"/>
+      <w:r>
+        <w:rPr>
+          <w:rFonts w:ascii="Times New Roman" w:hAnsi="Times New Roman" w:cs="Times New Roman"/>
+        </w:rPr>
+        <w:t xml:space="preserve"> Actor buys a structure</w:t>
       </w:r>
     </w:p>
     <w:tbl>
@@ -26106,10 +26735,10 @@
           <w:rFonts w:ascii="Times New Roman" w:hAnsi="Times New Roman" w:cs="Times New Roman"/>
         </w:rPr>
       </w:pPr>
-      <w:bookmarkStart w:id="45" w:name="_Use_Case:_Place"/>
-      <w:bookmarkStart w:id="46" w:name="_Toc411726947"/>
-      <w:bookmarkStart w:id="47" w:name="_Toc411801652"/>
-      <w:bookmarkEnd w:id="45"/>
+      <w:bookmarkStart w:id="46" w:name="_Use_Case:_Place"/>
+      <w:bookmarkStart w:id="47" w:name="_Toc411726947"/>
+      <w:bookmarkStart w:id="48" w:name="_Toc411801652"/>
+      <w:bookmarkEnd w:id="46"/>
       <w:r>
         <w:rPr>
           <w:rFonts w:ascii="Times New Roman" w:hAnsi="Times New Roman" w:cs="Times New Roman"/>
@@ -26117,14 +26746,14 @@
         <w:lastRenderedPageBreak/>
         <w:t xml:space="preserve">Use Case: Place </w:t>
       </w:r>
-      <w:bookmarkEnd w:id="46"/>
+      <w:bookmarkEnd w:id="47"/>
       <w:r>
         <w:rPr>
           <w:rFonts w:ascii="Times New Roman" w:hAnsi="Times New Roman" w:cs="Times New Roman"/>
         </w:rPr>
         <w:t>object</w:t>
       </w:r>
-      <w:bookmarkEnd w:id="47"/>
+      <w:bookmarkEnd w:id="48"/>
     </w:p>
     <w:p>
       <w:pPr>
@@ -26162,7 +26791,23 @@
         <w:rPr>
           <w:rFonts w:ascii="Times New Roman" w:hAnsi="Times New Roman" w:cs="Times New Roman"/>
         </w:rPr>
-        <w:t xml:space="preserve">places a </w:t>
+        <w:t xml:space="preserve">places </w:t>
+      </w:r>
+      <w:proofErr w:type="spellStart"/>
+      <w:proofErr w:type="gramStart"/>
+      <w:r>
+        <w:rPr>
+          <w:rFonts w:ascii="Times New Roman" w:hAnsi="Times New Roman" w:cs="Times New Roman"/>
+        </w:rPr>
+        <w:t>a</w:t>
+      </w:r>
+      <w:proofErr w:type="spellEnd"/>
+      <w:proofErr w:type="gramEnd"/>
+      <w:r>
+        <w:rPr>
+          <w:rFonts w:ascii="Times New Roman" w:hAnsi="Times New Roman" w:cs="Times New Roman"/>
+        </w:rPr>
+        <w:t xml:space="preserve"> </w:t>
       </w:r>
       <w:r>
         <w:rPr>
@@ -27435,8 +28080,8 @@
           <w:rFonts w:ascii="Times New Roman" w:hAnsi="Times New Roman" w:cs="Times New Roman"/>
         </w:rPr>
       </w:pPr>
-      <w:bookmarkStart w:id="48" w:name="_Toc411726949"/>
-      <w:bookmarkStart w:id="49" w:name="_Toc411801653"/>
+      <w:bookmarkStart w:id="49" w:name="_Toc411726949"/>
+      <w:bookmarkStart w:id="50" w:name="_Toc411801653"/>
       <w:r>
         <w:rPr>
           <w:rFonts w:ascii="Times New Roman" w:hAnsi="Times New Roman" w:cs="Times New Roman"/>
@@ -27444,8 +28089,8 @@
         <w:lastRenderedPageBreak/>
         <w:t>Use Case: Exit game</w:t>
       </w:r>
-      <w:bookmarkEnd w:id="48"/>
       <w:bookmarkEnd w:id="49"/>
+      <w:bookmarkEnd w:id="50"/>
     </w:p>
     <w:p>
       <w:pPr>
@@ -27457,7 +28102,21 @@
         <w:rPr>
           <w:rFonts w:ascii="Times New Roman" w:hAnsi="Times New Roman" w:cs="Times New Roman"/>
         </w:rPr>
-        <w:t>&lt;&lt;extends&gt;&gt; Play Game</w:t>
+        <w:t>&lt;&lt;</w:t>
+      </w:r>
+      <w:proofErr w:type="gramStart"/>
+      <w:r>
+        <w:rPr>
+          <w:rFonts w:ascii="Times New Roman" w:hAnsi="Times New Roman" w:cs="Times New Roman"/>
+        </w:rPr>
+        <w:t>extends</w:t>
+      </w:r>
+      <w:proofErr w:type="gramEnd"/>
+      <w:r>
+        <w:rPr>
+          <w:rFonts w:ascii="Times New Roman" w:hAnsi="Times New Roman" w:cs="Times New Roman"/>
+        </w:rPr>
+        <w:t>&gt;&gt; Play Game</w:t>
       </w:r>
     </w:p>
     <w:p>
@@ -28283,8 +28942,8 @@
           <w:rFonts w:ascii="Times New Roman" w:hAnsi="Times New Roman" w:cs="Times New Roman"/>
         </w:rPr>
       </w:pPr>
-      <w:bookmarkStart w:id="50" w:name="_Toc411726950"/>
-      <w:bookmarkStart w:id="51" w:name="_Toc411801654"/>
+      <w:bookmarkStart w:id="51" w:name="_Toc411726950"/>
+      <w:bookmarkStart w:id="52" w:name="_Toc411801654"/>
       <w:r>
         <w:rPr>
           <w:rFonts w:ascii="Times New Roman" w:hAnsi="Times New Roman" w:cs="Times New Roman"/>
@@ -28292,8 +28951,8 @@
         <w:lastRenderedPageBreak/>
         <w:t>Use Case: Save game</w:t>
       </w:r>
-      <w:bookmarkEnd w:id="50"/>
       <w:bookmarkEnd w:id="51"/>
+      <w:bookmarkEnd w:id="52"/>
     </w:p>
     <w:p>
       <w:pPr>
@@ -29395,8 +30054,8 @@
           <w:rFonts w:ascii="Times New Roman" w:hAnsi="Times New Roman" w:cs="Times New Roman"/>
         </w:rPr>
       </w:pPr>
-      <w:bookmarkStart w:id="52" w:name="_Toc411726951"/>
-      <w:bookmarkStart w:id="53" w:name="_Toc411801655"/>
+      <w:bookmarkStart w:id="53" w:name="_Toc411726951"/>
+      <w:bookmarkStart w:id="54" w:name="_Toc411801655"/>
       <w:r>
         <w:rPr>
           <w:rFonts w:ascii="Times New Roman" w:hAnsi="Times New Roman" w:cs="Times New Roman"/>
@@ -29404,8 +30063,8 @@
         <w:lastRenderedPageBreak/>
         <w:t>Use Case: View score</w:t>
       </w:r>
-      <w:bookmarkEnd w:id="52"/>
       <w:bookmarkEnd w:id="53"/>
+      <w:bookmarkEnd w:id="54"/>
     </w:p>
     <w:p>
       <w:pPr>
@@ -29417,7 +30076,21 @@
         <w:rPr>
           <w:rFonts w:ascii="Times New Roman" w:hAnsi="Times New Roman" w:cs="Times New Roman"/>
         </w:rPr>
-        <w:t>&lt;&lt;extends&gt;&gt; Play Game</w:t>
+        <w:t>&lt;&lt;</w:t>
+      </w:r>
+      <w:proofErr w:type="gramStart"/>
+      <w:r>
+        <w:rPr>
+          <w:rFonts w:ascii="Times New Roman" w:hAnsi="Times New Roman" w:cs="Times New Roman"/>
+        </w:rPr>
+        <w:t>extends</w:t>
+      </w:r>
+      <w:proofErr w:type="gramEnd"/>
+      <w:r>
+        <w:rPr>
+          <w:rFonts w:ascii="Times New Roman" w:hAnsi="Times New Roman" w:cs="Times New Roman"/>
+        </w:rPr>
+        <w:t>&gt;&gt; Play Game</w:t>
       </w:r>
     </w:p>
     <w:p>
@@ -30236,8 +30909,8 @@
           <w:rFonts w:ascii="Times New Roman" w:hAnsi="Times New Roman" w:cs="Times New Roman"/>
         </w:rPr>
       </w:pPr>
-      <w:bookmarkStart w:id="54" w:name="_Toc411726952"/>
-      <w:bookmarkStart w:id="55" w:name="_Toc411801656"/>
+      <w:bookmarkStart w:id="55" w:name="_Toc411726952"/>
+      <w:bookmarkStart w:id="56" w:name="_Toc411801656"/>
       <w:r>
         <w:rPr>
           <w:rFonts w:ascii="Times New Roman" w:hAnsi="Times New Roman" w:cs="Times New Roman"/>
@@ -30251,8 +30924,8 @@
         </w:rPr>
         <w:t>Inspect Structure</w:t>
       </w:r>
-      <w:bookmarkEnd w:id="54"/>
       <w:bookmarkEnd w:id="55"/>
+      <w:bookmarkEnd w:id="56"/>
     </w:p>
     <w:p>
       <w:pPr>
@@ -30992,7 +31665,23 @@
           <w:rFonts w:ascii="Times New Roman" w:hAnsi="Times New Roman" w:cs="Times New Roman"/>
           <w:b/>
         </w:rPr>
-        <w:t>3a Primary Actor Inspects Another Structure</w:t>
+        <w:t xml:space="preserve">3a Primary Actor Inspects </w:t>
+      </w:r>
+      <w:proofErr w:type="gramStart"/>
+      <w:r>
+        <w:rPr>
+          <w:rFonts w:ascii="Times New Roman" w:hAnsi="Times New Roman" w:cs="Times New Roman"/>
+          <w:b/>
+        </w:rPr>
+        <w:t>Another</w:t>
+      </w:r>
+      <w:proofErr w:type="gramEnd"/>
+      <w:r>
+        <w:rPr>
+          <w:rFonts w:ascii="Times New Roman" w:hAnsi="Times New Roman" w:cs="Times New Roman"/>
+          <w:b/>
+        </w:rPr>
+        <w:t xml:space="preserve"> Structure</w:t>
       </w:r>
     </w:p>
     <w:tbl>
@@ -31210,8 +31899,8 @@
       <w:r>
         <w:br w:type="page"/>
       </w:r>
-      <w:bookmarkStart w:id="56" w:name="_Toc411726953"/>
-      <w:bookmarkStart w:id="57" w:name="_Toc411801657"/>
+      <w:bookmarkStart w:id="57" w:name="_Toc411726953"/>
+      <w:bookmarkStart w:id="58" w:name="_Toc411801657"/>
       <w:r>
         <w:rPr>
           <w:rFonts w:ascii="Times New Roman" w:hAnsi="Times New Roman" w:cs="Times New Roman"/>
@@ -31225,8 +31914,8 @@
         </w:rPr>
         <w:t>Upgrade Structure</w:t>
       </w:r>
-      <w:bookmarkEnd w:id="56"/>
       <w:bookmarkEnd w:id="57"/>
+      <w:bookmarkEnd w:id="58"/>
     </w:p>
     <w:p>
       <w:pPr>
@@ -32314,8 +33003,8 @@
           <w:rFonts w:ascii="Times New Roman" w:hAnsi="Times New Roman" w:cs="Times New Roman"/>
         </w:rPr>
       </w:pPr>
-      <w:bookmarkStart w:id="58" w:name="_Toc411726954"/>
-      <w:bookmarkStart w:id="59" w:name="_Toc411801658"/>
+      <w:bookmarkStart w:id="59" w:name="_Toc411726954"/>
+      <w:bookmarkStart w:id="60" w:name="_Toc411801658"/>
       <w:r>
         <w:rPr>
           <w:rFonts w:ascii="Times New Roman" w:hAnsi="Times New Roman" w:cs="Times New Roman"/>
@@ -32329,8 +33018,8 @@
         </w:rPr>
         <w:t>Inspect Enemy</w:t>
       </w:r>
-      <w:bookmarkEnd w:id="58"/>
       <w:bookmarkEnd w:id="59"/>
+      <w:bookmarkEnd w:id="60"/>
     </w:p>
     <w:p>
       <w:pPr>
@@ -33045,7 +33734,23 @@
           <w:rFonts w:ascii="Times New Roman" w:hAnsi="Times New Roman" w:cs="Times New Roman"/>
           <w:b/>
         </w:rPr>
-        <w:t>3a Primary Actor Inspects Another Structure</w:t>
+        <w:t xml:space="preserve">3a Primary Actor Inspects </w:t>
+      </w:r>
+      <w:proofErr w:type="gramStart"/>
+      <w:r>
+        <w:rPr>
+          <w:rFonts w:ascii="Times New Roman" w:hAnsi="Times New Roman" w:cs="Times New Roman"/>
+          <w:b/>
+        </w:rPr>
+        <w:t>Another</w:t>
+      </w:r>
+      <w:proofErr w:type="gramEnd"/>
+      <w:r>
+        <w:rPr>
+          <w:rFonts w:ascii="Times New Roman" w:hAnsi="Times New Roman" w:cs="Times New Roman"/>
+          <w:b/>
+        </w:rPr>
+        <w:t xml:space="preserve"> Structure</w:t>
       </w:r>
     </w:p>
     <w:tbl>
@@ -33274,14 +33979,14 @@
           <w:rFonts w:ascii="Times New Roman" w:hAnsi="Times New Roman" w:cs="Times New Roman"/>
         </w:rPr>
       </w:pPr>
-      <w:bookmarkStart w:id="60" w:name="_Toc411801659"/>
+      <w:bookmarkStart w:id="61" w:name="_Toc411801659"/>
       <w:r>
         <w:rPr>
           <w:rFonts w:ascii="Times New Roman" w:hAnsi="Times New Roman" w:cs="Times New Roman"/>
         </w:rPr>
         <w:t>User Story Conversion</w:t>
       </w:r>
-      <w:bookmarkEnd w:id="60"/>
+      <w:bookmarkEnd w:id="61"/>
     </w:p>
     <w:p>
       <w:pPr>
@@ -33290,16 +33995,16 @@
           <w:rFonts w:ascii="Times New Roman" w:hAnsi="Times New Roman" w:cs="Times New Roman"/>
         </w:rPr>
       </w:pPr>
-      <w:bookmarkStart w:id="61" w:name="_Business_Rules"/>
-      <w:bookmarkStart w:id="62" w:name="_Toc411801660"/>
-      <w:bookmarkEnd w:id="61"/>
+      <w:bookmarkStart w:id="62" w:name="_Business_Rules"/>
+      <w:bookmarkStart w:id="63" w:name="_Toc411801660"/>
+      <w:bookmarkEnd w:id="62"/>
       <w:r>
         <w:rPr>
           <w:rFonts w:ascii="Times New Roman" w:hAnsi="Times New Roman" w:cs="Times New Roman"/>
         </w:rPr>
         <w:t>Business Rules</w:t>
       </w:r>
-      <w:bookmarkEnd w:id="62"/>
+      <w:bookmarkEnd w:id="63"/>
       <w:r>
         <w:rPr>
           <w:rFonts w:ascii="Times New Roman" w:hAnsi="Times New Roman" w:cs="Times New Roman"/>
@@ -33734,7 +34439,21 @@
               <w:rPr>
                 <w:rFonts w:ascii="Times New Roman" w:hAnsi="Times New Roman" w:cs="Times New Roman"/>
               </w:rPr>
-              <w:t xml:space="preserve"> ['A'...'Z'], dashes['-'], and underscores ['_']</w:t>
+              <w:t xml:space="preserve"> ['A'...'Z'], </w:t>
+            </w:r>
+            <w:proofErr w:type="gramStart"/>
+            <w:r>
+              <w:rPr>
+                <w:rFonts w:ascii="Times New Roman" w:hAnsi="Times New Roman" w:cs="Times New Roman"/>
+              </w:rPr>
+              <w:t>dashes[</w:t>
+            </w:r>
+            <w:proofErr w:type="gramEnd"/>
+            <w:r>
+              <w:rPr>
+                <w:rFonts w:ascii="Times New Roman" w:hAnsi="Times New Roman" w:cs="Times New Roman"/>
+              </w:rPr>
+              <w:t>'-'], and underscores ['_']</w:t>
             </w:r>
             <w:r>
               <w:rPr>
@@ -33978,7 +34697,21 @@
               <w:rPr>
                 <w:rFonts w:ascii="Times New Roman" w:hAnsi="Times New Roman" w:cs="Times New Roman"/>
               </w:rPr>
-              <w:t xml:space="preserve"> [10-30]x[10-30].</w:t>
+              <w:t xml:space="preserve"> [10-30</w:t>
+            </w:r>
+            <w:proofErr w:type="gramStart"/>
+            <w:r>
+              <w:rPr>
+                <w:rFonts w:ascii="Times New Roman" w:hAnsi="Times New Roman" w:cs="Times New Roman"/>
+              </w:rPr>
+              <w:t>]x</w:t>
+            </w:r>
+            <w:proofErr w:type="gramEnd"/>
+            <w:r>
+              <w:rPr>
+                <w:rFonts w:ascii="Times New Roman" w:hAnsi="Times New Roman" w:cs="Times New Roman"/>
+              </w:rPr>
+              <w:t>[10-30].</w:t>
             </w:r>
             <w:r>
               <w:rPr>
@@ -34215,7 +34948,21 @@
               <w:rPr>
                 <w:rFonts w:ascii="Times New Roman" w:hAnsi="Times New Roman" w:cs="Times New Roman"/>
               </w:rPr>
-              <w:t>For the password of the user to be valid, it must be between 5 and 15 characters, and only contain numbers [‘0’...’9’], lowercase [‘a’...’z’] and upper case letters [‘A’...’Z’], dashes[‘-‘], and underscores [‘_’].</w:t>
+              <w:t xml:space="preserve">For the password of the user to be valid, it must be between 5 and 15 characters, and only contain numbers [‘0’...’9’], lowercase [‘a’...’z’] and upper case letters [‘A’...’Z’], </w:t>
+            </w:r>
+            <w:proofErr w:type="gramStart"/>
+            <w:r>
+              <w:rPr>
+                <w:rFonts w:ascii="Times New Roman" w:hAnsi="Times New Roman" w:cs="Times New Roman"/>
+              </w:rPr>
+              <w:t>dashes[</w:t>
+            </w:r>
+            <w:proofErr w:type="gramEnd"/>
+            <w:r>
+              <w:rPr>
+                <w:rFonts w:ascii="Times New Roman" w:hAnsi="Times New Roman" w:cs="Times New Roman"/>
+              </w:rPr>
+              <w:t>‘-‘], and underscores [‘_’].</w:t>
             </w:r>
           </w:p>
         </w:tc>
@@ -34335,7 +35082,7 @@
           <w:rFonts w:ascii="Times New Roman" w:hAnsi="Times New Roman" w:cs="Times New Roman"/>
         </w:rPr>
       </w:pPr>
-      <w:bookmarkStart w:id="63" w:name="_Toc411801661"/>
+      <w:bookmarkStart w:id="64" w:name="_Toc411801661"/>
       <w:r>
         <w:rPr>
           <w:rFonts w:ascii="Times New Roman" w:hAnsi="Times New Roman" w:cs="Times New Roman"/>
@@ -34343,7 +35090,7 @@
         <w:lastRenderedPageBreak/>
         <w:t>Non-Functional Requirements</w:t>
       </w:r>
-      <w:bookmarkEnd w:id="63"/>
+      <w:bookmarkEnd w:id="64"/>
     </w:p>
     <w:p>
       <w:pPr>
@@ -34462,7 +35209,7 @@
           <w:rFonts w:ascii="Times New Roman" w:hAnsi="Times New Roman" w:cs="Times New Roman"/>
         </w:rPr>
       </w:pPr>
-      <w:bookmarkStart w:id="64" w:name="_Toc411801662"/>
+      <w:bookmarkStart w:id="65" w:name="_Toc411801662"/>
       <w:r>
         <w:rPr>
           <w:rFonts w:ascii="Times New Roman" w:hAnsi="Times New Roman" w:cs="Times New Roman"/>
@@ -34470,7 +35217,7 @@
         <w:lastRenderedPageBreak/>
         <w:t>Design Constraints</w:t>
       </w:r>
-      <w:bookmarkEnd w:id="64"/>
+      <w:bookmarkEnd w:id="65"/>
     </w:p>
     <w:p>
       <w:pPr>
@@ -34798,8 +35545,6 @@
         </w:rPr>
         <w:t xml:space="preserve">hereby </w:t>
       </w:r>
-      <w:bookmarkStart w:id="65" w:name="_GoBack"/>
-      <w:bookmarkEnd w:id="65"/>
       <w:r>
         <w:rPr>
           <w:rFonts w:ascii="Times New Roman" w:hAnsi="Times New Roman" w:cs="Times New Roman"/>
@@ -35052,6 +35797,7 @@
                 <w:u w:val="single"/>
               </w:rPr>
             </w:pPr>
+            <w:proofErr w:type="spellStart"/>
             <w:r>
               <w:rPr>
                 <w:rFonts w:ascii="Times New Roman" w:hAnsi="Times New Roman" w:cs="Times New Roman"/>
@@ -35059,6 +35805,7 @@
               </w:rPr>
               <w:t>Singleplayer</w:t>
             </w:r>
+            <w:proofErr w:type="spellEnd"/>
           </w:p>
         </w:tc>
         <w:tc>
@@ -35142,8 +35889,16 @@
               <w:rPr>
                 <w:rFonts w:ascii="Times New Roman" w:hAnsi="Times New Roman" w:cs="Times New Roman"/>
               </w:rPr>
-              <w:t>playing Singleplayer</w:t>
-            </w:r>
+              <w:t xml:space="preserve">playing </w:t>
+            </w:r>
+            <w:proofErr w:type="spellStart"/>
+            <w:r>
+              <w:rPr>
+                <w:rFonts w:ascii="Times New Roman" w:hAnsi="Times New Roman" w:cs="Times New Roman"/>
+              </w:rPr>
+              <w:t>Singleplayer</w:t>
+            </w:r>
+            <w:proofErr w:type="spellEnd"/>
             <w:r>
               <w:rPr>
                 <w:rFonts w:ascii="Times New Roman" w:hAnsi="Times New Roman" w:cs="Times New Roman"/>
@@ -35562,31 +36317,79 @@
           <w:sz w:val="24"/>
           <w:szCs w:val="24"/>
         </w:rPr>
-        <w:t>Daniel Sinnig PhD</w:t>
-      </w:r>
-      <w:r>
-        <w:rPr>
-          <w:rFonts w:ascii="Times New Roman" w:hAnsi="Times New Roman" w:cs="Times New Roman"/>
+        <w:t xml:space="preserve">Daniel </w:t>
+      </w:r>
+      <w:proofErr w:type="spellStart"/>
+      <w:r>
+        <w:rPr>
+          <w:rFonts w:ascii="Times New Roman" w:hAnsi="Times New Roman" w:cs="Times New Roman"/>
+          <w:b/>
           <w:sz w:val="24"/>
           <w:szCs w:val="24"/>
         </w:rPr>
-        <w:t xml:space="preserve">: Lecture Slides, </w:t>
-      </w:r>
-      <w:r>
-        <w:rPr>
-          <w:rFonts w:ascii="Times New Roman" w:hAnsi="Times New Roman" w:cs="Times New Roman"/>
+        <w:t>Sinnig</w:t>
+      </w:r>
+      <w:proofErr w:type="spellEnd"/>
+      <w:r>
+        <w:rPr>
+          <w:rFonts w:ascii="Times New Roman" w:hAnsi="Times New Roman" w:cs="Times New Roman"/>
+          <w:b/>
           <w:sz w:val="24"/>
           <w:szCs w:val="24"/>
         </w:rPr>
-        <w:t>ECSE-321.</w:t>
+        <w:t xml:space="preserve"> PhD</w:t>
+      </w:r>
+      <w:r>
+        <w:rPr>
+          <w:rFonts w:ascii="Times New Roman" w:hAnsi="Times New Roman" w:cs="Times New Roman"/>
+          <w:sz w:val="24"/>
+          <w:szCs w:val="24"/>
+        </w:rPr>
+        <w:t xml:space="preserve"> Lecture Slides, </w:t>
+      </w:r>
+      <w:r>
+        <w:rPr>
+          <w:rFonts w:ascii="Times New Roman" w:hAnsi="Times New Roman" w:cs="Times New Roman"/>
+          <w:sz w:val="24"/>
+          <w:szCs w:val="24"/>
+        </w:rPr>
+        <w:t>ECSE-321. McGill University Winter 2015</w:t>
+      </w:r>
+    </w:p>
+    <w:p>
+      <w:pPr>
+        <w:rPr>
+          <w:rFonts w:ascii="Times New Roman" w:hAnsi="Times New Roman" w:cs="Times New Roman"/>
+          <w:sz w:val="24"/>
+          <w:szCs w:val="24"/>
+        </w:rPr>
+      </w:pPr>
+      <w:r>
+        <w:rPr>
+          <w:rFonts w:ascii="Times New Roman" w:hAnsi="Times New Roman" w:cs="Times New Roman"/>
+          <w:b/>
+          <w:sz w:val="24"/>
+          <w:szCs w:val="24"/>
+        </w:rPr>
+        <w:t>Martin Fowler</w:t>
+      </w:r>
+      <w:r>
+        <w:rPr>
+          <w:rFonts w:ascii="Times New Roman" w:hAnsi="Times New Roman" w:cs="Times New Roman"/>
+          <w:sz w:val="24"/>
+          <w:szCs w:val="24"/>
+        </w:rPr>
+        <w:t xml:space="preserve"> UML Distilled: A Brief Guide to the Standard Object Modelling Language.</w:t>
       </w:r>
     </w:p>
     <w:sectPr>
-      <w:headerReference w:type="default" r:id="rId12"/>
-      <w:footerReference w:type="default" r:id="rId13"/>
+      <w:headerReference w:type="default" r:id="rId13"/>
+      <w:footerReference w:type="default" r:id="rId14"/>
       <w:pgSz w:w="12240" w:h="15840"/>
       <w:pgMar w:top="1440" w:right="1440" w:bottom="1440" w:left="1440" w:header="708" w:footer="708" w:gutter="0"/>
+      <w:pgNumType w:start="0"/>
       <w:cols w:space="708"/>
+      <w:titlePg/>
       <w:docGrid w:linePitch="360"/>
     </w:sectPr>
   </w:body>
@@ -35660,7 +36463,7 @@
           <w:rPr>
             <w:noProof/>
           </w:rPr>
-          <w:t>36</w:t>
+          <w:t>5</w:t>
         </w:r>
         <w:r>
           <w:rPr>
@@ -37429,6 +38232,7 @@
   </w:style>
   <w:style w:type="paragraph" w:styleId="NoSpacing">
     <w:name w:val="No Spacing"/>
+    <w:link w:val="NoSpacingChar"/>
     <w:uiPriority w:val="1"/>
     <w:qFormat/>
     <w:rsid w:val="00D751C4"/>
@@ -37678,6 +38482,13 @@
       <w:color w:val="954F72" w:themeColor="followedHyperlink"/>
       <w:u w:val="single"/>
     </w:rPr>
+  </w:style>
+  <w:style w:type="character" w:customStyle="1" w:styleId="NoSpacingChar">
+    <w:name w:val="No Spacing Char"/>
+    <w:basedOn w:val="DefaultParagraphFont"/>
+    <w:link w:val="NoSpacing"/>
+    <w:uiPriority w:val="1"/>
+    <w:rsid w:val="006C5787"/>
   </w:style>
 </w:styles>
 </file>
@@ -37948,7 +38759,7 @@
 </file>
 
 <file path=customXml/itemProps1.xml><?xml version="1.0" encoding="utf-8"?>
-<ds:datastoreItem xmlns:ds="http://schemas.openxmlformats.org/officeDocument/2006/customXml" ds:itemID="{37BE199A-A44A-4564-93D5-FE5B012D5625}">
+<ds:datastoreItem xmlns:ds="http://schemas.openxmlformats.org/officeDocument/2006/customXml" ds:itemID="{E55DB796-CFA3-4B64-9EAA-623EECFC6691}">
   <ds:schemaRefs>
     <ds:schemaRef ds:uri="http://schemas.openxmlformats.org/officeDocument/2006/bibliography"/>
   </ds:schemaRefs>

</xml_diff>

<commit_message>
added empty soft design doc
</commit_message>
<xml_diff>
--- a/ProjectDocumentation/SoftwareRequirements.docx
+++ b/ProjectDocumentation/SoftwareRequirements.docx
@@ -85,7 +85,7 @@
                           <w:sz w:val="28"/>
                           <w:szCs w:val="28"/>
                         </w:rPr>
-                        <w:t>McGill University Winter 2014</w:t>
+                        <w:t>McGill University Winter 2015</w:t>
                       </w:r>
                     </w:p>
                   </w:txbxContent>
@@ -325,8 +325,6 @@
             <w:br w:type="page"/>
           </w:r>
         </w:p>
-        <w:bookmarkStart w:id="0" w:name="_GoBack" w:displacedByCustomXml="next"/>
-        <w:bookmarkEnd w:id="0" w:displacedByCustomXml="next"/>
       </w:sdtContent>
     </w:sdt>
     <w:sdt>
@@ -3217,6 +3215,8 @@
               <w:fldChar w:fldCharType="end"/>
             </w:r>
           </w:hyperlink>
+          <w:bookmarkStart w:id="0" w:name="_GoBack"/>
+          <w:bookmarkEnd w:id="0"/>
         </w:p>
         <w:p>
           <w:pPr>
@@ -4716,10 +4716,10 @@
             <v:path o:extrusionok="f" gradientshapeok="t" o:connecttype="rect"/>
             <o:lock v:ext="edit" aspectratio="t"/>
           </v:shapetype>
-          <v:shape id="_x0000_i1025" type="#_x0000_t75" style="width:467.45pt;height:544.85pt" o:ole="">
+          <v:shape id="_x0000_i1025" type="#_x0000_t75" style="width:467.25pt;height:545.25pt" o:ole="">
             <v:imagedata r:id="rId9" o:title=""/>
           </v:shape>
-          <o:OLEObject Type="Embed" ProgID="Visio.Drawing.15" ShapeID="_x0000_i1025" DrawAspect="Content" ObjectID="_1485548018" r:id="rId10"/>
+          <o:OLEObject Type="Embed" ProgID="Visio.Drawing.15" ShapeID="_x0000_i1025" DrawAspect="Content" ObjectID="_1487938316" r:id="rId10"/>
         </w:object>
       </w:r>
     </w:p>
@@ -5280,10 +5280,10 @@
       </w:pPr>
       <w:r>
         <w:object w:dxaOrig="11611" w:dyaOrig="14851">
-          <v:shape id="_x0000_i1026" type="#_x0000_t75" style="width:467.45pt;height:587.8pt" o:ole="">
+          <v:shape id="_x0000_i1026" type="#_x0000_t75" style="width:467.25pt;height:588pt" o:ole="">
             <v:imagedata r:id="rId11" o:title=""/>
           </v:shape>
-          <o:OLEObject Type="Embed" ProgID="Visio.Drawing.15" ShapeID="_x0000_i1026" DrawAspect="Content" ObjectID="_1485548019" r:id="rId12"/>
+          <o:OLEObject Type="Embed" ProgID="Visio.Drawing.15" ShapeID="_x0000_i1026" DrawAspect="Content" ObjectID="_1487938317" r:id="rId12"/>
         </w:object>
       </w:r>
     </w:p>
@@ -5317,8 +5317,8 @@
         </w:rPr>
       </w:pPr>
       <w:bookmarkStart w:id="10" w:name="_Use_Case:_Enter"/>
-      <w:bookmarkStart w:id="11" w:name="_Toc411726934"/>
-      <w:bookmarkStart w:id="12" w:name="_Toc411806148"/>
+      <w:bookmarkStart w:id="11" w:name="_Toc411806148"/>
+      <w:bookmarkStart w:id="12" w:name="_Toc411726934"/>
       <w:bookmarkEnd w:id="10"/>
       <w:r>
         <w:rPr>
@@ -5332,7 +5332,7 @@
         </w:rPr>
         <w:t>Login</w:t>
       </w:r>
-      <w:bookmarkEnd w:id="12"/>
+      <w:bookmarkEnd w:id="11"/>
     </w:p>
     <w:p>
       <w:pPr>
@@ -8103,7 +8103,7 @@
         </w:rPr>
         <w:t>Enter Map Manager</w:t>
       </w:r>
-      <w:bookmarkEnd w:id="11"/>
+      <w:bookmarkEnd w:id="12"/>
       <w:bookmarkEnd w:id="14"/>
     </w:p>
     <w:p>
@@ -12307,8 +12307,8 @@
           <w:rFonts w:ascii="Times New Roman" w:hAnsi="Times New Roman" w:cs="Times New Roman"/>
         </w:rPr>
       </w:pPr>
-      <w:bookmarkStart w:id="23" w:name="_Toc411726938"/>
-      <w:bookmarkStart w:id="24" w:name="_Toc411806154"/>
+      <w:bookmarkStart w:id="23" w:name="_Toc411806154"/>
+      <w:bookmarkStart w:id="24" w:name="_Toc411726938"/>
       <w:r>
         <w:rPr>
           <w:rFonts w:ascii="Times New Roman" w:hAnsi="Times New Roman" w:cs="Times New Roman"/>
@@ -12334,7 +12334,7 @@
         </w:rPr>
         <w:t>s</w:t>
       </w:r>
-      <w:bookmarkEnd w:id="24"/>
+      <w:bookmarkEnd w:id="23"/>
     </w:p>
     <w:p>
       <w:pPr>
@@ -14826,7 +14826,7 @@
         <w:lastRenderedPageBreak/>
         <w:t>Use Case: Edit path</w:t>
       </w:r>
-      <w:bookmarkEnd w:id="23"/>
+      <w:bookmarkEnd w:id="24"/>
       <w:bookmarkEnd w:id="25"/>
     </w:p>
     <w:p>
@@ -38128,7 +38128,7 @@
 </file>
 
 <file path=customXml/itemProps1.xml><?xml version="1.0" encoding="utf-8"?>
-<ds:datastoreItem xmlns:ds="http://schemas.openxmlformats.org/officeDocument/2006/customXml" ds:itemID="{93F1955E-6453-404B-9799-2A4065D03636}">
+<ds:datastoreItem xmlns:ds="http://schemas.openxmlformats.org/officeDocument/2006/customXml" ds:itemID="{ACE35E92-082B-4248-917B-0CC83A26E86D}">
   <ds:schemaRefs>
     <ds:schemaRef ds:uri="http://schemas.openxmlformats.org/officeDocument/2006/bibliography"/>
   </ds:schemaRefs>

</xml_diff>